<commit_message>
Lagerkraftberechnung eingefügt und Grafiken
</commit_message>
<xml_diff>
--- a/Projektbericht.docx
+++ b/Projektbericht.docx
@@ -305,8 +305,6 @@
         </w:rPr>
         <w:t>9</w:t>
       </w:r>
-      <w:bookmarkStart w:id="0" w:name="_GoBack"/>
-      <w:bookmarkEnd w:id="0"/>
     </w:p>
     <w:p>
       <w:pPr>
@@ -4216,11 +4214,11 @@
         </w:rPr>
         <w:fldChar w:fldCharType="end"/>
       </w:r>
-      <w:bookmarkStart w:id="1" w:name="_Toc516487681"/>
-      <w:bookmarkStart w:id="2" w:name="_Toc516595591"/>
-      <w:bookmarkStart w:id="3" w:name="_Toc516595621"/>
-      <w:bookmarkStart w:id="4" w:name="_Toc516595753"/>
-      <w:bookmarkStart w:id="5" w:name="_Toc516596419"/>
+      <w:bookmarkStart w:id="0" w:name="_Toc516487681"/>
+      <w:bookmarkStart w:id="1" w:name="_Toc516595591"/>
+      <w:bookmarkStart w:id="2" w:name="_Toc516595621"/>
+      <w:bookmarkStart w:id="3" w:name="_Toc516595753"/>
+      <w:bookmarkStart w:id="4" w:name="_Toc516596419"/>
     </w:p>
     <w:p>
       <w:pPr>
@@ -4911,17 +4909,17 @@
       <w:pPr>
         <w:pStyle w:val="berschrift1"/>
       </w:pPr>
-      <w:bookmarkStart w:id="6" w:name="_Toc22631236"/>
+      <w:bookmarkStart w:id="5" w:name="_Toc22631236"/>
+      <w:bookmarkEnd w:id="0"/>
       <w:bookmarkEnd w:id="1"/>
       <w:bookmarkEnd w:id="2"/>
       <w:bookmarkEnd w:id="3"/>
       <w:bookmarkEnd w:id="4"/>
-      <w:bookmarkEnd w:id="5"/>
       <w:r>
         <w:lastRenderedPageBreak/>
         <w:t>Einleitung</w:t>
       </w:r>
-      <w:bookmarkEnd w:id="6"/>
+      <w:bookmarkEnd w:id="5"/>
     </w:p>
     <w:p>
       <w:pPr>
@@ -5003,11 +5001,11 @@
       <w:pPr>
         <w:pStyle w:val="berschrift2"/>
       </w:pPr>
-      <w:bookmarkStart w:id="7" w:name="_Toc22631237"/>
+      <w:bookmarkStart w:id="6" w:name="_Toc22631237"/>
       <w:r>
         <w:t>Vorgehen</w:t>
       </w:r>
-      <w:bookmarkEnd w:id="7"/>
+      <w:bookmarkEnd w:id="6"/>
     </w:p>
     <w:p>
       <w:pPr>
@@ -5042,21 +5040,21 @@
       <w:pPr>
         <w:pStyle w:val="berschrift2"/>
       </w:pPr>
-      <w:bookmarkStart w:id="8" w:name="_Toc22631238"/>
+      <w:bookmarkStart w:id="7" w:name="_Toc22631238"/>
       <w:r>
         <w:t>Terminplan</w:t>
       </w:r>
+      <w:bookmarkEnd w:id="7"/>
+    </w:p>
+    <w:p>
+      <w:pPr>
+        <w:pStyle w:val="berschrift2"/>
+      </w:pPr>
+      <w:bookmarkStart w:id="8" w:name="_Toc22631239"/>
+      <w:r>
+        <w:t>Anforderungsliste</w:t>
+      </w:r>
       <w:bookmarkEnd w:id="8"/>
-    </w:p>
-    <w:p>
-      <w:pPr>
-        <w:pStyle w:val="berschrift2"/>
-      </w:pPr>
-      <w:bookmarkStart w:id="9" w:name="_Toc22631239"/>
-      <w:r>
-        <w:t>Anforderungsliste</w:t>
-      </w:r>
-      <w:bookmarkEnd w:id="9"/>
       <w:r>
         <w:t xml:space="preserve"> </w:t>
       </w:r>
@@ -5229,11 +5227,11 @@
       <w:pPr>
         <w:pStyle w:val="berschrift2"/>
       </w:pPr>
-      <w:bookmarkStart w:id="10" w:name="_Toc22631240"/>
+      <w:bookmarkStart w:id="9" w:name="_Toc22631240"/>
       <w:r>
         <w:t>Morphologischer Kasten</w:t>
       </w:r>
-      <w:bookmarkEnd w:id="10"/>
+      <w:bookmarkEnd w:id="9"/>
     </w:p>
     <w:p>
       <w:pPr>
@@ -5696,13 +5694,2735 @@
       <w:pPr>
         <w:pStyle w:val="berschrift1"/>
       </w:pPr>
-      <w:bookmarkStart w:id="11" w:name="_Toc22631241"/>
+      <w:bookmarkStart w:id="10" w:name="_Toc22631241"/>
       <w:r>
         <w:lastRenderedPageBreak/>
         <w:t>Welle</w:t>
       </w:r>
+      <w:bookmarkEnd w:id="10"/>
+    </w:p>
+    <w:p>
+      <w:pPr>
+        <w:pStyle w:val="berschrift2"/>
+      </w:pPr>
+      <w:r>
+        <w:t>Kräfte und Momente auf die Welle</w:t>
+      </w:r>
+    </w:p>
+    <w:p>
+      <w:pPr>
+        <w:rPr>
+          <w:rFonts w:eastAsiaTheme="minorEastAsia"/>
+        </w:rPr>
+      </w:pPr>
+      <w:r>
+        <w:rPr>
+          <w:rFonts w:eastAsiaTheme="minorEastAsia"/>
+        </w:rPr>
+        <w:t xml:space="preserve">Die Kettenkraft kann ermittelt werden durch die Aufstellung eines Momentengleichgewichts in der </w:t>
+      </w:r>
+      <w:r>
+        <w:rPr>
+          <w:rFonts w:eastAsiaTheme="minorEastAsia"/>
+        </w:rPr>
+        <w:t xml:space="preserve">Y-Z-Ebene: </w:t>
+      </w:r>
+    </w:p>
+    <w:p>
+      <w:pPr>
+        <w:jc w:val="center"/>
+        <w:rPr>
+          <w:rFonts w:eastAsiaTheme="minorEastAsia"/>
+        </w:rPr>
+      </w:pPr>
+      <w:r>
+        <w:rPr>
+          <w:rFonts w:eastAsiaTheme="minorEastAsia"/>
+          <w:noProof/>
+        </w:rPr>
+        <w:drawing>
+          <wp:inline distT="0" distB="0" distL="0" distR="0">
+            <wp:extent cx="4219575" cy="2584839"/>
+            <wp:effectExtent l="0" t="0" r="0" b="6350"/>
+            <wp:docPr id="1" name="Grafik 1"/>
+            <wp:cNvGraphicFramePr>
+              <a:graphicFrameLocks xmlns:a="http://schemas.openxmlformats.org/drawingml/2006/main" noChangeAspect="1"/>
+            </wp:cNvGraphicFramePr>
+            <a:graphic xmlns:a="http://schemas.openxmlformats.org/drawingml/2006/main">
+              <a:graphicData uri="http://schemas.openxmlformats.org/drawingml/2006/picture">
+                <pic:pic xmlns:pic="http://schemas.openxmlformats.org/drawingml/2006/picture">
+                  <pic:nvPicPr>
+                    <pic:cNvPr id="1" name="Kraftberechnung.jpg"/>
+                    <pic:cNvPicPr/>
+                  </pic:nvPicPr>
+                  <pic:blipFill>
+                    <a:blip r:embed="rId15"/>
+                    <a:stretch>
+                      <a:fillRect/>
+                    </a:stretch>
+                  </pic:blipFill>
+                  <pic:spPr>
+                    <a:xfrm>
+                      <a:off x="0" y="0"/>
+                      <a:ext cx="4229265" cy="2590775"/>
+                    </a:xfrm>
+                    <a:prstGeom prst="rect">
+                      <a:avLst/>
+                    </a:prstGeom>
+                  </pic:spPr>
+                </pic:pic>
+              </a:graphicData>
+            </a:graphic>
+          </wp:inline>
+        </w:drawing>
+      </w:r>
+    </w:p>
+    <w:p>
+      <w:pPr>
+        <w:rPr>
+          <w:rFonts w:eastAsiaTheme="minorEastAsia"/>
+        </w:rPr>
+      </w:pPr>
+      <w:r>
+        <w:rPr>
+          <w:rFonts w:eastAsiaTheme="minorEastAsia"/>
+        </w:rPr>
+        <w:t>(</w:t>
+      </w:r>
+      <m:oMath>
+        <m:sSub>
+          <m:sSubPr>
+            <m:ctrlPr>
+              <w:rPr>
+                <w:rFonts w:ascii="Cambria Math" w:hAnsi="Cambria Math"/>
+                <w:i/>
+              </w:rPr>
+            </m:ctrlPr>
+          </m:sSubPr>
+          <m:e>
+            <m:r>
+              <w:rPr>
+                <w:rFonts w:ascii="Cambria Math" w:hAnsi="Cambria Math"/>
+              </w:rPr>
+              <m:t>F</m:t>
+            </m:r>
+          </m:e>
+          <m:sub>
+            <m:r>
+              <w:rPr>
+                <w:rFonts w:ascii="Cambria Math" w:hAnsi="Cambria Math"/>
+              </w:rPr>
+              <m:t>s1</m:t>
+            </m:r>
+          </m:sub>
+        </m:sSub>
+        <m:r>
+          <w:rPr>
+            <w:rFonts w:ascii="Cambria Math" w:hAnsi="Cambria Math"/>
+          </w:rPr>
+          <m:t xml:space="preserve">- </m:t>
+        </m:r>
+        <m:sSub>
+          <m:sSubPr>
+            <m:ctrlPr>
+              <w:rPr>
+                <w:rFonts w:ascii="Cambria Math" w:hAnsi="Cambria Math"/>
+                <w:i/>
+              </w:rPr>
+            </m:ctrlPr>
+          </m:sSubPr>
+          <m:e>
+            <m:r>
+              <w:rPr>
+                <w:rFonts w:ascii="Cambria Math" w:hAnsi="Cambria Math"/>
+              </w:rPr>
+              <m:t>F</m:t>
+            </m:r>
+          </m:e>
+          <m:sub>
+            <m:r>
+              <w:rPr>
+                <w:rFonts w:ascii="Cambria Math" w:hAnsi="Cambria Math"/>
+              </w:rPr>
+              <m:t>s2</m:t>
+            </m:r>
+          </m:sub>
+        </m:sSub>
+        <m:r>
+          <w:rPr>
+            <w:rFonts w:ascii="Cambria Math" w:hAnsi="Cambria Math"/>
+          </w:rPr>
+          <m:t xml:space="preserve">)∙120mm= </m:t>
+        </m:r>
+        <m:sSub>
+          <m:sSubPr>
+            <m:ctrlPr>
+              <w:rPr>
+                <w:rFonts w:ascii="Cambria Math" w:hAnsi="Cambria Math"/>
+                <w:i/>
+              </w:rPr>
+            </m:ctrlPr>
+          </m:sSubPr>
+          <m:e>
+            <m:r>
+              <w:rPr>
+                <w:rFonts w:ascii="Cambria Math" w:hAnsi="Cambria Math"/>
+              </w:rPr>
+              <m:t>F</m:t>
+            </m:r>
+          </m:e>
+          <m:sub>
+            <m:r>
+              <w:rPr>
+                <w:rFonts w:ascii="Cambria Math" w:hAnsi="Cambria Math"/>
+              </w:rPr>
+              <m:t xml:space="preserve">K </m:t>
+            </m:r>
+          </m:sub>
+        </m:sSub>
+        <m:r>
+          <w:rPr>
+            <w:rFonts w:ascii="Cambria Math" w:hAnsi="Cambria Math"/>
+          </w:rPr>
+          <m:t>∙92mm</m:t>
+        </m:r>
+      </m:oMath>
+    </w:p>
+    <w:p>
+      <w:pPr>
+        <w:rPr>
+          <w:rFonts w:eastAsiaTheme="minorEastAsia"/>
+        </w:rPr>
+      </w:pPr>
+    </w:p>
+    <w:p>
+      <w:pPr>
+        <w:rPr>
+          <w:rFonts w:eastAsiaTheme="minorEastAsia"/>
+        </w:rPr>
+      </w:pPr>
+      <m:oMathPara>
+        <m:oMathParaPr>
+          <m:jc m:val="left"/>
+        </m:oMathParaPr>
+        <m:oMath>
+          <m:sSub>
+            <m:sSubPr>
+              <m:ctrlPr>
+                <w:rPr>
+                  <w:rFonts w:ascii="Cambria Math" w:hAnsi="Cambria Math"/>
+                  <w:i/>
+                </w:rPr>
+              </m:ctrlPr>
+            </m:sSubPr>
+            <m:e>
+              <m:r>
+                <w:rPr>
+                  <w:rFonts w:ascii="Cambria Math" w:hAnsi="Cambria Math"/>
+                </w:rPr>
+                <m:t>F</m:t>
+              </m:r>
+            </m:e>
+            <m:sub>
+              <m:r>
+                <w:rPr>
+                  <w:rFonts w:ascii="Cambria Math" w:hAnsi="Cambria Math"/>
+                </w:rPr>
+                <m:t>K</m:t>
+              </m:r>
+            </m:sub>
+          </m:sSub>
+          <m:r>
+            <w:rPr>
+              <w:rFonts w:ascii="Cambria Math" w:hAnsi="Cambria Math"/>
+            </w:rPr>
+            <m:t xml:space="preserve">= </m:t>
+          </m:r>
+          <m:f>
+            <m:fPr>
+              <m:ctrlPr>
+                <w:rPr>
+                  <w:rFonts w:ascii="Cambria Math" w:hAnsi="Cambria Math"/>
+                  <w:i/>
+                </w:rPr>
+              </m:ctrlPr>
+            </m:fPr>
+            <m:num>
+              <m:d>
+                <m:dPr>
+                  <m:ctrlPr>
+                    <w:rPr>
+                      <w:rFonts w:ascii="Cambria Math" w:hAnsi="Cambria Math"/>
+                      <w:i/>
+                    </w:rPr>
+                  </m:ctrlPr>
+                </m:dPr>
+                <m:e>
+                  <m:r>
+                    <w:rPr>
+                      <w:rFonts w:ascii="Cambria Math" w:hAnsi="Cambria Math"/>
+                    </w:rPr>
+                    <m:t>3500N-1500N</m:t>
+                  </m:r>
+                </m:e>
+              </m:d>
+              <m:r>
+                <w:rPr>
+                  <w:rFonts w:ascii="Cambria Math" w:hAnsi="Cambria Math"/>
+                </w:rPr>
+                <m:t>∙120mm</m:t>
+              </m:r>
+            </m:num>
+            <m:den>
+              <m:r>
+                <w:rPr>
+                  <w:rFonts w:ascii="Cambria Math" w:hAnsi="Cambria Math"/>
+                </w:rPr>
+                <m:t>92mm</m:t>
+              </m:r>
+            </m:den>
+          </m:f>
+        </m:oMath>
+      </m:oMathPara>
+    </w:p>
+    <w:p>
+      <w:pPr>
+        <w:rPr>
+          <w:rFonts w:eastAsiaTheme="minorEastAsia"/>
+        </w:rPr>
+      </w:pPr>
+    </w:p>
+    <w:p>
+      <w:pPr>
+        <w:rPr>
+          <w:rFonts w:eastAsiaTheme="minorEastAsia"/>
+          <w:highlight w:val="yellow"/>
+        </w:rPr>
+      </w:pPr>
+      <m:oMathPara>
+        <m:oMathParaPr>
+          <m:jc m:val="left"/>
+        </m:oMathParaPr>
+        <m:oMath>
+          <m:sSub>
+            <m:sSubPr>
+              <m:ctrlPr>
+                <w:rPr>
+                  <w:rFonts w:ascii="Cambria Math" w:hAnsi="Cambria Math"/>
+                  <w:i/>
+                  <w:highlight w:val="yellow"/>
+                </w:rPr>
+              </m:ctrlPr>
+            </m:sSubPr>
+            <m:e>
+              <m:r>
+                <w:rPr>
+                  <w:rFonts w:ascii="Cambria Math" w:hAnsi="Cambria Math"/>
+                  <w:highlight w:val="yellow"/>
+                </w:rPr>
+                <m:t>F</m:t>
+              </m:r>
+            </m:e>
+            <m:sub>
+              <m:r>
+                <w:rPr>
+                  <w:rFonts w:ascii="Cambria Math" w:hAnsi="Cambria Math"/>
+                  <w:highlight w:val="yellow"/>
+                </w:rPr>
+                <m:t>K</m:t>
+              </m:r>
+            </m:sub>
+          </m:sSub>
+          <m:r>
+            <w:rPr>
+              <w:rFonts w:ascii="Cambria Math" w:hAnsi="Cambria Math"/>
+              <w:highlight w:val="yellow"/>
+            </w:rPr>
+            <m:t>≈2608,7N</m:t>
+          </m:r>
+        </m:oMath>
+      </m:oMathPara>
+    </w:p>
+    <w:p>
+      <w:pPr>
+        <w:rPr>
+          <w:rFonts w:eastAsiaTheme="minorEastAsia"/>
+          <w:highlight w:val="yellow"/>
+        </w:rPr>
+      </w:pPr>
+    </w:p>
+    <w:p>
+      <w:pPr>
+        <w:rPr>
+          <w:rFonts w:eastAsiaTheme="minorEastAsia"/>
+        </w:rPr>
+      </w:pPr>
+      <w:r>
+        <w:rPr>
+          <w:rFonts w:eastAsiaTheme="minorEastAsia"/>
+        </w:rPr>
+        <w:t>Das idealisierte Drehmoment beträgt:</w:t>
+      </w:r>
+    </w:p>
+    <w:p>
+      <w:pPr>
+        <w:rPr>
+          <w:rFonts w:eastAsiaTheme="minorEastAsia"/>
+          <w:highlight w:val="yellow"/>
+        </w:rPr>
+      </w:pPr>
+    </w:p>
+    <w:p>
+      <w:pPr>
+        <w:rPr>
+          <w:rFonts w:eastAsiaTheme="minorEastAsia"/>
+        </w:rPr>
+      </w:pPr>
+      <m:oMathPara>
+        <m:oMathParaPr>
+          <m:jc m:val="left"/>
+        </m:oMathParaPr>
+        <m:oMath>
+          <m:sSub>
+            <m:sSubPr>
+              <m:ctrlPr>
+                <w:rPr>
+                  <w:rFonts w:ascii="Cambria Math" w:eastAsiaTheme="minorEastAsia" w:hAnsi="Cambria Math"/>
+                  <w:i/>
+                </w:rPr>
+              </m:ctrlPr>
+            </m:sSubPr>
+            <m:e>
+              <m:r>
+                <w:rPr>
+                  <w:rFonts w:ascii="Cambria Math" w:eastAsiaTheme="minorEastAsia" w:hAnsi="Cambria Math"/>
+                </w:rPr>
+                <m:t>M</m:t>
+              </m:r>
+            </m:e>
+            <m:sub>
+              <m:r>
+                <w:rPr>
+                  <w:rFonts w:ascii="Cambria Math" w:eastAsiaTheme="minorEastAsia" w:hAnsi="Cambria Math"/>
+                </w:rPr>
+                <m:t>T</m:t>
+              </m:r>
+            </m:sub>
+          </m:sSub>
+          <m:r>
+            <w:rPr>
+              <w:rFonts w:ascii="Cambria Math" w:eastAsiaTheme="minorEastAsia" w:hAnsi="Cambria Math"/>
+            </w:rPr>
+            <m:t>=</m:t>
+          </m:r>
+          <m:d>
+            <m:dPr>
+              <m:ctrlPr>
+                <w:rPr>
+                  <w:rFonts w:ascii="Cambria Math" w:eastAsiaTheme="minorEastAsia" w:hAnsi="Cambria Math"/>
+                </w:rPr>
+              </m:ctrlPr>
+            </m:dPr>
+            <m:e>
+              <m:sSub>
+                <m:sSubPr>
+                  <m:ctrlPr>
+                    <w:rPr>
+                      <w:rFonts w:ascii="Cambria Math" w:hAnsi="Cambria Math"/>
+                      <w:i/>
+                    </w:rPr>
+                  </m:ctrlPr>
+                </m:sSubPr>
+                <m:e>
+                  <m:r>
+                    <w:rPr>
+                      <w:rFonts w:ascii="Cambria Math" w:hAnsi="Cambria Math"/>
+                    </w:rPr>
+                    <m:t>F</m:t>
+                  </m:r>
+                </m:e>
+                <m:sub>
+                  <m:r>
+                    <w:rPr>
+                      <w:rFonts w:ascii="Cambria Math" w:hAnsi="Cambria Math"/>
+                    </w:rPr>
+                    <m:t>s1</m:t>
+                  </m:r>
+                </m:sub>
+              </m:sSub>
+              <m:r>
+                <w:rPr>
+                  <w:rFonts w:ascii="Cambria Math" w:hAnsi="Cambria Math"/>
+                </w:rPr>
+                <m:t xml:space="preserve">- </m:t>
+              </m:r>
+              <m:sSub>
+                <m:sSubPr>
+                  <m:ctrlPr>
+                    <w:rPr>
+                      <w:rFonts w:ascii="Cambria Math" w:hAnsi="Cambria Math"/>
+                      <w:i/>
+                    </w:rPr>
+                  </m:ctrlPr>
+                </m:sSubPr>
+                <m:e>
+                  <m:r>
+                    <w:rPr>
+                      <w:rFonts w:ascii="Cambria Math" w:hAnsi="Cambria Math"/>
+                    </w:rPr>
+                    <m:t>F</m:t>
+                  </m:r>
+                </m:e>
+                <m:sub>
+                  <m:r>
+                    <w:rPr>
+                      <w:rFonts w:ascii="Cambria Math" w:hAnsi="Cambria Math"/>
+                    </w:rPr>
+                    <m:t>s2</m:t>
+                  </m:r>
+                </m:sub>
+              </m:sSub>
+              <m:ctrlPr>
+                <w:rPr>
+                  <w:rFonts w:ascii="Cambria Math" w:hAnsi="Cambria Math"/>
+                  <w:i/>
+                </w:rPr>
+              </m:ctrlPr>
+            </m:e>
+          </m:d>
+          <m:r>
+            <w:rPr>
+              <w:rFonts w:ascii="Cambria Math" w:hAnsi="Cambria Math"/>
+            </w:rPr>
+            <m:t xml:space="preserve">∙120mm= </m:t>
+          </m:r>
+          <m:sSub>
+            <m:sSubPr>
+              <m:ctrlPr>
+                <w:rPr>
+                  <w:rFonts w:ascii="Cambria Math" w:hAnsi="Cambria Math"/>
+                  <w:i/>
+                </w:rPr>
+              </m:ctrlPr>
+            </m:sSubPr>
+            <m:e>
+              <m:r>
+                <w:rPr>
+                  <w:rFonts w:ascii="Cambria Math" w:hAnsi="Cambria Math"/>
+                </w:rPr>
+                <m:t>F</m:t>
+              </m:r>
+            </m:e>
+            <m:sub>
+              <m:r>
+                <w:rPr>
+                  <w:rFonts w:ascii="Cambria Math" w:hAnsi="Cambria Math"/>
+                </w:rPr>
+                <m:t xml:space="preserve">K </m:t>
+              </m:r>
+            </m:sub>
+          </m:sSub>
+          <m:r>
+            <w:rPr>
+              <w:rFonts w:ascii="Cambria Math" w:hAnsi="Cambria Math"/>
+            </w:rPr>
+            <m:t>∙92mm</m:t>
+          </m:r>
+        </m:oMath>
+      </m:oMathPara>
+    </w:p>
+    <w:p>
+      <w:pPr>
+        <w:rPr>
+          <w:rFonts w:eastAsiaTheme="minorEastAsia"/>
+        </w:rPr>
+      </w:pPr>
+    </w:p>
+    <w:p>
+      <w:pPr>
+        <w:rPr>
+          <w:rFonts w:eastAsiaTheme="minorEastAsia"/>
+          <w:highlight w:val="yellow"/>
+        </w:rPr>
+      </w:pPr>
+      <m:oMathPara>
+        <m:oMathParaPr>
+          <m:jc m:val="left"/>
+        </m:oMathParaPr>
+        <m:oMath>
+          <m:sSub>
+            <m:sSubPr>
+              <m:ctrlPr>
+                <w:rPr>
+                  <w:rFonts w:ascii="Cambria Math" w:eastAsiaTheme="minorEastAsia" w:hAnsi="Cambria Math"/>
+                  <w:i/>
+                  <w:highlight w:val="yellow"/>
+                </w:rPr>
+              </m:ctrlPr>
+            </m:sSubPr>
+            <m:e>
+              <m:r>
+                <w:rPr>
+                  <w:rFonts w:ascii="Cambria Math" w:eastAsiaTheme="minorEastAsia" w:hAnsi="Cambria Math"/>
+                  <w:highlight w:val="yellow"/>
+                </w:rPr>
+                <m:t>M</m:t>
+              </m:r>
+            </m:e>
+            <m:sub>
+              <m:r>
+                <w:rPr>
+                  <w:rFonts w:ascii="Cambria Math" w:eastAsiaTheme="minorEastAsia" w:hAnsi="Cambria Math"/>
+                  <w:highlight w:val="yellow"/>
+                </w:rPr>
+                <m:t>T</m:t>
+              </m:r>
+            </m:sub>
+          </m:sSub>
+          <m:r>
+            <w:rPr>
+              <w:rFonts w:ascii="Cambria Math" w:hAnsi="Cambria Math"/>
+              <w:highlight w:val="yellow"/>
+            </w:rPr>
+            <m:t>≈240,0Nm</m:t>
+          </m:r>
+        </m:oMath>
+      </m:oMathPara>
+    </w:p>
+    <w:p>
+      <w:pPr>
+        <w:rPr>
+          <w:rFonts w:eastAsiaTheme="minorEastAsia"/>
+          <w:highlight w:val="yellow"/>
+        </w:rPr>
+      </w:pPr>
+    </w:p>
+    <w:p>
+      <w:pPr>
+        <w:rPr>
+          <w:rFonts w:eastAsiaTheme="minorEastAsia"/>
+        </w:rPr>
+      </w:pPr>
+    </w:p>
+    <w:p>
+      <w:pPr>
+        <w:rPr>
+          <w:rFonts w:eastAsiaTheme="minorEastAsia"/>
+        </w:rPr>
+      </w:pPr>
+      <w:r>
+        <w:rPr>
+          <w:rFonts w:eastAsiaTheme="minorEastAsia"/>
+        </w:rPr>
+        <w:t>Mit dem Kettenwinkel von 45° ergibt sich mit dem Satz des Pythagoras:</w:t>
+      </w:r>
+    </w:p>
+    <w:p>
+      <w:pPr>
+        <w:rPr>
+          <w:rFonts w:eastAsiaTheme="minorEastAsia"/>
+        </w:rPr>
+      </w:pPr>
+    </w:p>
+    <w:p>
+      <w:pPr>
+        <w:rPr>
+          <w:rFonts w:eastAsiaTheme="minorEastAsia"/>
+        </w:rPr>
+      </w:pPr>
+      <m:oMathPara>
+        <m:oMathParaPr>
+          <m:jc m:val="left"/>
+        </m:oMathParaPr>
+        <m:oMath>
+          <m:sSub>
+            <m:sSubPr>
+              <m:ctrlPr>
+                <w:rPr>
+                  <w:rFonts w:ascii="Cambria Math" w:hAnsi="Cambria Math"/>
+                  <w:i/>
+                </w:rPr>
+              </m:ctrlPr>
+            </m:sSubPr>
+            <m:e>
+              <m:r>
+                <w:rPr>
+                  <w:rFonts w:ascii="Cambria Math" w:hAnsi="Cambria Math"/>
+                </w:rPr>
+                <m:t>F</m:t>
+              </m:r>
+            </m:e>
+            <m:sub>
+              <m:r>
+                <w:rPr>
+                  <w:rFonts w:ascii="Cambria Math" w:hAnsi="Cambria Math"/>
+                </w:rPr>
+                <m:t>Ky</m:t>
+              </m:r>
+            </m:sub>
+          </m:sSub>
+          <m:r>
+            <w:rPr>
+              <w:rFonts w:ascii="Cambria Math" w:hAnsi="Cambria Math"/>
+            </w:rPr>
+            <m:t xml:space="preserve">= </m:t>
+          </m:r>
+          <m:sSub>
+            <m:sSubPr>
+              <m:ctrlPr>
+                <w:rPr>
+                  <w:rFonts w:ascii="Cambria Math" w:hAnsi="Cambria Math"/>
+                  <w:i/>
+                </w:rPr>
+              </m:ctrlPr>
+            </m:sSubPr>
+            <m:e>
+              <m:r>
+                <w:rPr>
+                  <w:rFonts w:ascii="Cambria Math" w:hAnsi="Cambria Math"/>
+                </w:rPr>
+                <m:t>F</m:t>
+              </m:r>
+            </m:e>
+            <m:sub>
+              <m:r>
+                <w:rPr>
+                  <w:rFonts w:ascii="Cambria Math" w:hAnsi="Cambria Math"/>
+                </w:rPr>
+                <m:t>Kz</m:t>
+              </m:r>
+            </m:sub>
+          </m:sSub>
+          <m:r>
+            <w:rPr>
+              <w:rFonts w:ascii="Cambria Math" w:hAnsi="Cambria Math"/>
+            </w:rPr>
+            <m:t>=</m:t>
+          </m:r>
+          <m:f>
+            <m:fPr>
+              <m:ctrlPr>
+                <w:rPr>
+                  <w:rFonts w:ascii="Cambria Math" w:hAnsi="Cambria Math"/>
+                  <w:i/>
+                </w:rPr>
+              </m:ctrlPr>
+            </m:fPr>
+            <m:num>
+              <m:sSub>
+                <m:sSubPr>
+                  <m:ctrlPr>
+                    <w:rPr>
+                      <w:rFonts w:ascii="Cambria Math" w:hAnsi="Cambria Math"/>
+                      <w:i/>
+                    </w:rPr>
+                  </m:ctrlPr>
+                </m:sSubPr>
+                <m:e>
+                  <m:r>
+                    <w:rPr>
+                      <w:rFonts w:ascii="Cambria Math" w:hAnsi="Cambria Math"/>
+                    </w:rPr>
+                    <m:t>F</m:t>
+                  </m:r>
+                </m:e>
+                <m:sub>
+                  <m:r>
+                    <w:rPr>
+                      <w:rFonts w:ascii="Cambria Math" w:hAnsi="Cambria Math"/>
+                    </w:rPr>
+                    <m:t>K</m:t>
+                  </m:r>
+                </m:sub>
+              </m:sSub>
+            </m:num>
+            <m:den>
+              <m:rad>
+                <m:radPr>
+                  <m:degHide m:val="1"/>
+                  <m:ctrlPr>
+                    <w:rPr>
+                      <w:rFonts w:ascii="Cambria Math" w:hAnsi="Cambria Math"/>
+                      <w:i/>
+                    </w:rPr>
+                  </m:ctrlPr>
+                </m:radPr>
+                <m:deg/>
+                <m:e>
+                  <m:r>
+                    <w:rPr>
+                      <w:rFonts w:ascii="Cambria Math" w:hAnsi="Cambria Math"/>
+                    </w:rPr>
+                    <m:t>2</m:t>
+                  </m:r>
+                </m:e>
+              </m:rad>
+            </m:den>
+          </m:f>
+          <m:r>
+            <w:rPr>
+              <w:rFonts w:ascii="Cambria Math" w:hAnsi="Cambria Math"/>
+            </w:rPr>
+            <m:t>=</m:t>
+          </m:r>
+          <m:f>
+            <m:fPr>
+              <m:ctrlPr>
+                <w:rPr>
+                  <w:rFonts w:ascii="Cambria Math" w:hAnsi="Cambria Math"/>
+                  <w:i/>
+                </w:rPr>
+              </m:ctrlPr>
+            </m:fPr>
+            <m:num>
+              <m:r>
+                <w:rPr>
+                  <w:rFonts w:ascii="Cambria Math" w:hAnsi="Cambria Math"/>
+                </w:rPr>
+                <m:t>2608,7N</m:t>
+              </m:r>
+            </m:num>
+            <m:den>
+              <m:rad>
+                <m:radPr>
+                  <m:degHide m:val="1"/>
+                  <m:ctrlPr>
+                    <w:rPr>
+                      <w:rFonts w:ascii="Cambria Math" w:hAnsi="Cambria Math"/>
+                      <w:i/>
+                    </w:rPr>
+                  </m:ctrlPr>
+                </m:radPr>
+                <m:deg/>
+                <m:e>
+                  <m:r>
+                    <w:rPr>
+                      <w:rFonts w:ascii="Cambria Math" w:hAnsi="Cambria Math"/>
+                    </w:rPr>
+                    <m:t>2</m:t>
+                  </m:r>
+                </m:e>
+              </m:rad>
+            </m:den>
+          </m:f>
+        </m:oMath>
+      </m:oMathPara>
+    </w:p>
+    <w:p>
+      <w:pPr>
+        <w:rPr>
+          <w:rFonts w:eastAsiaTheme="minorEastAsia"/>
+        </w:rPr>
+      </w:pPr>
+    </w:p>
+    <w:p>
+      <w:pPr>
+        <w:rPr>
+          <w:rFonts w:eastAsiaTheme="minorEastAsia"/>
+        </w:rPr>
+      </w:pPr>
+      <m:oMathPara>
+        <m:oMathParaPr>
+          <m:jc m:val="left"/>
+        </m:oMathParaPr>
+        <m:oMath>
+          <m:sSub>
+            <m:sSubPr>
+              <m:ctrlPr>
+                <w:rPr>
+                  <w:rFonts w:ascii="Cambria Math" w:hAnsi="Cambria Math"/>
+                  <w:i/>
+                  <w:highlight w:val="yellow"/>
+                </w:rPr>
+              </m:ctrlPr>
+            </m:sSubPr>
+            <m:e>
+              <m:r>
+                <w:rPr>
+                  <w:rFonts w:ascii="Cambria Math" w:hAnsi="Cambria Math"/>
+                  <w:highlight w:val="yellow"/>
+                </w:rPr>
+                <m:t>F</m:t>
+              </m:r>
+            </m:e>
+            <m:sub>
+              <m:r>
+                <w:rPr>
+                  <w:rFonts w:ascii="Cambria Math" w:hAnsi="Cambria Math"/>
+                  <w:highlight w:val="yellow"/>
+                </w:rPr>
+                <m:t>Ky</m:t>
+              </m:r>
+            </m:sub>
+          </m:sSub>
+          <m:r>
+            <w:rPr>
+              <w:rFonts w:ascii="Cambria Math" w:hAnsi="Cambria Math"/>
+              <w:highlight w:val="yellow"/>
+            </w:rPr>
+            <m:t xml:space="preserve">= </m:t>
+          </m:r>
+          <m:sSub>
+            <m:sSubPr>
+              <m:ctrlPr>
+                <w:rPr>
+                  <w:rFonts w:ascii="Cambria Math" w:hAnsi="Cambria Math"/>
+                  <w:i/>
+                  <w:highlight w:val="yellow"/>
+                </w:rPr>
+              </m:ctrlPr>
+            </m:sSubPr>
+            <m:e>
+              <m:r>
+                <w:rPr>
+                  <w:rFonts w:ascii="Cambria Math" w:hAnsi="Cambria Math"/>
+                  <w:highlight w:val="yellow"/>
+                </w:rPr>
+                <m:t>F</m:t>
+              </m:r>
+            </m:e>
+            <m:sub>
+              <m:r>
+                <w:rPr>
+                  <w:rFonts w:ascii="Cambria Math" w:hAnsi="Cambria Math"/>
+                  <w:highlight w:val="yellow"/>
+                </w:rPr>
+                <m:t>Kz</m:t>
+              </m:r>
+            </m:sub>
+          </m:sSub>
+          <m:r>
+            <w:rPr>
+              <w:rFonts w:ascii="Cambria Math" w:hAnsi="Cambria Math"/>
+              <w:highlight w:val="yellow"/>
+            </w:rPr>
+            <m:t>≈1844,6 N</m:t>
+          </m:r>
+        </m:oMath>
+      </m:oMathPara>
+    </w:p>
+    <w:p>
+      <w:pPr>
+        <w:rPr>
+          <w:rFonts w:eastAsiaTheme="minorEastAsia"/>
+        </w:rPr>
+      </w:pPr>
+    </w:p>
+    <w:p>
+      <w:pPr>
+        <w:rPr>
+          <w:rFonts w:eastAsiaTheme="minorEastAsia"/>
+          <w:highlight w:val="yellow"/>
+        </w:rPr>
+      </w:pPr>
+    </w:p>
+    <w:p>
+      <w:pPr>
+        <w:rPr>
+          <w:rFonts w:eastAsiaTheme="minorEastAsia"/>
+        </w:rPr>
+      </w:pPr>
+      <w:r>
+        <w:rPr>
+          <w:rFonts w:eastAsiaTheme="minorEastAsia"/>
+        </w:rPr>
+        <w:t>Lagerkräfte</w:t>
+      </w:r>
+      <w:r>
+        <w:rPr>
+          <w:rFonts w:eastAsiaTheme="minorEastAsia"/>
+        </w:rPr>
+        <w:t xml:space="preserve"> ohne Berücksichtigung der Gewichtskraft </w:t>
+      </w:r>
+    </w:p>
+    <w:p>
+      <w:pPr>
+        <w:rPr>
+          <w:rFonts w:eastAsiaTheme="minorEastAsia"/>
+          <w:color w:val="FF0000"/>
+        </w:rPr>
+      </w:pPr>
+      <w:r>
+        <w:rPr>
+          <w:rFonts w:eastAsiaTheme="minorEastAsia"/>
+          <w:color w:val="FF0000"/>
+        </w:rPr>
+        <w:t>x-y-Ebene</w:t>
+      </w:r>
+    </w:p>
+    <w:p>
+      <w:pPr>
+        <w:rPr>
+          <w:rFonts w:eastAsiaTheme="minorEastAsia"/>
+        </w:rPr>
+      </w:pPr>
+      <w:r>
+        <w:rPr>
+          <w:rFonts w:eastAsiaTheme="minorEastAsia"/>
+          <w:noProof/>
+          <w:sz w:val="28"/>
+          <w:szCs w:val="28"/>
+        </w:rPr>
+        <w:lastRenderedPageBreak/>
+        <w:drawing>
+          <wp:inline distT="0" distB="0" distL="0" distR="0" wp14:anchorId="1FA68E97" wp14:editId="53B8EBDE">
+            <wp:extent cx="5759450" cy="2071548"/>
+            <wp:effectExtent l="0" t="0" r="0" b="5080"/>
+            <wp:docPr id="5" name="Grafik 5"/>
+            <wp:cNvGraphicFramePr>
+              <a:graphicFrameLocks xmlns:a="http://schemas.openxmlformats.org/drawingml/2006/main" noChangeAspect="1"/>
+            </wp:cNvGraphicFramePr>
+            <a:graphic xmlns:a="http://schemas.openxmlformats.org/drawingml/2006/main">
+              <a:graphicData uri="http://schemas.openxmlformats.org/drawingml/2006/picture">
+                <pic:pic xmlns:pic="http://schemas.openxmlformats.org/drawingml/2006/picture">
+                  <pic:nvPicPr>
+                    <pic:cNvPr id="5" name="x-y-Ebene.jpg"/>
+                    <pic:cNvPicPr/>
+                  </pic:nvPicPr>
+                  <pic:blipFill>
+                    <a:blip r:embed="rId16">
+                      <a:extLst>
+                        <a:ext uri="{28A0092B-C50C-407E-A947-70E740481C1C}">
+                          <a14:useLocalDpi xmlns:a14="http://schemas.microsoft.com/office/drawing/2010/main" val="0"/>
+                        </a:ext>
+                      </a:extLst>
+                    </a:blip>
+                    <a:stretch>
+                      <a:fillRect/>
+                    </a:stretch>
+                  </pic:blipFill>
+                  <pic:spPr>
+                    <a:xfrm>
+                      <a:off x="0" y="0"/>
+                      <a:ext cx="5759450" cy="2071548"/>
+                    </a:xfrm>
+                    <a:prstGeom prst="rect">
+                      <a:avLst/>
+                    </a:prstGeom>
+                  </pic:spPr>
+                </pic:pic>
+              </a:graphicData>
+            </a:graphic>
+          </wp:inline>
+        </w:drawing>
+      </w:r>
+    </w:p>
+    <w:p>
+      <w:pPr>
+        <w:rPr>
+          <w:rFonts w:eastAsiaTheme="minorEastAsia"/>
+        </w:rPr>
+      </w:pPr>
+      <w:r>
+        <w:rPr>
+          <w:rFonts w:eastAsiaTheme="minorEastAsia"/>
+        </w:rPr>
+        <w:t xml:space="preserve">Moment um Lager A </w:t>
+      </w:r>
+      <w:r>
+        <w:rPr>
+          <w:rFonts w:eastAsiaTheme="minorEastAsia"/>
+        </w:rPr>
+        <w:t xml:space="preserve">gegen den </w:t>
+      </w:r>
+      <w:r>
+        <w:rPr>
+          <w:rFonts w:eastAsiaTheme="minorEastAsia"/>
+        </w:rPr>
+        <w:t xml:space="preserve">Uhrzeigersinn: </w:t>
+      </w:r>
+    </w:p>
+    <w:p>
+      <w:pPr>
+        <w:rPr>
+          <w:rFonts w:eastAsiaTheme="minorEastAsia"/>
+        </w:rPr>
+      </w:pPr>
+    </w:p>
+    <w:p>
+      <w:pPr>
+        <w:rPr>
+          <w:rFonts w:eastAsiaTheme="minorEastAsia"/>
+        </w:rPr>
+      </w:pPr>
+      <m:oMathPara>
+        <m:oMathParaPr>
+          <m:jc m:val="left"/>
+        </m:oMathParaPr>
+        <m:oMath>
+          <m:r>
+            <w:rPr>
+              <w:rFonts w:ascii="Cambria Math" w:eastAsiaTheme="minorEastAsia" w:hAnsi="Cambria Math"/>
+            </w:rPr>
+            <m:t xml:space="preserve"> </m:t>
+          </m:r>
+          <m:d>
+            <m:dPr>
+              <m:ctrlPr>
+                <w:rPr>
+                  <w:rFonts w:ascii="Cambria Math" w:eastAsiaTheme="minorEastAsia" w:hAnsi="Cambria Math"/>
+                </w:rPr>
+              </m:ctrlPr>
+            </m:dPr>
+            <m:e>
+              <m:sSub>
+                <m:sSubPr>
+                  <m:ctrlPr>
+                    <w:rPr>
+                      <w:rFonts w:ascii="Cambria Math" w:hAnsi="Cambria Math"/>
+                      <w:i/>
+                    </w:rPr>
+                  </m:ctrlPr>
+                </m:sSubPr>
+                <m:e>
+                  <m:r>
+                    <w:rPr>
+                      <w:rFonts w:ascii="Cambria Math" w:hAnsi="Cambria Math"/>
+                    </w:rPr>
+                    <m:t>F</m:t>
+                  </m:r>
+                </m:e>
+                <m:sub>
+                  <m:r>
+                    <w:rPr>
+                      <w:rFonts w:ascii="Cambria Math" w:hAnsi="Cambria Math"/>
+                    </w:rPr>
+                    <m:t>s1</m:t>
+                  </m:r>
+                </m:sub>
+              </m:sSub>
+              <m:r>
+                <w:rPr>
+                  <w:rFonts w:ascii="Cambria Math" w:hAnsi="Cambria Math"/>
+                </w:rPr>
+                <m:t xml:space="preserve">+ </m:t>
+              </m:r>
+              <m:sSub>
+                <m:sSubPr>
+                  <m:ctrlPr>
+                    <w:rPr>
+                      <w:rFonts w:ascii="Cambria Math" w:hAnsi="Cambria Math"/>
+                      <w:i/>
+                    </w:rPr>
+                  </m:ctrlPr>
+                </m:sSubPr>
+                <m:e>
+                  <m:r>
+                    <w:rPr>
+                      <w:rFonts w:ascii="Cambria Math" w:hAnsi="Cambria Math"/>
+                    </w:rPr>
+                    <m:t>F</m:t>
+                  </m:r>
+                </m:e>
+                <m:sub>
+                  <m:r>
+                    <w:rPr>
+                      <w:rFonts w:ascii="Cambria Math" w:hAnsi="Cambria Math"/>
+                    </w:rPr>
+                    <m:t>s2</m:t>
+                  </m:r>
+                </m:sub>
+              </m:sSub>
+              <m:ctrlPr>
+                <w:rPr>
+                  <w:rFonts w:ascii="Cambria Math" w:hAnsi="Cambria Math"/>
+                  <w:i/>
+                </w:rPr>
+              </m:ctrlPr>
+            </m:e>
+          </m:d>
+          <m:r>
+            <w:rPr>
+              <w:rFonts w:ascii="Cambria Math" w:hAnsi="Cambria Math"/>
+            </w:rPr>
+            <m:t xml:space="preserve">∙145mm- </m:t>
+          </m:r>
+          <m:sSub>
+            <m:sSubPr>
+              <m:ctrlPr>
+                <w:rPr>
+                  <w:rFonts w:ascii="Cambria Math" w:hAnsi="Cambria Math"/>
+                  <w:i/>
+                </w:rPr>
+              </m:ctrlPr>
+            </m:sSubPr>
+            <m:e>
+              <m:r>
+                <w:rPr>
+                  <w:rFonts w:ascii="Cambria Math" w:hAnsi="Cambria Math"/>
+                </w:rPr>
+                <m:t>F</m:t>
+              </m:r>
+            </m:e>
+            <m:sub>
+              <m:r>
+                <w:rPr>
+                  <w:rFonts w:ascii="Cambria Math" w:hAnsi="Cambria Math"/>
+                </w:rPr>
+                <m:t xml:space="preserve">By </m:t>
+              </m:r>
+            </m:sub>
+          </m:sSub>
+          <m:r>
+            <w:rPr>
+              <w:rFonts w:ascii="Cambria Math" w:hAnsi="Cambria Math"/>
+            </w:rPr>
+            <m:t>∙290mm-</m:t>
+          </m:r>
+          <m:sSub>
+            <m:sSubPr>
+              <m:ctrlPr>
+                <w:rPr>
+                  <w:rFonts w:ascii="Cambria Math" w:hAnsi="Cambria Math"/>
+                  <w:i/>
+                </w:rPr>
+              </m:ctrlPr>
+            </m:sSubPr>
+            <m:e>
+              <m:r>
+                <w:rPr>
+                  <w:rFonts w:ascii="Cambria Math" w:hAnsi="Cambria Math"/>
+                </w:rPr>
+                <m:t>F</m:t>
+              </m:r>
+            </m:e>
+            <m:sub>
+              <m:r>
+                <w:rPr>
+                  <w:rFonts w:ascii="Cambria Math" w:hAnsi="Cambria Math"/>
+                </w:rPr>
+                <m:t>Ky</m:t>
+              </m:r>
+            </m:sub>
+          </m:sSub>
+          <m:r>
+            <w:rPr>
+              <w:rFonts w:ascii="Cambria Math" w:hAnsi="Cambria Math"/>
+            </w:rPr>
+            <m:t>∙355mm=0</m:t>
+          </m:r>
+          <m:r>
+            <w:rPr>
+              <w:rFonts w:ascii="Cambria Math" w:hAnsi="Cambria Math"/>
+            </w:rPr>
+            <m:t xml:space="preserve"> </m:t>
+          </m:r>
+        </m:oMath>
+      </m:oMathPara>
+    </w:p>
+    <w:p>
+      <w:pPr>
+        <w:rPr>
+          <w:rFonts w:eastAsiaTheme="minorEastAsia"/>
+        </w:rPr>
+      </w:pPr>
+    </w:p>
+    <w:p>
+      <w:pPr>
+        <w:rPr>
+          <w:rFonts w:eastAsiaTheme="minorEastAsia"/>
+        </w:rPr>
+      </w:pPr>
+      <m:oMathPara>
+        <m:oMathParaPr>
+          <m:jc m:val="left"/>
+        </m:oMathParaPr>
+        <m:oMath>
+          <m:r>
+            <w:rPr>
+              <w:rFonts w:ascii="Cambria Math" w:eastAsiaTheme="minorEastAsia" w:hAnsi="Cambria Math"/>
+            </w:rPr>
+            <m:t>5000N</m:t>
+          </m:r>
+          <m:r>
+            <w:rPr>
+              <w:rFonts w:ascii="Cambria Math" w:hAnsi="Cambria Math"/>
+            </w:rPr>
+            <m:t xml:space="preserve">∙145mm- </m:t>
+          </m:r>
+          <m:sSub>
+            <m:sSubPr>
+              <m:ctrlPr>
+                <w:rPr>
+                  <w:rFonts w:ascii="Cambria Math" w:hAnsi="Cambria Math"/>
+                  <w:i/>
+                </w:rPr>
+              </m:ctrlPr>
+            </m:sSubPr>
+            <m:e>
+              <m:r>
+                <w:rPr>
+                  <w:rFonts w:ascii="Cambria Math" w:hAnsi="Cambria Math"/>
+                </w:rPr>
+                <m:t>F</m:t>
+              </m:r>
+            </m:e>
+            <m:sub>
+              <m:r>
+                <w:rPr>
+                  <w:rFonts w:ascii="Cambria Math" w:hAnsi="Cambria Math"/>
+                </w:rPr>
+                <m:t xml:space="preserve">By </m:t>
+              </m:r>
+            </m:sub>
+          </m:sSub>
+          <m:r>
+            <w:rPr>
+              <w:rFonts w:ascii="Cambria Math" w:hAnsi="Cambria Math"/>
+            </w:rPr>
+            <m:t>∙290mm-1844,6N∙355mm=0</m:t>
+          </m:r>
+        </m:oMath>
+      </m:oMathPara>
+    </w:p>
+    <w:p>
+      <w:pPr>
+        <w:rPr>
+          <w:rFonts w:eastAsiaTheme="minorEastAsia"/>
+        </w:rPr>
+      </w:pPr>
+    </w:p>
+    <w:p>
+      <w:pPr>
+        <w:rPr>
+          <w:rFonts w:eastAsiaTheme="minorEastAsia"/>
+        </w:rPr>
+      </w:pPr>
+      <m:oMathPara>
+        <m:oMathParaPr>
+          <m:jc m:val="left"/>
+        </m:oMathParaPr>
+        <m:oMath>
+          <m:sSub>
+            <m:sSubPr>
+              <m:ctrlPr>
+                <w:rPr>
+                  <w:rFonts w:ascii="Cambria Math" w:hAnsi="Cambria Math"/>
+                  <w:i/>
+                  <w:highlight w:val="yellow"/>
+                </w:rPr>
+              </m:ctrlPr>
+            </m:sSubPr>
+            <m:e>
+              <m:r>
+                <w:rPr>
+                  <w:rFonts w:ascii="Cambria Math" w:hAnsi="Cambria Math"/>
+                  <w:highlight w:val="yellow"/>
+                </w:rPr>
+                <m:t>F</m:t>
+              </m:r>
+            </m:e>
+            <m:sub>
+              <m:r>
+                <w:rPr>
+                  <w:rFonts w:ascii="Cambria Math" w:hAnsi="Cambria Math"/>
+                  <w:highlight w:val="yellow"/>
+                </w:rPr>
+                <m:t xml:space="preserve">By </m:t>
+              </m:r>
+            </m:sub>
+          </m:sSub>
+          <m:r>
+            <w:rPr>
+              <w:rFonts w:ascii="Cambria Math" w:eastAsiaTheme="minorEastAsia" w:hAnsi="Cambria Math"/>
+              <w:highlight w:val="yellow"/>
+            </w:rPr>
+            <m:t>≈242,0N</m:t>
+          </m:r>
+        </m:oMath>
+      </m:oMathPara>
+    </w:p>
+    <w:p>
+      <w:pPr>
+        <w:rPr>
+          <w:rFonts w:eastAsiaTheme="minorEastAsia"/>
+        </w:rPr>
+      </w:pPr>
+    </w:p>
+    <w:p>
+      <w:pPr>
+        <w:rPr>
+          <w:rFonts w:ascii="Nirmala UI" w:eastAsiaTheme="minorEastAsia" w:hAnsi="Nirmala UI" w:cs="Nirmala UI"/>
+        </w:rPr>
+      </w:pPr>
+      <w:r>
+        <w:rPr>
+          <w:rFonts w:cs="Arial"/>
+          <w:color w:val="4B4B4B"/>
+          <w:sz w:val="21"/>
+          <w:szCs w:val="21"/>
+          <w:shd w:val="clear" w:color="auto" w:fill="F7FECC"/>
+        </w:rPr>
+        <w:t xml:space="preserve">↑ </w:t>
+      </w:r>
+      <m:oMath>
+        <m:sSub>
+          <m:sSubPr>
+            <m:ctrlPr>
+              <w:rPr>
+                <w:rFonts w:ascii="Cambria Math" w:hAnsi="Cambria Math"/>
+                <w:i/>
+              </w:rPr>
+            </m:ctrlPr>
+          </m:sSubPr>
+          <m:e>
+            <m:r>
+              <w:rPr>
+                <w:rFonts w:ascii="Cambria Math" w:hAnsi="Cambria Math"/>
+              </w:rPr>
+              <m:t>F</m:t>
+            </m:r>
+          </m:e>
+          <m:sub>
+            <m:r>
+              <w:rPr>
+                <w:rFonts w:ascii="Cambria Math" w:hAnsi="Cambria Math"/>
+              </w:rPr>
+              <m:t xml:space="preserve">Ay </m:t>
+            </m:r>
+          </m:sub>
+        </m:sSub>
+        <m:r>
+          <w:rPr>
+            <w:rFonts w:ascii="Cambria Math" w:hAnsi="Cambria Math"/>
+          </w:rPr>
+          <m:t>+</m:t>
+        </m:r>
+        <m:sSub>
+          <m:sSubPr>
+            <m:ctrlPr>
+              <w:rPr>
+                <w:rFonts w:ascii="Cambria Math" w:hAnsi="Cambria Math"/>
+                <w:i/>
+              </w:rPr>
+            </m:ctrlPr>
+          </m:sSubPr>
+          <m:e>
+            <m:r>
+              <w:rPr>
+                <w:rFonts w:ascii="Cambria Math" w:hAnsi="Cambria Math"/>
+              </w:rPr>
+              <m:t>F</m:t>
+            </m:r>
+          </m:e>
+          <m:sub>
+            <m:r>
+              <w:rPr>
+                <w:rFonts w:ascii="Cambria Math" w:hAnsi="Cambria Math"/>
+              </w:rPr>
+              <m:t xml:space="preserve">By </m:t>
+            </m:r>
+          </m:sub>
+        </m:sSub>
+        <m:r>
+          <w:rPr>
+            <w:rFonts w:ascii="Cambria Math" w:hAnsi="Cambria Math"/>
+          </w:rPr>
+          <m:t>+</m:t>
+        </m:r>
+        <m:sSub>
+          <m:sSubPr>
+            <m:ctrlPr>
+              <w:rPr>
+                <w:rFonts w:ascii="Cambria Math" w:hAnsi="Cambria Math"/>
+                <w:i/>
+              </w:rPr>
+            </m:ctrlPr>
+          </m:sSubPr>
+          <m:e>
+            <m:r>
+              <w:rPr>
+                <w:rFonts w:ascii="Cambria Math" w:hAnsi="Cambria Math"/>
+              </w:rPr>
+              <m:t>F</m:t>
+            </m:r>
+          </m:e>
+          <m:sub>
+            <m:r>
+              <w:rPr>
+                <w:rFonts w:ascii="Cambria Math" w:hAnsi="Cambria Math"/>
+              </w:rPr>
+              <m:t xml:space="preserve">Ky </m:t>
+            </m:r>
+          </m:sub>
+        </m:sSub>
+        <m:r>
+          <w:rPr>
+            <w:rFonts w:ascii="Cambria Math" w:hAnsi="Cambria Math"/>
+          </w:rPr>
+          <m:t>-</m:t>
+        </m:r>
+        <m:sSub>
+          <m:sSubPr>
+            <m:ctrlPr>
+              <w:rPr>
+                <w:rFonts w:ascii="Cambria Math" w:hAnsi="Cambria Math"/>
+                <w:i/>
+              </w:rPr>
+            </m:ctrlPr>
+          </m:sSubPr>
+          <m:e>
+            <m:r>
+              <w:rPr>
+                <w:rFonts w:ascii="Cambria Math" w:hAnsi="Cambria Math"/>
+              </w:rPr>
+              <m:t>F</m:t>
+            </m:r>
+          </m:e>
+          <m:sub>
+            <m:r>
+              <w:rPr>
+                <w:rFonts w:ascii="Cambria Math" w:hAnsi="Cambria Math"/>
+              </w:rPr>
+              <m:t xml:space="preserve">s1 </m:t>
+            </m:r>
+          </m:sub>
+        </m:sSub>
+        <m:r>
+          <w:rPr>
+            <w:rFonts w:ascii="Cambria Math" w:hAnsi="Cambria Math"/>
+          </w:rPr>
+          <m:t>-</m:t>
+        </m:r>
+        <m:sSub>
+          <m:sSubPr>
+            <m:ctrlPr>
+              <w:rPr>
+                <w:rFonts w:ascii="Cambria Math" w:hAnsi="Cambria Math"/>
+                <w:i/>
+              </w:rPr>
+            </m:ctrlPr>
+          </m:sSubPr>
+          <m:e>
+            <m:r>
+              <w:rPr>
+                <w:rFonts w:ascii="Cambria Math" w:hAnsi="Cambria Math"/>
+              </w:rPr>
+              <m:t>F</m:t>
+            </m:r>
+          </m:e>
+          <m:sub>
+            <m:r>
+              <w:rPr>
+                <w:rFonts w:ascii="Cambria Math" w:hAnsi="Cambria Math"/>
+              </w:rPr>
+              <m:t xml:space="preserve">s2 </m:t>
+            </m:r>
+          </m:sub>
+        </m:sSub>
+        <m:r>
+          <w:rPr>
+            <w:rFonts w:ascii="Cambria Math" w:hAnsi="Cambria Math"/>
+          </w:rPr>
+          <m:t>=0</m:t>
+        </m:r>
+      </m:oMath>
+    </w:p>
+    <w:p>
+      <w:pPr>
+        <w:rPr>
+          <w:rFonts w:eastAsiaTheme="minorEastAsia"/>
+        </w:rPr>
+      </w:pPr>
+      <m:oMathPara>
+        <m:oMathParaPr>
+          <m:jc m:val="left"/>
+        </m:oMathParaPr>
+        <m:oMath>
+          <m:sSub>
+            <m:sSubPr>
+              <m:ctrlPr>
+                <w:rPr>
+                  <w:rFonts w:ascii="Cambria Math" w:hAnsi="Cambria Math"/>
+                  <w:i/>
+                </w:rPr>
+              </m:ctrlPr>
+            </m:sSubPr>
+            <m:e>
+              <m:r>
+                <w:rPr>
+                  <w:rFonts w:ascii="Cambria Math" w:hAnsi="Cambria Math"/>
+                </w:rPr>
+                <m:t>F</m:t>
+              </m:r>
+            </m:e>
+            <m:sub>
+              <m:r>
+                <w:rPr>
+                  <w:rFonts w:ascii="Cambria Math" w:hAnsi="Cambria Math"/>
+                </w:rPr>
+                <m:t xml:space="preserve">Ay </m:t>
+              </m:r>
+            </m:sub>
+          </m:sSub>
+          <m:r>
+            <w:rPr>
+              <w:rFonts w:ascii="Cambria Math" w:hAnsi="Cambria Math"/>
+            </w:rPr>
+            <m:t>+242,0N+1844,6N-3500N-1500N=0</m:t>
+          </m:r>
+        </m:oMath>
+      </m:oMathPara>
+    </w:p>
+    <w:p>
+      <w:pPr>
+        <w:rPr>
+          <w:rFonts w:eastAsiaTheme="minorEastAsia"/>
+          <w:highlight w:val="yellow"/>
+        </w:rPr>
+      </w:pPr>
+      <m:oMathPara>
+        <m:oMathParaPr>
+          <m:jc m:val="left"/>
+        </m:oMathParaPr>
+        <m:oMath>
+          <m:sSub>
+            <m:sSubPr>
+              <m:ctrlPr>
+                <w:rPr>
+                  <w:rFonts w:ascii="Cambria Math" w:hAnsi="Cambria Math"/>
+                  <w:i/>
+                  <w:highlight w:val="yellow"/>
+                </w:rPr>
+              </m:ctrlPr>
+            </m:sSubPr>
+            <m:e>
+              <m:r>
+                <w:rPr>
+                  <w:rFonts w:ascii="Cambria Math" w:hAnsi="Cambria Math"/>
+                  <w:highlight w:val="yellow"/>
+                </w:rPr>
+                <m:t>F</m:t>
+              </m:r>
+            </m:e>
+            <m:sub>
+              <m:r>
+                <w:rPr>
+                  <w:rFonts w:ascii="Cambria Math" w:hAnsi="Cambria Math"/>
+                  <w:highlight w:val="yellow"/>
+                </w:rPr>
+                <m:t xml:space="preserve">Ay </m:t>
+              </m:r>
+            </m:sub>
+          </m:sSub>
+          <m:r>
+            <w:rPr>
+              <w:rFonts w:ascii="Cambria Math" w:hAnsi="Cambria Math"/>
+              <w:highlight w:val="yellow"/>
+            </w:rPr>
+            <m:t>≈2913,4N</m:t>
+          </m:r>
+        </m:oMath>
+      </m:oMathPara>
+    </w:p>
+    <w:p>
+      <w:pPr>
+        <w:rPr>
+          <w:rFonts w:eastAsiaTheme="minorEastAsia"/>
+          <w:highlight w:val="yellow"/>
+        </w:rPr>
+      </w:pPr>
+    </w:p>
+    <w:p>
+      <w:pPr>
+        <w:rPr>
+          <w:rFonts w:eastAsiaTheme="minorEastAsia"/>
+        </w:rPr>
+      </w:pPr>
+      <w:r>
+        <w:rPr>
+          <w:rFonts w:eastAsiaTheme="minorEastAsia"/>
+        </w:rPr>
+        <w:t>x-z-Ebene</w:t>
+      </w:r>
+    </w:p>
+    <w:p>
+      <w:pPr>
+        <w:rPr>
+          <w:rFonts w:eastAsiaTheme="minorEastAsia"/>
+        </w:rPr>
+      </w:pPr>
+    </w:p>
+    <w:p>
+      <w:pPr>
+        <w:rPr>
+          <w:rFonts w:eastAsiaTheme="minorEastAsia"/>
+        </w:rPr>
+      </w:pPr>
+      <w:r>
+        <w:rPr>
+          <w:rFonts w:eastAsiaTheme="minorEastAsia"/>
+          <w:noProof/>
+        </w:rPr>
+        <w:drawing>
+          <wp:inline distT="0" distB="0" distL="0" distR="0">
+            <wp:extent cx="5759450" cy="1657350"/>
+            <wp:effectExtent l="0" t="0" r="0" b="0"/>
+            <wp:docPr id="3" name="Grafik 3"/>
+            <wp:cNvGraphicFramePr>
+              <a:graphicFrameLocks xmlns:a="http://schemas.openxmlformats.org/drawingml/2006/main" noChangeAspect="1"/>
+            </wp:cNvGraphicFramePr>
+            <a:graphic xmlns:a="http://schemas.openxmlformats.org/drawingml/2006/main">
+              <a:graphicData uri="http://schemas.openxmlformats.org/drawingml/2006/picture">
+                <pic:pic xmlns:pic="http://schemas.openxmlformats.org/drawingml/2006/picture">
+                  <pic:nvPicPr>
+                    <pic:cNvPr id="3" name="x-z-Ebene.jpg"/>
+                    <pic:cNvPicPr/>
+                  </pic:nvPicPr>
+                  <pic:blipFill>
+                    <a:blip r:embed="rId17"/>
+                    <a:stretch>
+                      <a:fillRect/>
+                    </a:stretch>
+                  </pic:blipFill>
+                  <pic:spPr>
+                    <a:xfrm>
+                      <a:off x="0" y="0"/>
+                      <a:ext cx="5759450" cy="1657350"/>
+                    </a:xfrm>
+                    <a:prstGeom prst="rect">
+                      <a:avLst/>
+                    </a:prstGeom>
+                  </pic:spPr>
+                </pic:pic>
+              </a:graphicData>
+            </a:graphic>
+          </wp:inline>
+        </w:drawing>
+      </w:r>
+    </w:p>
+    <w:p>
+      <w:pPr>
+        <w:rPr>
+          <w:rFonts w:eastAsiaTheme="minorEastAsia"/>
+        </w:rPr>
+      </w:pPr>
+      <w:r>
+        <w:rPr>
+          <w:rFonts w:eastAsiaTheme="minorEastAsia"/>
+        </w:rPr>
+        <w:t xml:space="preserve">Moment um Lager A im Uhrzeigersinn: </w:t>
+      </w:r>
+      <m:oMath>
+        <m:sSub>
+          <m:sSubPr>
+            <m:ctrlPr>
+              <w:rPr>
+                <w:rFonts w:ascii="Cambria Math" w:hAnsi="Cambria Math"/>
+                <w:i/>
+              </w:rPr>
+            </m:ctrlPr>
+          </m:sSubPr>
+          <m:e>
+            <m:r>
+              <w:rPr>
+                <w:rFonts w:ascii="Cambria Math" w:hAnsi="Cambria Math"/>
+              </w:rPr>
+              <m:t>F</m:t>
+            </m:r>
+          </m:e>
+          <m:sub>
+            <m:r>
+              <w:rPr>
+                <w:rFonts w:ascii="Cambria Math" w:hAnsi="Cambria Math"/>
+              </w:rPr>
+              <m:t xml:space="preserve">Bz </m:t>
+            </m:r>
+          </m:sub>
+        </m:sSub>
+        <m:r>
+          <w:rPr>
+            <w:rFonts w:ascii="Cambria Math" w:hAnsi="Cambria Math"/>
+          </w:rPr>
+          <m:t>∙290mm-</m:t>
+        </m:r>
+        <m:sSub>
+          <m:sSubPr>
+            <m:ctrlPr>
+              <w:rPr>
+                <w:rFonts w:ascii="Cambria Math" w:hAnsi="Cambria Math"/>
+                <w:i/>
+              </w:rPr>
+            </m:ctrlPr>
+          </m:sSubPr>
+          <m:e>
+            <m:r>
+              <w:rPr>
+                <w:rFonts w:ascii="Cambria Math" w:hAnsi="Cambria Math"/>
+              </w:rPr>
+              <m:t>F</m:t>
+            </m:r>
+          </m:e>
+          <m:sub>
+            <m:r>
+              <w:rPr>
+                <w:rFonts w:ascii="Cambria Math" w:hAnsi="Cambria Math"/>
+              </w:rPr>
+              <m:t>Kz</m:t>
+            </m:r>
+          </m:sub>
+        </m:sSub>
+        <m:r>
+          <w:rPr>
+            <w:rFonts w:ascii="Cambria Math" w:hAnsi="Cambria Math"/>
+          </w:rPr>
+          <m:t>∙355mm=0</m:t>
+        </m:r>
+      </m:oMath>
+    </w:p>
+    <w:p>
+      <w:pPr>
+        <w:rPr>
+          <w:rFonts w:eastAsiaTheme="minorEastAsia"/>
+        </w:rPr>
+      </w:pPr>
+      <m:oMathPara>
+        <m:oMathParaPr>
+          <m:jc m:val="left"/>
+        </m:oMathParaPr>
+        <m:oMath>
+          <m:sSub>
+            <m:sSubPr>
+              <m:ctrlPr>
+                <w:rPr>
+                  <w:rFonts w:ascii="Cambria Math" w:hAnsi="Cambria Math"/>
+                  <w:i/>
+                </w:rPr>
+              </m:ctrlPr>
+            </m:sSubPr>
+            <m:e>
+              <m:r>
+                <w:rPr>
+                  <w:rFonts w:ascii="Cambria Math" w:hAnsi="Cambria Math"/>
+                </w:rPr>
+                <m:t>F</m:t>
+              </m:r>
+            </m:e>
+            <m:sub>
+              <m:r>
+                <w:rPr>
+                  <w:rFonts w:ascii="Cambria Math" w:hAnsi="Cambria Math"/>
+                </w:rPr>
+                <m:t xml:space="preserve">Bz </m:t>
+              </m:r>
+            </m:sub>
+          </m:sSub>
+          <m:r>
+            <w:rPr>
+              <w:rFonts w:ascii="Cambria Math" w:hAnsi="Cambria Math"/>
+            </w:rPr>
+            <m:t>∙290mm-1844,6N∙355mm=0</m:t>
+          </m:r>
+        </m:oMath>
+      </m:oMathPara>
+    </w:p>
+    <w:p>
+      <w:pPr>
+        <w:rPr>
+          <w:rFonts w:eastAsiaTheme="minorEastAsia"/>
+          <w:highlight w:val="yellow"/>
+        </w:rPr>
+      </w:pPr>
+      <m:oMathPara>
+        <m:oMathParaPr>
+          <m:jc m:val="left"/>
+        </m:oMathParaPr>
+        <m:oMath>
+          <m:sSub>
+            <m:sSubPr>
+              <m:ctrlPr>
+                <w:rPr>
+                  <w:rFonts w:ascii="Cambria Math" w:hAnsi="Cambria Math"/>
+                  <w:i/>
+                  <w:highlight w:val="yellow"/>
+                </w:rPr>
+              </m:ctrlPr>
+            </m:sSubPr>
+            <m:e>
+              <m:r>
+                <w:rPr>
+                  <w:rFonts w:ascii="Cambria Math" w:hAnsi="Cambria Math"/>
+                  <w:highlight w:val="yellow"/>
+                </w:rPr>
+                <m:t>F</m:t>
+              </m:r>
+            </m:e>
+            <m:sub>
+              <m:r>
+                <w:rPr>
+                  <w:rFonts w:ascii="Cambria Math" w:hAnsi="Cambria Math"/>
+                  <w:highlight w:val="yellow"/>
+                </w:rPr>
+                <m:t xml:space="preserve">Bz </m:t>
+              </m:r>
+            </m:sub>
+          </m:sSub>
+          <m:r>
+            <w:rPr>
+              <w:rFonts w:ascii="Cambria Math" w:hAnsi="Cambria Math"/>
+              <w:highlight w:val="yellow"/>
+            </w:rPr>
+            <m:t>≈ -2258,0N</m:t>
+          </m:r>
+        </m:oMath>
+      </m:oMathPara>
+    </w:p>
+    <w:p>
+      <w:pPr>
+        <w:rPr>
+          <w:rFonts w:eastAsiaTheme="minorEastAsia"/>
+          <w:highlight w:val="yellow"/>
+        </w:rPr>
+      </w:pPr>
+    </w:p>
+    <w:p>
+      <w:pPr>
+        <w:rPr>
+          <w:rFonts w:ascii="Nirmala UI" w:eastAsiaTheme="minorEastAsia" w:hAnsi="Nirmala UI" w:cs="Nirmala UI"/>
+        </w:rPr>
+      </w:pPr>
+      <w:r>
+        <w:rPr>
+          <w:rFonts w:cs="Arial"/>
+          <w:color w:val="4B4B4B"/>
+          <w:sz w:val="21"/>
+          <w:szCs w:val="21"/>
+          <w:shd w:val="clear" w:color="auto" w:fill="F7FECC"/>
+        </w:rPr>
+        <w:t xml:space="preserve">↑ </w:t>
+      </w:r>
+      <m:oMath>
+        <m:sSub>
+          <m:sSubPr>
+            <m:ctrlPr>
+              <w:rPr>
+                <w:rFonts w:ascii="Cambria Math" w:hAnsi="Cambria Math"/>
+                <w:i/>
+              </w:rPr>
+            </m:ctrlPr>
+          </m:sSubPr>
+          <m:e>
+            <m:r>
+              <w:rPr>
+                <w:rFonts w:ascii="Cambria Math" w:hAnsi="Cambria Math"/>
+              </w:rPr>
+              <m:t>F</m:t>
+            </m:r>
+          </m:e>
+          <m:sub>
+            <m:r>
+              <w:rPr>
+                <w:rFonts w:ascii="Cambria Math" w:hAnsi="Cambria Math"/>
+              </w:rPr>
+              <m:t xml:space="preserve">Az </m:t>
+            </m:r>
+          </m:sub>
+        </m:sSub>
+        <m:r>
+          <w:rPr>
+            <w:rFonts w:ascii="Cambria Math" w:hAnsi="Cambria Math"/>
+          </w:rPr>
+          <m:t>+</m:t>
+        </m:r>
+        <m:sSub>
+          <m:sSubPr>
+            <m:ctrlPr>
+              <w:rPr>
+                <w:rFonts w:ascii="Cambria Math" w:hAnsi="Cambria Math"/>
+                <w:i/>
+              </w:rPr>
+            </m:ctrlPr>
+          </m:sSubPr>
+          <m:e>
+            <m:r>
+              <w:rPr>
+                <w:rFonts w:ascii="Cambria Math" w:hAnsi="Cambria Math"/>
+              </w:rPr>
+              <m:t>F</m:t>
+            </m:r>
+          </m:e>
+          <m:sub>
+            <m:r>
+              <w:rPr>
+                <w:rFonts w:ascii="Cambria Math" w:hAnsi="Cambria Math"/>
+              </w:rPr>
+              <m:t xml:space="preserve">Bz </m:t>
+            </m:r>
+          </m:sub>
+        </m:sSub>
+        <m:r>
+          <w:rPr>
+            <w:rFonts w:ascii="Cambria Math" w:hAnsi="Cambria Math"/>
+          </w:rPr>
+          <m:t>+</m:t>
+        </m:r>
+        <m:sSub>
+          <m:sSubPr>
+            <m:ctrlPr>
+              <w:rPr>
+                <w:rFonts w:ascii="Cambria Math" w:hAnsi="Cambria Math"/>
+                <w:i/>
+              </w:rPr>
+            </m:ctrlPr>
+          </m:sSubPr>
+          <m:e>
+            <m:r>
+              <w:rPr>
+                <w:rFonts w:ascii="Cambria Math" w:hAnsi="Cambria Math"/>
+              </w:rPr>
+              <m:t>F</m:t>
+            </m:r>
+          </m:e>
+          <m:sub>
+            <m:r>
+              <w:rPr>
+                <w:rFonts w:ascii="Cambria Math" w:hAnsi="Cambria Math"/>
+              </w:rPr>
+              <m:t xml:space="preserve">Kz </m:t>
+            </m:r>
+          </m:sub>
+        </m:sSub>
+        <m:r>
+          <w:rPr>
+            <w:rFonts w:ascii="Cambria Math" w:hAnsi="Cambria Math"/>
+          </w:rPr>
+          <m:t>=0</m:t>
+        </m:r>
+      </m:oMath>
+      <w:bookmarkStart w:id="11" w:name="_GoBack"/>
       <w:bookmarkEnd w:id="11"/>
     </w:p>
+    <w:p>
+      <w:pPr>
+        <w:rPr>
+          <w:rFonts w:ascii="Nirmala UI" w:eastAsiaTheme="minorEastAsia" w:hAnsi="Nirmala UI" w:cs="Nirmala UI"/>
+        </w:rPr>
+      </w:pPr>
+      <m:oMathPara>
+        <m:oMathParaPr>
+          <m:jc m:val="left"/>
+        </m:oMathParaPr>
+        <m:oMath>
+          <m:sSub>
+            <m:sSubPr>
+              <m:ctrlPr>
+                <w:rPr>
+                  <w:rFonts w:ascii="Cambria Math" w:hAnsi="Cambria Math"/>
+                  <w:i/>
+                </w:rPr>
+              </m:ctrlPr>
+            </m:sSubPr>
+            <m:e>
+              <m:r>
+                <w:rPr>
+                  <w:rFonts w:ascii="Cambria Math" w:hAnsi="Cambria Math"/>
+                </w:rPr>
+                <m:t>F</m:t>
+              </m:r>
+            </m:e>
+            <m:sub>
+              <m:r>
+                <w:rPr>
+                  <w:rFonts w:ascii="Cambria Math" w:hAnsi="Cambria Math"/>
+                </w:rPr>
+                <m:t xml:space="preserve">Az </m:t>
+              </m:r>
+            </m:sub>
+          </m:sSub>
+          <m:r>
+            <w:rPr>
+              <w:rFonts w:ascii="Cambria Math" w:hAnsi="Cambria Math"/>
+            </w:rPr>
+            <m:t>+2258,0N+1844,6N=0</m:t>
+          </m:r>
+        </m:oMath>
+      </m:oMathPara>
+    </w:p>
+    <w:p>
+      <w:pPr>
+        <w:rPr>
+          <w:rFonts w:ascii="Nirmala UI" w:eastAsiaTheme="minorEastAsia" w:hAnsi="Nirmala UI" w:cs="Nirmala UI"/>
+          <w:highlight w:val="yellow"/>
+        </w:rPr>
+      </w:pPr>
+      <m:oMathPara>
+        <m:oMathParaPr>
+          <m:jc m:val="left"/>
+        </m:oMathParaPr>
+        <m:oMath>
+          <m:sSub>
+            <m:sSubPr>
+              <m:ctrlPr>
+                <w:rPr>
+                  <w:rFonts w:ascii="Cambria Math" w:hAnsi="Cambria Math"/>
+                  <w:i/>
+                  <w:highlight w:val="yellow"/>
+                </w:rPr>
+              </m:ctrlPr>
+            </m:sSubPr>
+            <m:e>
+              <m:r>
+                <w:rPr>
+                  <w:rFonts w:ascii="Cambria Math" w:hAnsi="Cambria Math"/>
+                  <w:highlight w:val="yellow"/>
+                </w:rPr>
+                <m:t>F</m:t>
+              </m:r>
+            </m:e>
+            <m:sub>
+              <m:r>
+                <w:rPr>
+                  <w:rFonts w:ascii="Cambria Math" w:hAnsi="Cambria Math"/>
+                  <w:highlight w:val="yellow"/>
+                </w:rPr>
+                <m:t xml:space="preserve">Az </m:t>
+              </m:r>
+            </m:sub>
+          </m:sSub>
+          <m:r>
+            <w:rPr>
+              <w:rFonts w:ascii="Cambria Math" w:hAnsi="Cambria Math"/>
+              <w:highlight w:val="yellow"/>
+            </w:rPr>
+            <m:t>≈413,4N</m:t>
+          </m:r>
+        </m:oMath>
+      </m:oMathPara>
+    </w:p>
+    <w:p>
+      <w:pPr>
+        <w:rPr>
+          <w:rFonts w:ascii="Nirmala UI" w:eastAsiaTheme="minorEastAsia" w:hAnsi="Nirmala UI" w:cs="Nirmala UI"/>
+        </w:rPr>
+      </w:pPr>
+      <w:r>
+        <w:rPr>
+          <w:rFonts w:ascii="Nirmala UI" w:eastAsiaTheme="minorEastAsia" w:hAnsi="Nirmala UI" w:cs="Nirmala UI"/>
+        </w:rPr>
+        <w:t>Zusammenfassung der Lagerkräfte</w:t>
+      </w:r>
+    </w:p>
+    <w:p>
+      <w:pPr>
+        <w:rPr>
+          <w:rFonts w:ascii="Nirmala UI" w:eastAsiaTheme="minorEastAsia" w:hAnsi="Nirmala UI" w:cs="Nirmala UI"/>
+        </w:rPr>
+      </w:pPr>
+      <m:oMathPara>
+        <m:oMathParaPr>
+          <m:jc m:val="left"/>
+        </m:oMathParaPr>
+        <m:oMath>
+          <m:sSub>
+            <m:sSubPr>
+              <m:ctrlPr>
+                <w:rPr>
+                  <w:rFonts w:ascii="Cambria Math" w:eastAsiaTheme="minorEastAsia" w:hAnsi="Cambria Math" w:cs="Nirmala UI"/>
+                  <w:i/>
+                </w:rPr>
+              </m:ctrlPr>
+            </m:sSubPr>
+            <m:e>
+              <m:r>
+                <w:rPr>
+                  <w:rFonts w:ascii="Cambria Math" w:eastAsiaTheme="minorEastAsia" w:hAnsi="Cambria Math" w:cs="Nirmala UI"/>
+                </w:rPr>
+                <m:t>F</m:t>
+              </m:r>
+            </m:e>
+            <m:sub>
+              <m:r>
+                <w:rPr>
+                  <w:rFonts w:ascii="Cambria Math" w:eastAsiaTheme="minorEastAsia" w:hAnsi="Cambria Math" w:cs="Nirmala UI"/>
+                </w:rPr>
+                <m:t>A</m:t>
+              </m:r>
+            </m:sub>
+          </m:sSub>
+          <m:r>
+            <w:rPr>
+              <w:rFonts w:ascii="Cambria Math" w:eastAsiaTheme="minorEastAsia" w:hAnsi="Cambria Math" w:cs="Nirmala UI"/>
+            </w:rPr>
+            <m:t xml:space="preserve">= </m:t>
+          </m:r>
+          <m:rad>
+            <m:radPr>
+              <m:degHide m:val="1"/>
+              <m:ctrlPr>
+                <w:rPr>
+                  <w:rFonts w:ascii="Cambria Math" w:eastAsiaTheme="minorEastAsia" w:hAnsi="Cambria Math" w:cs="Nirmala UI"/>
+                  <w:i/>
+                </w:rPr>
+              </m:ctrlPr>
+            </m:radPr>
+            <m:deg/>
+            <m:e>
+              <m:sSup>
+                <m:sSupPr>
+                  <m:ctrlPr>
+                    <w:rPr>
+                      <w:rFonts w:ascii="Cambria Math" w:eastAsiaTheme="minorEastAsia" w:hAnsi="Cambria Math" w:cs="Nirmala UI"/>
+                      <w:i/>
+                    </w:rPr>
+                  </m:ctrlPr>
+                </m:sSupPr>
+                <m:e>
+                  <m:sSub>
+                    <m:sSubPr>
+                      <m:ctrlPr>
+                        <w:rPr>
+                          <w:rFonts w:ascii="Cambria Math" w:eastAsiaTheme="minorEastAsia" w:hAnsi="Cambria Math" w:cs="Nirmala UI"/>
+                          <w:i/>
+                        </w:rPr>
+                      </m:ctrlPr>
+                    </m:sSubPr>
+                    <m:e>
+                      <m:r>
+                        <w:rPr>
+                          <w:rFonts w:ascii="Cambria Math" w:eastAsiaTheme="minorEastAsia" w:hAnsi="Cambria Math" w:cs="Nirmala UI"/>
+                        </w:rPr>
+                        <m:t>F</m:t>
+                      </m:r>
+                    </m:e>
+                    <m:sub>
+                      <m:r>
+                        <w:rPr>
+                          <w:rFonts w:ascii="Cambria Math" w:eastAsiaTheme="minorEastAsia" w:hAnsi="Cambria Math" w:cs="Nirmala UI"/>
+                        </w:rPr>
+                        <m:t xml:space="preserve">Ay </m:t>
+                      </m:r>
+                    </m:sub>
+                  </m:sSub>
+                </m:e>
+                <m:sup>
+                  <m:r>
+                    <w:rPr>
+                      <w:rFonts w:ascii="Cambria Math" w:eastAsiaTheme="minorEastAsia" w:hAnsi="Cambria Math" w:cs="Nirmala UI"/>
+                    </w:rPr>
+                    <m:t>2</m:t>
+                  </m:r>
+                </m:sup>
+              </m:sSup>
+              <m:r>
+                <w:rPr>
+                  <w:rFonts w:ascii="Cambria Math" w:eastAsiaTheme="minorEastAsia" w:hAnsi="Cambria Math" w:cs="Nirmala UI"/>
+                </w:rPr>
+                <m:t>+</m:t>
+              </m:r>
+              <m:sSup>
+                <m:sSupPr>
+                  <m:ctrlPr>
+                    <w:rPr>
+                      <w:rFonts w:ascii="Cambria Math" w:eastAsiaTheme="minorEastAsia" w:hAnsi="Cambria Math" w:cs="Nirmala UI"/>
+                      <w:i/>
+                    </w:rPr>
+                  </m:ctrlPr>
+                </m:sSupPr>
+                <m:e>
+                  <m:sSub>
+                    <m:sSubPr>
+                      <m:ctrlPr>
+                        <w:rPr>
+                          <w:rFonts w:ascii="Cambria Math" w:eastAsiaTheme="minorEastAsia" w:hAnsi="Cambria Math" w:cs="Nirmala UI"/>
+                          <w:i/>
+                        </w:rPr>
+                      </m:ctrlPr>
+                    </m:sSubPr>
+                    <m:e>
+                      <m:r>
+                        <w:rPr>
+                          <w:rFonts w:ascii="Cambria Math" w:eastAsiaTheme="minorEastAsia" w:hAnsi="Cambria Math" w:cs="Nirmala UI"/>
+                        </w:rPr>
+                        <m:t>F</m:t>
+                      </m:r>
+                    </m:e>
+                    <m:sub>
+                      <m:r>
+                        <w:rPr>
+                          <w:rFonts w:ascii="Cambria Math" w:eastAsiaTheme="minorEastAsia" w:hAnsi="Cambria Math" w:cs="Nirmala UI"/>
+                        </w:rPr>
+                        <m:t xml:space="preserve">Az </m:t>
+                      </m:r>
+                    </m:sub>
+                  </m:sSub>
+                </m:e>
+                <m:sup>
+                  <m:r>
+                    <w:rPr>
+                      <w:rFonts w:ascii="Cambria Math" w:eastAsiaTheme="minorEastAsia" w:hAnsi="Cambria Math" w:cs="Nirmala UI"/>
+                    </w:rPr>
+                    <m:t>2</m:t>
+                  </m:r>
+                </m:sup>
+              </m:sSup>
+            </m:e>
+          </m:rad>
+          <m:r>
+            <w:rPr>
+              <w:rFonts w:ascii="Cambria Math" w:eastAsiaTheme="minorEastAsia" w:hAnsi="Cambria Math" w:cs="Nirmala UI"/>
+            </w:rPr>
+            <m:t>=</m:t>
+          </m:r>
+          <m:rad>
+            <m:radPr>
+              <m:degHide m:val="1"/>
+              <m:ctrlPr>
+                <w:rPr>
+                  <w:rFonts w:ascii="Cambria Math" w:eastAsiaTheme="minorEastAsia" w:hAnsi="Cambria Math" w:cs="Nirmala UI"/>
+                  <w:i/>
+                </w:rPr>
+              </m:ctrlPr>
+            </m:radPr>
+            <m:deg/>
+            <m:e>
+              <m:sSup>
+                <m:sSupPr>
+                  <m:ctrlPr>
+                    <w:rPr>
+                      <w:rFonts w:ascii="Cambria Math" w:eastAsiaTheme="minorEastAsia" w:hAnsi="Cambria Math" w:cs="Nirmala UI"/>
+                      <w:i/>
+                    </w:rPr>
+                  </m:ctrlPr>
+                </m:sSupPr>
+                <m:e>
+                  <m:d>
+                    <m:dPr>
+                      <m:ctrlPr>
+                        <w:rPr>
+                          <w:rFonts w:ascii="Cambria Math" w:eastAsiaTheme="minorEastAsia" w:hAnsi="Cambria Math" w:cs="Nirmala UI"/>
+                          <w:i/>
+                        </w:rPr>
+                      </m:ctrlPr>
+                    </m:dPr>
+                    <m:e>
+                      <m:r>
+                        <w:rPr>
+                          <w:rFonts w:ascii="Cambria Math" w:eastAsiaTheme="minorEastAsia" w:hAnsi="Cambria Math" w:cs="Nirmala UI"/>
+                        </w:rPr>
+                        <m:t>2913,4N</m:t>
+                      </m:r>
+                    </m:e>
+                  </m:d>
+                </m:e>
+                <m:sup>
+                  <m:r>
+                    <w:rPr>
+                      <w:rFonts w:ascii="Cambria Math" w:eastAsiaTheme="minorEastAsia" w:hAnsi="Cambria Math" w:cs="Nirmala UI"/>
+                    </w:rPr>
+                    <m:t>2</m:t>
+                  </m:r>
+                </m:sup>
+              </m:sSup>
+              <m:r>
+                <w:rPr>
+                  <w:rFonts w:ascii="Cambria Math" w:eastAsiaTheme="minorEastAsia" w:hAnsi="Cambria Math" w:cs="Nirmala UI"/>
+                </w:rPr>
+                <m:t>+</m:t>
+              </m:r>
+              <m:sSup>
+                <m:sSupPr>
+                  <m:ctrlPr>
+                    <w:rPr>
+                      <w:rFonts w:ascii="Cambria Math" w:eastAsiaTheme="minorEastAsia" w:hAnsi="Cambria Math" w:cs="Nirmala UI"/>
+                      <w:i/>
+                    </w:rPr>
+                  </m:ctrlPr>
+                </m:sSupPr>
+                <m:e>
+                  <m:d>
+                    <m:dPr>
+                      <m:ctrlPr>
+                        <w:rPr>
+                          <w:rFonts w:ascii="Cambria Math" w:eastAsiaTheme="minorEastAsia" w:hAnsi="Cambria Math" w:cs="Nirmala UI"/>
+                          <w:i/>
+                        </w:rPr>
+                      </m:ctrlPr>
+                    </m:dPr>
+                    <m:e>
+                      <m:r>
+                        <w:rPr>
+                          <w:rFonts w:ascii="Cambria Math" w:eastAsiaTheme="minorEastAsia" w:hAnsi="Cambria Math" w:cs="Nirmala UI"/>
+                        </w:rPr>
+                        <m:t>413,4N</m:t>
+                      </m:r>
+                    </m:e>
+                  </m:d>
+                </m:e>
+                <m:sup>
+                  <m:r>
+                    <w:rPr>
+                      <w:rFonts w:ascii="Cambria Math" w:eastAsiaTheme="minorEastAsia" w:hAnsi="Cambria Math" w:cs="Nirmala UI"/>
+                    </w:rPr>
+                    <m:t>2</m:t>
+                  </m:r>
+                </m:sup>
+              </m:sSup>
+            </m:e>
+          </m:rad>
+        </m:oMath>
+      </m:oMathPara>
+    </w:p>
+    <w:p>
+      <w:pPr>
+        <w:rPr>
+          <w:rFonts w:ascii="Nirmala UI" w:eastAsiaTheme="minorEastAsia" w:hAnsi="Nirmala UI" w:cs="Nirmala UI"/>
+        </w:rPr>
+      </w:pPr>
+      <m:oMathPara>
+        <m:oMathParaPr>
+          <m:jc m:val="left"/>
+        </m:oMathParaPr>
+        <m:oMath>
+          <m:sSub>
+            <m:sSubPr>
+              <m:ctrlPr>
+                <w:rPr>
+                  <w:rFonts w:ascii="Cambria Math" w:eastAsiaTheme="minorEastAsia" w:hAnsi="Cambria Math" w:cs="Nirmala UI"/>
+                  <w:i/>
+                  <w:highlight w:val="yellow"/>
+                </w:rPr>
+              </m:ctrlPr>
+            </m:sSubPr>
+            <m:e>
+              <m:r>
+                <w:rPr>
+                  <w:rFonts w:ascii="Cambria Math" w:eastAsiaTheme="minorEastAsia" w:hAnsi="Cambria Math" w:cs="Nirmala UI"/>
+                  <w:highlight w:val="yellow"/>
+                </w:rPr>
+                <m:t>F</m:t>
+              </m:r>
+            </m:e>
+            <m:sub>
+              <m:r>
+                <w:rPr>
+                  <w:rFonts w:ascii="Cambria Math" w:eastAsiaTheme="minorEastAsia" w:hAnsi="Cambria Math" w:cs="Nirmala UI"/>
+                  <w:highlight w:val="yellow"/>
+                </w:rPr>
+                <m:t>A</m:t>
+              </m:r>
+            </m:sub>
+          </m:sSub>
+          <m:r>
+            <w:rPr>
+              <w:rFonts w:ascii="Cambria Math" w:eastAsiaTheme="minorEastAsia" w:hAnsi="Cambria Math" w:cs="Nirmala UI"/>
+              <w:highlight w:val="yellow"/>
+            </w:rPr>
+            <m:t>≈2942,6N</m:t>
+          </m:r>
+        </m:oMath>
+      </m:oMathPara>
+    </w:p>
+    <w:p>
+      <w:pPr>
+        <w:rPr>
+          <w:rFonts w:ascii="Nirmala UI" w:eastAsiaTheme="minorEastAsia" w:hAnsi="Nirmala UI" w:cs="Nirmala UI"/>
+        </w:rPr>
+      </w:pPr>
+      <m:oMathPara>
+        <m:oMathParaPr>
+          <m:jc m:val="left"/>
+        </m:oMathParaPr>
+        <m:oMath>
+          <m:sSub>
+            <m:sSubPr>
+              <m:ctrlPr>
+                <w:rPr>
+                  <w:rFonts w:ascii="Cambria Math" w:eastAsiaTheme="minorEastAsia" w:hAnsi="Cambria Math" w:cs="Nirmala UI"/>
+                  <w:i/>
+                </w:rPr>
+              </m:ctrlPr>
+            </m:sSubPr>
+            <m:e>
+              <m:r>
+                <w:rPr>
+                  <w:rFonts w:ascii="Cambria Math" w:eastAsiaTheme="minorEastAsia" w:hAnsi="Cambria Math" w:cs="Nirmala UI"/>
+                </w:rPr>
+                <m:t>F</m:t>
+              </m:r>
+            </m:e>
+            <m:sub>
+              <m:r>
+                <w:rPr>
+                  <w:rFonts w:ascii="Cambria Math" w:eastAsiaTheme="minorEastAsia" w:hAnsi="Cambria Math" w:cs="Nirmala UI"/>
+                </w:rPr>
+                <m:t>B</m:t>
+              </m:r>
+            </m:sub>
+          </m:sSub>
+          <m:r>
+            <w:rPr>
+              <w:rFonts w:ascii="Cambria Math" w:eastAsiaTheme="minorEastAsia" w:hAnsi="Cambria Math" w:cs="Nirmala UI"/>
+            </w:rPr>
+            <m:t xml:space="preserve">= </m:t>
+          </m:r>
+          <m:rad>
+            <m:radPr>
+              <m:degHide m:val="1"/>
+              <m:ctrlPr>
+                <w:rPr>
+                  <w:rFonts w:ascii="Cambria Math" w:eastAsiaTheme="minorEastAsia" w:hAnsi="Cambria Math" w:cs="Nirmala UI"/>
+                  <w:i/>
+                </w:rPr>
+              </m:ctrlPr>
+            </m:radPr>
+            <m:deg/>
+            <m:e>
+              <m:sSup>
+                <m:sSupPr>
+                  <m:ctrlPr>
+                    <w:rPr>
+                      <w:rFonts w:ascii="Cambria Math" w:eastAsiaTheme="minorEastAsia" w:hAnsi="Cambria Math" w:cs="Nirmala UI"/>
+                      <w:i/>
+                    </w:rPr>
+                  </m:ctrlPr>
+                </m:sSupPr>
+                <m:e>
+                  <m:sSub>
+                    <m:sSubPr>
+                      <m:ctrlPr>
+                        <w:rPr>
+                          <w:rFonts w:ascii="Cambria Math" w:eastAsiaTheme="minorEastAsia" w:hAnsi="Cambria Math" w:cs="Nirmala UI"/>
+                          <w:i/>
+                        </w:rPr>
+                      </m:ctrlPr>
+                    </m:sSubPr>
+                    <m:e>
+                      <m:r>
+                        <w:rPr>
+                          <w:rFonts w:ascii="Cambria Math" w:eastAsiaTheme="minorEastAsia" w:hAnsi="Cambria Math" w:cs="Nirmala UI"/>
+                        </w:rPr>
+                        <m:t>F</m:t>
+                      </m:r>
+                    </m:e>
+                    <m:sub>
+                      <m:r>
+                        <w:rPr>
+                          <w:rFonts w:ascii="Cambria Math" w:eastAsiaTheme="minorEastAsia" w:hAnsi="Cambria Math" w:cs="Nirmala UI"/>
+                        </w:rPr>
+                        <m:t xml:space="preserve">By </m:t>
+                      </m:r>
+                    </m:sub>
+                  </m:sSub>
+                </m:e>
+                <m:sup>
+                  <m:r>
+                    <w:rPr>
+                      <w:rFonts w:ascii="Cambria Math" w:eastAsiaTheme="minorEastAsia" w:hAnsi="Cambria Math" w:cs="Nirmala UI"/>
+                    </w:rPr>
+                    <m:t>2</m:t>
+                  </m:r>
+                </m:sup>
+              </m:sSup>
+              <m:r>
+                <w:rPr>
+                  <w:rFonts w:ascii="Cambria Math" w:eastAsiaTheme="minorEastAsia" w:hAnsi="Cambria Math" w:cs="Nirmala UI"/>
+                </w:rPr>
+                <m:t>+</m:t>
+              </m:r>
+              <m:sSup>
+                <m:sSupPr>
+                  <m:ctrlPr>
+                    <w:rPr>
+                      <w:rFonts w:ascii="Cambria Math" w:eastAsiaTheme="minorEastAsia" w:hAnsi="Cambria Math" w:cs="Nirmala UI"/>
+                      <w:i/>
+                    </w:rPr>
+                  </m:ctrlPr>
+                </m:sSupPr>
+                <m:e>
+                  <m:sSub>
+                    <m:sSubPr>
+                      <m:ctrlPr>
+                        <w:rPr>
+                          <w:rFonts w:ascii="Cambria Math" w:eastAsiaTheme="minorEastAsia" w:hAnsi="Cambria Math" w:cs="Nirmala UI"/>
+                          <w:i/>
+                        </w:rPr>
+                      </m:ctrlPr>
+                    </m:sSubPr>
+                    <m:e>
+                      <m:r>
+                        <w:rPr>
+                          <w:rFonts w:ascii="Cambria Math" w:eastAsiaTheme="minorEastAsia" w:hAnsi="Cambria Math" w:cs="Nirmala UI"/>
+                        </w:rPr>
+                        <m:t>F</m:t>
+                      </m:r>
+                    </m:e>
+                    <m:sub>
+                      <m:r>
+                        <w:rPr>
+                          <w:rFonts w:ascii="Cambria Math" w:eastAsiaTheme="minorEastAsia" w:hAnsi="Cambria Math" w:cs="Nirmala UI"/>
+                        </w:rPr>
+                        <m:t xml:space="preserve">Bz </m:t>
+                      </m:r>
+                    </m:sub>
+                  </m:sSub>
+                </m:e>
+                <m:sup>
+                  <m:r>
+                    <w:rPr>
+                      <w:rFonts w:ascii="Cambria Math" w:eastAsiaTheme="minorEastAsia" w:hAnsi="Cambria Math" w:cs="Nirmala UI"/>
+                    </w:rPr>
+                    <m:t>2</m:t>
+                  </m:r>
+                </m:sup>
+              </m:sSup>
+            </m:e>
+          </m:rad>
+          <m:r>
+            <w:rPr>
+              <w:rFonts w:ascii="Cambria Math" w:eastAsiaTheme="minorEastAsia" w:hAnsi="Cambria Math" w:cs="Nirmala UI"/>
+            </w:rPr>
+            <m:t>=</m:t>
+          </m:r>
+          <m:rad>
+            <m:radPr>
+              <m:degHide m:val="1"/>
+              <m:ctrlPr>
+                <w:rPr>
+                  <w:rFonts w:ascii="Cambria Math" w:eastAsiaTheme="minorEastAsia" w:hAnsi="Cambria Math" w:cs="Nirmala UI"/>
+                  <w:i/>
+                </w:rPr>
+              </m:ctrlPr>
+            </m:radPr>
+            <m:deg/>
+            <m:e>
+              <m:sSup>
+                <m:sSupPr>
+                  <m:ctrlPr>
+                    <w:rPr>
+                      <w:rFonts w:ascii="Cambria Math" w:eastAsiaTheme="minorEastAsia" w:hAnsi="Cambria Math" w:cs="Nirmala UI"/>
+                      <w:i/>
+                    </w:rPr>
+                  </m:ctrlPr>
+                </m:sSupPr>
+                <m:e>
+                  <m:d>
+                    <m:dPr>
+                      <m:ctrlPr>
+                        <w:rPr>
+                          <w:rFonts w:ascii="Cambria Math" w:eastAsiaTheme="minorEastAsia" w:hAnsi="Cambria Math" w:cs="Nirmala UI"/>
+                          <w:i/>
+                        </w:rPr>
+                      </m:ctrlPr>
+                    </m:dPr>
+                    <m:e>
+                      <m:r>
+                        <w:rPr>
+                          <w:rFonts w:ascii="Cambria Math" w:eastAsiaTheme="minorEastAsia" w:hAnsi="Cambria Math" w:cs="Nirmala UI"/>
+                        </w:rPr>
+                        <m:t>242,0N</m:t>
+                      </m:r>
+                    </m:e>
+                  </m:d>
+                </m:e>
+                <m:sup>
+                  <m:r>
+                    <w:rPr>
+                      <w:rFonts w:ascii="Cambria Math" w:eastAsiaTheme="minorEastAsia" w:hAnsi="Cambria Math" w:cs="Nirmala UI"/>
+                    </w:rPr>
+                    <m:t>2</m:t>
+                  </m:r>
+                </m:sup>
+              </m:sSup>
+              <m:r>
+                <w:rPr>
+                  <w:rFonts w:ascii="Cambria Math" w:eastAsiaTheme="minorEastAsia" w:hAnsi="Cambria Math" w:cs="Nirmala UI"/>
+                </w:rPr>
+                <m:t>+</m:t>
+              </m:r>
+              <m:sSup>
+                <m:sSupPr>
+                  <m:ctrlPr>
+                    <w:rPr>
+                      <w:rFonts w:ascii="Cambria Math" w:eastAsiaTheme="minorEastAsia" w:hAnsi="Cambria Math" w:cs="Nirmala UI"/>
+                      <w:i/>
+                    </w:rPr>
+                  </m:ctrlPr>
+                </m:sSupPr>
+                <m:e>
+                  <m:d>
+                    <m:dPr>
+                      <m:ctrlPr>
+                        <w:rPr>
+                          <w:rFonts w:ascii="Cambria Math" w:eastAsiaTheme="minorEastAsia" w:hAnsi="Cambria Math" w:cs="Nirmala UI"/>
+                          <w:i/>
+                        </w:rPr>
+                      </m:ctrlPr>
+                    </m:dPr>
+                    <m:e>
+                      <m:r>
+                        <w:rPr>
+                          <w:rFonts w:ascii="Cambria Math" w:eastAsiaTheme="minorEastAsia" w:hAnsi="Cambria Math" w:cs="Nirmala UI"/>
+                        </w:rPr>
+                        <m:t>-2258,0N</m:t>
+                      </m:r>
+                    </m:e>
+                  </m:d>
+                </m:e>
+                <m:sup>
+                  <m:r>
+                    <w:rPr>
+                      <w:rFonts w:ascii="Cambria Math" w:eastAsiaTheme="minorEastAsia" w:hAnsi="Cambria Math" w:cs="Nirmala UI"/>
+                    </w:rPr>
+                    <m:t>2</m:t>
+                  </m:r>
+                </m:sup>
+              </m:sSup>
+            </m:e>
+          </m:rad>
+        </m:oMath>
+      </m:oMathPara>
+    </w:p>
+    <w:p>
+      <w:pPr>
+        <w:rPr>
+          <w:rFonts w:ascii="Nirmala UI" w:eastAsiaTheme="minorEastAsia" w:hAnsi="Nirmala UI" w:cs="Nirmala UI"/>
+        </w:rPr>
+      </w:pPr>
+      <m:oMathPara>
+        <m:oMathParaPr>
+          <m:jc m:val="left"/>
+        </m:oMathParaPr>
+        <m:oMath>
+          <m:sSub>
+            <m:sSubPr>
+              <m:ctrlPr>
+                <w:rPr>
+                  <w:rFonts w:ascii="Cambria Math" w:eastAsiaTheme="minorEastAsia" w:hAnsi="Cambria Math" w:cs="Nirmala UI"/>
+                  <w:i/>
+                  <w:highlight w:val="yellow"/>
+                </w:rPr>
+              </m:ctrlPr>
+            </m:sSubPr>
+            <m:e>
+              <m:r>
+                <w:rPr>
+                  <w:rFonts w:ascii="Cambria Math" w:eastAsiaTheme="minorEastAsia" w:hAnsi="Cambria Math" w:cs="Nirmala UI"/>
+                  <w:highlight w:val="yellow"/>
+                </w:rPr>
+                <m:t>F</m:t>
+              </m:r>
+            </m:e>
+            <m:sub>
+              <m:r>
+                <w:rPr>
+                  <w:rFonts w:ascii="Cambria Math" w:eastAsiaTheme="minorEastAsia" w:hAnsi="Cambria Math" w:cs="Nirmala UI"/>
+                  <w:highlight w:val="yellow"/>
+                </w:rPr>
+                <m:t>B</m:t>
+              </m:r>
+            </m:sub>
+          </m:sSub>
+          <m:r>
+            <w:rPr>
+              <w:rFonts w:ascii="Cambria Math" w:eastAsiaTheme="minorEastAsia" w:hAnsi="Cambria Math" w:cs="Nirmala UI"/>
+              <w:highlight w:val="yellow"/>
+            </w:rPr>
+            <m:t>≈2270,9N</m:t>
+          </m:r>
+        </m:oMath>
+      </m:oMathPara>
+    </w:p>
+    <w:p/>
     <w:p>
       <w:pPr>
         <w:pStyle w:val="berschrift2"/>
@@ -5811,13 +8531,7 @@
             <w:rPr>
               <w:rFonts w:ascii="Cambria Math" w:hAnsi="Cambria Math"/>
             </w:rPr>
-            <m:t>d</m:t>
-          </m:r>
-          <m:r>
-            <w:rPr>
-              <w:rFonts w:ascii="Cambria Math" w:hAnsi="Cambria Math"/>
-            </w:rPr>
-            <m:t>≥</m:t>
+            <m:t>d≥</m:t>
           </m:r>
           <m:rad>
             <m:radPr>
@@ -5953,13 +8667,7 @@
             <w:rPr>
               <w:rFonts w:ascii="Cambria Math" w:hAnsi="Cambria Math"/>
             </w:rPr>
-            <m:t xml:space="preserve">                       </m:t>
-          </m:r>
-          <m:r>
-            <w:rPr>
-              <w:rFonts w:ascii="Cambria Math" w:hAnsi="Cambria Math"/>
-            </w:rPr>
-            <m:t xml:space="preserve">mit </m:t>
+            <m:t xml:space="preserve">                       mit </m:t>
           </m:r>
           <m:sSub>
             <m:sSubPr>
@@ -6336,19 +9044,7 @@
             <w:rPr>
               <w:rFonts w:ascii="Cambria Math" w:hAnsi="Cambria Math"/>
             </w:rPr>
-            <m:t>=3</m:t>
-          </m:r>
-          <m:r>
-            <w:rPr>
-              <w:rFonts w:ascii="Cambria Math" w:hAnsi="Cambria Math"/>
-            </w:rPr>
-            <m:t>6,4</m:t>
-          </m:r>
-          <m:r>
-            <w:rPr>
-              <w:rFonts w:ascii="Cambria Math" w:hAnsi="Cambria Math"/>
-            </w:rPr>
-            <m:t>mm</m:t>
+            <m:t>=36,4mm</m:t>
           </m:r>
         </m:oMath>
       </m:oMathPara>
@@ -6470,13 +9166,7 @@
               <w:rPr>
                 <w:rFonts w:ascii="Cambria Math" w:hAnsi="Cambria Math"/>
               </w:rPr>
-              <m:t>+2</m:t>
-            </m:r>
-            <m:r>
-              <w:rPr>
-                <w:rFonts w:ascii="Cambria Math" w:hAnsi="Cambria Math"/>
-              </w:rPr>
-              <m:t>∙</m:t>
+              <m:t>+2∙</m:t>
             </m:r>
             <m:sSubSup>
               <m:sSubSupPr>
@@ -6566,13 +9256,7 @@
               <w:rPr>
                 <w:rFonts w:ascii="Cambria Math" w:hAnsi="Cambria Math"/>
               </w:rPr>
-              <m:t>32</m:t>
-            </m:r>
-            <m:r>
-              <w:rPr>
-                <w:rFonts w:ascii="Cambria Math" w:hAnsi="Cambria Math"/>
-              </w:rPr>
-              <m:t>∙</m:t>
+              <m:t>32∙</m:t>
             </m:r>
             <m:sSub>
               <m:sSubPr>
@@ -6596,13 +9280,7 @@
                   <w:rPr>
                     <w:rFonts w:ascii="Cambria Math" w:hAnsi="Cambria Math"/>
                   </w:rPr>
-                  <m:t>b</m:t>
-                </m:r>
-                <m:r>
-                  <w:rPr>
-                    <w:rFonts w:ascii="Cambria Math" w:hAnsi="Cambria Math"/>
-                  </w:rPr>
-                  <m:t>max</m:t>
+                  <m:t>bmax</m:t>
                 </m:r>
               </m:sub>
             </m:sSub>
@@ -6612,13 +9290,7 @@
               <w:rPr>
                 <w:rFonts w:ascii="Cambria Math" w:hAnsi="Cambria Math"/>
               </w:rPr>
-              <m:t>π</m:t>
-            </m:r>
-            <m:r>
-              <w:rPr>
-                <w:rFonts w:ascii="Cambria Math" w:hAnsi="Cambria Math"/>
-              </w:rPr>
-              <m:t>∙</m:t>
+              <m:t>π∙</m:t>
             </m:r>
             <m:sSup>
               <m:sSupPr>
@@ -6776,13 +9448,7 @@
             <w:rPr>
               <w:rFonts w:ascii="Cambria Math" w:hAnsi="Cambria Math"/>
             </w:rPr>
-            <m:t>d</m:t>
-          </m:r>
-          <m:r>
-            <w:rPr>
-              <w:rFonts w:ascii="Cambria Math" w:hAnsi="Cambria Math"/>
-            </w:rPr>
-            <m:t>≥</m:t>
+            <m:t>d≥</m:t>
           </m:r>
           <m:rad>
             <m:radPr>
@@ -7573,13 +10239,7 @@
             <w:rPr>
               <w:rFonts w:ascii="Cambria Math" w:hAnsi="Cambria Math"/>
             </w:rPr>
-            <m:t>=32,92</m:t>
-          </m:r>
-          <m:r>
-            <w:rPr>
-              <w:rFonts w:ascii="Cambria Math" w:hAnsi="Cambria Math"/>
-            </w:rPr>
-            <m:t>mm</m:t>
+            <m:t>=32,92mm</m:t>
           </m:r>
         </m:oMath>
       </m:oMathPara>
@@ -7612,6 +10272,7 @@
           <w:noProof/>
           <w:highlight w:val="yellow"/>
         </w:rPr>
+        <w:lastRenderedPageBreak/>
         <w:sym w:font="Wingdings" w:char="F0E0"/>
       </w:r>
       <w:r>
@@ -7654,7 +10315,6 @@
       </w:pPr>
       <w:bookmarkStart w:id="14" w:name="_Toc22631244"/>
       <w:r>
-        <w:lastRenderedPageBreak/>
         <w:t>Variante A - Schweißkonstruktion</w:t>
       </w:r>
       <w:bookmarkEnd w:id="14"/>
@@ -24044,7 +26704,7 @@
                     <pic:cNvPicPr/>
                   </pic:nvPicPr>
                   <pic:blipFill>
-                    <a:blip r:embed="rId15">
+                    <a:blip r:embed="rId18">
                       <a:extLst>
                         <a:ext uri="{28A0092B-C50C-407E-A947-70E740481C1C}">
                           <a14:useLocalDpi xmlns:a14="http://schemas.microsoft.com/office/drawing/2010/main" val="0"/>
@@ -24302,7 +26962,7 @@
                     <pic:cNvPicPr/>
                   </pic:nvPicPr>
                   <pic:blipFill>
-                    <a:blip r:embed="rId16">
+                    <a:blip r:embed="rId19">
                       <a:extLst>
                         <a:ext uri="{28A0092B-C50C-407E-A947-70E740481C1C}">
                           <a14:useLocalDpi xmlns:a14="http://schemas.microsoft.com/office/drawing/2010/main" val="0"/>
@@ -24333,12 +26993,12 @@
       <w:pPr>
         <w:pStyle w:val="berschrift1"/>
         <w:sectPr>
-          <w:headerReference w:type="even" r:id="rId17"/>
-          <w:headerReference w:type="default" r:id="rId18"/>
-          <w:footerReference w:type="even" r:id="rId19"/>
-          <w:footerReference w:type="default" r:id="rId20"/>
-          <w:headerReference w:type="first" r:id="rId21"/>
-          <w:footerReference w:type="first" r:id="rId22"/>
+          <w:headerReference w:type="even" r:id="rId20"/>
+          <w:headerReference w:type="default" r:id="rId21"/>
+          <w:footerReference w:type="even" r:id="rId22"/>
+          <w:footerReference w:type="default" r:id="rId23"/>
+          <w:headerReference w:type="first" r:id="rId24"/>
+          <w:footerReference w:type="first" r:id="rId25"/>
           <w:pgSz w:w="11906" w:h="16838"/>
           <w:pgMar w:top="1985" w:right="1418" w:bottom="1418" w:left="1418" w:header="709" w:footer="709" w:gutter="0"/>
           <w:cols w:space="708"/>
@@ -27359,7 +30019,7 @@
   <w:abstractNum w:abstractNumId="26" w15:restartNumberingAfterBreak="0">
     <w:nsid w:val="7C5E719C"/>
     <w:multiLevelType w:val="multilevel"/>
-    <w:tmpl w:val="883A9234"/>
+    <w:tmpl w:val="B2DC3ACE"/>
     <w:lvl w:ilvl="0">
       <w:start w:val="1"/>
       <w:numFmt w:val="decimal"/>
@@ -27890,7 +30550,7 @@
     <w:next w:val="Standard"/>
     <w:autoRedefine/>
     <w:qFormat/>
-    <w:rsid w:val="009827DA"/>
+    <w:rsid w:val="008F3212"/>
     <w:pPr>
       <w:keepNext/>
       <w:numPr>
@@ -29274,7 +31934,7 @@
 </file>
 
 <file path=customXml/itemProps1.xml><?xml version="1.0" encoding="utf-8"?>
-<ds:datastoreItem xmlns:ds="http://schemas.openxmlformats.org/officeDocument/2006/customXml" ds:itemID="{2CFD20A5-E651-45F3-BE58-3D802386102B}">
+<ds:datastoreItem xmlns:ds="http://schemas.openxmlformats.org/officeDocument/2006/customXml" ds:itemID="{A57EC892-4B84-429F-BB7A-A93DA8220B2A}">
   <ds:schemaRefs>
     <ds:schemaRef ds:uri="http://schemas.openxmlformats.org/officeDocument/2006/bibliography"/>
   </ds:schemaRefs>

</xml_diff>

<commit_message>
Vorzeichenfehler bei der Lagerberechung behoben
</commit_message>
<xml_diff>
--- a/Projektbericht.docx
+++ b/Projektbericht.docx
@@ -1,6 +1,6 @@
 
 <file path=word/document.xml><?xml version="1.0" encoding="utf-8"?>
-<w:document xmlns:wpc="http://schemas.microsoft.com/office/word/2010/wordprocessingCanvas" xmlns:cx="http://schemas.microsoft.com/office/drawing/2014/chartex" xmlns:cx1="http://schemas.microsoft.com/office/drawing/2015/9/8/chartex" xmlns:cx2="http://schemas.microsoft.com/office/drawing/2015/10/21/chartex" xmlns:cx3="http://schemas.microsoft.com/office/drawing/2016/5/9/chartex" xmlns:cx4="http://schemas.microsoft.com/office/drawing/2016/5/10/chartex" xmlns:cx5="http://schemas.microsoft.com/office/drawing/2016/5/11/chartex" xmlns:cx6="http://schemas.microsoft.com/office/drawing/2016/5/12/chartex" xmlns:cx7="http://schemas.microsoft.com/office/drawing/2016/5/13/chartex" xmlns:cx8="http://schemas.microsoft.com/office/drawing/2016/5/14/chartex" xmlns:mc="http://schemas.openxmlformats.org/markup-compatibility/2006" xmlns:aink="http://schemas.microsoft.com/office/drawing/2016/ink" xmlns:am3d="http://schemas.microsoft.com/office/drawing/2017/model3d" xmlns:o="urn:schemas-microsoft-com:office:office" xmlns:r="http://schemas.openxmlformats.org/officeDocument/2006/relationships" xmlns:m="http://schemas.openxmlformats.org/officeDocument/2006/math" xmlns:v="urn:schemas-microsoft-com:vml" xmlns:wp14="http://schemas.microsoft.com/office/word/2010/wordprocessingDrawing" xmlns:wp="http://schemas.openxmlformats.org/drawingml/2006/wordprocessingDrawing" xmlns:w10="urn:schemas-microsoft-com:office:word" xmlns:w="http://schemas.openxmlformats.org/wordprocessingml/2006/main" xmlns:w14="http://schemas.microsoft.com/office/word/2010/wordml" xmlns:w15="http://schemas.microsoft.com/office/word/2012/wordml" xmlns:w16cid="http://schemas.microsoft.com/office/word/2016/wordml/cid" xmlns:w16se="http://schemas.microsoft.com/office/word/2015/wordml/symex" xmlns:wpg="http://schemas.microsoft.com/office/word/2010/wordprocessingGroup" xmlns:wpi="http://schemas.microsoft.com/office/word/2010/wordprocessingInk" xmlns:wne="http://schemas.microsoft.com/office/word/2006/wordml" xmlns:wps="http://schemas.microsoft.com/office/word/2010/wordprocessingShape" mc:Ignorable="w14 w15 w16se w16cid wp14">
+<w:document xmlns:wpc="http://schemas.microsoft.com/office/word/2010/wordprocessingCanvas" xmlns:mc="http://schemas.openxmlformats.org/markup-compatibility/2006" xmlns:o="urn:schemas-microsoft-com:office:office" xmlns:r="http://schemas.openxmlformats.org/officeDocument/2006/relationships" xmlns:m="http://schemas.openxmlformats.org/officeDocument/2006/math" xmlns:v="urn:schemas-microsoft-com:vml" xmlns:wp14="http://schemas.microsoft.com/office/word/2010/wordprocessingDrawing" xmlns:wp="http://schemas.openxmlformats.org/drawingml/2006/wordprocessingDrawing" xmlns:w10="urn:schemas-microsoft-com:office:word" xmlns:w="http://schemas.openxmlformats.org/wordprocessingml/2006/main" xmlns:w14="http://schemas.microsoft.com/office/word/2010/wordml" xmlns:w15="http://schemas.microsoft.com/office/word/2012/wordml" xmlns:wpg="http://schemas.microsoft.com/office/word/2010/wordprocessingGroup" xmlns:wpi="http://schemas.microsoft.com/office/word/2010/wordprocessingInk" xmlns:wne="http://schemas.microsoft.com/office/word/2006/wordml" xmlns:wps="http://schemas.microsoft.com/office/word/2010/wordprocessingShape" mc:Ignorable="w14 w15 wp14">
   <w:body>
     <w:p>
       <w:pPr>
@@ -234,19 +234,11 @@
           <w:sz w:val="24"/>
         </w:rPr>
       </w:pPr>
-      <w:proofErr w:type="spellStart"/>
       <w:r>
         <w:rPr>
           <w:sz w:val="24"/>
         </w:rPr>
-        <w:t>Tiroch</w:t>
-      </w:r>
-      <w:proofErr w:type="spellEnd"/>
-      <w:r>
-        <w:rPr>
-          <w:sz w:val="24"/>
-        </w:rPr>
-        <w:t>, Matthias</w:t>
+        <w:t>Tiroch, Matthias</w:t>
       </w:r>
     </w:p>
     <w:p>
@@ -4297,7 +4289,6 @@
           <w:szCs w:val="24"/>
         </w:rPr>
       </w:pPr>
-      <w:proofErr w:type="spellStart"/>
       <w:r>
         <w:rPr>
           <w:rFonts w:cs="Arial"/>
@@ -4318,7 +4309,6 @@
         </w:rPr>
         <w:t>orelem</w:t>
       </w:r>
-      <w:proofErr w:type="spellEnd"/>
       <w:r>
         <w:rPr>
           <w:rFonts w:cs="Arial"/>
@@ -4414,27 +4404,7 @@
           <w:sz w:val="24"/>
           <w:szCs w:val="24"/>
         </w:rPr>
-        <w:t xml:space="preserve">, </w:t>
-      </w:r>
-      <w:proofErr w:type="spellStart"/>
-      <w:r>
-        <w:rPr>
-          <w:rFonts w:cs="Arial"/>
-          <w:color w:val="000000"/>
-          <w:sz w:val="24"/>
-          <w:szCs w:val="24"/>
-        </w:rPr>
-        <w:t>Elastomerdichtungen</w:t>
-      </w:r>
-      <w:proofErr w:type="spellEnd"/>
-      <w:r>
-        <w:rPr>
-          <w:rFonts w:cs="Arial"/>
-          <w:color w:val="000000"/>
-          <w:sz w:val="24"/>
-          <w:szCs w:val="24"/>
-        </w:rPr>
-        <w:t xml:space="preserve"> für höchste Anforderungen, S. 20</w:t>
+        <w:t>, Elastomerdichtungen für höchste Anforderungen, S. 20</w:t>
       </w:r>
     </w:p>
     <w:p>
@@ -4456,7 +4426,6 @@
           <w:szCs w:val="24"/>
         </w:rPr>
       </w:pPr>
-      <w:proofErr w:type="spellStart"/>
       <w:r>
         <w:rPr>
           <w:rFonts w:cs="Arial"/>
@@ -4465,18 +4434,7 @@
           <w:sz w:val="24"/>
           <w:szCs w:val="24"/>
         </w:rPr>
-        <w:t>igus</w:t>
-      </w:r>
-      <w:proofErr w:type="spellEnd"/>
-      <w:r>
-        <w:rPr>
-          <w:rFonts w:cs="Arial"/>
-          <w:iCs/>
-          <w:color w:val="000000"/>
-          <w:sz w:val="24"/>
-          <w:szCs w:val="24"/>
-        </w:rPr>
-        <w:t>,</w:t>
+        <w:t>igus,</w:t>
       </w:r>
       <w:r>
         <w:rPr>
@@ -4494,9 +4452,8 @@
           <w:sz w:val="24"/>
           <w:szCs w:val="24"/>
         </w:rPr>
-        <w:t xml:space="preserve">Der Allround-Klassiker - </w:t>
-      </w:r>
-      <w:proofErr w:type="spellStart"/>
+        <w:t>Der Allround-Klassiker - I</w:t>
+      </w:r>
       <w:r>
         <w:rPr>
           <w:rFonts w:cs="Arial"/>
@@ -4504,26 +4461,7 @@
           <w:sz w:val="24"/>
           <w:szCs w:val="24"/>
         </w:rPr>
-        <w:t>I</w:t>
-      </w:r>
-      <w:r>
-        <w:rPr>
-          <w:rFonts w:cs="Arial"/>
-          <w:color w:val="000000"/>
-          <w:sz w:val="24"/>
-          <w:szCs w:val="24"/>
-        </w:rPr>
-        <w:t>glidur</w:t>
-      </w:r>
-      <w:proofErr w:type="spellEnd"/>
-      <w:r>
-        <w:rPr>
-          <w:rFonts w:cs="Arial"/>
-          <w:color w:val="000000"/>
-          <w:sz w:val="24"/>
-          <w:szCs w:val="24"/>
-        </w:rPr>
-        <w:t>® G, S. 1-6</w:t>
+        <w:t>glidur® G, S. 1-6</w:t>
       </w:r>
     </w:p>
     <w:p>
@@ -4657,7 +4595,6 @@
           <w:sz w:val="24"/>
         </w:rPr>
       </w:pPr>
-      <w:proofErr w:type="spellStart"/>
       <w:r>
         <w:rPr>
           <w:bCs/>
@@ -4665,7 +4602,6 @@
         </w:rPr>
         <w:t>Prinzipskizze</w:t>
       </w:r>
-      <w:proofErr w:type="spellEnd"/>
     </w:p>
     <w:p>
       <w:pPr>
@@ -5707,26 +5643,10 @@
         <w:jc w:val="both"/>
       </w:pPr>
       <w:r>
-        <w:t xml:space="preserve">Die theoretischen Kräfte und die Schnittgrößen der Welle werden von Hand berechnet. Als Kontrolle dient das Berechnungsprogramm </w:t>
-      </w:r>
-      <w:proofErr w:type="spellStart"/>
-      <w:r>
-        <w:t>KissSoft</w:t>
-      </w:r>
-      <w:proofErr w:type="spellEnd"/>
-      <w:r>
-        <w:t xml:space="preserve">. Die Endrechnung mit den konstruktiven Abweichungen und unter Einbeziehung der Gewichtskraft der einzelnen Teile wird abschließend </w:t>
-      </w:r>
-      <w:r>
-        <w:t xml:space="preserve">zur Kontrolle mit </w:t>
-      </w:r>
-      <w:proofErr w:type="spellStart"/>
-      <w:r>
-        <w:t>KissSoft</w:t>
-      </w:r>
-      <w:proofErr w:type="spellEnd"/>
-      <w:r>
-        <w:t xml:space="preserve"> durchgeführt.</w:t>
+        <w:t xml:space="preserve">Die theoretischen Kräfte und die Schnittgrößen der Welle werden von Hand berechnet. Als Kontrolle dient das Berechnungsprogramm KissSoft. Die Endrechnung mit den konstruktiven Abweichungen und unter Einbeziehung der Gewichtskraft der einzelnen Teile wird abschließend </w:t>
+      </w:r>
+      <w:r>
+        <w:t>zur Kontrolle mit KissSoft durchgeführt.</w:t>
       </w:r>
       <w:r>
         <w:t xml:space="preserve"> </w:t>
@@ -5736,8 +5656,6 @@
       <w:pPr>
         <w:pStyle w:val="berschrift2"/>
       </w:pPr>
-      <w:bookmarkStart w:id="11" w:name="_GoBack"/>
-      <w:bookmarkEnd w:id="11"/>
       <w:r>
         <w:t>Kräfte und Momente auf die Welle</w:t>
       </w:r>
@@ -6967,24 +6885,24 @@
       <w:pPr>
         <w:pStyle w:val="berschrift2"/>
       </w:pPr>
-      <w:bookmarkStart w:id="12" w:name="_Toc22631242"/>
+      <w:bookmarkStart w:id="11" w:name="_Toc22631242"/>
       <w:r>
         <w:t>Lageplan und Schnittgrößenverlauf der Kräfte</w:t>
       </w:r>
+      <w:bookmarkEnd w:id="11"/>
+    </w:p>
+    <w:p>
+      <w:pPr>
+        <w:pStyle w:val="berschrift2"/>
+      </w:pPr>
+      <w:bookmarkStart w:id="12" w:name="_Toc22631243"/>
+      <w:r>
+        <w:t>Berechnung der Wellenquerschnitte und Auswahl des Werkstoffes</w:t>
+      </w:r>
       <w:bookmarkEnd w:id="12"/>
     </w:p>
     <w:p>
       <w:pPr>
-        <w:pStyle w:val="berschrift2"/>
-      </w:pPr>
-      <w:bookmarkStart w:id="13" w:name="_Toc22631243"/>
-      <w:r>
-        <w:t>Berechnung der Wellenquerschnitte und Auswahl des Werkstoffes</w:t>
-      </w:r>
-      <w:bookmarkEnd w:id="13"/>
-    </w:p>
-    <w:p>
-      <w:pPr>
         <w:spacing w:line="360" w:lineRule="auto"/>
         <w:jc w:val="both"/>
       </w:pPr>
@@ -6992,15 +6910,7 @@
         <w:t xml:space="preserve">Um einen Anhaltspunkt für weitere Berechnungen zu haben, </w:t>
       </w:r>
       <w:r>
-        <w:t xml:space="preserve">wird der ungefähre Durchmesser der Welle durch Überschlagsrechnung ermittelt. Verwendet wurden die Formeln nach </w:t>
-      </w:r>
-      <w:proofErr w:type="spellStart"/>
-      <w:r>
-        <w:t>Steinhilper</w:t>
-      </w:r>
-      <w:proofErr w:type="spellEnd"/>
-      <w:r>
-        <w:t xml:space="preserve"> 4.3 und 4.6. Als Anwendungsfaktor </w:t>
+        <w:t xml:space="preserve">wird der ungefähre Durchmesser der Welle durch Überschlagsrechnung ermittelt. Verwendet wurden die Formeln nach Steinhilper 4.3 und 4.6. Als Anwendungsfaktor </w:t>
       </w:r>
       <w:r>
         <w:t>K</w:t>
@@ -8944,87 +8854,87 @@
       <w:pPr>
         <w:pStyle w:val="berschrift3"/>
       </w:pPr>
-      <w:bookmarkStart w:id="14" w:name="_Toc22631244"/>
+      <w:bookmarkStart w:id="13" w:name="_Toc22631244"/>
       <w:r>
         <w:t>Variante A - Schweißkonstruktion</w:t>
       </w:r>
+      <w:bookmarkEnd w:id="13"/>
+    </w:p>
+    <w:p>
+      <w:pPr>
+        <w:pStyle w:val="berschrift3"/>
+      </w:pPr>
+      <w:bookmarkStart w:id="14" w:name="_Toc22631245"/>
+      <w:r>
+        <w:t>Variante B - Spannpressverband</w:t>
+      </w:r>
       <w:bookmarkEnd w:id="14"/>
     </w:p>
     <w:p>
       <w:pPr>
+        <w:spacing w:line="360" w:lineRule="auto"/>
+      </w:pPr>
+    </w:p>
+    <w:p>
+      <w:pPr>
+        <w:pStyle w:val="berschrift2"/>
+      </w:pPr>
+      <w:bookmarkStart w:id="15" w:name="_Toc22631246"/>
+      <w:r>
+        <w:t>Wellendurchbiegung und Biegewinkel in den Lagerstellen</w:t>
+      </w:r>
+      <w:bookmarkEnd w:id="15"/>
+    </w:p>
+    <w:p>
+      <w:pPr>
+        <w:pStyle w:val="berschrift2"/>
+      </w:pPr>
+      <w:bookmarkStart w:id="16" w:name="_Toc22631247"/>
+      <w:r>
+        <w:t>Bewertung der Haltbarkeit unter statischer Belastung</w:t>
+      </w:r>
+      <w:bookmarkEnd w:id="16"/>
+    </w:p>
+    <w:p>
+      <w:pPr>
+        <w:pStyle w:val="berschrift2"/>
+      </w:pPr>
+      <w:bookmarkStart w:id="17" w:name="_Toc22631248"/>
+      <w:r>
+        <w:t>Bewertung der Haltbarkeit unter dynamischer Belastung</w:t>
+      </w:r>
+      <w:bookmarkEnd w:id="17"/>
+    </w:p>
+    <w:p>
+      <w:pPr>
+        <w:spacing w:line="360" w:lineRule="auto"/>
+      </w:pPr>
+      <w:r>
+        <w:t>Smith-Diagramm</w:t>
+      </w:r>
+    </w:p>
+    <w:p>
+      <w:pPr>
         <w:pStyle w:val="berschrift3"/>
       </w:pPr>
-      <w:bookmarkStart w:id="15" w:name="_Toc22631245"/>
+      <w:bookmarkStart w:id="18" w:name="_Toc22631249"/>
+      <w:r>
+        <w:t>Variante A - Schweißkonstruktion</w:t>
+      </w:r>
+      <w:bookmarkEnd w:id="18"/>
+    </w:p>
+    <w:p>
+      <w:pPr>
+        <w:pStyle w:val="berschrift3"/>
+      </w:pPr>
+      <w:bookmarkStart w:id="19" w:name="_Toc22631250"/>
       <w:r>
         <w:t>Variante B - Spannpressverband</w:t>
       </w:r>
-      <w:bookmarkEnd w:id="15"/>
-    </w:p>
-    <w:p>
-      <w:pPr>
-        <w:spacing w:line="360" w:lineRule="auto"/>
-      </w:pPr>
-    </w:p>
-    <w:p>
-      <w:pPr>
-        <w:pStyle w:val="berschrift2"/>
-      </w:pPr>
-      <w:bookmarkStart w:id="16" w:name="_Toc22631246"/>
-      <w:r>
-        <w:t>Wellendurchbiegung und Biegewinkel in den Lagerstellen</w:t>
-      </w:r>
-      <w:bookmarkEnd w:id="16"/>
-    </w:p>
-    <w:p>
-      <w:pPr>
-        <w:pStyle w:val="berschrift2"/>
-      </w:pPr>
-      <w:bookmarkStart w:id="17" w:name="_Toc22631247"/>
-      <w:r>
-        <w:t>Bewertung der Haltbarkeit unter statischer Belastung</w:t>
-      </w:r>
-      <w:bookmarkEnd w:id="17"/>
-    </w:p>
-    <w:p>
-      <w:pPr>
-        <w:pStyle w:val="berschrift2"/>
-      </w:pPr>
-      <w:bookmarkStart w:id="18" w:name="_Toc22631248"/>
-      <w:r>
-        <w:t>Bewertung der Haltbarkeit unter dynamischer Belastung</w:t>
-      </w:r>
-      <w:bookmarkEnd w:id="18"/>
-    </w:p>
-    <w:p>
-      <w:pPr>
-        <w:spacing w:line="360" w:lineRule="auto"/>
-      </w:pPr>
-      <w:r>
-        <w:t>Smith-Diagramm</w:t>
-      </w:r>
-    </w:p>
-    <w:p>
-      <w:pPr>
-        <w:pStyle w:val="berschrift3"/>
-      </w:pPr>
-      <w:bookmarkStart w:id="19" w:name="_Toc22631249"/>
-      <w:r>
-        <w:t>Variante A - Schweißkonstruktion</w:t>
-      </w:r>
       <w:bookmarkEnd w:id="19"/>
     </w:p>
     <w:p>
       <w:pPr>
-        <w:pStyle w:val="berschrift3"/>
-      </w:pPr>
-      <w:bookmarkStart w:id="20" w:name="_Toc22631250"/>
-      <w:r>
-        <w:t>Variante B - Spannpressverband</w:t>
-      </w:r>
-      <w:bookmarkEnd w:id="20"/>
-    </w:p>
-    <w:p>
-      <w:pPr>
         <w:spacing w:line="360" w:lineRule="auto"/>
       </w:pPr>
     </w:p>
@@ -9042,38 +8952,38 @@
       <w:pPr>
         <w:pStyle w:val="berschrift1"/>
       </w:pPr>
-      <w:bookmarkStart w:id="21" w:name="_Toc22631251"/>
+      <w:bookmarkStart w:id="20" w:name="_Toc22631251"/>
       <w:r>
         <w:lastRenderedPageBreak/>
         <w:t>Trommel</w:t>
       </w:r>
+      <w:bookmarkEnd w:id="20"/>
+    </w:p>
+    <w:p>
+      <w:pPr>
+        <w:pStyle w:val="berschrift2"/>
+      </w:pPr>
+      <w:bookmarkStart w:id="21" w:name="_Toc22631252"/>
+      <w:r>
+        <w:t>Auslegung der Verbindung Welle - Trommel</w:t>
+      </w:r>
       <w:bookmarkEnd w:id="21"/>
     </w:p>
     <w:p>
       <w:pPr>
-        <w:pStyle w:val="berschrift2"/>
-      </w:pPr>
-      <w:bookmarkStart w:id="22" w:name="_Toc22631252"/>
-      <w:r>
-        <w:t>Auslegung der Verbindung Welle - Trommel</w:t>
+        <w:pStyle w:val="berschrift3"/>
+      </w:pPr>
+      <w:bookmarkStart w:id="22" w:name="_Toc22631253"/>
+      <w:r>
+        <w:t xml:space="preserve">Variante A </w:t>
+      </w:r>
+      <w:r>
+        <w:t>–</w:t>
+      </w:r>
+      <w:r>
+        <w:t xml:space="preserve"> Schweißkonstruktion</w:t>
       </w:r>
       <w:bookmarkEnd w:id="22"/>
-    </w:p>
-    <w:p>
-      <w:pPr>
-        <w:pStyle w:val="berschrift3"/>
-      </w:pPr>
-      <w:bookmarkStart w:id="23" w:name="_Toc22631253"/>
-      <w:r>
-        <w:t xml:space="preserve">Variante A </w:t>
-      </w:r>
-      <w:r>
-        <w:t>–</w:t>
-      </w:r>
-      <w:r>
-        <w:t xml:space="preserve"> Schweißkonstruktion</w:t>
-      </w:r>
-      <w:bookmarkEnd w:id="23"/>
     </w:p>
     <w:p>
       <w:pPr>
@@ -9634,14 +9544,7 @@
               <w:rFonts w:ascii="Cambria Math" w:hAnsi="Cambria Math"/>
               <w:highlight w:val="yellow"/>
             </w:rPr>
-            <m:t>≈</m:t>
-          </m:r>
-          <m:r>
-            <w:rPr>
-              <w:rFonts w:ascii="Cambria Math" w:hAnsi="Cambria Math"/>
-              <w:highlight w:val="yellow"/>
-            </w:rPr>
-            <m:t>13,31</m:t>
+            <m:t>≈13,31</m:t>
           </m:r>
           <m:f>
             <m:fPr>
@@ -9716,35 +9619,7 @@
         <w:rPr>
           <w:rFonts w:eastAsiaTheme="minorEastAsia"/>
         </w:rPr>
-        <w:t>Um einen Wert für die zulässige Torsionsspannung zu erhalten wurde die Tabelle 4.4 aus dem Manuskript „Maschinenelemente, Tabellen und Diagramme“ von Decker (20. Auflage, Hanser Verlag München, 2018) herangezogen. Um den „</w:t>
-      </w:r>
-      <w:proofErr w:type="spellStart"/>
-      <w:r>
-        <w:rPr>
-          <w:rFonts w:eastAsiaTheme="minorEastAsia"/>
-        </w:rPr>
-        <w:t>worst</w:t>
-      </w:r>
-      <w:proofErr w:type="spellEnd"/>
-      <w:r>
-        <w:rPr>
-          <w:rFonts w:eastAsiaTheme="minorEastAsia"/>
-        </w:rPr>
-        <w:t xml:space="preserve"> </w:t>
-      </w:r>
-      <w:proofErr w:type="spellStart"/>
-      <w:r>
-        <w:rPr>
-          <w:rFonts w:eastAsiaTheme="minorEastAsia"/>
-        </w:rPr>
-        <w:t>case</w:t>
-      </w:r>
-      <w:proofErr w:type="spellEnd"/>
-      <w:r>
-        <w:rPr>
-          <w:rFonts w:eastAsiaTheme="minorEastAsia"/>
-        </w:rPr>
-        <w:t xml:space="preserve">“ anzunehmen wurde als Werkstoff S235 gewählt und die Bewertungsgruppe D. </w:t>
+        <w:t xml:space="preserve">Um einen Wert für die zulässige Torsionsspannung zu erhalten wurde die Tabelle 4.4 aus dem Manuskript „Maschinenelemente, Tabellen und Diagramme“ von Decker (20. Auflage, Hanser Verlag München, 2018) herangezogen. Um den „worst case“ anzunehmen wurde als Werkstoff S235 gewählt und die Bewertungsgruppe D. </w:t>
       </w:r>
     </w:p>
     <w:p>
@@ -10279,7 +10154,7 @@
       <w:pPr>
         <w:pStyle w:val="berschrift3"/>
       </w:pPr>
-      <w:bookmarkStart w:id="24" w:name="_Toc22631254"/>
+      <w:bookmarkStart w:id="23" w:name="_Toc22631254"/>
       <w:r>
         <w:t xml:space="preserve">Variante B </w:t>
       </w:r>
@@ -10289,38 +10164,38 @@
       <w:r>
         <w:t xml:space="preserve"> Spannpressverband</w:t>
       </w:r>
+      <w:bookmarkEnd w:id="23"/>
+    </w:p>
+    <w:p>
+      <w:pPr>
+        <w:pStyle w:val="berschrift2"/>
+      </w:pPr>
+      <w:bookmarkStart w:id="24" w:name="_Toc22631255"/>
+      <w:r>
+        <w:t>Abgewickelte Länge der Trommel</w:t>
+      </w:r>
       <w:bookmarkEnd w:id="24"/>
     </w:p>
     <w:p>
       <w:pPr>
-        <w:pStyle w:val="berschrift2"/>
-      </w:pPr>
-      <w:bookmarkStart w:id="25" w:name="_Toc22631255"/>
-      <w:r>
-        <w:t>Abgewickelte Länge der Trommel</w:t>
-      </w:r>
-      <w:bookmarkEnd w:id="25"/>
-    </w:p>
-    <w:p>
-      <w:pPr>
         <w:pStyle w:val="berschrift1"/>
       </w:pPr>
-      <w:bookmarkStart w:id="26" w:name="_Toc22631256"/>
+      <w:bookmarkStart w:id="25" w:name="_Toc22631256"/>
       <w:r>
         <w:lastRenderedPageBreak/>
         <w:t>Lager</w:t>
       </w:r>
+      <w:bookmarkEnd w:id="25"/>
+    </w:p>
+    <w:p>
+      <w:pPr>
+        <w:pStyle w:val="berschrift2"/>
+      </w:pPr>
+      <w:bookmarkStart w:id="26" w:name="_Toc22631257"/>
+      <w:r>
+        <w:t>Berechnung der Lagerkräfte</w:t>
+      </w:r>
       <w:bookmarkEnd w:id="26"/>
-    </w:p>
-    <w:p>
-      <w:pPr>
-        <w:pStyle w:val="berschrift2"/>
-      </w:pPr>
-      <w:bookmarkStart w:id="27" w:name="_Toc22631257"/>
-      <w:r>
-        <w:t>Berechnung der Lagerkräfte</w:t>
-      </w:r>
-      <w:bookmarkEnd w:id="27"/>
     </w:p>
     <w:p>
       <w:pPr>
@@ -11667,7 +11542,13 @@
             <w:rPr>
               <w:rFonts w:ascii="Cambria Math" w:hAnsi="Cambria Math"/>
             </w:rPr>
-            <m:t>+2258,0N+1844,6N=0</m:t>
+            <m:t>-</m:t>
+          </m:r>
+          <m:r>
+            <w:rPr>
+              <w:rFonts w:ascii="Cambria Math" w:hAnsi="Cambria Math"/>
+            </w:rPr>
+            <m:t>2258,0N+1844,6N=0</m:t>
           </m:r>
         </m:oMath>
       </m:oMathPara>
@@ -11725,7 +11606,21 @@
               <w:rFonts w:ascii="Cambria Math" w:hAnsi="Cambria Math"/>
               <w:highlight w:val="yellow"/>
             </w:rPr>
-            <m:t>≈413,4N</m:t>
+            <m:t>≈</m:t>
+          </m:r>
+          <m:r>
+            <w:rPr>
+              <w:rFonts w:ascii="Cambria Math" w:hAnsi="Cambria Math"/>
+              <w:highlight w:val="yellow"/>
+            </w:rPr>
+            <m:t>-</m:t>
+          </m:r>
+          <m:r>
+            <w:rPr>
+              <w:rFonts w:ascii="Cambria Math" w:hAnsi="Cambria Math"/>
+              <w:highlight w:val="yellow"/>
+            </w:rPr>
+            <m:t>413,4N</m:t>
           </m:r>
         </m:oMath>
       </m:oMathPara>
@@ -11999,6 +11894,12 @@
                         <w:rPr>
                           <w:rFonts w:ascii="Cambria Math" w:eastAsiaTheme="minorEastAsia" w:hAnsi="Cambria Math" w:cs="Nirmala UI"/>
                         </w:rPr>
+                        <m:t>-</m:t>
+                      </m:r>
+                      <m:r>
+                        <w:rPr>
+                          <w:rFonts w:ascii="Cambria Math" w:eastAsiaTheme="minorEastAsia" w:hAnsi="Cambria Math" w:cs="Nirmala UI"/>
+                        </w:rPr>
                         <m:t>413,4N</m:t>
                       </m:r>
                     </m:e>
@@ -12405,21 +12306,21 @@
       <w:pPr>
         <w:pStyle w:val="berschrift2"/>
       </w:pPr>
-      <w:bookmarkStart w:id="28" w:name="_Toc22631258"/>
+      <w:bookmarkStart w:id="27" w:name="_Toc22631258"/>
       <w:r>
         <w:t>Auswahl der Lager</w:t>
       </w:r>
+      <w:bookmarkEnd w:id="27"/>
+    </w:p>
+    <w:p>
+      <w:pPr>
+        <w:pStyle w:val="berschrift2"/>
+      </w:pPr>
+      <w:bookmarkStart w:id="28" w:name="_Toc22631259"/>
+      <w:r>
+        <w:t>Dynamische Tragzahlen und Lagerlebensdauer</w:t>
+      </w:r>
       <w:bookmarkEnd w:id="28"/>
-    </w:p>
-    <w:p>
-      <w:pPr>
-        <w:pStyle w:val="berschrift2"/>
-      </w:pPr>
-      <w:bookmarkStart w:id="29" w:name="_Toc22631259"/>
-      <w:r>
-        <w:t>Dynamische Tragzahlen und Lagerlebensdauer</w:t>
-      </w:r>
-      <w:bookmarkEnd w:id="29"/>
       <w:r>
         <w:t xml:space="preserve"> </w:t>
       </w:r>
@@ -12430,15 +12331,7 @@
         <w:jc w:val="both"/>
       </w:pPr>
       <w:r>
-        <w:t xml:space="preserve">Die theoretische dynamische Tragzahl und die zugehörigen Lagerlebensdauern werden von Hand berechnet. Für die Endrechnung und Überprüfung erfolgt die Nachrechnung mit dem Programm </w:t>
-      </w:r>
-      <w:proofErr w:type="spellStart"/>
-      <w:r>
-        <w:t>KissSoft</w:t>
-      </w:r>
-      <w:proofErr w:type="spellEnd"/>
-      <w:r>
-        <w:t>, wobei der Anwendungsfaktor K</w:t>
+        <w:t>Die theoretische dynamische Tragzahl und die zugehörigen Lagerlebensdauern werden von Hand berechnet. Für die Endrechnung und Überprüfung erfolgt die Nachrechnung mit dem Programm KissSoft, wobei der Anwendungsfaktor K</w:t>
       </w:r>
       <w:r>
         <w:rPr>
@@ -12456,24 +12349,13 @@
         <w:jc w:val="both"/>
       </w:pPr>
       <w:r>
-        <w:t xml:space="preserve">Mithilfe der Formeln 18.2 und 18.3 nach Decker kann die notwendige dynamische Tragzahl </w:t>
-      </w:r>
-      <w:proofErr w:type="spellStart"/>
-      <w:r>
-        <w:t>C</w:t>
+        <w:t>Mithilfe der Formeln 18.2 und 18.3 nach Decker kann die notwendige dynamische Tragzahl C</w:t>
       </w:r>
       <w:r>
         <w:rPr>
           <w:vertAlign w:val="subscript"/>
         </w:rPr>
-        <w:t>dyn</w:t>
-      </w:r>
-      <w:proofErr w:type="spellEnd"/>
-      <w:r>
-        <w:rPr>
-          <w:vertAlign w:val="subscript"/>
-        </w:rPr>
-        <w:t xml:space="preserve"> </w:t>
+        <w:t xml:space="preserve">dyn </w:t>
       </w:r>
       <w:r>
         <w:t xml:space="preserve">für die georderte Lagerlebensdauer von 30000h berechnet werden. Als Ausgangswerte dienen die maximal auftretende Lagerkraft, in vorliegendem Fall in Lager </w:t>
@@ -12880,11 +12762,7 @@
         <w:jc w:val="both"/>
       </w:pPr>
       <w:r>
-        <w:t>Umstellen nach C=</w:t>
-      </w:r>
-      <w:proofErr w:type="spellStart"/>
-      <w:r>
-        <w:t>C</w:t>
+        <w:t>Umstellen nach C=C</w:t>
       </w:r>
       <w:r>
         <w:rPr>
@@ -12892,7 +12770,6 @@
         </w:rPr>
         <w:t>dyn</w:t>
       </w:r>
-      <w:proofErr w:type="spellEnd"/>
       <w:r>
         <w:t>:</w:t>
       </w:r>
@@ -13317,16 +13194,22 @@
         <w:jc w:val="both"/>
       </w:pPr>
       <w:r>
-        <w:t>Die nächstgrößere dynamische Tragzahl für ein Kugellager mit dem Innendurchmesser 40mm, wie er von der Welle vorgegeben wird, beträgt 17,</w:t>
-      </w:r>
-      <w:r>
-        <w:t>8</w:t>
+        <w:t>Die nächstgrößere dynamische Tragzahl für ein Kugellager mit dem Innendurchmesser 40mm, wie er von der We</w:t>
+      </w:r>
+      <w:r>
+        <w:t>lle vorgegeben wird, beträgt 17</w:t>
       </w:r>
       <w:r>
         <w:t>kN</w:t>
       </w:r>
       <w:r>
-        <w:t xml:space="preserve"> (Rillenkugellager DIN 625-6008).</w:t>
+        <w:t xml:space="preserve"> (Rillenkugellager DIN 625-6008</w:t>
+      </w:r>
+      <w:r>
+        <w:t>, nach Decker</w:t>
+      </w:r>
+      <w:r>
+        <w:t>).</w:t>
       </w:r>
       <w:r>
         <w:t xml:space="preserve"> Damit ergeben sich für die beiden Lager folgende nominelle Lebensdauern:</w:t>
@@ -13588,13 +13471,7 @@
                         <w:rPr>
                           <w:rFonts w:ascii="Cambria Math" w:hAnsi="Cambria Math"/>
                         </w:rPr>
-                        <m:t>17,</m:t>
-                      </m:r>
-                      <m:r>
-                        <w:rPr>
-                          <w:rFonts w:ascii="Cambria Math" w:hAnsi="Cambria Math"/>
-                        </w:rPr>
-                        <m:t>8</m:t>
+                        <m:t>17</m:t>
                       </m:r>
                       <m:r>
                         <w:rPr>
@@ -13765,14 +13642,7 @@
               <w:rFonts w:ascii="Cambria Math" w:hAnsi="Cambria Math"/>
               <w:highlight w:val="yellow"/>
             </w:rPr>
-            <m:t>≈4</m:t>
-          </m:r>
-          <m:r>
-            <w:rPr>
-              <w:rFonts w:ascii="Cambria Math" w:hAnsi="Cambria Math"/>
-              <w:highlight w:val="yellow"/>
-            </w:rPr>
-            <m:t>6113</m:t>
+            <m:t>≈40171</m:t>
           </m:r>
           <m:r>
             <w:rPr>
@@ -14040,7 +13910,13 @@
                         <w:rPr>
                           <w:rFonts w:ascii="Cambria Math" w:hAnsi="Cambria Math"/>
                         </w:rPr>
-                        <m:t>17,5kN</m:t>
+                        <m:t>17</m:t>
+                      </m:r>
+                      <m:r>
+                        <w:rPr>
+                          <w:rFonts w:ascii="Cambria Math" w:hAnsi="Cambria Math"/>
+                        </w:rPr>
+                        <m:t>kN</m:t>
                       </m:r>
                     </m:num>
                     <m:den>
@@ -14205,14 +14081,7 @@
               <w:rFonts w:ascii="Cambria Math" w:hAnsi="Cambria Math"/>
               <w:highlight w:val="yellow"/>
             </w:rPr>
-            <m:t>≈</m:t>
-          </m:r>
-          <m:r>
-            <w:rPr>
-              <w:rFonts w:ascii="Cambria Math" w:hAnsi="Cambria Math"/>
-              <w:highlight w:val="yellow"/>
-            </w:rPr>
-            <m:t>106367</m:t>
+            <m:t>≈87400</m:t>
           </m:r>
           <m:r>
             <w:rPr>
@@ -14239,14 +14108,20 @@
         <w:t>Beide Lebensdauern liegen deutlich über der geforderten Lebensdauer von 30000h</w:t>
       </w:r>
       <w:r>
-        <w:t>, die Lebensdauer des Lagers B sogar über der in der Anforderungsliste definierten Grenze von 100000h</w:t>
-      </w:r>
-      <w:r>
-        <w:t xml:space="preserve">. Da bisher noch keine Gewichtskräfte eingerechnet werden und die finale Drehzahl </w:t>
+        <w:t xml:space="preserve">, </w:t>
+      </w:r>
+      <w:r>
+        <w:t>allerdings noch unter</w:t>
+      </w:r>
+      <w:r>
+        <w:t xml:space="preserve"> der in der Anforderungsliste definierten Grenze von 100000h</w:t>
+      </w:r>
+      <w:r>
+        <w:t xml:space="preserve">. Da bisher noch keine Gewichtskräfte eingerechnet werden und die finale Drehzahl durch den verwendeten Motor </w:t>
       </w:r>
       <w:r>
         <w:lastRenderedPageBreak/>
-        <w:t>durch den verwendeten Motor leicht abweichen kann, ergeben sich in der Endrechnung geringere Werte.</w:t>
+        <w:t>leicht abweichen kann, ergeben sich in der Endrechnung geringere Werte.</w:t>
       </w:r>
       <w:r>
         <w:t xml:space="preserve"> Unter der Bedingung, dass zwei gleiche Lager verwendet werden sollen, ist die Wahl eines Rillenkugellagers mit </w:t>
@@ -14260,82 +14135,77 @@
       <w:pPr>
         <w:pStyle w:val="berschrift2"/>
       </w:pPr>
-      <w:bookmarkStart w:id="30" w:name="_Toc22631260"/>
+      <w:bookmarkStart w:id="29" w:name="_Toc22631260"/>
       <w:r>
         <w:t>Schmierung der Lager und Abdichtung</w:t>
       </w:r>
+      <w:bookmarkEnd w:id="29"/>
+    </w:p>
+    <w:p>
+      <w:r>
+        <w:t>Schmierstoff auswählen als Bonus</w:t>
+      </w:r>
+    </w:p>
+    <w:p>
+      <w:pPr>
+        <w:pStyle w:val="berschrift2"/>
+      </w:pPr>
+      <w:bookmarkStart w:id="30" w:name="_Toc22631261"/>
+      <w:r>
+        <w:t>Kaufteildokumentation</w:t>
+      </w:r>
+      <w:r>
+        <w:t xml:space="preserve"> der Lager</w:t>
+      </w:r>
       <w:bookmarkEnd w:id="30"/>
     </w:p>
     <w:p>
-      <w:r>
-        <w:t>Schmierstoff auswählen als Bonus</w:t>
-      </w:r>
-    </w:p>
-    <w:p>
       <w:pPr>
         <w:pStyle w:val="berschrift2"/>
       </w:pPr>
-      <w:bookmarkStart w:id="31" w:name="_Toc22631261"/>
-      <w:r>
-        <w:t>Kaufteildokumentation</w:t>
-      </w:r>
-      <w:r>
-        <w:t xml:space="preserve"> der Lager</w:t>
+      <w:bookmarkStart w:id="31" w:name="_Toc22631262"/>
+      <w:r>
+        <w:t>Deckel</w:t>
       </w:r>
       <w:bookmarkEnd w:id="31"/>
     </w:p>
     <w:p>
+      <w:r>
+        <w:t>Allgemein: lieber zwei ungleiche Deckel als einen zusätzlichen selbst gemachten Distanzring</w:t>
+      </w:r>
+    </w:p>
+    <w:p>
+      <w:r>
+        <w:t>Wg Fest-Loslager keine komplette Identität möglich</w:t>
+      </w:r>
+    </w:p>
+    <w:p>
+      <w:pPr>
+        <w:pStyle w:val="berschrift3"/>
+      </w:pPr>
+      <w:r>
+        <w:t>Schraubenberechnung des Deckels</w:t>
+      </w:r>
+    </w:p>
+    <w:p>
       <w:pPr>
         <w:pStyle w:val="berschrift2"/>
       </w:pPr>
-      <w:bookmarkStart w:id="32" w:name="_Toc22631262"/>
-      <w:r>
-        <w:t>Deckel</w:t>
+      <w:bookmarkStart w:id="32" w:name="_Toc22631263"/>
+      <w:r>
+        <w:t>Lagerböcke</w:t>
       </w:r>
       <w:bookmarkEnd w:id="32"/>
     </w:p>
     <w:p>
-      <w:r>
-        <w:t>Allgemein: lieber zwei ungleiche Deckel als einen zusätzlichen selbst gemachten Distanzring</w:t>
-      </w:r>
-    </w:p>
-    <w:p>
-      <w:proofErr w:type="spellStart"/>
-      <w:r>
-        <w:t>Wg</w:t>
-      </w:r>
-      <w:proofErr w:type="spellEnd"/>
-      <w:r>
-        <w:t xml:space="preserve"> Fest-Loslager keine komplette Identität möglich</w:t>
-      </w:r>
-    </w:p>
-    <w:p>
       <w:pPr>
         <w:pStyle w:val="berschrift3"/>
       </w:pPr>
-      <w:r>
-        <w:t>Schraubenberechnung des Deckels</w:t>
-      </w:r>
-    </w:p>
-    <w:p>
-      <w:pPr>
-        <w:pStyle w:val="berschrift2"/>
-      </w:pPr>
-      <w:bookmarkStart w:id="33" w:name="_Toc22631263"/>
-      <w:r>
-        <w:t>Lagerböcke</w:t>
+      <w:bookmarkStart w:id="33" w:name="_Toc22631264"/>
+      <w:r>
+        <w:t>Schraubenberechnung</w:t>
       </w:r>
       <w:bookmarkEnd w:id="33"/>
-    </w:p>
-    <w:p>
-      <w:pPr>
-        <w:pStyle w:val="berschrift3"/>
-      </w:pPr>
-      <w:bookmarkStart w:id="34" w:name="_Toc22631264"/>
-      <w:r>
-        <w:t>Schraubenberechnung</w:t>
-      </w:r>
-      <w:bookmarkEnd w:id="34"/>
     </w:p>
     <w:p>
       <w:pPr>
@@ -14349,39 +14219,59 @@
       <w:pPr>
         <w:pStyle w:val="berschrift1"/>
       </w:pPr>
-      <w:bookmarkStart w:id="35" w:name="_Toc22631265"/>
+      <w:bookmarkStart w:id="34" w:name="_Toc22631265"/>
       <w:r>
         <w:lastRenderedPageBreak/>
         <w:t>Antrieb</w:t>
       </w:r>
+      <w:bookmarkEnd w:id="34"/>
+    </w:p>
+    <w:p>
+      <w:pPr>
+        <w:pStyle w:val="berschrift2"/>
+      </w:pPr>
+      <w:bookmarkStart w:id="35" w:name="_Toc22631266"/>
+      <w:r>
+        <w:t>Auswahl des Elektromotors</w:t>
+      </w:r>
       <w:bookmarkEnd w:id="35"/>
-    </w:p>
-    <w:p>
-      <w:pPr>
-        <w:pStyle w:val="berschrift2"/>
-      </w:pPr>
-      <w:bookmarkStart w:id="36" w:name="_Toc22631266"/>
-      <w:r>
-        <w:t>Auswahl des Elektromotors</w:t>
-      </w:r>
+      <w:r>
+        <w:t xml:space="preserve"> </w:t>
+      </w:r>
+    </w:p>
+    <w:p>
+      <w:pPr>
+        <w:spacing w:line="360" w:lineRule="auto"/>
+        <w:rPr>
+          <w:rFonts w:cs="Arial"/>
+        </w:rPr>
+      </w:pPr>
+      <w:r>
+        <w:rPr>
+          <w:rFonts w:cs="Arial"/>
+        </w:rPr>
+        <w:t xml:space="preserve">Beim Antrieb besteht die Möglichkeit, direkt einen Getriebemotor zu verwenden, oder alternativ die Übersetzung selbst zu konstruieren. </w:t>
+      </w:r>
+      <w:r>
+        <w:rPr>
+          <w:rFonts w:cs="Arial"/>
+        </w:rPr>
+        <w:t>Der Vorteil eines Getriebemotors ist die Zuverlässigkeit und Störungsfreiheit, mit der die gewünschte Drehzahl geliefert wird. Alle Übersetzungvorgänge finden hinter geschlossenem Gehäuse statt. Allerdings spricht der geringere Preis (Drehstrommotor ohne Übersetzung ca. 300-500€, mit Übersetzung ca. 700€) für die Verwendung einer selbst konstruierten Übersetzung. Die Entscheidung fiel aufgrund der … auf den Getriebem</w:t>
+      </w:r>
+      <w:r>
+        <w:rPr>
+          <w:rFonts w:cs="Arial"/>
+        </w:rPr>
+        <w:t>otor von NORD Getriebebau, 85 U/min, 247Nm</w:t>
+      </w:r>
+      <w:r>
+        <w:rPr>
+          <w:rFonts w:cs="Arial"/>
+        </w:rPr>
+        <w:t>. Die geringfügige Abweichung der Drehzahl zur gewünschten Betriebsdrehzahl von 80 U/min ist jedoch laut Anforderungsliste zulässig.</w:t>
+      </w:r>
+      <w:bookmarkStart w:id="36" w:name="_GoBack"/>
       <w:bookmarkEnd w:id="36"/>
-      <w:r>
-        <w:t xml:space="preserve"> </w:t>
-      </w:r>
-    </w:p>
-    <w:p>
-      <w:pPr>
-        <w:spacing w:line="360" w:lineRule="auto"/>
-        <w:rPr>
-          <w:rFonts w:cs="Arial"/>
-        </w:rPr>
-      </w:pPr>
-      <w:r>
-        <w:rPr>
-          <w:rFonts w:cs="Arial"/>
-        </w:rPr>
-        <w:t>Motor von NORD Getriebebau, 85 U/min, 247Nm</w:t>
-      </w:r>
     </w:p>
     <w:p>
       <w:pPr>
@@ -15041,6 +14931,7 @@
         <w:rPr>
           <w:rFonts w:eastAsiaTheme="minorEastAsia" w:cs="Arial"/>
         </w:rPr>
+        <w:lastRenderedPageBreak/>
         <w:t xml:space="preserve">Antriebskettenrad: </w:t>
       </w:r>
       <m:oMath>
@@ -15117,19 +15008,11 @@
           <w:rFonts w:eastAsiaTheme="minorEastAsia" w:cs="Arial"/>
         </w:rPr>
       </w:pPr>
-      <w:proofErr w:type="spellStart"/>
-      <w:r>
-        <w:rPr>
-          <w:rFonts w:eastAsiaTheme="minorEastAsia" w:cs="Arial"/>
-        </w:rPr>
-        <w:t>Abtriebskettenrad</w:t>
-      </w:r>
-      <w:proofErr w:type="spellEnd"/>
-      <w:r>
-        <w:rPr>
-          <w:rFonts w:eastAsiaTheme="minorEastAsia" w:cs="Arial"/>
-        </w:rPr>
-        <w:t xml:space="preserve">: </w:t>
+      <w:r>
+        <w:rPr>
+          <w:rFonts w:eastAsiaTheme="minorEastAsia" w:cs="Arial"/>
+        </w:rPr>
+        <w:t xml:space="preserve">Abtriebskettenrad: </w:t>
       </w:r>
       <m:oMath>
         <m:sSub>
@@ -15276,21 +15159,7 @@
         <w:rPr>
           <w:rFonts w:eastAsiaTheme="minorEastAsia" w:cs="Arial"/>
         </w:rPr>
-        <w:t xml:space="preserve"> … </w:t>
-      </w:r>
-      <w:proofErr w:type="spellStart"/>
-      <w:r>
-        <w:rPr>
-          <w:rFonts w:eastAsiaTheme="minorEastAsia" w:cs="Arial"/>
-        </w:rPr>
-        <w:t>Zähnezahlfaktor</w:t>
-      </w:r>
-      <w:proofErr w:type="spellEnd"/>
-      <w:r>
-        <w:rPr>
-          <w:rFonts w:eastAsiaTheme="minorEastAsia" w:cs="Arial"/>
-        </w:rPr>
-        <w:t>, der die Auswirkungen der Zähnezahl z</w:t>
+        <w:t xml:space="preserve"> … Zähnezahlfaktor, der die Auswirkungen der Zähnezahl z</w:t>
       </w:r>
       <w:r>
         <w:rPr>
@@ -16822,6 +16691,7 @@
         <w:rPr>
           <w:rFonts w:eastAsiaTheme="minorEastAsia" w:cs="Arial"/>
         </w:rPr>
+        <w:lastRenderedPageBreak/>
         <w:t>Mit f</w:t>
       </w:r>
       <w:r>
@@ -16848,14 +16718,7 @@
         <w:rPr>
           <w:rFonts w:eastAsiaTheme="minorEastAsia" w:cs="Arial"/>
         </w:rPr>
-        <w:t xml:space="preserve">=0,24222 da </w:t>
-      </w:r>
-      <w:proofErr w:type="spellStart"/>
-      <w:r>
-        <w:rPr>
-          <w:rFonts w:eastAsiaTheme="minorEastAsia" w:cs="Arial"/>
-        </w:rPr>
-        <w:t>f</w:t>
+        <w:t>=0,24222 da f</w:t>
       </w:r>
       <w:r>
         <w:rPr>
@@ -16864,7 +16727,6 @@
         </w:rPr>
         <w:t>Ü</w:t>
       </w:r>
-      <w:proofErr w:type="spellEnd"/>
       <w:r>
         <w:rPr>
           <w:rFonts w:eastAsiaTheme="minorEastAsia" w:cs="Arial"/>
@@ -17230,7 +17092,6 @@
             <w:rPr>
               <w:rFonts w:ascii="Cambria Math" w:eastAsiaTheme="minorEastAsia" w:hAnsi="Cambria Math" w:cs="Arial"/>
             </w:rPr>
-            <w:lastRenderedPageBreak/>
             <m:t>F=</m:t>
           </m:r>
           <m:f>
@@ -18259,6 +18120,7 @@
         <w:rPr>
           <w:rFonts w:eastAsiaTheme="minorEastAsia" w:cs="Arial"/>
         </w:rPr>
+        <w:lastRenderedPageBreak/>
         <w:t>Dynamische Bruchsicherheit</w:t>
       </w:r>
     </w:p>
@@ -19357,21 +19219,7 @@
         <w:rPr>
           <w:rFonts w:eastAsiaTheme="minorEastAsia" w:cs="Arial"/>
         </w:rPr>
-        <w:t xml:space="preserve">Die angegebene Lebensdauer der Kette kann nur im Falle ausreichender Schmierung gewährleistet werden. In Frage kommen eine manuelle Schmierung mit Pinsel oder Ölkanne, </w:t>
-      </w:r>
-      <w:proofErr w:type="spellStart"/>
-      <w:r>
-        <w:rPr>
-          <w:rFonts w:eastAsiaTheme="minorEastAsia" w:cs="Arial"/>
-        </w:rPr>
-        <w:t>Tröpfchenschmierung</w:t>
-      </w:r>
-      <w:proofErr w:type="spellEnd"/>
-      <w:r>
-        <w:rPr>
-          <w:rFonts w:eastAsiaTheme="minorEastAsia" w:cs="Arial"/>
-        </w:rPr>
-        <w:t xml:space="preserve"> oder Tauchschmierung. Nach Decker, Diagramm 25.3, wird für Ketten des Typs 08 bei einer Kettengeschwindigkeit über 0,7 m/s eine Tropfschmierung empfohlen. Diese Vorrichtung ist ein Zukaufteil und wird ??? montiert.</w:t>
+        <w:t>Die angegebene Lebensdauer der Kette kann nur im Falle ausreichender Schmierung gewährleistet werden. In Frage kommen eine manuelle Schmierung mit Pinsel oder Ölkanne, Tröpfchenschmierung oder Tauchschmierung. Nach Decker, Diagramm 25.3, wird für Ketten des Typs 08 bei einer Kettengeschwindigkeit über 0,7 m/s eine Tropfschmierung empfohlen. Diese Vorrichtung ist ein Zukaufteil und wird ??? montiert.</w:t>
       </w:r>
     </w:p>
     <w:p>
@@ -19466,6 +19314,7 @@
             <w:rPr>
               <w:rFonts w:ascii="Cambria Math" w:hAnsi="Cambria Math" w:cs="Arial"/>
             </w:rPr>
+            <w:lastRenderedPageBreak/>
             <m:t xml:space="preserve"> i=</m:t>
           </m:r>
           <m:f>
@@ -19790,7 +19639,6 @@
         <w:rPr>
           <w:rFonts w:eastAsiaTheme="minorEastAsia" w:cs="Arial"/>
         </w:rPr>
-        <w:lastRenderedPageBreak/>
         <w:t>Auswahl der Dreifach-Kettenräder</w:t>
       </w:r>
     </w:p>
@@ -19881,19 +19729,11 @@
           <w:rFonts w:eastAsiaTheme="minorEastAsia" w:cs="Arial"/>
         </w:rPr>
       </w:pPr>
-      <w:proofErr w:type="spellStart"/>
-      <w:r>
-        <w:rPr>
-          <w:rFonts w:eastAsiaTheme="minorEastAsia" w:cs="Arial"/>
-        </w:rPr>
-        <w:t>Abtriebskettenrad</w:t>
-      </w:r>
-      <w:proofErr w:type="spellEnd"/>
-      <w:r>
-        <w:rPr>
-          <w:rFonts w:eastAsiaTheme="minorEastAsia" w:cs="Arial"/>
-        </w:rPr>
-        <w:t xml:space="preserve">: </w:t>
+      <w:r>
+        <w:rPr>
+          <w:rFonts w:eastAsiaTheme="minorEastAsia" w:cs="Arial"/>
+        </w:rPr>
+        <w:t xml:space="preserve">Abtriebskettenrad: </w:t>
       </w:r>
       <m:oMath>
         <m:sSub>
@@ -20048,21 +19888,7 @@
         <w:rPr>
           <w:rFonts w:eastAsiaTheme="minorEastAsia" w:cs="Arial"/>
         </w:rPr>
-        <w:t xml:space="preserve"> … </w:t>
-      </w:r>
-      <w:proofErr w:type="spellStart"/>
-      <w:r>
-        <w:rPr>
-          <w:rFonts w:eastAsiaTheme="minorEastAsia" w:cs="Arial"/>
-        </w:rPr>
-        <w:t>Zähnezahlfaktor</w:t>
-      </w:r>
-      <w:proofErr w:type="spellEnd"/>
-      <w:r>
-        <w:rPr>
-          <w:rFonts w:eastAsiaTheme="minorEastAsia" w:cs="Arial"/>
-        </w:rPr>
-        <w:t>, der die Auswirkungen der Zähnezahl z</w:t>
+        <w:t xml:space="preserve"> … Zähnezahlfaktor, der die Auswirkungen der Zähnezahl z</w:t>
       </w:r>
       <w:r>
         <w:rPr>
@@ -21042,6 +20868,7 @@
             <w:rPr>
               <w:rFonts w:ascii="Cambria Math" w:eastAsiaTheme="minorEastAsia" w:hAnsi="Cambria Math" w:cs="Arial"/>
             </w:rPr>
+            <w:lastRenderedPageBreak/>
             <m:t>=2</m:t>
           </m:r>
           <m:f>
@@ -21344,7 +21171,6 @@
         <w:rPr>
           <w:rFonts w:eastAsiaTheme="minorEastAsia" w:cs="Arial"/>
         </w:rPr>
-        <w:lastRenderedPageBreak/>
         <w:t xml:space="preserve">Günstige Achsabstände erfüllen die Gleichung </w:t>
       </w:r>
       <m:oMath>
@@ -22634,7 +22460,6 @@
             <w:rPr>
               <w:rFonts w:ascii="Cambria Math" w:eastAsiaTheme="minorEastAsia" w:hAnsi="Cambria Math" w:cs="Arial"/>
             </w:rPr>
-            <w:lastRenderedPageBreak/>
             <m:t>=</m:t>
           </m:r>
           <m:f>
@@ -23594,21 +23419,7 @@
         <w:rPr>
           <w:rFonts w:eastAsiaTheme="minorEastAsia" w:cs="Arial"/>
         </w:rPr>
-        <w:t xml:space="preserve">Die angegebene Lebensdauer der Kette kann nur im Falle ausreichender Schmierung gewährleistet werden. In Frage kommen eine manuelle Schmierung mit Pinsel oder Ölkanne, </w:t>
-      </w:r>
-      <w:proofErr w:type="spellStart"/>
-      <w:r>
-        <w:rPr>
-          <w:rFonts w:eastAsiaTheme="minorEastAsia" w:cs="Arial"/>
-        </w:rPr>
-        <w:t>Tröpfchenschmierung</w:t>
-      </w:r>
-      <w:proofErr w:type="spellEnd"/>
-      <w:r>
-        <w:rPr>
-          <w:rFonts w:eastAsiaTheme="minorEastAsia" w:cs="Arial"/>
-        </w:rPr>
-        <w:t xml:space="preserve"> oder Tauchschmierung. Nach Decker, Diagramm 25.3, wird für Ketten des Typs 08 bei einer Kettengeschwindigkeit über 0,7 m/s eine Tropfschmierung empfohlen. Diese Vorrichtung ist ein </w:t>
+        <w:t xml:space="preserve">Die angegebene Lebensdauer der Kette kann nur im Falle ausreichender Schmierung gewährleistet werden. In Frage kommen eine manuelle Schmierung mit Pinsel oder Ölkanne, Tröpfchenschmierung oder Tauchschmierung. Nach Decker, Diagramm 25.3, wird für Ketten des Typs 08 bei einer Kettengeschwindigkeit über 0,7 m/s eine Tropfschmierung empfohlen. Diese Vorrichtung ist ein </w:t>
       </w:r>
     </w:p>
     <w:p>
@@ -23656,6 +23467,7 @@
         <w:rPr>
           <w:rFonts w:cs="Arial"/>
         </w:rPr>
+        <w:lastRenderedPageBreak/>
         <w:t>Kettengröße nach DIN 8187: 10B</w:t>
       </w:r>
     </w:p>
@@ -23916,7 +23728,6 @@
               <w:rFonts w:ascii="Cambria Math" w:eastAsiaTheme="minorEastAsia" w:hAnsi="Cambria Math" w:cs="Arial"/>
               <w:highlight w:val="yellow"/>
             </w:rPr>
-            <w:lastRenderedPageBreak/>
             <m:t>i=</m:t>
           </m:r>
           <m:f>
@@ -24118,19 +23929,11 @@
           <w:rFonts w:eastAsiaTheme="minorEastAsia" w:cs="Arial"/>
         </w:rPr>
       </w:pPr>
-      <w:proofErr w:type="spellStart"/>
-      <w:r>
-        <w:rPr>
-          <w:rFonts w:eastAsiaTheme="minorEastAsia" w:cs="Arial"/>
-        </w:rPr>
-        <w:t>Abtriebskettenrad</w:t>
-      </w:r>
-      <w:proofErr w:type="spellEnd"/>
-      <w:r>
-        <w:rPr>
-          <w:rFonts w:eastAsiaTheme="minorEastAsia" w:cs="Arial"/>
-        </w:rPr>
-        <w:t xml:space="preserve">: </w:t>
+      <w:r>
+        <w:rPr>
+          <w:rFonts w:eastAsiaTheme="minorEastAsia" w:cs="Arial"/>
+        </w:rPr>
+        <w:t xml:space="preserve">Abtriebskettenrad: </w:t>
       </w:r>
       <m:oMath>
         <m:sSub>
@@ -24285,21 +24088,7 @@
         <w:rPr>
           <w:rFonts w:eastAsiaTheme="minorEastAsia" w:cs="Arial"/>
         </w:rPr>
-        <w:t xml:space="preserve"> … </w:t>
-      </w:r>
-      <w:proofErr w:type="spellStart"/>
-      <w:r>
-        <w:rPr>
-          <w:rFonts w:eastAsiaTheme="minorEastAsia" w:cs="Arial"/>
-        </w:rPr>
-        <w:t>Zähnezahlfaktor</w:t>
-      </w:r>
-      <w:proofErr w:type="spellEnd"/>
-      <w:r>
-        <w:rPr>
-          <w:rFonts w:eastAsiaTheme="minorEastAsia" w:cs="Arial"/>
-        </w:rPr>
-        <w:t>, der die Auswirkungen der Zähnezahl z</w:t>
+        <w:t xml:space="preserve"> … Zähnezahlfaktor, der die Auswirkungen der Zähnezahl z</w:t>
       </w:r>
       <w:r>
         <w:rPr>
@@ -25458,7 +25247,6 @@
             <w:rPr>
               <w:rFonts w:ascii="Cambria Math" w:eastAsiaTheme="minorEastAsia" w:hAnsi="Cambria Math" w:cs="Arial"/>
             </w:rPr>
-            <w:lastRenderedPageBreak/>
             <m:t>a=p∙(</m:t>
           </m:r>
           <m:f>
@@ -26496,6 +26284,7 @@
         <w:rPr>
           <w:rFonts w:eastAsiaTheme="minorEastAsia" w:cs="Arial"/>
         </w:rPr>
+        <w:lastRenderedPageBreak/>
         <w:t>Mit F</w:t>
       </w:r>
       <w:r>
@@ -26733,7 +26522,6 @@
         <w:rPr>
           <w:rFonts w:eastAsiaTheme="minorEastAsia" w:cs="Arial"/>
         </w:rPr>
-        <w:lastRenderedPageBreak/>
         <w:t>Dynamische Bruchsicherheit</w:t>
       </w:r>
     </w:p>
@@ -27831,21 +27619,7 @@
         <w:rPr>
           <w:rFonts w:eastAsiaTheme="minorEastAsia" w:cs="Arial"/>
         </w:rPr>
-        <w:t xml:space="preserve">Die angegebene Lebensdauer der Kette kann nur im Falle ausreichender Schmierung gewährleistet werden. In Frage kommen eine manuelle Schmierung mit Pinsel oder Ölkanne, </w:t>
-      </w:r>
-      <w:proofErr w:type="spellStart"/>
-      <w:r>
-        <w:rPr>
-          <w:rFonts w:eastAsiaTheme="minorEastAsia" w:cs="Arial"/>
-        </w:rPr>
-        <w:t>Tröpfchenschmierung</w:t>
-      </w:r>
-      <w:proofErr w:type="spellEnd"/>
-      <w:r>
-        <w:rPr>
-          <w:rFonts w:eastAsiaTheme="minorEastAsia" w:cs="Arial"/>
-        </w:rPr>
-        <w:t xml:space="preserve"> oder Tauchschmierung. Nach Decker, Diagramm 25.3, wird für Ketten des Typs 10 bei einer Kettengeschwindigkeit über 0,6 m/s eine Tropfschmierung empfohlen. Diese Vorrichtung ist ein Zukaufteil und wird ??? montiert.</w:t>
+        <w:t>Die angegebene Lebensdauer der Kette kann nur im Falle ausreichender Schmierung gewährleistet werden. In Frage kommen eine manuelle Schmierung mit Pinsel oder Ölkanne, Tröpfchenschmierung oder Tauchschmierung. Nach Decker, Diagramm 25.3, wird für Ketten des Typs 10 bei einer Kettengeschwindigkeit über 0,6 m/s eine Tropfschmierung empfohlen. Diese Vorrichtung ist ein Zukaufteil und wird ??? montiert.</w:t>
       </w:r>
     </w:p>
     <w:p>
@@ -27860,6 +27634,7 @@
         <w:rPr>
           <w:rFonts w:eastAsiaTheme="minorEastAsia" w:cs="Arial"/>
         </w:rPr>
+        <w:lastRenderedPageBreak/>
         <w:t>Zukaufteil und wird ??? montiert.</w:t>
       </w:r>
     </w:p>
@@ -27899,42 +27674,7 @@
         <w:rPr>
           <w:rFonts w:eastAsiaTheme="minorEastAsia" w:cs="Arial"/>
         </w:rPr>
-        <w:t xml:space="preserve">Die </w:t>
-      </w:r>
-      <w:proofErr w:type="spellStart"/>
-      <w:r>
-        <w:rPr>
-          <w:rFonts w:eastAsiaTheme="minorEastAsia" w:cs="Arial"/>
-        </w:rPr>
-        <w:t>Abtriebskettenräder</w:t>
-      </w:r>
-      <w:proofErr w:type="spellEnd"/>
-      <w:r>
-        <w:rPr>
-          <w:rFonts w:eastAsiaTheme="minorEastAsia" w:cs="Arial"/>
-        </w:rPr>
-        <w:t xml:space="preserve"> mit ihren Zähnezahlen mussten aufgrund ihres Durchmessers von ca. 184mm laut Anforderungsliste gewählt werden. Ist dieser Durchmesser einbautechnisch </w:t>
-      </w:r>
-      <w:r>
-        <w:rPr>
-          <w:rFonts w:eastAsiaTheme="minorEastAsia" w:cs="Arial"/>
-        </w:rPr>
-        <w:lastRenderedPageBreak/>
-        <w:t xml:space="preserve">bedingt, ist die Wahl von Option 3 (ohne Übersetzung und mit 10B-Kette) unumgänglich. Andererseits ist die relativ grobe 10B-Kette überdimensioniert und deshalb rein kräftetechnisch nicht notwendig.  Spielt die </w:t>
-      </w:r>
-      <w:proofErr w:type="spellStart"/>
-      <w:r>
-        <w:rPr>
-          <w:rFonts w:eastAsiaTheme="minorEastAsia" w:cs="Arial"/>
-        </w:rPr>
-        <w:t>Drehzahlabwichung</w:t>
-      </w:r>
-      <w:proofErr w:type="spellEnd"/>
-      <w:r>
-        <w:rPr>
-          <w:rFonts w:eastAsiaTheme="minorEastAsia" w:cs="Arial"/>
-        </w:rPr>
-        <w:t xml:space="preserve"> um 6,25% vom gewünschten Wert 80 1/min keine Rolle, so kann Option 2 (ohne Übersetzung mit 08B-Kette) angewendet werden. Ein Vorteil ist auch, dass durch zwei gleiche Kettenräder eine Zukaufteilvariante weniger bestellt werden muss. Aus Montagegründen ist dies zu befürworten. Option 1 mit Übersetzung verkompliziert den Einkauf nur unnötig, sie wäre lediglich im Falle eines signifikanten Preisunterschiedes zwischen den beiden Motoren erwägenswert.</w:t>
+        <w:t>Die Abtriebskettenräder mit ihren Zähnezahlen mussten aufgrund ihres Durchmessers von ca. 184mm laut Anforderungsliste gewählt werden. Ist dieser Durchmesser einbautechnisch bedingt, ist die Wahl von Option 3 (ohne Übersetzung und mit 10B-Kette) unumgänglich. Andererseits ist die relativ grobe 10B-Kette überdimensioniert und deshalb rein kräftetechnisch nicht notwendig.  Spielt die Drehzahlabwichung um 6,25% vom gewünschten Wert 80 1/min keine Rolle, so kann Option 2 (ohne Übersetzung mit 08B-Kette) angewendet werden. Ein Vorteil ist auch, dass durch zwei gleiche Kettenräder eine Zukaufteilvariante weniger bestellt werden muss. Aus Montagegründen ist dies zu befürworten. Option 1 mit Übersetzung verkompliziert den Einkauf nur unnötig, sie wäre lediglich im Falle eines signifikanten Preisunterschiedes zwischen den beiden Motoren erwägenswert.</w:t>
       </w:r>
     </w:p>
     <w:p>
@@ -28675,6 +28415,7 @@
             <w:rPr>
               <w:rFonts w:ascii="Cambria Math" w:eastAsiaTheme="minorEastAsia" w:hAnsi="Cambria Math"/>
             </w:rPr>
+            <w:lastRenderedPageBreak/>
             <m:t>p=</m:t>
           </m:r>
           <m:f>
@@ -29641,7 +29382,7 @@
 </file>
 
 <file path=word/endnotes.xml><?xml version="1.0" encoding="utf-8"?>
-<w:endnotes xmlns:wpc="http://schemas.microsoft.com/office/word/2010/wordprocessingCanvas" xmlns:cx="http://schemas.microsoft.com/office/drawing/2014/chartex" xmlns:cx1="http://schemas.microsoft.com/office/drawing/2015/9/8/chartex" xmlns:cx2="http://schemas.microsoft.com/office/drawing/2015/10/21/chartex" xmlns:cx3="http://schemas.microsoft.com/office/drawing/2016/5/9/chartex" xmlns:cx4="http://schemas.microsoft.com/office/drawing/2016/5/10/chartex" xmlns:cx5="http://schemas.microsoft.com/office/drawing/2016/5/11/chartex" xmlns:cx6="http://schemas.microsoft.com/office/drawing/2016/5/12/chartex" xmlns:cx7="http://schemas.microsoft.com/office/drawing/2016/5/13/chartex" xmlns:cx8="http://schemas.microsoft.com/office/drawing/2016/5/14/chartex" xmlns:mc="http://schemas.openxmlformats.org/markup-compatibility/2006" xmlns:aink="http://schemas.microsoft.com/office/drawing/2016/ink" xmlns:am3d="http://schemas.microsoft.com/office/drawing/2017/model3d" xmlns:o="urn:schemas-microsoft-com:office:office" xmlns:r="http://schemas.openxmlformats.org/officeDocument/2006/relationships" xmlns:m="http://schemas.openxmlformats.org/officeDocument/2006/math" xmlns:v="urn:schemas-microsoft-com:vml" xmlns:wp14="http://schemas.microsoft.com/office/word/2010/wordprocessingDrawing" xmlns:wp="http://schemas.openxmlformats.org/drawingml/2006/wordprocessingDrawing" xmlns:w10="urn:schemas-microsoft-com:office:word" xmlns:w="http://schemas.openxmlformats.org/wordprocessingml/2006/main" xmlns:w14="http://schemas.microsoft.com/office/word/2010/wordml" xmlns:w15="http://schemas.microsoft.com/office/word/2012/wordml" xmlns:w16cid="http://schemas.microsoft.com/office/word/2016/wordml/cid" xmlns:w16se="http://schemas.microsoft.com/office/word/2015/wordml/symex" xmlns:wpg="http://schemas.microsoft.com/office/word/2010/wordprocessingGroup" xmlns:wpi="http://schemas.microsoft.com/office/word/2010/wordprocessingInk" xmlns:wne="http://schemas.microsoft.com/office/word/2006/wordml" xmlns:wps="http://schemas.microsoft.com/office/word/2010/wordprocessingShape" mc:Ignorable="w14 w15 w16se w16cid wp14">
+<w:endnotes xmlns:wpc="http://schemas.microsoft.com/office/word/2010/wordprocessingCanvas" xmlns:mc="http://schemas.openxmlformats.org/markup-compatibility/2006" xmlns:o="urn:schemas-microsoft-com:office:office" xmlns:r="http://schemas.openxmlformats.org/officeDocument/2006/relationships" xmlns:m="http://schemas.openxmlformats.org/officeDocument/2006/math" xmlns:v="urn:schemas-microsoft-com:vml" xmlns:wp14="http://schemas.microsoft.com/office/word/2010/wordprocessingDrawing" xmlns:wp="http://schemas.openxmlformats.org/drawingml/2006/wordprocessingDrawing" xmlns:w10="urn:schemas-microsoft-com:office:word" xmlns:w="http://schemas.openxmlformats.org/wordprocessingml/2006/main" xmlns:w14="http://schemas.microsoft.com/office/word/2010/wordml" xmlns:w15="http://schemas.microsoft.com/office/word/2012/wordml" xmlns:wpg="http://schemas.microsoft.com/office/word/2010/wordprocessingGroup" xmlns:wpi="http://schemas.microsoft.com/office/word/2010/wordprocessingInk" xmlns:wne="http://schemas.microsoft.com/office/word/2006/wordml" xmlns:wps="http://schemas.microsoft.com/office/word/2010/wordprocessingShape" mc:Ignorable="w14 w15 wp14">
   <w:endnote w:type="separator" w:id="-1">
     <w:p>
       <w:r>
@@ -29660,7 +29401,7 @@
 </file>
 
 <file path=word/footer1.xml><?xml version="1.0" encoding="utf-8"?>
-<w:ftr xmlns:wpc="http://schemas.microsoft.com/office/word/2010/wordprocessingCanvas" xmlns:cx="http://schemas.microsoft.com/office/drawing/2014/chartex" xmlns:cx1="http://schemas.microsoft.com/office/drawing/2015/9/8/chartex" xmlns:cx2="http://schemas.microsoft.com/office/drawing/2015/10/21/chartex" xmlns:cx3="http://schemas.microsoft.com/office/drawing/2016/5/9/chartex" xmlns:cx4="http://schemas.microsoft.com/office/drawing/2016/5/10/chartex" xmlns:cx5="http://schemas.microsoft.com/office/drawing/2016/5/11/chartex" xmlns:cx6="http://schemas.microsoft.com/office/drawing/2016/5/12/chartex" xmlns:cx7="http://schemas.microsoft.com/office/drawing/2016/5/13/chartex" xmlns:cx8="http://schemas.microsoft.com/office/drawing/2016/5/14/chartex" xmlns:mc="http://schemas.openxmlformats.org/markup-compatibility/2006" xmlns:aink="http://schemas.microsoft.com/office/drawing/2016/ink" xmlns:am3d="http://schemas.microsoft.com/office/drawing/2017/model3d" xmlns:o="urn:schemas-microsoft-com:office:office" xmlns:r="http://schemas.openxmlformats.org/officeDocument/2006/relationships" xmlns:m="http://schemas.openxmlformats.org/officeDocument/2006/math" xmlns:v="urn:schemas-microsoft-com:vml" xmlns:wp14="http://schemas.microsoft.com/office/word/2010/wordprocessingDrawing" xmlns:wp="http://schemas.openxmlformats.org/drawingml/2006/wordprocessingDrawing" xmlns:w10="urn:schemas-microsoft-com:office:word" xmlns:w="http://schemas.openxmlformats.org/wordprocessingml/2006/main" xmlns:w14="http://schemas.microsoft.com/office/word/2010/wordml" xmlns:w15="http://schemas.microsoft.com/office/word/2012/wordml" xmlns:w16cid="http://schemas.microsoft.com/office/word/2016/wordml/cid" xmlns:w16se="http://schemas.microsoft.com/office/word/2015/wordml/symex" xmlns:wpg="http://schemas.microsoft.com/office/word/2010/wordprocessingGroup" xmlns:wpi="http://schemas.microsoft.com/office/word/2010/wordprocessingInk" xmlns:wne="http://schemas.microsoft.com/office/word/2006/wordml" xmlns:wps="http://schemas.microsoft.com/office/word/2010/wordprocessingShape" mc:Ignorable="w14 w15 w16se w16cid wp14">
+<w:ftr xmlns:wpc="http://schemas.microsoft.com/office/word/2010/wordprocessingCanvas" xmlns:mc="http://schemas.openxmlformats.org/markup-compatibility/2006" xmlns:o="urn:schemas-microsoft-com:office:office" xmlns:r="http://schemas.openxmlformats.org/officeDocument/2006/relationships" xmlns:m="http://schemas.openxmlformats.org/officeDocument/2006/math" xmlns:v="urn:schemas-microsoft-com:vml" xmlns:wp14="http://schemas.microsoft.com/office/word/2010/wordprocessingDrawing" xmlns:wp="http://schemas.openxmlformats.org/drawingml/2006/wordprocessingDrawing" xmlns:w10="urn:schemas-microsoft-com:office:word" xmlns:w="http://schemas.openxmlformats.org/wordprocessingml/2006/main" xmlns:w14="http://schemas.microsoft.com/office/word/2010/wordml" xmlns:w15="http://schemas.microsoft.com/office/word/2012/wordml" xmlns:wpg="http://schemas.microsoft.com/office/word/2010/wordprocessingGroup" xmlns:wpi="http://schemas.microsoft.com/office/word/2010/wordprocessingInk" xmlns:wne="http://schemas.microsoft.com/office/word/2006/wordml" xmlns:wps="http://schemas.microsoft.com/office/word/2010/wordprocessingShape" mc:Ignorable="w14 w15 wp14">
   <w:p>
     <w:pPr>
       <w:pStyle w:val="Fuzeile"/>
@@ -29677,7 +29418,7 @@
 </file>
 
 <file path=word/footer2.xml><?xml version="1.0" encoding="utf-8"?>
-<w:ftr xmlns:wpc="http://schemas.microsoft.com/office/word/2010/wordprocessingCanvas" xmlns:cx="http://schemas.microsoft.com/office/drawing/2014/chartex" xmlns:cx1="http://schemas.microsoft.com/office/drawing/2015/9/8/chartex" xmlns:cx2="http://schemas.microsoft.com/office/drawing/2015/10/21/chartex" xmlns:cx3="http://schemas.microsoft.com/office/drawing/2016/5/9/chartex" xmlns:cx4="http://schemas.microsoft.com/office/drawing/2016/5/10/chartex" xmlns:cx5="http://schemas.microsoft.com/office/drawing/2016/5/11/chartex" xmlns:cx6="http://schemas.microsoft.com/office/drawing/2016/5/12/chartex" xmlns:cx7="http://schemas.microsoft.com/office/drawing/2016/5/13/chartex" xmlns:cx8="http://schemas.microsoft.com/office/drawing/2016/5/14/chartex" xmlns:mc="http://schemas.openxmlformats.org/markup-compatibility/2006" xmlns:aink="http://schemas.microsoft.com/office/drawing/2016/ink" xmlns:am3d="http://schemas.microsoft.com/office/drawing/2017/model3d" xmlns:o="urn:schemas-microsoft-com:office:office" xmlns:r="http://schemas.openxmlformats.org/officeDocument/2006/relationships" xmlns:m="http://schemas.openxmlformats.org/officeDocument/2006/math" xmlns:v="urn:schemas-microsoft-com:vml" xmlns:wp14="http://schemas.microsoft.com/office/word/2010/wordprocessingDrawing" xmlns:wp="http://schemas.openxmlformats.org/drawingml/2006/wordprocessingDrawing" xmlns:w10="urn:schemas-microsoft-com:office:word" xmlns:w="http://schemas.openxmlformats.org/wordprocessingml/2006/main" xmlns:w14="http://schemas.microsoft.com/office/word/2010/wordml" xmlns:w15="http://schemas.microsoft.com/office/word/2012/wordml" xmlns:w16cid="http://schemas.microsoft.com/office/word/2016/wordml/cid" xmlns:w16se="http://schemas.microsoft.com/office/word/2015/wordml/symex" xmlns:wpg="http://schemas.microsoft.com/office/word/2010/wordprocessingGroup" xmlns:wpi="http://schemas.microsoft.com/office/word/2010/wordprocessingInk" xmlns:wne="http://schemas.microsoft.com/office/word/2006/wordml" xmlns:wps="http://schemas.microsoft.com/office/word/2010/wordprocessingShape" mc:Ignorable="w14 w15 w16se w16cid wp14">
+<w:ftr xmlns:wpc="http://schemas.microsoft.com/office/word/2010/wordprocessingCanvas" xmlns:mc="http://schemas.openxmlformats.org/markup-compatibility/2006" xmlns:o="urn:schemas-microsoft-com:office:office" xmlns:r="http://schemas.openxmlformats.org/officeDocument/2006/relationships" xmlns:m="http://schemas.openxmlformats.org/officeDocument/2006/math" xmlns:v="urn:schemas-microsoft-com:vml" xmlns:wp14="http://schemas.microsoft.com/office/word/2010/wordprocessingDrawing" xmlns:wp="http://schemas.openxmlformats.org/drawingml/2006/wordprocessingDrawing" xmlns:w10="urn:schemas-microsoft-com:office:word" xmlns:w="http://schemas.openxmlformats.org/wordprocessingml/2006/main" xmlns:w14="http://schemas.microsoft.com/office/word/2010/wordml" xmlns:w15="http://schemas.microsoft.com/office/word/2012/wordml" xmlns:wpg="http://schemas.microsoft.com/office/word/2010/wordprocessingGroup" xmlns:wpi="http://schemas.microsoft.com/office/word/2010/wordprocessingInk" xmlns:wne="http://schemas.microsoft.com/office/word/2006/wordml" xmlns:wps="http://schemas.microsoft.com/office/word/2010/wordprocessingShape" mc:Ignorable="w14 w15 wp14">
   <w:p>
     <w:pPr>
       <w:pStyle w:val="Fuzeile"/>
@@ -29687,7 +29428,7 @@
 </file>
 
 <file path=word/footer3.xml><?xml version="1.0" encoding="utf-8"?>
-<w:ftr xmlns:wpc="http://schemas.microsoft.com/office/word/2010/wordprocessingCanvas" xmlns:cx="http://schemas.microsoft.com/office/drawing/2014/chartex" xmlns:cx1="http://schemas.microsoft.com/office/drawing/2015/9/8/chartex" xmlns:cx2="http://schemas.microsoft.com/office/drawing/2015/10/21/chartex" xmlns:cx3="http://schemas.microsoft.com/office/drawing/2016/5/9/chartex" xmlns:cx4="http://schemas.microsoft.com/office/drawing/2016/5/10/chartex" xmlns:cx5="http://schemas.microsoft.com/office/drawing/2016/5/11/chartex" xmlns:cx6="http://schemas.microsoft.com/office/drawing/2016/5/12/chartex" xmlns:cx7="http://schemas.microsoft.com/office/drawing/2016/5/13/chartex" xmlns:cx8="http://schemas.microsoft.com/office/drawing/2016/5/14/chartex" xmlns:mc="http://schemas.openxmlformats.org/markup-compatibility/2006" xmlns:aink="http://schemas.microsoft.com/office/drawing/2016/ink" xmlns:am3d="http://schemas.microsoft.com/office/drawing/2017/model3d" xmlns:o="urn:schemas-microsoft-com:office:office" xmlns:r="http://schemas.openxmlformats.org/officeDocument/2006/relationships" xmlns:m="http://schemas.openxmlformats.org/officeDocument/2006/math" xmlns:v="urn:schemas-microsoft-com:vml" xmlns:wp14="http://schemas.microsoft.com/office/word/2010/wordprocessingDrawing" xmlns:wp="http://schemas.openxmlformats.org/drawingml/2006/wordprocessingDrawing" xmlns:w10="urn:schemas-microsoft-com:office:word" xmlns:w="http://schemas.openxmlformats.org/wordprocessingml/2006/main" xmlns:w14="http://schemas.microsoft.com/office/word/2010/wordml" xmlns:w15="http://schemas.microsoft.com/office/word/2012/wordml" xmlns:w16cid="http://schemas.microsoft.com/office/word/2016/wordml/cid" xmlns:w16se="http://schemas.microsoft.com/office/word/2015/wordml/symex" xmlns:wpg="http://schemas.microsoft.com/office/word/2010/wordprocessingGroup" xmlns:wpi="http://schemas.microsoft.com/office/word/2010/wordprocessingInk" xmlns:wne="http://schemas.microsoft.com/office/word/2006/wordml" xmlns:wps="http://schemas.microsoft.com/office/word/2010/wordprocessingShape" mc:Ignorable="w14 w15 w16se w16cid wp14">
+<w:ftr xmlns:wpc="http://schemas.microsoft.com/office/word/2010/wordprocessingCanvas" xmlns:mc="http://schemas.openxmlformats.org/markup-compatibility/2006" xmlns:o="urn:schemas-microsoft-com:office:office" xmlns:r="http://schemas.openxmlformats.org/officeDocument/2006/relationships" xmlns:m="http://schemas.openxmlformats.org/officeDocument/2006/math" xmlns:v="urn:schemas-microsoft-com:vml" xmlns:wp14="http://schemas.microsoft.com/office/word/2010/wordprocessingDrawing" xmlns:wp="http://schemas.openxmlformats.org/drawingml/2006/wordprocessingDrawing" xmlns:w10="urn:schemas-microsoft-com:office:word" xmlns:w="http://schemas.openxmlformats.org/wordprocessingml/2006/main" xmlns:w14="http://schemas.microsoft.com/office/word/2010/wordml" xmlns:w15="http://schemas.microsoft.com/office/word/2012/wordml" xmlns:wpg="http://schemas.microsoft.com/office/word/2010/wordprocessingGroup" xmlns:wpi="http://schemas.microsoft.com/office/word/2010/wordprocessingInk" xmlns:wne="http://schemas.microsoft.com/office/word/2006/wordml" xmlns:wps="http://schemas.microsoft.com/office/word/2010/wordprocessingShape" mc:Ignorable="w14 w15 wp14">
   <w:p>
     <w:pPr>
       <w:pStyle w:val="Fuzeile"/>
@@ -29722,7 +29463,7 @@
 </file>
 
 <file path=word/footer4.xml><?xml version="1.0" encoding="utf-8"?>
-<w:ftr xmlns:wpc="http://schemas.microsoft.com/office/word/2010/wordprocessingCanvas" xmlns:cx="http://schemas.microsoft.com/office/drawing/2014/chartex" xmlns:cx1="http://schemas.microsoft.com/office/drawing/2015/9/8/chartex" xmlns:cx2="http://schemas.microsoft.com/office/drawing/2015/10/21/chartex" xmlns:cx3="http://schemas.microsoft.com/office/drawing/2016/5/9/chartex" xmlns:cx4="http://schemas.microsoft.com/office/drawing/2016/5/10/chartex" xmlns:cx5="http://schemas.microsoft.com/office/drawing/2016/5/11/chartex" xmlns:cx6="http://schemas.microsoft.com/office/drawing/2016/5/12/chartex" xmlns:cx7="http://schemas.microsoft.com/office/drawing/2016/5/13/chartex" xmlns:cx8="http://schemas.microsoft.com/office/drawing/2016/5/14/chartex" xmlns:mc="http://schemas.openxmlformats.org/markup-compatibility/2006" xmlns:aink="http://schemas.microsoft.com/office/drawing/2016/ink" xmlns:am3d="http://schemas.microsoft.com/office/drawing/2017/model3d" xmlns:o="urn:schemas-microsoft-com:office:office" xmlns:r="http://schemas.openxmlformats.org/officeDocument/2006/relationships" xmlns:m="http://schemas.openxmlformats.org/officeDocument/2006/math" xmlns:v="urn:schemas-microsoft-com:vml" xmlns:wp14="http://schemas.microsoft.com/office/word/2010/wordprocessingDrawing" xmlns:wp="http://schemas.openxmlformats.org/drawingml/2006/wordprocessingDrawing" xmlns:w10="urn:schemas-microsoft-com:office:word" xmlns:w="http://schemas.openxmlformats.org/wordprocessingml/2006/main" xmlns:w14="http://schemas.microsoft.com/office/word/2010/wordml" xmlns:w15="http://schemas.microsoft.com/office/word/2012/wordml" xmlns:w16cid="http://schemas.microsoft.com/office/word/2016/wordml/cid" xmlns:w16se="http://schemas.microsoft.com/office/word/2015/wordml/symex" xmlns:wpg="http://schemas.microsoft.com/office/word/2010/wordprocessingGroup" xmlns:wpi="http://schemas.microsoft.com/office/word/2010/wordprocessingInk" xmlns:wne="http://schemas.microsoft.com/office/word/2006/wordml" xmlns:wps="http://schemas.microsoft.com/office/word/2010/wordprocessingShape" mc:Ignorable="w14 w15 w16se w16cid wp14">
+<w:ftr xmlns:wpc="http://schemas.microsoft.com/office/word/2010/wordprocessingCanvas" xmlns:mc="http://schemas.openxmlformats.org/markup-compatibility/2006" xmlns:o="urn:schemas-microsoft-com:office:office" xmlns:r="http://schemas.openxmlformats.org/officeDocument/2006/relationships" xmlns:m="http://schemas.openxmlformats.org/officeDocument/2006/math" xmlns:v="urn:schemas-microsoft-com:vml" xmlns:wp14="http://schemas.microsoft.com/office/word/2010/wordprocessingDrawing" xmlns:wp="http://schemas.openxmlformats.org/drawingml/2006/wordprocessingDrawing" xmlns:w10="urn:schemas-microsoft-com:office:word" xmlns:w="http://schemas.openxmlformats.org/wordprocessingml/2006/main" xmlns:w14="http://schemas.microsoft.com/office/word/2010/wordml" xmlns:w15="http://schemas.microsoft.com/office/word/2012/wordml" xmlns:wpg="http://schemas.microsoft.com/office/word/2010/wordprocessingGroup" xmlns:wpi="http://schemas.microsoft.com/office/word/2010/wordprocessingInk" xmlns:wne="http://schemas.microsoft.com/office/word/2006/wordml" xmlns:wps="http://schemas.microsoft.com/office/word/2010/wordprocessingShape" mc:Ignorable="w14 w15 wp14">
   <w:p>
     <w:pPr>
       <w:pStyle w:val="Fuzeile"/>
@@ -29732,7 +29473,7 @@
 </file>
 
 <file path=word/footnotes.xml><?xml version="1.0" encoding="utf-8"?>
-<w:footnotes xmlns:wpc="http://schemas.microsoft.com/office/word/2010/wordprocessingCanvas" xmlns:cx="http://schemas.microsoft.com/office/drawing/2014/chartex" xmlns:cx1="http://schemas.microsoft.com/office/drawing/2015/9/8/chartex" xmlns:cx2="http://schemas.microsoft.com/office/drawing/2015/10/21/chartex" xmlns:cx3="http://schemas.microsoft.com/office/drawing/2016/5/9/chartex" xmlns:cx4="http://schemas.microsoft.com/office/drawing/2016/5/10/chartex" xmlns:cx5="http://schemas.microsoft.com/office/drawing/2016/5/11/chartex" xmlns:cx6="http://schemas.microsoft.com/office/drawing/2016/5/12/chartex" xmlns:cx7="http://schemas.microsoft.com/office/drawing/2016/5/13/chartex" xmlns:cx8="http://schemas.microsoft.com/office/drawing/2016/5/14/chartex" xmlns:mc="http://schemas.openxmlformats.org/markup-compatibility/2006" xmlns:aink="http://schemas.microsoft.com/office/drawing/2016/ink" xmlns:am3d="http://schemas.microsoft.com/office/drawing/2017/model3d" xmlns:o="urn:schemas-microsoft-com:office:office" xmlns:r="http://schemas.openxmlformats.org/officeDocument/2006/relationships" xmlns:m="http://schemas.openxmlformats.org/officeDocument/2006/math" xmlns:v="urn:schemas-microsoft-com:vml" xmlns:wp14="http://schemas.microsoft.com/office/word/2010/wordprocessingDrawing" xmlns:wp="http://schemas.openxmlformats.org/drawingml/2006/wordprocessingDrawing" xmlns:w10="urn:schemas-microsoft-com:office:word" xmlns:w="http://schemas.openxmlformats.org/wordprocessingml/2006/main" xmlns:w14="http://schemas.microsoft.com/office/word/2010/wordml" xmlns:w15="http://schemas.microsoft.com/office/word/2012/wordml" xmlns:w16cid="http://schemas.microsoft.com/office/word/2016/wordml/cid" xmlns:w16se="http://schemas.microsoft.com/office/word/2015/wordml/symex" xmlns:wpg="http://schemas.microsoft.com/office/word/2010/wordprocessingGroup" xmlns:wpi="http://schemas.microsoft.com/office/word/2010/wordprocessingInk" xmlns:wne="http://schemas.microsoft.com/office/word/2006/wordml" xmlns:wps="http://schemas.microsoft.com/office/word/2010/wordprocessingShape" mc:Ignorable="w14 w15 w16se w16cid wp14">
+<w:footnotes xmlns:wpc="http://schemas.microsoft.com/office/word/2010/wordprocessingCanvas" xmlns:mc="http://schemas.openxmlformats.org/markup-compatibility/2006" xmlns:o="urn:schemas-microsoft-com:office:office" xmlns:r="http://schemas.openxmlformats.org/officeDocument/2006/relationships" xmlns:m="http://schemas.openxmlformats.org/officeDocument/2006/math" xmlns:v="urn:schemas-microsoft-com:vml" xmlns:wp14="http://schemas.microsoft.com/office/word/2010/wordprocessingDrawing" xmlns:wp="http://schemas.openxmlformats.org/drawingml/2006/wordprocessingDrawing" xmlns:w10="urn:schemas-microsoft-com:office:word" xmlns:w="http://schemas.openxmlformats.org/wordprocessingml/2006/main" xmlns:w14="http://schemas.microsoft.com/office/word/2010/wordml" xmlns:w15="http://schemas.microsoft.com/office/word/2012/wordml" xmlns:wpg="http://schemas.microsoft.com/office/word/2010/wordprocessingGroup" xmlns:wpi="http://schemas.microsoft.com/office/word/2010/wordprocessingInk" xmlns:wne="http://schemas.microsoft.com/office/word/2006/wordml" xmlns:wps="http://schemas.microsoft.com/office/word/2010/wordprocessingShape" mc:Ignorable="w14 w15 wp14">
   <w:footnote w:type="separator" w:id="-1">
     <w:p>
       <w:r>
@@ -29751,7 +29492,7 @@
 </file>
 
 <file path=word/header1.xml><?xml version="1.0" encoding="utf-8"?>
-<w:hdr xmlns:wpc="http://schemas.microsoft.com/office/word/2010/wordprocessingCanvas" xmlns:cx="http://schemas.microsoft.com/office/drawing/2014/chartex" xmlns:cx1="http://schemas.microsoft.com/office/drawing/2015/9/8/chartex" xmlns:cx2="http://schemas.microsoft.com/office/drawing/2015/10/21/chartex" xmlns:cx3="http://schemas.microsoft.com/office/drawing/2016/5/9/chartex" xmlns:cx4="http://schemas.microsoft.com/office/drawing/2016/5/10/chartex" xmlns:cx5="http://schemas.microsoft.com/office/drawing/2016/5/11/chartex" xmlns:cx6="http://schemas.microsoft.com/office/drawing/2016/5/12/chartex" xmlns:cx7="http://schemas.microsoft.com/office/drawing/2016/5/13/chartex" xmlns:cx8="http://schemas.microsoft.com/office/drawing/2016/5/14/chartex" xmlns:mc="http://schemas.openxmlformats.org/markup-compatibility/2006" xmlns:aink="http://schemas.microsoft.com/office/drawing/2016/ink" xmlns:am3d="http://schemas.microsoft.com/office/drawing/2017/model3d" xmlns:o="urn:schemas-microsoft-com:office:office" xmlns:r="http://schemas.openxmlformats.org/officeDocument/2006/relationships" xmlns:m="http://schemas.openxmlformats.org/officeDocument/2006/math" xmlns:v="urn:schemas-microsoft-com:vml" xmlns:wp14="http://schemas.microsoft.com/office/word/2010/wordprocessingDrawing" xmlns:wp="http://schemas.openxmlformats.org/drawingml/2006/wordprocessingDrawing" xmlns:w10="urn:schemas-microsoft-com:office:word" xmlns:w="http://schemas.openxmlformats.org/wordprocessingml/2006/main" xmlns:w14="http://schemas.microsoft.com/office/word/2010/wordml" xmlns:w15="http://schemas.microsoft.com/office/word/2012/wordml" xmlns:w16cid="http://schemas.microsoft.com/office/word/2016/wordml/cid" xmlns:w16se="http://schemas.microsoft.com/office/word/2015/wordml/symex" xmlns:wpg="http://schemas.microsoft.com/office/word/2010/wordprocessingGroup" xmlns:wpi="http://schemas.microsoft.com/office/word/2010/wordprocessingInk" xmlns:wne="http://schemas.microsoft.com/office/word/2006/wordml" xmlns:wps="http://schemas.microsoft.com/office/word/2010/wordprocessingShape" mc:Ignorable="w14 w15 w16se w16cid wp14">
+<w:hdr xmlns:wpc="http://schemas.microsoft.com/office/word/2010/wordprocessingCanvas" xmlns:mc="http://schemas.openxmlformats.org/markup-compatibility/2006" xmlns:o="urn:schemas-microsoft-com:office:office" xmlns:r="http://schemas.openxmlformats.org/officeDocument/2006/relationships" xmlns:m="http://schemas.openxmlformats.org/officeDocument/2006/math" xmlns:v="urn:schemas-microsoft-com:vml" xmlns:wp14="http://schemas.microsoft.com/office/word/2010/wordprocessingDrawing" xmlns:wp="http://schemas.openxmlformats.org/drawingml/2006/wordprocessingDrawing" xmlns:w10="urn:schemas-microsoft-com:office:word" xmlns:w="http://schemas.openxmlformats.org/wordprocessingml/2006/main" xmlns:w14="http://schemas.microsoft.com/office/word/2010/wordml" xmlns:w15="http://schemas.microsoft.com/office/word/2012/wordml" xmlns:wpg="http://schemas.microsoft.com/office/word/2010/wordprocessingGroup" xmlns:wpi="http://schemas.microsoft.com/office/word/2010/wordprocessingInk" xmlns:wne="http://schemas.microsoft.com/office/word/2006/wordml" xmlns:wps="http://schemas.microsoft.com/office/word/2010/wordprocessingShape" mc:Ignorable="w14 w15 wp14">
   <w:p>
     <w:pPr>
       <w:pStyle w:val="Kopfzeile"/>
@@ -29840,7 +29581,7 @@
 </file>
 
 <file path=word/header2.xml><?xml version="1.0" encoding="utf-8"?>
-<w:hdr xmlns:wpc="http://schemas.microsoft.com/office/word/2010/wordprocessingCanvas" xmlns:cx="http://schemas.microsoft.com/office/drawing/2014/chartex" xmlns:cx1="http://schemas.microsoft.com/office/drawing/2015/9/8/chartex" xmlns:cx2="http://schemas.microsoft.com/office/drawing/2015/10/21/chartex" xmlns:cx3="http://schemas.microsoft.com/office/drawing/2016/5/9/chartex" xmlns:cx4="http://schemas.microsoft.com/office/drawing/2016/5/10/chartex" xmlns:cx5="http://schemas.microsoft.com/office/drawing/2016/5/11/chartex" xmlns:cx6="http://schemas.microsoft.com/office/drawing/2016/5/12/chartex" xmlns:cx7="http://schemas.microsoft.com/office/drawing/2016/5/13/chartex" xmlns:cx8="http://schemas.microsoft.com/office/drawing/2016/5/14/chartex" xmlns:mc="http://schemas.openxmlformats.org/markup-compatibility/2006" xmlns:aink="http://schemas.microsoft.com/office/drawing/2016/ink" xmlns:am3d="http://schemas.microsoft.com/office/drawing/2017/model3d" xmlns:o="urn:schemas-microsoft-com:office:office" xmlns:r="http://schemas.openxmlformats.org/officeDocument/2006/relationships" xmlns:m="http://schemas.openxmlformats.org/officeDocument/2006/math" xmlns:v="urn:schemas-microsoft-com:vml" xmlns:wp14="http://schemas.microsoft.com/office/word/2010/wordprocessingDrawing" xmlns:wp="http://schemas.openxmlformats.org/drawingml/2006/wordprocessingDrawing" xmlns:w10="urn:schemas-microsoft-com:office:word" xmlns:w="http://schemas.openxmlformats.org/wordprocessingml/2006/main" xmlns:w14="http://schemas.microsoft.com/office/word/2010/wordml" xmlns:w15="http://schemas.microsoft.com/office/word/2012/wordml" xmlns:w16cid="http://schemas.microsoft.com/office/word/2016/wordml/cid" xmlns:w16se="http://schemas.microsoft.com/office/word/2015/wordml/symex" xmlns:wpg="http://schemas.microsoft.com/office/word/2010/wordprocessingGroup" xmlns:wpi="http://schemas.microsoft.com/office/word/2010/wordprocessingInk" xmlns:wne="http://schemas.microsoft.com/office/word/2006/wordml" xmlns:wps="http://schemas.microsoft.com/office/word/2010/wordprocessingShape" mc:Ignorable="w14 w15 w16se w16cid wp14">
+<w:hdr xmlns:wpc="http://schemas.microsoft.com/office/word/2010/wordprocessingCanvas" xmlns:mc="http://schemas.openxmlformats.org/markup-compatibility/2006" xmlns:o="urn:schemas-microsoft-com:office:office" xmlns:r="http://schemas.openxmlformats.org/officeDocument/2006/relationships" xmlns:m="http://schemas.openxmlformats.org/officeDocument/2006/math" xmlns:v="urn:schemas-microsoft-com:vml" xmlns:wp14="http://schemas.microsoft.com/office/word/2010/wordprocessingDrawing" xmlns:wp="http://schemas.openxmlformats.org/drawingml/2006/wordprocessingDrawing" xmlns:w10="urn:schemas-microsoft-com:office:word" xmlns:w="http://schemas.openxmlformats.org/wordprocessingml/2006/main" xmlns:w14="http://schemas.microsoft.com/office/word/2010/wordml" xmlns:w15="http://schemas.microsoft.com/office/word/2012/wordml" xmlns:wpg="http://schemas.microsoft.com/office/word/2010/wordprocessingGroup" xmlns:wpi="http://schemas.microsoft.com/office/word/2010/wordprocessingInk" xmlns:wne="http://schemas.microsoft.com/office/word/2006/wordml" xmlns:wps="http://schemas.microsoft.com/office/word/2010/wordprocessingShape" mc:Ignorable="w14 w15 wp14">
   <w:p>
     <w:pPr>
       <w:pStyle w:val="Kopfzeile"/>
@@ -29960,7 +29701,6 @@
     <w:pPr>
       <w:pStyle w:val="Kopfzeile"/>
     </w:pPr>
-    <w:proofErr w:type="spellStart"/>
     <w:r>
       <w:rPr>
         <w:rFonts w:ascii="Arial Fett" w:hAnsi="Arial Fett"/>
@@ -29971,13 +29711,12 @@
       </w:rPr>
       <w:t>firma</w:t>
     </w:r>
-    <w:proofErr w:type="spellEnd"/>
   </w:p>
 </w:hdr>
 </file>
 
 <file path=word/header3.xml><?xml version="1.0" encoding="utf-8"?>
-<w:hdr xmlns:wpc="http://schemas.microsoft.com/office/word/2010/wordprocessingCanvas" xmlns:cx="http://schemas.microsoft.com/office/drawing/2014/chartex" xmlns:cx1="http://schemas.microsoft.com/office/drawing/2015/9/8/chartex" xmlns:cx2="http://schemas.microsoft.com/office/drawing/2015/10/21/chartex" xmlns:cx3="http://schemas.microsoft.com/office/drawing/2016/5/9/chartex" xmlns:cx4="http://schemas.microsoft.com/office/drawing/2016/5/10/chartex" xmlns:cx5="http://schemas.microsoft.com/office/drawing/2016/5/11/chartex" xmlns:cx6="http://schemas.microsoft.com/office/drawing/2016/5/12/chartex" xmlns:cx7="http://schemas.microsoft.com/office/drawing/2016/5/13/chartex" xmlns:cx8="http://schemas.microsoft.com/office/drawing/2016/5/14/chartex" xmlns:mc="http://schemas.openxmlformats.org/markup-compatibility/2006" xmlns:aink="http://schemas.microsoft.com/office/drawing/2016/ink" xmlns:am3d="http://schemas.microsoft.com/office/drawing/2017/model3d" xmlns:o="urn:schemas-microsoft-com:office:office" xmlns:r="http://schemas.openxmlformats.org/officeDocument/2006/relationships" xmlns:m="http://schemas.openxmlformats.org/officeDocument/2006/math" xmlns:v="urn:schemas-microsoft-com:vml" xmlns:wp14="http://schemas.microsoft.com/office/word/2010/wordprocessingDrawing" xmlns:wp="http://schemas.openxmlformats.org/drawingml/2006/wordprocessingDrawing" xmlns:w10="urn:schemas-microsoft-com:office:word" xmlns:w="http://schemas.openxmlformats.org/wordprocessingml/2006/main" xmlns:w14="http://schemas.microsoft.com/office/word/2010/wordml" xmlns:w15="http://schemas.microsoft.com/office/word/2012/wordml" xmlns:w16cid="http://schemas.microsoft.com/office/word/2016/wordml/cid" xmlns:w16se="http://schemas.microsoft.com/office/word/2015/wordml/symex" xmlns:wpg="http://schemas.microsoft.com/office/word/2010/wordprocessingGroup" xmlns:wpi="http://schemas.microsoft.com/office/word/2010/wordprocessingInk" xmlns:wne="http://schemas.microsoft.com/office/word/2006/wordml" xmlns:wps="http://schemas.microsoft.com/office/word/2010/wordprocessingShape" mc:Ignorable="w14 w15 w16se w16cid wp14">
+<w:hdr xmlns:wpc="http://schemas.microsoft.com/office/word/2010/wordprocessingCanvas" xmlns:mc="http://schemas.openxmlformats.org/markup-compatibility/2006" xmlns:o="urn:schemas-microsoft-com:office:office" xmlns:r="http://schemas.openxmlformats.org/officeDocument/2006/relationships" xmlns:m="http://schemas.openxmlformats.org/officeDocument/2006/math" xmlns:v="urn:schemas-microsoft-com:vml" xmlns:wp14="http://schemas.microsoft.com/office/word/2010/wordprocessingDrawing" xmlns:wp="http://schemas.openxmlformats.org/drawingml/2006/wordprocessingDrawing" xmlns:w10="urn:schemas-microsoft-com:office:word" xmlns:w="http://schemas.openxmlformats.org/wordprocessingml/2006/main" xmlns:w14="http://schemas.microsoft.com/office/word/2010/wordml" xmlns:w15="http://schemas.microsoft.com/office/word/2012/wordml" xmlns:wpg="http://schemas.microsoft.com/office/word/2010/wordprocessingGroup" xmlns:wpi="http://schemas.microsoft.com/office/word/2010/wordprocessingInk" xmlns:wne="http://schemas.microsoft.com/office/word/2006/wordml" xmlns:wps="http://schemas.microsoft.com/office/word/2010/wordprocessingShape" mc:Ignorable="w14 w15 wp14">
   <w:p>
     <w:pPr>
       <w:pStyle w:val="Kopfzeile"/>
@@ -29987,7 +29726,7 @@
 </file>
 
 <file path=word/header4.xml><?xml version="1.0" encoding="utf-8"?>
-<w:hdr xmlns:wpc="http://schemas.microsoft.com/office/word/2010/wordprocessingCanvas" xmlns:cx="http://schemas.microsoft.com/office/drawing/2014/chartex" xmlns:cx1="http://schemas.microsoft.com/office/drawing/2015/9/8/chartex" xmlns:cx2="http://schemas.microsoft.com/office/drawing/2015/10/21/chartex" xmlns:cx3="http://schemas.microsoft.com/office/drawing/2016/5/9/chartex" xmlns:cx4="http://schemas.microsoft.com/office/drawing/2016/5/10/chartex" xmlns:cx5="http://schemas.microsoft.com/office/drawing/2016/5/11/chartex" xmlns:cx6="http://schemas.microsoft.com/office/drawing/2016/5/12/chartex" xmlns:cx7="http://schemas.microsoft.com/office/drawing/2016/5/13/chartex" xmlns:cx8="http://schemas.microsoft.com/office/drawing/2016/5/14/chartex" xmlns:mc="http://schemas.openxmlformats.org/markup-compatibility/2006" xmlns:aink="http://schemas.microsoft.com/office/drawing/2016/ink" xmlns:am3d="http://schemas.microsoft.com/office/drawing/2017/model3d" xmlns:o="urn:schemas-microsoft-com:office:office" xmlns:r="http://schemas.openxmlformats.org/officeDocument/2006/relationships" xmlns:m="http://schemas.openxmlformats.org/officeDocument/2006/math" xmlns:v="urn:schemas-microsoft-com:vml" xmlns:wp14="http://schemas.microsoft.com/office/word/2010/wordprocessingDrawing" xmlns:wp="http://schemas.openxmlformats.org/drawingml/2006/wordprocessingDrawing" xmlns:w10="urn:schemas-microsoft-com:office:word" xmlns:w="http://schemas.openxmlformats.org/wordprocessingml/2006/main" xmlns:w14="http://schemas.microsoft.com/office/word/2010/wordml" xmlns:w15="http://schemas.microsoft.com/office/word/2012/wordml" xmlns:w16cid="http://schemas.microsoft.com/office/word/2016/wordml/cid" xmlns:w16se="http://schemas.microsoft.com/office/word/2015/wordml/symex" xmlns:wpg="http://schemas.microsoft.com/office/word/2010/wordprocessingGroup" xmlns:wpi="http://schemas.microsoft.com/office/word/2010/wordprocessingInk" xmlns:wne="http://schemas.microsoft.com/office/word/2006/wordml" xmlns:wps="http://schemas.microsoft.com/office/word/2010/wordprocessingShape" mc:Ignorable="w14 w15 w16se w16cid wp14">
+<w:hdr xmlns:wpc="http://schemas.microsoft.com/office/word/2010/wordprocessingCanvas" xmlns:mc="http://schemas.openxmlformats.org/markup-compatibility/2006" xmlns:o="urn:schemas-microsoft-com:office:office" xmlns:r="http://schemas.openxmlformats.org/officeDocument/2006/relationships" xmlns:m="http://schemas.openxmlformats.org/officeDocument/2006/math" xmlns:v="urn:schemas-microsoft-com:vml" xmlns:wp14="http://schemas.microsoft.com/office/word/2010/wordprocessingDrawing" xmlns:wp="http://schemas.openxmlformats.org/drawingml/2006/wordprocessingDrawing" xmlns:w10="urn:schemas-microsoft-com:office:word" xmlns:w="http://schemas.openxmlformats.org/wordprocessingml/2006/main" xmlns:w14="http://schemas.microsoft.com/office/word/2010/wordml" xmlns:w15="http://schemas.microsoft.com/office/word/2012/wordml" xmlns:wpg="http://schemas.microsoft.com/office/word/2010/wordprocessingGroup" xmlns:wpi="http://schemas.microsoft.com/office/word/2010/wordprocessingInk" xmlns:wne="http://schemas.microsoft.com/office/word/2006/wordml" xmlns:wps="http://schemas.microsoft.com/office/word/2010/wordprocessingShape" mc:Ignorable="w14 w15 wp14">
   <w:p>
     <w:pPr>
       <w:pStyle w:val="Kopfzeile"/>
@@ -29997,7 +29736,7 @@
 </file>
 
 <file path=word/header5.xml><?xml version="1.0" encoding="utf-8"?>
-<w:hdr xmlns:wpc="http://schemas.microsoft.com/office/word/2010/wordprocessingCanvas" xmlns:cx="http://schemas.microsoft.com/office/drawing/2014/chartex" xmlns:cx1="http://schemas.microsoft.com/office/drawing/2015/9/8/chartex" xmlns:cx2="http://schemas.microsoft.com/office/drawing/2015/10/21/chartex" xmlns:cx3="http://schemas.microsoft.com/office/drawing/2016/5/9/chartex" xmlns:cx4="http://schemas.microsoft.com/office/drawing/2016/5/10/chartex" xmlns:cx5="http://schemas.microsoft.com/office/drawing/2016/5/11/chartex" xmlns:cx6="http://schemas.microsoft.com/office/drawing/2016/5/12/chartex" xmlns:cx7="http://schemas.microsoft.com/office/drawing/2016/5/13/chartex" xmlns:cx8="http://schemas.microsoft.com/office/drawing/2016/5/14/chartex" xmlns:mc="http://schemas.openxmlformats.org/markup-compatibility/2006" xmlns:aink="http://schemas.microsoft.com/office/drawing/2016/ink" xmlns:am3d="http://schemas.microsoft.com/office/drawing/2017/model3d" xmlns:o="urn:schemas-microsoft-com:office:office" xmlns:r="http://schemas.openxmlformats.org/officeDocument/2006/relationships" xmlns:m="http://schemas.openxmlformats.org/officeDocument/2006/math" xmlns:v="urn:schemas-microsoft-com:vml" xmlns:wp14="http://schemas.microsoft.com/office/word/2010/wordprocessingDrawing" xmlns:wp="http://schemas.openxmlformats.org/drawingml/2006/wordprocessingDrawing" xmlns:w10="urn:schemas-microsoft-com:office:word" xmlns:w="http://schemas.openxmlformats.org/wordprocessingml/2006/main" xmlns:w14="http://schemas.microsoft.com/office/word/2010/wordml" xmlns:w15="http://schemas.microsoft.com/office/word/2012/wordml" xmlns:w16cid="http://schemas.microsoft.com/office/word/2016/wordml/cid" xmlns:w16se="http://schemas.microsoft.com/office/word/2015/wordml/symex" xmlns:wpg="http://schemas.microsoft.com/office/word/2010/wordprocessingGroup" xmlns:wpi="http://schemas.microsoft.com/office/word/2010/wordprocessingInk" xmlns:wne="http://schemas.microsoft.com/office/word/2006/wordml" xmlns:wps="http://schemas.microsoft.com/office/word/2010/wordprocessingShape" mc:Ignorable="w14 w15 w16se w16cid wp14">
+<w:hdr xmlns:wpc="http://schemas.microsoft.com/office/word/2010/wordprocessingCanvas" xmlns:mc="http://schemas.openxmlformats.org/markup-compatibility/2006" xmlns:o="urn:schemas-microsoft-com:office:office" xmlns:r="http://schemas.openxmlformats.org/officeDocument/2006/relationships" xmlns:m="http://schemas.openxmlformats.org/officeDocument/2006/math" xmlns:v="urn:schemas-microsoft-com:vml" xmlns:wp14="http://schemas.microsoft.com/office/word/2010/wordprocessingDrawing" xmlns:wp="http://schemas.openxmlformats.org/drawingml/2006/wordprocessingDrawing" xmlns:w10="urn:schemas-microsoft-com:office:word" xmlns:w="http://schemas.openxmlformats.org/wordprocessingml/2006/main" xmlns:w14="http://schemas.microsoft.com/office/word/2010/wordml" xmlns:w15="http://schemas.microsoft.com/office/word/2012/wordml" xmlns:wpg="http://schemas.microsoft.com/office/word/2010/wordprocessingGroup" xmlns:wpi="http://schemas.microsoft.com/office/word/2010/wordprocessingInk" xmlns:wne="http://schemas.microsoft.com/office/word/2006/wordml" xmlns:wps="http://schemas.microsoft.com/office/word/2010/wordprocessingShape" mc:Ignorable="w14 w15 wp14">
   <w:p>
     <w:pPr>
       <w:pStyle w:val="Kopfzeile"/>
@@ -30007,7 +29746,7 @@
 </file>
 
 <file path=word/numbering.xml><?xml version="1.0" encoding="utf-8"?>
-<w:numbering xmlns:wpc="http://schemas.microsoft.com/office/word/2010/wordprocessingCanvas" xmlns:cx="http://schemas.microsoft.com/office/drawing/2014/chartex" xmlns:cx1="http://schemas.microsoft.com/office/drawing/2015/9/8/chartex" xmlns:cx2="http://schemas.microsoft.com/office/drawing/2015/10/21/chartex" xmlns:cx3="http://schemas.microsoft.com/office/drawing/2016/5/9/chartex" xmlns:cx4="http://schemas.microsoft.com/office/drawing/2016/5/10/chartex" xmlns:cx5="http://schemas.microsoft.com/office/drawing/2016/5/11/chartex" xmlns:cx6="http://schemas.microsoft.com/office/drawing/2016/5/12/chartex" xmlns:cx7="http://schemas.microsoft.com/office/drawing/2016/5/13/chartex" xmlns:cx8="http://schemas.microsoft.com/office/drawing/2016/5/14/chartex" xmlns:mc="http://schemas.openxmlformats.org/markup-compatibility/2006" xmlns:aink="http://schemas.microsoft.com/office/drawing/2016/ink" xmlns:am3d="http://schemas.microsoft.com/office/drawing/2017/model3d" xmlns:o="urn:schemas-microsoft-com:office:office" xmlns:r="http://schemas.openxmlformats.org/officeDocument/2006/relationships" xmlns:m="http://schemas.openxmlformats.org/officeDocument/2006/math" xmlns:v="urn:schemas-microsoft-com:vml" xmlns:wp14="http://schemas.microsoft.com/office/word/2010/wordprocessingDrawing" xmlns:wp="http://schemas.openxmlformats.org/drawingml/2006/wordprocessingDrawing" xmlns:w10="urn:schemas-microsoft-com:office:word" xmlns:w="http://schemas.openxmlformats.org/wordprocessingml/2006/main" xmlns:w14="http://schemas.microsoft.com/office/word/2010/wordml" xmlns:w15="http://schemas.microsoft.com/office/word/2012/wordml" xmlns:w16cid="http://schemas.microsoft.com/office/word/2016/wordml/cid" xmlns:w16se="http://schemas.microsoft.com/office/word/2015/wordml/symex" xmlns:wpg="http://schemas.microsoft.com/office/word/2010/wordprocessingGroup" xmlns:wpi="http://schemas.microsoft.com/office/word/2010/wordprocessingInk" xmlns:wne="http://schemas.microsoft.com/office/word/2006/wordml" xmlns:wps="http://schemas.microsoft.com/office/word/2010/wordprocessingShape" mc:Ignorable="w14 w15 w16se w16cid wp14">
+<w:numbering xmlns:wpc="http://schemas.microsoft.com/office/word/2010/wordprocessingCanvas" xmlns:mc="http://schemas.openxmlformats.org/markup-compatibility/2006" xmlns:o="urn:schemas-microsoft-com:office:office" xmlns:r="http://schemas.openxmlformats.org/officeDocument/2006/relationships" xmlns:m="http://schemas.openxmlformats.org/officeDocument/2006/math" xmlns:v="urn:schemas-microsoft-com:vml" xmlns:wp14="http://schemas.microsoft.com/office/word/2010/wordprocessingDrawing" xmlns:wp="http://schemas.openxmlformats.org/drawingml/2006/wordprocessingDrawing" xmlns:w10="urn:schemas-microsoft-com:office:word" xmlns:w="http://schemas.openxmlformats.org/wordprocessingml/2006/main" xmlns:w14="http://schemas.microsoft.com/office/word/2010/wordml" xmlns:w15="http://schemas.microsoft.com/office/word/2012/wordml" xmlns:wpg="http://schemas.microsoft.com/office/word/2010/wordprocessingGroup" xmlns:wpi="http://schemas.microsoft.com/office/word/2010/wordprocessingInk" xmlns:wne="http://schemas.microsoft.com/office/word/2006/wordml" xmlns:wps="http://schemas.microsoft.com/office/word/2010/wordprocessingShape" mc:Ignorable="w14 w15 wp14">
   <w:abstractNum w:abstractNumId="0" w15:restartNumberingAfterBreak="0">
     <w:nsid w:val="FFFFFF81"/>
     <w:multiLevelType w:val="singleLevel"/>
@@ -32808,7 +32547,7 @@
 </file>
 
 <file path=word/styles.xml><?xml version="1.0" encoding="utf-8"?>
-<w:styles xmlns:mc="http://schemas.openxmlformats.org/markup-compatibility/2006" xmlns:r="http://schemas.openxmlformats.org/officeDocument/2006/relationships" xmlns:w="http://schemas.openxmlformats.org/wordprocessingml/2006/main" xmlns:w14="http://schemas.microsoft.com/office/word/2010/wordml" xmlns:w15="http://schemas.microsoft.com/office/word/2012/wordml" xmlns:w16cid="http://schemas.microsoft.com/office/word/2016/wordml/cid" xmlns:w16se="http://schemas.microsoft.com/office/word/2015/wordml/symex" mc:Ignorable="w14 w15 w16se w16cid">
+<w:styles xmlns:mc="http://schemas.openxmlformats.org/markup-compatibility/2006" xmlns:r="http://schemas.openxmlformats.org/officeDocument/2006/relationships" xmlns:w="http://schemas.openxmlformats.org/wordprocessingml/2006/main" xmlns:w14="http://schemas.microsoft.com/office/word/2010/wordml" xmlns:w15="http://schemas.microsoft.com/office/word/2012/wordml" mc:Ignorable="w14 w15">
   <w:docDefaults>
     <w:rPrDefault>
       <w:rPr>
@@ -32818,7 +32557,7 @@
     </w:rPrDefault>
     <w:pPrDefault/>
   </w:docDefaults>
-  <w:latentStyles w:defLockedState="0" w:defUIPriority="0" w:defSemiHidden="0" w:defUnhideWhenUsed="0" w:defQFormat="0" w:count="375">
+  <w:latentStyles w:defLockedState="0" w:defUIPriority="0" w:defSemiHidden="0" w:defUnhideWhenUsed="0" w:defQFormat="0" w:count="371">
     <w:lsdException w:name="Normal" w:qFormat="1"/>
     <w:lsdException w:name="heading 1" w:uiPriority="9" w:qFormat="1"/>
     <w:lsdException w:name="heading 2" w:qFormat="1"/>
@@ -33107,10 +32846,6 @@
     <w:lsdException w:name="List Table 5 Dark Accent 6" w:uiPriority="50"/>
     <w:lsdException w:name="List Table 6 Colorful Accent 6" w:uiPriority="51"/>
     <w:lsdException w:name="List Table 7 Colorful Accent 6" w:uiPriority="52"/>
-    <w:lsdException w:name="Mention" w:semiHidden="1" w:uiPriority="99" w:unhideWhenUsed="1"/>
-    <w:lsdException w:name="Smart Hyperlink" w:semiHidden="1" w:uiPriority="99" w:unhideWhenUsed="1"/>
-    <w:lsdException w:name="Hashtag" w:semiHidden="1" w:uiPriority="99" w:unhideWhenUsed="1"/>
-    <w:lsdException w:name="Unresolved Mention" w:semiHidden="1" w:uiPriority="99" w:unhideWhenUsed="1"/>
   </w:latentStyles>
   <w:style w:type="paragraph" w:default="1" w:styleId="Standard">
     <w:name w:val="Normal"/>
@@ -34556,7 +34291,7 @@
 </file>
 
 <file path=customXml/itemProps1.xml><?xml version="1.0" encoding="utf-8"?>
-<ds:datastoreItem xmlns:ds="http://schemas.openxmlformats.org/officeDocument/2006/customXml" ds:itemID="{2921F69F-5A6C-4673-9514-729AC8B312D0}">
+<ds:datastoreItem xmlns:ds="http://schemas.openxmlformats.org/officeDocument/2006/customXml" ds:itemID="{910EB76C-52D3-496D-BE7B-5F5720DC04B6}">
   <ds:schemaRefs>
     <ds:schemaRef ds:uri="http://schemas.openxmlformats.org/officeDocument/2006/bibliography"/>
   </ds:schemaRefs>

</xml_diff>

<commit_message>
Sehr doofe Fehler im Projektbericht bereinigt und Excel-Berechnung erstellt
</commit_message>
<xml_diff>
--- a/Projektbericht.docx
+++ b/Projektbericht.docx
@@ -1,6 +1,6 @@
 
 <file path=word/document.xml><?xml version="1.0" encoding="utf-8"?>
-<w:document xmlns:wpc="http://schemas.microsoft.com/office/word/2010/wordprocessingCanvas" xmlns:cx="http://schemas.microsoft.com/office/drawing/2014/chartex" xmlns:cx1="http://schemas.microsoft.com/office/drawing/2015/9/8/chartex" xmlns:cx2="http://schemas.microsoft.com/office/drawing/2015/10/21/chartex" xmlns:cx3="http://schemas.microsoft.com/office/drawing/2016/5/9/chartex" xmlns:cx4="http://schemas.microsoft.com/office/drawing/2016/5/10/chartex" xmlns:cx5="http://schemas.microsoft.com/office/drawing/2016/5/11/chartex" xmlns:cx6="http://schemas.microsoft.com/office/drawing/2016/5/12/chartex" xmlns:cx7="http://schemas.microsoft.com/office/drawing/2016/5/13/chartex" xmlns:cx8="http://schemas.microsoft.com/office/drawing/2016/5/14/chartex" xmlns:mc="http://schemas.openxmlformats.org/markup-compatibility/2006" xmlns:aink="http://schemas.microsoft.com/office/drawing/2016/ink" xmlns:am3d="http://schemas.microsoft.com/office/drawing/2017/model3d" xmlns:o="urn:schemas-microsoft-com:office:office" xmlns:r="http://schemas.openxmlformats.org/officeDocument/2006/relationships" xmlns:m="http://schemas.openxmlformats.org/officeDocument/2006/math" xmlns:v="urn:schemas-microsoft-com:vml" xmlns:wp14="http://schemas.microsoft.com/office/word/2010/wordprocessingDrawing" xmlns:wp="http://schemas.openxmlformats.org/drawingml/2006/wordprocessingDrawing" xmlns:w10="urn:schemas-microsoft-com:office:word" xmlns:w="http://schemas.openxmlformats.org/wordprocessingml/2006/main" xmlns:w14="http://schemas.microsoft.com/office/word/2010/wordml" xmlns:w15="http://schemas.microsoft.com/office/word/2012/wordml" xmlns:w16cid="http://schemas.microsoft.com/office/word/2016/wordml/cid" xmlns:w16se="http://schemas.microsoft.com/office/word/2015/wordml/symex" xmlns:wpg="http://schemas.microsoft.com/office/word/2010/wordprocessingGroup" xmlns:wpi="http://schemas.microsoft.com/office/word/2010/wordprocessingInk" xmlns:wne="http://schemas.microsoft.com/office/word/2006/wordml" xmlns:wps="http://schemas.microsoft.com/office/word/2010/wordprocessingShape" mc:Ignorable="w14 w15 w16se w16cid wp14">
+<w:document xmlns:wpc="http://schemas.microsoft.com/office/word/2010/wordprocessingCanvas" xmlns:mc="http://schemas.openxmlformats.org/markup-compatibility/2006" xmlns:o="urn:schemas-microsoft-com:office:office" xmlns:r="http://schemas.openxmlformats.org/officeDocument/2006/relationships" xmlns:m="http://schemas.openxmlformats.org/officeDocument/2006/math" xmlns:v="urn:schemas-microsoft-com:vml" xmlns:wp14="http://schemas.microsoft.com/office/word/2010/wordprocessingDrawing" xmlns:wp="http://schemas.openxmlformats.org/drawingml/2006/wordprocessingDrawing" xmlns:w10="urn:schemas-microsoft-com:office:word" xmlns:w="http://schemas.openxmlformats.org/wordprocessingml/2006/main" xmlns:w14="http://schemas.microsoft.com/office/word/2010/wordml" xmlns:w15="http://schemas.microsoft.com/office/word/2012/wordml" xmlns:wpg="http://schemas.microsoft.com/office/word/2010/wordprocessingGroup" xmlns:wpi="http://schemas.microsoft.com/office/word/2010/wordprocessingInk" xmlns:wne="http://schemas.microsoft.com/office/word/2006/wordml" xmlns:wps="http://schemas.microsoft.com/office/word/2010/wordprocessingShape" mc:Ignorable="w14 w15 wp14">
   <w:body>
     <w:p>
       <w:pPr>
@@ -234,19 +234,11 @@
           <w:sz w:val="24"/>
         </w:rPr>
       </w:pPr>
-      <w:proofErr w:type="spellStart"/>
       <w:r>
         <w:rPr>
           <w:sz w:val="24"/>
         </w:rPr>
-        <w:t>Tiroch</w:t>
-      </w:r>
-      <w:proofErr w:type="spellEnd"/>
-      <w:r>
-        <w:rPr>
-          <w:sz w:val="24"/>
-        </w:rPr>
-        <w:t>, Matthias</w:t>
+        <w:t>Tiroch, Matthias</w:t>
       </w:r>
     </w:p>
     <w:p>
@@ -4297,7 +4289,6 @@
           <w:szCs w:val="24"/>
         </w:rPr>
       </w:pPr>
-      <w:proofErr w:type="spellStart"/>
       <w:r>
         <w:rPr>
           <w:rFonts w:cs="Arial"/>
@@ -4318,7 +4309,6 @@
         </w:rPr>
         <w:t>orelem</w:t>
       </w:r>
-      <w:proofErr w:type="spellEnd"/>
       <w:r>
         <w:rPr>
           <w:rFonts w:cs="Arial"/>
@@ -4414,27 +4404,7 @@
           <w:sz w:val="24"/>
           <w:szCs w:val="24"/>
         </w:rPr>
-        <w:t xml:space="preserve">, </w:t>
-      </w:r>
-      <w:proofErr w:type="spellStart"/>
-      <w:r>
-        <w:rPr>
-          <w:rFonts w:cs="Arial"/>
-          <w:color w:val="000000"/>
-          <w:sz w:val="24"/>
-          <w:szCs w:val="24"/>
-        </w:rPr>
-        <w:t>Elastomerdichtungen</w:t>
-      </w:r>
-      <w:proofErr w:type="spellEnd"/>
-      <w:r>
-        <w:rPr>
-          <w:rFonts w:cs="Arial"/>
-          <w:color w:val="000000"/>
-          <w:sz w:val="24"/>
-          <w:szCs w:val="24"/>
-        </w:rPr>
-        <w:t xml:space="preserve"> für höchste Anforderungen, S. 20</w:t>
+        <w:t>, Elastomerdichtungen für höchste Anforderungen, S. 20</w:t>
       </w:r>
     </w:p>
     <w:p>
@@ -4456,7 +4426,6 @@
           <w:szCs w:val="24"/>
         </w:rPr>
       </w:pPr>
-      <w:proofErr w:type="spellStart"/>
       <w:r>
         <w:rPr>
           <w:rFonts w:cs="Arial"/>
@@ -4465,18 +4434,7 @@
           <w:sz w:val="24"/>
           <w:szCs w:val="24"/>
         </w:rPr>
-        <w:t>igus</w:t>
-      </w:r>
-      <w:proofErr w:type="spellEnd"/>
-      <w:r>
-        <w:rPr>
-          <w:rFonts w:cs="Arial"/>
-          <w:iCs/>
-          <w:color w:val="000000"/>
-          <w:sz w:val="24"/>
-          <w:szCs w:val="24"/>
-        </w:rPr>
-        <w:t>,</w:t>
+        <w:t>igus,</w:t>
       </w:r>
       <w:r>
         <w:rPr>
@@ -4494,9 +4452,8 @@
           <w:sz w:val="24"/>
           <w:szCs w:val="24"/>
         </w:rPr>
-        <w:t xml:space="preserve">Der Allround-Klassiker - </w:t>
-      </w:r>
-      <w:proofErr w:type="spellStart"/>
+        <w:t>Der Allround-Klassiker - I</w:t>
+      </w:r>
       <w:r>
         <w:rPr>
           <w:rFonts w:cs="Arial"/>
@@ -4504,26 +4461,7 @@
           <w:sz w:val="24"/>
           <w:szCs w:val="24"/>
         </w:rPr>
-        <w:t>I</w:t>
-      </w:r>
-      <w:r>
-        <w:rPr>
-          <w:rFonts w:cs="Arial"/>
-          <w:color w:val="000000"/>
-          <w:sz w:val="24"/>
-          <w:szCs w:val="24"/>
-        </w:rPr>
-        <w:t>glidur</w:t>
-      </w:r>
-      <w:proofErr w:type="spellEnd"/>
-      <w:r>
-        <w:rPr>
-          <w:rFonts w:cs="Arial"/>
-          <w:color w:val="000000"/>
-          <w:sz w:val="24"/>
-          <w:szCs w:val="24"/>
-        </w:rPr>
-        <w:t>® G, S. 1-6</w:t>
+        <w:t>glidur® G, S. 1-6</w:t>
       </w:r>
     </w:p>
     <w:p>
@@ -4657,7 +4595,6 @@
           <w:sz w:val="24"/>
         </w:rPr>
       </w:pPr>
-      <w:proofErr w:type="spellStart"/>
       <w:r>
         <w:rPr>
           <w:bCs/>
@@ -4665,7 +4602,6 @@
         </w:rPr>
         <w:t>Prinzipskizze</w:t>
       </w:r>
-      <w:proofErr w:type="spellEnd"/>
     </w:p>
     <w:p>
       <w:pPr>
@@ -5707,26 +5643,10 @@
         <w:jc w:val="both"/>
       </w:pPr>
       <w:r>
-        <w:t xml:space="preserve">Die theoretischen Kräfte und die Schnittgrößen der Welle werden von Hand berechnet. Als Kontrolle dient das Berechnungsprogramm </w:t>
-      </w:r>
-      <w:proofErr w:type="spellStart"/>
-      <w:r>
-        <w:t>KissSoft</w:t>
-      </w:r>
-      <w:proofErr w:type="spellEnd"/>
-      <w:r>
-        <w:t xml:space="preserve">. Die Endrechnung mit den konstruktiven Abweichungen und unter Einbeziehung der Gewichtskraft der einzelnen Teile wird abschließend </w:t>
-      </w:r>
-      <w:r>
-        <w:t xml:space="preserve">zur Kontrolle mit </w:t>
-      </w:r>
-      <w:proofErr w:type="spellStart"/>
-      <w:r>
-        <w:t>KissSoft</w:t>
-      </w:r>
-      <w:proofErr w:type="spellEnd"/>
-      <w:r>
-        <w:t xml:space="preserve"> durchgeführt.</w:t>
+        <w:t xml:space="preserve">Die theoretischen Kräfte und die Schnittgrößen der Welle werden von Hand berechnet. Als Kontrolle dient das Berechnungsprogramm KissSoft. Die Endrechnung mit den konstruktiven Abweichungen und unter Einbeziehung der Gewichtskraft der einzelnen Teile wird abschließend </w:t>
+      </w:r>
+      <w:r>
+        <w:t>zur Kontrolle mit KissSoft durchgeführt.</w:t>
       </w:r>
       <w:r>
         <w:t xml:space="preserve"> </w:t>
@@ -7112,13 +7032,7 @@
                 <w:rPr>
                   <w:rFonts w:ascii="Cambria Math" w:eastAsiaTheme="minorEastAsia" w:hAnsi="Cambria Math"/>
                 </w:rPr>
-                <m:t>G</m:t>
-              </m:r>
-              <m:r>
-                <w:rPr>
-                  <w:rFonts w:ascii="Cambria Math" w:eastAsiaTheme="minorEastAsia" w:hAnsi="Cambria Math"/>
-                </w:rPr>
-                <m:t>ges</m:t>
+                <m:t>Gges</m:t>
               </m:r>
             </m:sub>
           </m:sSub>
@@ -7213,13 +7127,7 @@
                 <w:rPr>
                   <w:rFonts w:ascii="Cambria Math" w:eastAsiaTheme="minorEastAsia" w:hAnsi="Cambria Math"/>
                 </w:rPr>
-                <m:t>G</m:t>
-              </m:r>
-              <m:r>
-                <w:rPr>
-                  <w:rFonts w:ascii="Cambria Math" w:eastAsiaTheme="minorEastAsia" w:hAnsi="Cambria Math"/>
-                </w:rPr>
-                <m:t>ges</m:t>
+                <m:t>Gges</m:t>
               </m:r>
             </m:sub>
           </m:sSub>
@@ -7378,14 +7286,7 @@
                       <w:rFonts w:ascii="Cambria Math" w:eastAsiaTheme="minorEastAsia" w:hAnsi="Cambria Math"/>
                       <w:highlight w:val="yellow"/>
                     </w:rPr>
-                    <m:t>G</m:t>
-                  </m:r>
-                  <m:r>
-                    <w:rPr>
-                      <w:rFonts w:ascii="Cambria Math" w:eastAsiaTheme="minorEastAsia" w:hAnsi="Cambria Math"/>
-                      <w:highlight w:val="yellow"/>
-                    </w:rPr>
-                    <m:t>ges</m:t>
+                    <m:t>Gges</m:t>
                   </m:r>
                 </m:sub>
               </m:sSub>
@@ -8188,13 +8089,7 @@
             <w:rPr>
               <w:rFonts w:ascii="Cambria Math" w:hAnsi="Cambria Math"/>
             </w:rPr>
-            <m:t>=-315,3</m:t>
-          </m:r>
-          <m:r>
-            <w:rPr>
-              <w:rFonts w:ascii="Cambria Math" w:hAnsi="Cambria Math"/>
-            </w:rPr>
-            <m:t>N</m:t>
+            <m:t>=-315,3N</m:t>
           </m:r>
         </m:oMath>
       </m:oMathPara>
@@ -8335,25 +8230,7 @@
             <w:rPr>
               <w:rFonts w:ascii="Cambria Math" w:hAnsi="Cambria Math"/>
             </w:rPr>
-            <m:t>=-315,3</m:t>
-          </m:r>
-          <m:r>
-            <w:rPr>
-              <w:rFonts w:ascii="Cambria Math" w:hAnsi="Cambria Math"/>
-            </w:rPr>
-            <m:t>N</m:t>
-          </m:r>
-          <m:r>
-            <w:rPr>
-              <w:rFonts w:ascii="Cambria Math" w:hAnsi="Cambria Math"/>
-            </w:rPr>
-            <m:t>-73</m:t>
-          </m:r>
-          <m:r>
-            <w:rPr>
-              <w:rFonts w:ascii="Cambria Math" w:hAnsi="Cambria Math"/>
-            </w:rPr>
-            <m:t>N</m:t>
+            <m:t>=-315,3N-73N</m:t>
           </m:r>
         </m:oMath>
       </m:oMathPara>
@@ -8391,19 +8268,7 @@
             <w:rPr>
               <w:rFonts w:ascii="Cambria Math" w:hAnsi="Cambria Math"/>
             </w:rPr>
-            <m:t>=-388,</m:t>
-          </m:r>
-          <m:r>
-            <w:rPr>
-              <w:rFonts w:ascii="Cambria Math" w:hAnsi="Cambria Math"/>
-            </w:rPr>
-            <m:t>3</m:t>
-          </m:r>
-          <m:r>
-            <w:rPr>
-              <w:rFonts w:ascii="Cambria Math" w:hAnsi="Cambria Math"/>
-            </w:rPr>
-            <m:t>N</m:t>
+            <m:t>=-388,3N</m:t>
           </m:r>
         </m:oMath>
       </m:oMathPara>
@@ -8512,13 +8377,7 @@
             <w:rPr>
               <w:rFonts w:ascii="Cambria Math" w:hAnsi="Cambria Math"/>
             </w:rPr>
-            <m:t>=</m:t>
-          </m:r>
-          <m:r>
-            <w:rPr>
-              <w:rFonts w:ascii="Cambria Math" w:hAnsi="Cambria Math"/>
-            </w:rPr>
-            <m:t>1844,6N</m:t>
+            <m:t>=1844,6N</m:t>
           </m:r>
         </m:oMath>
       </m:oMathPara>
@@ -9958,6 +9817,8 @@
           </m:sSub>
         </m:oMath>
       </m:oMathPara>
+      <w:bookmarkStart w:id="12" w:name="_GoBack"/>
+      <w:bookmarkEnd w:id="12"/>
     </w:p>
     <w:p>
       <w:pPr>
@@ -11805,19 +11666,7 @@
               <w:szCs w:val="28"/>
               <w:lang w:eastAsia="en-US"/>
             </w:rPr>
-            <m:t>=</m:t>
-          </m:r>
-          <m:r>
-            <m:rPr>
-              <m:sty m:val="p"/>
-            </m:rPr>
-            <w:rPr>
-              <w:rFonts w:ascii="Cambria Math" w:eastAsiaTheme="minorEastAsia" w:hAnsi="Cambria Math" w:cstheme="minorHAnsi"/>
-              <w:sz w:val="28"/>
-              <w:szCs w:val="28"/>
-              <w:lang w:eastAsia="en-US"/>
-            </w:rPr>
-            <m:t>-315,3</m:t>
+            <m:t>=-315,3</m:t>
           </m:r>
           <m:r>
             <w:rPr>
@@ -13389,23 +13238,7 @@
         <w:jc w:val="both"/>
       </w:pPr>
       <w:r>
-        <w:t xml:space="preserve">Das durch das Kettenrad eingeleitete Torsionsmoment von 240Nm wird an den Berührungsstellen zwischen Welle und Seitenwänden der Trommel jeweils zu gleichen Teilen wieder abgeleitet. Das auftretende </w:t>
-      </w:r>
-      <w:proofErr w:type="spellStart"/>
-      <w:r>
-        <w:t>Torisonsmoment</w:t>
-      </w:r>
-      <w:proofErr w:type="spellEnd"/>
-      <w:r>
-        <w:t xml:space="preserve"> ist somit im Bereich IV mit dem vollen Betrag des eingeleiteten </w:t>
-      </w:r>
-      <w:proofErr w:type="spellStart"/>
-      <w:r>
-        <w:t>Torisonsmomentes</w:t>
-      </w:r>
-      <w:proofErr w:type="spellEnd"/>
-      <w:r>
-        <w:t xml:space="preserve"> anzunehmen (</w:t>
+        <w:t>Das durch das Kettenrad eingeleitete Torsionsmoment von 240Nm wird an den Berührungsstellen zwischen Welle und Seitenwänden der Trommel jeweils zu gleichen Teilen wieder abgeleitet. Das auftretende Torisonsmoment ist somit im Bereich IV mit dem vollen Betrag des eingeleiteten Torisonsmomentes anzunehmen (</w:t>
       </w:r>
       <w:r>
         <w:t>T</w:t>
@@ -13501,11 +13334,11 @@
       <w:pPr>
         <w:pStyle w:val="berschrift2"/>
       </w:pPr>
-      <w:bookmarkStart w:id="12" w:name="_Toc22631243"/>
+      <w:bookmarkStart w:id="13" w:name="_Toc22631243"/>
       <w:r>
         <w:t>Berechnung der Wellenquerschnitte und Auswahl des Werkstoffes</w:t>
       </w:r>
-      <w:bookmarkEnd w:id="12"/>
+      <w:bookmarkEnd w:id="13"/>
     </w:p>
     <w:p>
       <w:pPr>
@@ -13516,15 +13349,7 @@
         <w:t xml:space="preserve">Um einen Anhaltspunkt für weitere Berechnungen zu haben, </w:t>
       </w:r>
       <w:r>
-        <w:t xml:space="preserve">wird der ungefähre Durchmesser der Welle durch Überschlagsrechnung ermittelt. Verwendet wurden die Formeln nach </w:t>
-      </w:r>
-      <w:proofErr w:type="spellStart"/>
-      <w:r>
-        <w:t>Steinhilper</w:t>
-      </w:r>
-      <w:proofErr w:type="spellEnd"/>
-      <w:r>
-        <w:t xml:space="preserve"> 4.3 und 4.6. Als Anwendungsfaktor </w:t>
+        <w:t xml:space="preserve">wird der ungefähre Durchmesser der Welle durch Überschlagsrechnung ermittelt. Verwendet wurden die Formeln nach Steinhilper 4.3 und 4.6. Als Anwendungsfaktor </w:t>
       </w:r>
       <w:r>
         <w:t>K</w:t>
@@ -15469,21 +15294,21 @@
       <w:pPr>
         <w:pStyle w:val="berschrift3"/>
       </w:pPr>
-      <w:bookmarkStart w:id="13" w:name="_Toc22631244"/>
+      <w:bookmarkStart w:id="14" w:name="_Toc22631244"/>
       <w:r>
         <w:t>Variante A - Schweißkonstruktion</w:t>
       </w:r>
-      <w:bookmarkEnd w:id="13"/>
+      <w:bookmarkEnd w:id="14"/>
     </w:p>
     <w:p>
       <w:pPr>
         <w:pStyle w:val="berschrift3"/>
       </w:pPr>
-      <w:bookmarkStart w:id="14" w:name="_Toc22631245"/>
+      <w:bookmarkStart w:id="15" w:name="_Toc22631245"/>
       <w:r>
         <w:t>Variante B - Spannpressverband</w:t>
       </w:r>
-      <w:bookmarkEnd w:id="14"/>
+      <w:bookmarkEnd w:id="15"/>
     </w:p>
     <w:p>
       <w:pPr>
@@ -15494,32 +15319,32 @@
       <w:pPr>
         <w:pStyle w:val="berschrift2"/>
       </w:pPr>
-      <w:bookmarkStart w:id="15" w:name="_Toc22631246"/>
+      <w:bookmarkStart w:id="16" w:name="_Toc22631246"/>
       <w:r>
         <w:lastRenderedPageBreak/>
         <w:t>Wellendurchbiegung und Biegewinkel in den Lagerstellen</w:t>
       </w:r>
-      <w:bookmarkEnd w:id="15"/>
+      <w:bookmarkEnd w:id="16"/>
     </w:p>
     <w:p>
       <w:pPr>
         <w:pStyle w:val="berschrift2"/>
       </w:pPr>
-      <w:bookmarkStart w:id="16" w:name="_Toc22631247"/>
+      <w:bookmarkStart w:id="17" w:name="_Toc22631247"/>
       <w:r>
         <w:t>Bewertung der Haltbarkeit unter statischer Belastung</w:t>
       </w:r>
-      <w:bookmarkEnd w:id="16"/>
+      <w:bookmarkEnd w:id="17"/>
     </w:p>
     <w:p>
       <w:pPr>
         <w:pStyle w:val="berschrift2"/>
       </w:pPr>
-      <w:bookmarkStart w:id="17" w:name="_Toc22631248"/>
+      <w:bookmarkStart w:id="18" w:name="_Toc22631248"/>
       <w:r>
         <w:t>Bewertung der Haltbarkeit unter dynamischer Belastung</w:t>
       </w:r>
-      <w:bookmarkEnd w:id="17"/>
+      <w:bookmarkEnd w:id="18"/>
     </w:p>
     <w:p>
       <w:pPr>
@@ -15533,21 +15358,21 @@
       <w:pPr>
         <w:pStyle w:val="berschrift3"/>
       </w:pPr>
-      <w:bookmarkStart w:id="18" w:name="_Toc22631249"/>
+      <w:bookmarkStart w:id="19" w:name="_Toc22631249"/>
       <w:r>
         <w:t>Variante A - Schweißkonstruktion</w:t>
       </w:r>
-      <w:bookmarkEnd w:id="18"/>
+      <w:bookmarkEnd w:id="19"/>
     </w:p>
     <w:p>
       <w:pPr>
         <w:pStyle w:val="berschrift3"/>
       </w:pPr>
-      <w:bookmarkStart w:id="19" w:name="_Toc22631250"/>
+      <w:bookmarkStart w:id="20" w:name="_Toc22631250"/>
       <w:r>
         <w:t>Variante B - Spannpressverband</w:t>
       </w:r>
-      <w:bookmarkEnd w:id="19"/>
+      <w:bookmarkEnd w:id="20"/>
     </w:p>
     <w:p>
       <w:pPr>
@@ -15568,12 +15393,12 @@
       <w:pPr>
         <w:pStyle w:val="berschrift1"/>
       </w:pPr>
-      <w:bookmarkStart w:id="20" w:name="_Toc22631251"/>
+      <w:bookmarkStart w:id="21" w:name="_Toc22631251"/>
       <w:r>
         <w:lastRenderedPageBreak/>
         <w:t>Trommel</w:t>
       </w:r>
-      <w:bookmarkEnd w:id="20"/>
+      <w:bookmarkEnd w:id="21"/>
     </w:p>
     <w:p>
       <w:r>
@@ -15600,15 +15425,7 @@
     </w:p>
     <w:p>
       <w:r>
-        <w:t xml:space="preserve">Als Spannpressverband wurden zwei Spannsätze COM-4 von der Firma Mädler (Artikel-Nr.: 615 545 00) ausgewählt. Diese werden von beiden Seiten mit einem Abstand von 180 mm auf die Welle gesteckt und das Zusatzrohr </w:t>
-      </w:r>
-      <w:proofErr w:type="gramStart"/>
-      <w:r>
-        <w:t>darüber gestülpt</w:t>
-      </w:r>
-      <w:proofErr w:type="gramEnd"/>
-      <w:r>
-        <w:t>. Anschließend wird der Spannsatz durch Anziehen der Schrauben gespannt. Auf das Zusatzrohr werden die Seitenwände im Abstand von 180 mm geschweißt. Am Ende kommt das Trommelrohr über die Konstruktion und</w:t>
+        <w:t>Als Spannpressverband wurden zwei Spannsätze COM-4 von der Firma Mädler (Artikel-Nr.: 615 545 00) ausgewählt. Diese werden von beiden Seiten mit einem Abstand von 180 mm auf die Welle gesteckt und das Zusatzrohr darüber gestülpt. Anschließend wird der Spannsatz durch Anziehen der Schrauben gespannt. Auf das Zusatzrohr werden die Seitenwände im Abstand von 180 mm geschweißt. Am Ende kommt das Trommelrohr über die Konstruktion und</w:t>
       </w:r>
       <w:r>
         <w:t xml:space="preserve"> mit den Seitenwänden verschweißt. </w:t>
@@ -15639,17 +15456,17 @@
       <w:pPr>
         <w:pStyle w:val="berschrift2"/>
       </w:pPr>
-      <w:bookmarkStart w:id="21" w:name="_Toc22631252"/>
+      <w:bookmarkStart w:id="22" w:name="_Toc22631252"/>
       <w:r>
         <w:t>Auslegung der Verbindung Welle - Trommel</w:t>
       </w:r>
-      <w:bookmarkEnd w:id="21"/>
+      <w:bookmarkEnd w:id="22"/>
     </w:p>
     <w:p>
       <w:pPr>
         <w:pStyle w:val="berschrift3"/>
       </w:pPr>
-      <w:bookmarkStart w:id="22" w:name="_Toc22631253"/>
+      <w:bookmarkStart w:id="23" w:name="_Toc22631253"/>
       <w:r>
         <w:t xml:space="preserve">Variante A </w:t>
       </w:r>
@@ -15659,7 +15476,7 @@
       <w:r>
         <w:t xml:space="preserve"> Schweißkonstruktion</w:t>
       </w:r>
-      <w:bookmarkEnd w:id="22"/>
+      <w:bookmarkEnd w:id="23"/>
     </w:p>
     <w:p>
       <w:pPr>
@@ -16302,35 +16119,7 @@
           <w:rFonts w:eastAsiaTheme="minorEastAsia"/>
         </w:rPr>
         <w:lastRenderedPageBreak/>
-        <w:t>Hanser Verlag München, 2018) herangezogen. Um den „</w:t>
-      </w:r>
-      <w:proofErr w:type="spellStart"/>
-      <w:r>
-        <w:rPr>
-          <w:rFonts w:eastAsiaTheme="minorEastAsia"/>
-        </w:rPr>
-        <w:t>worst</w:t>
-      </w:r>
-      <w:proofErr w:type="spellEnd"/>
-      <w:r>
-        <w:rPr>
-          <w:rFonts w:eastAsiaTheme="minorEastAsia"/>
-        </w:rPr>
-        <w:t xml:space="preserve"> </w:t>
-      </w:r>
-      <w:proofErr w:type="spellStart"/>
-      <w:r>
-        <w:rPr>
-          <w:rFonts w:eastAsiaTheme="minorEastAsia"/>
-        </w:rPr>
-        <w:t>case</w:t>
-      </w:r>
-      <w:proofErr w:type="spellEnd"/>
-      <w:r>
-        <w:rPr>
-          <w:rFonts w:eastAsiaTheme="minorEastAsia"/>
-        </w:rPr>
-        <w:t xml:space="preserve">“ anzunehmen wurde als Werkstoff S235 gewählt und die Bewertungsgruppe D. </w:t>
+        <w:t xml:space="preserve">Hanser Verlag München, 2018) herangezogen. Um den „worst case“ anzunehmen wurde als Werkstoff S235 gewählt und die Bewertungsgruppe D. </w:t>
       </w:r>
     </w:p>
     <w:p>
@@ -16864,7 +16653,7 @@
       <w:pPr>
         <w:pStyle w:val="berschrift3"/>
       </w:pPr>
-      <w:bookmarkStart w:id="23" w:name="_Toc22631254"/>
+      <w:bookmarkStart w:id="24" w:name="_Toc22631254"/>
       <w:r>
         <w:t xml:space="preserve">Variante B </w:t>
       </w:r>
@@ -16874,7 +16663,7 @@
       <w:r>
         <w:t xml:space="preserve"> Spannpressverband</w:t>
       </w:r>
-      <w:bookmarkEnd w:id="23"/>
+      <w:bookmarkEnd w:id="24"/>
     </w:p>
     <w:p/>
     <w:p>
@@ -17028,22 +16817,22 @@
       <w:pPr>
         <w:pStyle w:val="berschrift1"/>
       </w:pPr>
-      <w:bookmarkStart w:id="24" w:name="_Toc22631256"/>
+      <w:bookmarkStart w:id="25" w:name="_Toc22631256"/>
       <w:r>
         <w:lastRenderedPageBreak/>
         <w:t>Lager</w:t>
       </w:r>
-      <w:bookmarkEnd w:id="24"/>
+      <w:bookmarkEnd w:id="25"/>
     </w:p>
     <w:p>
       <w:pPr>
         <w:pStyle w:val="berschrift2"/>
       </w:pPr>
-      <w:bookmarkStart w:id="25" w:name="_Toc22631257"/>
+      <w:bookmarkStart w:id="26" w:name="_Toc22631257"/>
       <w:r>
         <w:t>Berechnung der Lagerkräfte</w:t>
       </w:r>
-      <w:bookmarkEnd w:id="25"/>
+      <w:bookmarkEnd w:id="26"/>
     </w:p>
     <w:p>
       <w:pPr>
@@ -17601,17 +17390,7 @@
                   <w:rStyle w:val="Hervorhebung"/>
                   <w:rFonts w:ascii="Cambria Math" w:hAnsi="Cambria Math"/>
                 </w:rPr>
-                <m:t>-</m:t>
-              </m:r>
-              <m:r>
-                <m:rPr>
-                  <m:sty m:val="p"/>
-                </m:rPr>
-                <w:rPr>
-                  <w:rStyle w:val="Hervorhebung"/>
-                  <w:rFonts w:ascii="Cambria Math" w:hAnsi="Cambria Math"/>
-                </w:rPr>
-                <m:t>F</m:t>
+                <m:t>-F</m:t>
               </m:r>
             </m:e>
             <m:sub>
@@ -17879,49 +17658,7 @@
             <w:rPr>
               <w:rFonts w:ascii="Cambria Math" w:hAnsi="Cambria Math"/>
             </w:rPr>
-            <m:t>-</m:t>
-          </m:r>
-          <m:r>
-            <w:rPr>
-              <w:rFonts w:ascii="Cambria Math" w:hAnsi="Cambria Math"/>
-            </w:rPr>
-            <m:t>242,0N</m:t>
-          </m:r>
-          <m:r>
-            <w:rPr>
-              <w:rFonts w:ascii="Cambria Math" w:hAnsi="Cambria Math"/>
-            </w:rPr>
-            <m:t>-</m:t>
-          </m:r>
-          <m:r>
-            <w:rPr>
-              <w:rFonts w:ascii="Cambria Math" w:hAnsi="Cambria Math"/>
-            </w:rPr>
-            <m:t>1844,6N</m:t>
-          </m:r>
-          <m:r>
-            <w:rPr>
-              <w:rFonts w:ascii="Cambria Math" w:hAnsi="Cambria Math"/>
-            </w:rPr>
-            <m:t>+</m:t>
-          </m:r>
-          <m:r>
-            <w:rPr>
-              <w:rFonts w:ascii="Cambria Math" w:hAnsi="Cambria Math"/>
-            </w:rPr>
-            <m:t>2500N</m:t>
-          </m:r>
-          <m:r>
-            <w:rPr>
-              <w:rFonts w:ascii="Cambria Math" w:hAnsi="Cambria Math"/>
-            </w:rPr>
-            <m:t>+</m:t>
-          </m:r>
-          <m:r>
-            <w:rPr>
-              <w:rFonts w:ascii="Cambria Math" w:hAnsi="Cambria Math"/>
-            </w:rPr>
-            <m:t>2500N=0</m:t>
+            <m:t>-242,0N-1844,6N+2500N+2500N=0</m:t>
           </m:r>
         </m:oMath>
       </m:oMathPara>
@@ -18157,7 +17894,19 @@
           <w:rPr>
             <w:rFonts w:ascii="Cambria Math" w:eastAsiaTheme="minorEastAsia" w:hAnsi="Cambria Math"/>
           </w:rPr>
-          <m:t>∙135mm+</m:t>
+          <m:t>∙</m:t>
+        </m:r>
+        <m:r>
+          <w:rPr>
+            <w:rFonts w:ascii="Cambria Math" w:eastAsiaTheme="minorEastAsia" w:hAnsi="Cambria Math"/>
+          </w:rPr>
+          <m:t>2</m:t>
+        </m:r>
+        <m:r>
+          <w:rPr>
+            <w:rFonts w:ascii="Cambria Math" w:eastAsiaTheme="minorEastAsia" w:hAnsi="Cambria Math"/>
+          </w:rPr>
+          <m:t>35mm+</m:t>
         </m:r>
         <m:sSub>
           <m:sSubPr>
@@ -18257,13 +18006,19 @@
                 <w:rPr>
                   <w:rFonts w:ascii="Cambria Math" w:hAnsi="Cambria Math"/>
                 </w:rPr>
-                <m:t>73N∙55m+72N∙135mm+</m:t>
+                <m:t>73N∙55m+72N</m:t>
               </m:r>
               <m:r>
                 <w:rPr>
                   <w:rFonts w:ascii="Cambria Math" w:hAnsi="Cambria Math"/>
                 </w:rPr>
-                <m:t>F</m:t>
+                <m:t>∙2</m:t>
+              </m:r>
+              <m:r>
+                <w:rPr>
+                  <w:rFonts w:ascii="Cambria Math" w:hAnsi="Cambria Math"/>
+                </w:rPr>
+                <m:t>35mm+F</m:t>
               </m:r>
             </m:e>
             <m:sub>
@@ -18337,14 +18092,7 @@
               <w:rFonts w:ascii="Cambria Math" w:hAnsi="Cambria Math"/>
               <w:highlight w:val="yellow"/>
             </w:rPr>
-            <m:t>≈ -2</m:t>
-          </m:r>
-          <m:r>
-            <w:rPr>
-              <w:rFonts w:ascii="Cambria Math" w:hAnsi="Cambria Math"/>
-              <w:highlight w:val="yellow"/>
-            </w:rPr>
-            <m:t>305,9</m:t>
+            <m:t>≈ -2331,0</m:t>
           </m:r>
           <m:r>
             <w:rPr>
@@ -18612,13 +18360,7 @@
             <w:rPr>
               <w:rFonts w:ascii="Cambria Math" w:hAnsi="Cambria Math"/>
             </w:rPr>
-            <m:t>-2</m:t>
-          </m:r>
-          <m:r>
-            <w:rPr>
-              <w:rFonts w:ascii="Cambria Math" w:hAnsi="Cambria Math"/>
-            </w:rPr>
-            <m:t>305,9</m:t>
+            <m:t>-2331,0</m:t>
           </m:r>
           <m:r>
             <w:rPr>
@@ -18682,14 +18424,7 @@
               <w:rFonts w:ascii="Cambria Math" w:hAnsi="Cambria Math"/>
               <w:highlight w:val="yellow"/>
             </w:rPr>
-            <m:t>≈</m:t>
-          </m:r>
-          <m:r>
-            <w:rPr>
-              <w:rFonts w:ascii="Cambria Math" w:hAnsi="Cambria Math"/>
-              <w:highlight w:val="yellow"/>
-            </w:rPr>
-            <m:t>315,3</m:t>
+            <m:t>≈340,4</m:t>
           </m:r>
           <m:r>
             <w:rPr>
@@ -18970,7 +18705,7 @@
                         <w:rPr>
                           <w:rFonts w:ascii="Cambria Math" w:eastAsiaTheme="minorEastAsia" w:hAnsi="Cambria Math" w:cs="Nirmala UI"/>
                         </w:rPr>
-                        <m:t>315,3</m:t>
+                        <m:t>340,4</m:t>
                       </m:r>
                       <m:r>
                         <w:rPr>
@@ -19048,14 +18783,7 @@
               <w:rFonts w:ascii="Cambria Math" w:eastAsiaTheme="minorEastAsia" w:hAnsi="Cambria Math" w:cs="Nirmala UI"/>
               <w:highlight w:val="yellow"/>
             </w:rPr>
-            <m:t>≈29</m:t>
-          </m:r>
-          <m:r>
-            <w:rPr>
-              <w:rFonts w:ascii="Cambria Math" w:eastAsiaTheme="minorEastAsia" w:hAnsi="Cambria Math" w:cs="Nirmala UI"/>
-              <w:highlight w:val="yellow"/>
-            </w:rPr>
-            <m:t>30,4</m:t>
+            <m:t>≈2933,3</m:t>
           </m:r>
           <m:r>
             <w:rPr>
@@ -19315,13 +19043,13 @@
                         <w:rPr>
                           <w:rFonts w:ascii="Cambria Math" w:eastAsiaTheme="minorEastAsia" w:hAnsi="Cambria Math" w:cs="Nirmala UI"/>
                         </w:rPr>
-                        <m:t>-2</m:t>
+                        <m:t>-</m:t>
                       </m:r>
                       <m:r>
                         <w:rPr>
                           <w:rFonts w:ascii="Cambria Math" w:eastAsiaTheme="minorEastAsia" w:hAnsi="Cambria Math" w:cs="Nirmala UI"/>
                         </w:rPr>
-                        <m:t>305,9</m:t>
+                        <m:t>2331,0</m:t>
                       </m:r>
                       <m:r>
                         <w:rPr>
@@ -19398,21 +19126,14 @@
               <w:rFonts w:ascii="Cambria Math" w:eastAsiaTheme="minorEastAsia" w:hAnsi="Cambria Math" w:cs="Nirmala UI"/>
               <w:highlight w:val="yellow"/>
             </w:rPr>
-            <m:t>≈2</m:t>
+            <m:t>≈2343</m:t>
           </m:r>
           <m:r>
             <w:rPr>
               <w:rFonts w:ascii="Cambria Math" w:eastAsiaTheme="minorEastAsia" w:hAnsi="Cambria Math" w:cs="Nirmala UI"/>
               <w:highlight w:val="yellow"/>
             </w:rPr>
-            <m:t>318,6</m:t>
-          </m:r>
-          <m:r>
-            <w:rPr>
-              <w:rFonts w:ascii="Cambria Math" w:eastAsiaTheme="minorEastAsia" w:hAnsi="Cambria Math" w:cs="Nirmala UI"/>
-              <w:highlight w:val="yellow"/>
-            </w:rPr>
-            <m:t>N</m:t>
+            <m:t>,6N</m:t>
           </m:r>
         </m:oMath>
       </m:oMathPara>
@@ -19422,22 +19143,22 @@
       <w:pPr>
         <w:pStyle w:val="berschrift2"/>
       </w:pPr>
-      <w:bookmarkStart w:id="26" w:name="_Toc22631258"/>
+      <w:bookmarkStart w:id="27" w:name="_Toc22631258"/>
       <w:r>
         <w:lastRenderedPageBreak/>
         <w:t>Auswahl der Lager</w:t>
       </w:r>
-      <w:bookmarkEnd w:id="26"/>
+      <w:bookmarkEnd w:id="27"/>
     </w:p>
     <w:p>
       <w:pPr>
         <w:pStyle w:val="berschrift2"/>
       </w:pPr>
-      <w:bookmarkStart w:id="27" w:name="_Toc22631259"/>
+      <w:bookmarkStart w:id="28" w:name="_Toc22631259"/>
       <w:r>
         <w:t>Dynamische Tragzahlen und Lagerlebensdauer</w:t>
       </w:r>
-      <w:bookmarkEnd w:id="27"/>
+      <w:bookmarkEnd w:id="28"/>
       <w:r>
         <w:t xml:space="preserve"> </w:t>
       </w:r>
@@ -19448,15 +19169,7 @@
         <w:jc w:val="both"/>
       </w:pPr>
       <w:r>
-        <w:t xml:space="preserve">Die theoretische dynamische Tragzahl und die zugehörigen Lagerlebensdauern werden von Hand berechnet. Für die Endrechnung und Überprüfung erfolgt die Nachrechnung mit dem Programm </w:t>
-      </w:r>
-      <w:proofErr w:type="spellStart"/>
-      <w:r>
-        <w:t>KissSoft</w:t>
-      </w:r>
-      <w:proofErr w:type="spellEnd"/>
-      <w:r>
-        <w:t>, wobei der Anwendungsfaktor K</w:t>
+        <w:t>Die theoretische dynamische Tragzahl und die zugehörigen Lagerlebensdauern werden von Hand berechnet. Für die Endrechnung und Überprüfung erfolgt die Nachrechnung mit dem Programm KissSoft, wobei der Anwendungsfaktor K</w:t>
       </w:r>
       <w:r>
         <w:rPr>
@@ -19474,24 +19187,13 @@
         <w:jc w:val="both"/>
       </w:pPr>
       <w:r>
-        <w:t xml:space="preserve">Mithilfe der Formeln 18.2 und 18.3 nach Decker kann die notwendige dynamische Tragzahl </w:t>
-      </w:r>
-      <w:proofErr w:type="spellStart"/>
-      <w:r>
-        <w:t>C</w:t>
+        <w:t>Mithilfe der Formeln 18.2 und 18.3 nach Decker kann die notwendige dynamische Tragzahl C</w:t>
       </w:r>
       <w:r>
         <w:rPr>
           <w:vertAlign w:val="subscript"/>
         </w:rPr>
-        <w:t>dyn</w:t>
-      </w:r>
-      <w:proofErr w:type="spellEnd"/>
-      <w:r>
-        <w:rPr>
-          <w:vertAlign w:val="subscript"/>
-        </w:rPr>
-        <w:t xml:space="preserve"> </w:t>
+        <w:t xml:space="preserve">dyn </w:t>
       </w:r>
       <w:r>
         <w:t xml:space="preserve">für die georderte Lagerlebensdauer von 30000h berechnet werden. Als Ausgangswerte dienen die maximal auftretende Lagerkraft, in vorliegendem Fall in Lager </w:t>
@@ -19898,11 +19600,7 @@
         <w:jc w:val="both"/>
       </w:pPr>
       <w:r>
-        <w:t>Umstellen nach C=</w:t>
-      </w:r>
-      <w:proofErr w:type="spellStart"/>
-      <w:r>
-        <w:t>C</w:t>
+        <w:t>Umstellen nach C=C</w:t>
       </w:r>
       <w:r>
         <w:rPr>
@@ -19910,7 +19608,6 @@
         </w:rPr>
         <w:t>dyn</w:t>
       </w:r>
-      <w:proofErr w:type="spellEnd"/>
       <w:r>
         <w:t>:</w:t>
       </w:r>
@@ -20172,19 +19869,7 @@
                             <w:rPr>
                               <w:rFonts w:ascii="Cambria Math" w:hAnsi="Cambria Math"/>
                             </w:rPr>
-                            <m:t>2</m:t>
-                          </m:r>
-                          <m:r>
-                            <w:rPr>
-                              <w:rFonts w:ascii="Cambria Math" w:hAnsi="Cambria Math"/>
-                            </w:rPr>
-                            <m:t>318,6</m:t>
-                          </m:r>
-                          <m:r>
-                            <w:rPr>
-                              <w:rFonts w:ascii="Cambria Math" w:hAnsi="Cambria Math"/>
-                            </w:rPr>
-                            <m:t>N</m:t>
+                            <m:t>2318,6N</m:t>
                           </m:r>
                         </m:e>
                       </m:d>
@@ -20330,21 +20015,7 @@
               <w:rFonts w:ascii="Cambria Math" w:hAnsi="Cambria Math"/>
               <w:highlight w:val="yellow"/>
             </w:rPr>
-            <m:t>≥1</m:t>
-          </m:r>
-          <m:r>
-            <w:rPr>
-              <w:rFonts w:ascii="Cambria Math" w:hAnsi="Cambria Math"/>
-              <w:highlight w:val="yellow"/>
-            </w:rPr>
-            <m:t>2,15</m:t>
-          </m:r>
-          <m:r>
-            <w:rPr>
-              <w:rFonts w:ascii="Cambria Math" w:hAnsi="Cambria Math"/>
-              <w:highlight w:val="yellow"/>
-            </w:rPr>
-            <m:t>kN</m:t>
+            <m:t>≥12,15kN</m:t>
           </m:r>
         </m:oMath>
       </m:oMathPara>
@@ -21326,11 +20997,11 @@
       <w:pPr>
         <w:pStyle w:val="berschrift2"/>
       </w:pPr>
-      <w:bookmarkStart w:id="28" w:name="_Toc22631260"/>
+      <w:bookmarkStart w:id="29" w:name="_Toc22631260"/>
       <w:r>
         <w:t>Schmierung der Lager und Abdichtung</w:t>
       </w:r>
-      <w:bookmarkEnd w:id="28"/>
+      <w:bookmarkEnd w:id="29"/>
     </w:p>
     <w:p>
       <w:r>
@@ -21341,24 +21012,24 @@
       <w:pPr>
         <w:pStyle w:val="berschrift2"/>
       </w:pPr>
-      <w:bookmarkStart w:id="29" w:name="_Toc22631261"/>
+      <w:bookmarkStart w:id="30" w:name="_Toc22631261"/>
       <w:r>
         <w:t>Kaufteildokumentation</w:t>
       </w:r>
       <w:r>
         <w:t xml:space="preserve"> der Lager</w:t>
       </w:r>
-      <w:bookmarkEnd w:id="29"/>
+      <w:bookmarkEnd w:id="30"/>
     </w:p>
     <w:p>
       <w:pPr>
         <w:pStyle w:val="berschrift2"/>
       </w:pPr>
-      <w:bookmarkStart w:id="30" w:name="_Toc22631262"/>
+      <w:bookmarkStart w:id="31" w:name="_Toc22631262"/>
       <w:r>
         <w:t>Deckel</w:t>
       </w:r>
-      <w:bookmarkEnd w:id="30"/>
+      <w:bookmarkEnd w:id="31"/>
     </w:p>
     <w:p>
       <w:r>
@@ -21366,13 +21037,8 @@
       </w:r>
     </w:p>
     <w:p>
-      <w:proofErr w:type="spellStart"/>
-      <w:r>
-        <w:t>Wg</w:t>
-      </w:r>
-      <w:proofErr w:type="spellEnd"/>
-      <w:r>
-        <w:t xml:space="preserve"> Fest-Loslager keine komplette Identität möglich</w:t>
+      <w:r>
+        <w:t>Wg Fest-Loslager keine komplette Identität möglich</w:t>
       </w:r>
     </w:p>
     <w:p>
@@ -21392,22 +21058,22 @@
       <w:pPr>
         <w:pStyle w:val="berschrift2"/>
       </w:pPr>
-      <w:bookmarkStart w:id="31" w:name="_Toc22631263"/>
+      <w:bookmarkStart w:id="32" w:name="_Toc22631263"/>
       <w:r>
         <w:lastRenderedPageBreak/>
         <w:t>Lagerböcke</w:t>
       </w:r>
-      <w:bookmarkEnd w:id="31"/>
+      <w:bookmarkEnd w:id="32"/>
     </w:p>
     <w:p>
       <w:pPr>
         <w:pStyle w:val="berschrift3"/>
       </w:pPr>
-      <w:bookmarkStart w:id="32" w:name="_Toc22631264"/>
+      <w:bookmarkStart w:id="33" w:name="_Toc22631264"/>
       <w:r>
         <w:t>Schraubenberechnung</w:t>
       </w:r>
-      <w:bookmarkEnd w:id="32"/>
+      <w:bookmarkEnd w:id="33"/>
     </w:p>
     <w:p>
       <w:pPr>
@@ -21421,22 +21087,22 @@
       <w:pPr>
         <w:pStyle w:val="berschrift1"/>
       </w:pPr>
-      <w:bookmarkStart w:id="33" w:name="_Toc22631265"/>
+      <w:bookmarkStart w:id="34" w:name="_Toc22631265"/>
       <w:r>
         <w:lastRenderedPageBreak/>
         <w:t>Antrieb</w:t>
       </w:r>
-      <w:bookmarkEnd w:id="33"/>
+      <w:bookmarkEnd w:id="34"/>
     </w:p>
     <w:p>
       <w:pPr>
         <w:pStyle w:val="berschrift2"/>
       </w:pPr>
-      <w:bookmarkStart w:id="34" w:name="_Toc22631266"/>
+      <w:bookmarkStart w:id="35" w:name="_Toc22631266"/>
       <w:r>
         <w:t>Auswahl des Elektromotors</w:t>
       </w:r>
-      <w:bookmarkEnd w:id="34"/>
+      <w:bookmarkEnd w:id="35"/>
       <w:r>
         <w:t xml:space="preserve"> </w:t>
       </w:r>
@@ -21574,14 +21240,14 @@
       <w:pPr>
         <w:pStyle w:val="berschrift2"/>
       </w:pPr>
-      <w:bookmarkStart w:id="35" w:name="_Toc22631267"/>
+      <w:bookmarkStart w:id="36" w:name="_Toc22631267"/>
       <w:r>
         <w:t xml:space="preserve">Auslegung des </w:t>
       </w:r>
       <w:r>
         <w:t>Dreifach-Kettentriebes</w:t>
       </w:r>
-      <w:bookmarkEnd w:id="35"/>
+      <w:bookmarkEnd w:id="36"/>
     </w:p>
     <w:p>
       <w:pPr>
@@ -22320,19 +21986,11 @@
           <w:rFonts w:eastAsiaTheme="minorEastAsia" w:cs="Arial"/>
         </w:rPr>
       </w:pPr>
-      <w:proofErr w:type="spellStart"/>
-      <w:r>
-        <w:rPr>
-          <w:rFonts w:eastAsiaTheme="minorEastAsia" w:cs="Arial"/>
-        </w:rPr>
-        <w:t>Abtriebskettenrad</w:t>
-      </w:r>
-      <w:proofErr w:type="spellEnd"/>
-      <w:r>
-        <w:rPr>
-          <w:rFonts w:eastAsiaTheme="minorEastAsia" w:cs="Arial"/>
-        </w:rPr>
-        <w:t xml:space="preserve">: </w:t>
+      <w:r>
+        <w:rPr>
+          <w:rFonts w:eastAsiaTheme="minorEastAsia" w:cs="Arial"/>
+        </w:rPr>
+        <w:t xml:space="preserve">Abtriebskettenrad: </w:t>
       </w:r>
       <m:oMath>
         <m:sSub>
@@ -22479,21 +22137,7 @@
         <w:rPr>
           <w:rFonts w:eastAsiaTheme="minorEastAsia" w:cs="Arial"/>
         </w:rPr>
-        <w:t xml:space="preserve"> … </w:t>
-      </w:r>
-      <w:proofErr w:type="spellStart"/>
-      <w:r>
-        <w:rPr>
-          <w:rFonts w:eastAsiaTheme="minorEastAsia" w:cs="Arial"/>
-        </w:rPr>
-        <w:t>Zähnezahlfaktor</w:t>
-      </w:r>
-      <w:proofErr w:type="spellEnd"/>
-      <w:r>
-        <w:rPr>
-          <w:rFonts w:eastAsiaTheme="minorEastAsia" w:cs="Arial"/>
-        </w:rPr>
-        <w:t>, der die Auswirkungen der Zähnezahl z</w:t>
+        <w:t xml:space="preserve"> … Zähnezahlfaktor, der die Auswirkungen der Zähnezahl z</w:t>
       </w:r>
       <w:r>
         <w:rPr>
@@ -24052,14 +23696,7 @@
         <w:rPr>
           <w:rFonts w:eastAsiaTheme="minorEastAsia" w:cs="Arial"/>
         </w:rPr>
-        <w:t xml:space="preserve">=0,24222 da </w:t>
-      </w:r>
-      <w:proofErr w:type="spellStart"/>
-      <w:r>
-        <w:rPr>
-          <w:rFonts w:eastAsiaTheme="minorEastAsia" w:cs="Arial"/>
-        </w:rPr>
-        <w:t>f</w:t>
+        <w:t>=0,24222 da f</w:t>
       </w:r>
       <w:r>
         <w:rPr>
@@ -24068,7 +23705,6 @@
         </w:rPr>
         <w:t>Ü</w:t>
       </w:r>
-      <w:proofErr w:type="spellEnd"/>
       <w:r>
         <w:rPr>
           <w:rFonts w:eastAsiaTheme="minorEastAsia" w:cs="Arial"/>
@@ -24767,20 +24403,12 @@
           <w:rFonts w:eastAsiaTheme="minorEastAsia" w:cs="Arial"/>
         </w:rPr>
       </w:pPr>
-      <w:bookmarkStart w:id="36" w:name="_GoBack"/>
       <w:r>
         <w:rPr>
           <w:rFonts w:eastAsiaTheme="minorEastAsia" w:cs="Arial"/>
         </w:rPr>
         <w:lastRenderedPageBreak/>
-        <w:t xml:space="preserve">Mit q … Längengewicht der Kette nach Tabelle 25.2, für Dreifachketten 08B ergibt sich q=2,0 </w:t>
-      </w:r>
-      <w:bookmarkEnd w:id="36"/>
-      <w:r>
-        <w:rPr>
-          <w:rFonts w:eastAsiaTheme="minorEastAsia" w:cs="Arial"/>
-        </w:rPr>
-        <w:t>kg/m</w:t>
+        <w:t>Mit q … Längengewicht der Kette nach Tabelle 25.2, für Dreifachketten 08B ergibt sich q=2,0 kg/m</w:t>
       </w:r>
     </w:p>
     <w:p>
@@ -26569,21 +26197,7 @@
         <w:rPr>
           <w:rFonts w:eastAsiaTheme="minorEastAsia" w:cs="Arial"/>
         </w:rPr>
-        <w:t xml:space="preserve">Die angegebene Lebensdauer der Kette kann nur im Falle ausreichender Schmierung gewährleistet werden. In Frage kommen eine manuelle Schmierung mit Pinsel oder Ölkanne, </w:t>
-      </w:r>
-      <w:proofErr w:type="spellStart"/>
-      <w:r>
-        <w:rPr>
-          <w:rFonts w:eastAsiaTheme="minorEastAsia" w:cs="Arial"/>
-        </w:rPr>
-        <w:t>Tröpfchenschmierung</w:t>
-      </w:r>
-      <w:proofErr w:type="spellEnd"/>
-      <w:r>
-        <w:rPr>
-          <w:rFonts w:eastAsiaTheme="minorEastAsia" w:cs="Arial"/>
-        </w:rPr>
-        <w:t xml:space="preserve"> oder Tauchschmierung. Nach Decker, Diagramm 25.3, wird für Ketten des Typs 08 bei einer Kettengeschwindigkeit über 0,7 m/s eine Tropfschmierung empfohlen. Diese Vorrichtung ist ein Zukaufteil und wird ??? montiert.</w:t>
+        <w:t>Die angegebene Lebensdauer der Kette kann nur im Falle ausreichender Schmierung gewährleistet werden. In Frage kommen eine manuelle Schmierung mit Pinsel oder Ölkanne, Tröpfchenschmierung oder Tauchschmierung. Nach Decker, Diagramm 25.3, wird für Ketten des Typs 08 bei einer Kettengeschwindigkeit über 0,7 m/s eine Tropfschmierung empfohlen. Diese Vorrichtung ist ein Zukaufteil und wird ??? montiert.</w:t>
       </w:r>
     </w:p>
     <w:p>
@@ -27092,19 +26706,11 @@
           <w:rFonts w:eastAsiaTheme="minorEastAsia" w:cs="Arial"/>
         </w:rPr>
       </w:pPr>
-      <w:proofErr w:type="spellStart"/>
-      <w:r>
-        <w:rPr>
-          <w:rFonts w:eastAsiaTheme="minorEastAsia" w:cs="Arial"/>
-        </w:rPr>
-        <w:t>Abtriebskettenrad</w:t>
-      </w:r>
-      <w:proofErr w:type="spellEnd"/>
-      <w:r>
-        <w:rPr>
-          <w:rFonts w:eastAsiaTheme="minorEastAsia" w:cs="Arial"/>
-        </w:rPr>
-        <w:t xml:space="preserve">: </w:t>
+      <w:r>
+        <w:rPr>
+          <w:rFonts w:eastAsiaTheme="minorEastAsia" w:cs="Arial"/>
+        </w:rPr>
+        <w:t xml:space="preserve">Abtriebskettenrad: </w:t>
       </w:r>
       <m:oMath>
         <m:sSub>
@@ -27259,21 +26865,7 @@
         <w:rPr>
           <w:rFonts w:eastAsiaTheme="minorEastAsia" w:cs="Arial"/>
         </w:rPr>
-        <w:t xml:space="preserve"> … </w:t>
-      </w:r>
-      <w:proofErr w:type="spellStart"/>
-      <w:r>
-        <w:rPr>
-          <w:rFonts w:eastAsiaTheme="minorEastAsia" w:cs="Arial"/>
-        </w:rPr>
-        <w:t>Zähnezahlfaktor</w:t>
-      </w:r>
-      <w:proofErr w:type="spellEnd"/>
-      <w:r>
-        <w:rPr>
-          <w:rFonts w:eastAsiaTheme="minorEastAsia" w:cs="Arial"/>
-        </w:rPr>
-        <w:t>, der die Auswirkungen der Zähnezahl z</w:t>
+        <w:t xml:space="preserve"> … Zähnezahlfaktor, der die Auswirkungen der Zähnezahl z</w:t>
       </w:r>
       <w:r>
         <w:rPr>
@@ -30804,21 +30396,7 @@
         <w:rPr>
           <w:rFonts w:eastAsiaTheme="minorEastAsia" w:cs="Arial"/>
         </w:rPr>
-        <w:t xml:space="preserve">Die angegebene Lebensdauer der Kette kann nur im Falle ausreichender Schmierung gewährleistet werden. In Frage kommen eine manuelle Schmierung mit Pinsel oder Ölkanne, </w:t>
-      </w:r>
-      <w:proofErr w:type="spellStart"/>
-      <w:r>
-        <w:rPr>
-          <w:rFonts w:eastAsiaTheme="minorEastAsia" w:cs="Arial"/>
-        </w:rPr>
-        <w:t>Tröpfchenschmierung</w:t>
-      </w:r>
-      <w:proofErr w:type="spellEnd"/>
-      <w:r>
-        <w:rPr>
-          <w:rFonts w:eastAsiaTheme="minorEastAsia" w:cs="Arial"/>
-        </w:rPr>
-        <w:t xml:space="preserve"> oder Tauchschmierung. Nach Decker, Diagramm 25.3, wird für Ketten des Typs 08 bei einer Kettengeschwindigkeit über 0,7 m/s eine Tropfschmierung empfohlen. Diese Vorrichtung ist ein </w:t>
+        <w:t xml:space="preserve">Die angegebene Lebensdauer der Kette kann nur im Falle ausreichender Schmierung gewährleistet werden. In Frage kommen eine manuelle Schmierung mit Pinsel oder Ölkanne, Tröpfchenschmierung oder Tauchschmierung. Nach Decker, Diagramm 25.3, wird für Ketten des Typs 08 bei einer Kettengeschwindigkeit über 0,7 m/s eine Tropfschmierung empfohlen. Diese Vorrichtung ist ein </w:t>
       </w:r>
     </w:p>
     <w:p>
@@ -31327,19 +30905,11 @@
           <w:rFonts w:eastAsiaTheme="minorEastAsia" w:cs="Arial"/>
         </w:rPr>
       </w:pPr>
-      <w:proofErr w:type="spellStart"/>
-      <w:r>
-        <w:rPr>
-          <w:rFonts w:eastAsiaTheme="minorEastAsia" w:cs="Arial"/>
-        </w:rPr>
-        <w:t>Abtriebskettenrad</w:t>
-      </w:r>
-      <w:proofErr w:type="spellEnd"/>
-      <w:r>
-        <w:rPr>
-          <w:rFonts w:eastAsiaTheme="minorEastAsia" w:cs="Arial"/>
-        </w:rPr>
-        <w:t xml:space="preserve">: </w:t>
+      <w:r>
+        <w:rPr>
+          <w:rFonts w:eastAsiaTheme="minorEastAsia" w:cs="Arial"/>
+        </w:rPr>
+        <w:t xml:space="preserve">Abtriebskettenrad: </w:t>
       </w:r>
       <m:oMath>
         <m:sSub>
@@ -31495,21 +31065,7 @@
         <w:rPr>
           <w:rFonts w:eastAsiaTheme="minorEastAsia" w:cs="Arial"/>
         </w:rPr>
-        <w:t xml:space="preserve"> … </w:t>
-      </w:r>
-      <w:proofErr w:type="spellStart"/>
-      <w:r>
-        <w:rPr>
-          <w:rFonts w:eastAsiaTheme="minorEastAsia" w:cs="Arial"/>
-        </w:rPr>
-        <w:t>Zähnezahlfaktor</w:t>
-      </w:r>
-      <w:proofErr w:type="spellEnd"/>
-      <w:r>
-        <w:rPr>
-          <w:rFonts w:eastAsiaTheme="minorEastAsia" w:cs="Arial"/>
-        </w:rPr>
-        <w:t>, der die Auswirkungen der Zähnezahl z</w:t>
+        <w:t xml:space="preserve"> … Zähnezahlfaktor, der die Auswirkungen der Zähnezahl z</w:t>
       </w:r>
       <w:r>
         <w:rPr>
@@ -35041,21 +34597,7 @@
         <w:rPr>
           <w:rFonts w:eastAsiaTheme="minorEastAsia" w:cs="Arial"/>
         </w:rPr>
-        <w:t xml:space="preserve">Die angegebene Lebensdauer der Kette kann nur im Falle ausreichender Schmierung gewährleistet werden. In Frage kommen eine manuelle Schmierung mit Pinsel oder Ölkanne, </w:t>
-      </w:r>
-      <w:proofErr w:type="spellStart"/>
-      <w:r>
-        <w:rPr>
-          <w:rFonts w:eastAsiaTheme="minorEastAsia" w:cs="Arial"/>
-        </w:rPr>
-        <w:t>Tröpfchenschmierung</w:t>
-      </w:r>
-      <w:proofErr w:type="spellEnd"/>
-      <w:r>
-        <w:rPr>
-          <w:rFonts w:eastAsiaTheme="minorEastAsia" w:cs="Arial"/>
-        </w:rPr>
-        <w:t xml:space="preserve"> oder Tauchschmierung. Nach Decker, Diagramm 25.3, wird für Ketten des Typs 10 bei einer Kettengeschwindigkeit über 0,6 m/s eine Tropfschmierung empfohlen. Diese Vorrichtung ist ein Zukaufteil und wird ??? montiert.</w:t>
+        <w:t>Die angegebene Lebensdauer der Kette kann nur im Falle ausreichender Schmierung gewährleistet werden. In Frage kommen eine manuelle Schmierung mit Pinsel oder Ölkanne, Tröpfchenschmierung oder Tauchschmierung. Nach Decker, Diagramm 25.3, wird für Ketten des Typs 10 bei einer Kettengeschwindigkeit über 0,6 m/s eine Tropfschmierung empfohlen. Diese Vorrichtung ist ein Zukaufteil und wird ??? montiert.</w:t>
       </w:r>
     </w:p>
     <w:p>
@@ -35109,35 +34651,7 @@
         <w:rPr>
           <w:rFonts w:eastAsiaTheme="minorEastAsia" w:cs="Arial"/>
         </w:rPr>
-        <w:t xml:space="preserve">Die </w:t>
-      </w:r>
-      <w:proofErr w:type="spellStart"/>
-      <w:r>
-        <w:rPr>
-          <w:rFonts w:eastAsiaTheme="minorEastAsia" w:cs="Arial"/>
-        </w:rPr>
-        <w:t>Abtriebskettenräder</w:t>
-      </w:r>
-      <w:proofErr w:type="spellEnd"/>
-      <w:r>
-        <w:rPr>
-          <w:rFonts w:eastAsiaTheme="minorEastAsia" w:cs="Arial"/>
-        </w:rPr>
-        <w:t xml:space="preserve"> mit ihren Zähnezahlen mussten aufgrund ihres Durchmessers von ca. 184mm laut Anforderungsliste gewählt werden. Ist dieser Durchmesser einbautechnisch bedingt, ist die Wahl von Option 3 (ohne Übersetzung und mit 10B-Kette) unumgänglich. Andererseits ist die relativ grobe 10B-Kette überdimensioniert und deshalb rein kräftetechnisch nicht notwendig.  Spielt die </w:t>
-      </w:r>
-      <w:proofErr w:type="spellStart"/>
-      <w:r>
-        <w:rPr>
-          <w:rFonts w:eastAsiaTheme="minorEastAsia" w:cs="Arial"/>
-        </w:rPr>
-        <w:t>Drehzahlabwichung</w:t>
-      </w:r>
-      <w:proofErr w:type="spellEnd"/>
-      <w:r>
-        <w:rPr>
-          <w:rFonts w:eastAsiaTheme="minorEastAsia" w:cs="Arial"/>
-        </w:rPr>
-        <w:t xml:space="preserve"> um 6,25% vom gewünschten Wert 80 1/min keine Rolle, so kann Option 2 (ohne Übersetzung mit 08B-Kette) angewendet werden. Ein Vorteil ist auch, dass durch zwei gleiche Kettenräder eine Zukaufteilvariante weniger bestellt werden muss. Aus Montagegründen ist dies zu befürworten. Option 1 mit Übersetzung verkompliziert den Einkauf nur unnötig, sie wäre lediglich im Falle eines signifikanten Preisunterschiedes zwischen den beiden Motoren erwägenswert.</w:t>
+        <w:t>Die Abtriebskettenräder mit ihren Zähnezahlen mussten aufgrund ihres Durchmessers von ca. 184mm laut Anforderungsliste gewählt werden. Ist dieser Durchmesser einbautechnisch bedingt, ist die Wahl von Option 3 (ohne Übersetzung und mit 10B-Kette) unumgänglich. Andererseits ist die relativ grobe 10B-Kette überdimensioniert und deshalb rein kräftetechnisch nicht notwendig.  Spielt die Drehzahlabwichung um 6,25% vom gewünschten Wert 80 1/min keine Rolle, so kann Option 2 (ohne Übersetzung mit 08B-Kette) angewendet werden. Ein Vorteil ist auch, dass durch zwei gleiche Kettenräder eine Zukaufteilvariante weniger bestellt werden muss. Aus Montagegründen ist dies zu befürworten. Option 1 mit Übersetzung verkompliziert den Einkauf nur unnötig, sie wäre lediglich im Falle eines signifikanten Preisunterschiedes zwischen den beiden Motoren erwägenswert.</w:t>
       </w:r>
     </w:p>
     <w:p>
@@ -36575,19 +36089,7 @@
         <w:rPr>
           <w:rFonts w:eastAsiaTheme="minorEastAsia"/>
         </w:rPr>
-        <w:t xml:space="preserve">Moment um Lager A </w:t>
-      </w:r>
-      <w:r>
-        <w:rPr>
-          <w:rFonts w:eastAsiaTheme="minorEastAsia"/>
-        </w:rPr>
-        <w:t>im</w:t>
-      </w:r>
-      <w:r>
-        <w:rPr>
-          <w:rFonts w:eastAsiaTheme="minorEastAsia"/>
-        </w:rPr>
-        <w:t xml:space="preserve"> Uhrzeigersinn: </w:t>
+        <w:t xml:space="preserve">Moment um Lager A im Uhrzeigersinn: </w:t>
       </w:r>
     </w:p>
     <w:p>
@@ -36767,13 +36269,7 @@
             <w:rPr>
               <w:rFonts w:ascii="Cambria Math" w:hAnsi="Cambria Math"/>
             </w:rPr>
-            <m:t>∙355mm=0</m:t>
-          </m:r>
-          <m:r>
-            <w:rPr>
-              <w:rFonts w:ascii="Cambria Math" w:hAnsi="Cambria Math"/>
-            </w:rPr>
-            <m:t xml:space="preserve"> </m:t>
+            <m:t xml:space="preserve">∙355mm=0 </m:t>
           </m:r>
         </m:oMath>
       </m:oMathPara>
@@ -36870,19 +36366,7 @@
             <w:rPr>
               <w:rFonts w:ascii="Cambria Math" w:hAnsi="Cambria Math"/>
             </w:rPr>
-            <m:t>∙290mm</m:t>
-          </m:r>
-          <m:r>
-            <w:rPr>
-              <w:rFonts w:ascii="Cambria Math" w:hAnsi="Cambria Math"/>
-            </w:rPr>
-            <m:t>+</m:t>
-          </m:r>
-          <m:r>
-            <w:rPr>
-              <w:rFonts w:ascii="Cambria Math" w:hAnsi="Cambria Math"/>
-            </w:rPr>
-            <m:t>1844,6N∙355mm=0</m:t>
+            <m:t>∙290mm+1844,6N∙355mm=0</m:t>
           </m:r>
         </m:oMath>
       </m:oMathPara>
@@ -36939,21 +36423,7 @@
               <w:rFonts w:ascii="Cambria Math" w:eastAsiaTheme="minorEastAsia" w:hAnsi="Cambria Math"/>
               <w:highlight w:val="yellow"/>
             </w:rPr>
-            <m:t>≈</m:t>
-          </m:r>
-          <m:r>
-            <w:rPr>
-              <w:rFonts w:ascii="Cambria Math" w:eastAsiaTheme="minorEastAsia" w:hAnsi="Cambria Math"/>
-              <w:highlight w:val="yellow"/>
-            </w:rPr>
-            <m:t>3896</m:t>
-          </m:r>
-          <m:r>
-            <w:rPr>
-              <w:rFonts w:ascii="Cambria Math" w:eastAsiaTheme="minorEastAsia" w:hAnsi="Cambria Math"/>
-              <w:highlight w:val="yellow"/>
-            </w:rPr>
-            <m:t>,0N</m:t>
+            <m:t>≈3896,0N</m:t>
           </m:r>
         </m:oMath>
       </m:oMathPara>
@@ -37014,6 +36484,7 @@
                 <w:rPr>
                   <w:rStyle w:val="Hervorhebung"/>
                   <w:rFonts w:ascii="Cambria Math" w:hAnsi="Cambria Math"/>
+                  <w:i w:val="0"/>
                   <w:iCs w:val="0"/>
                 </w:rPr>
               </m:ctrlPr>
@@ -37027,24 +36498,10 @@
                   <w:rStyle w:val="Hervorhebung"/>
                   <w:rFonts w:ascii="Cambria Math" w:hAnsi="Cambria Math"/>
                 </w:rPr>
-                <m:t>-</m:t>
-              </m:r>
-              <m:r>
-                <w:rPr>
-                  <w:rStyle w:val="Hervorhebung"/>
-                  <w:rFonts w:ascii="Cambria Math" w:hAnsi="Cambria Math"/>
-                </w:rPr>
-                <m:t>F</m:t>
+                <m:t>-F</m:t>
               </m:r>
             </m:e>
             <m:sub>
-              <m:r>
-                <w:rPr>
-                  <w:rStyle w:val="Hervorhebung"/>
-                  <w:rFonts w:ascii="Cambria Math" w:hAnsi="Cambria Math"/>
-                </w:rPr>
-                <m:t>Ay</m:t>
-              </m:r>
               <m:r>
                 <m:rPr>
                   <m:sty m:val="p"/>
@@ -37053,7 +36510,7 @@
                   <w:rStyle w:val="Hervorhebung"/>
                   <w:rFonts w:ascii="Cambria Math" w:hAnsi="Cambria Math"/>
                 </w:rPr>
-                <m:t xml:space="preserve"> </m:t>
+                <m:t xml:space="preserve">Ay </m:t>
               </m:r>
             </m:sub>
           </m:sSub>
@@ -37073,28 +36530,13 @@
                 <w:rPr>
                   <w:rStyle w:val="Hervorhebung"/>
                   <w:rFonts w:ascii="Cambria Math" w:hAnsi="Cambria Math"/>
+                  <w:i w:val="0"/>
                   <w:iCs w:val="0"/>
                 </w:rPr>
               </m:ctrlPr>
             </m:sSubPr>
             <m:e>
               <m:r>
-                <w:rPr>
-                  <w:rStyle w:val="Hervorhebung"/>
-                  <w:rFonts w:ascii="Cambria Math" w:hAnsi="Cambria Math"/>
-                </w:rPr>
-                <m:t>F</m:t>
-              </m:r>
-            </m:e>
-            <m:sub>
-              <m:r>
-                <w:rPr>
-                  <w:rStyle w:val="Hervorhebung"/>
-                  <w:rFonts w:ascii="Cambria Math" w:hAnsi="Cambria Math"/>
-                </w:rPr>
-                <m:t>By</m:t>
-              </m:r>
-              <m:r>
                 <m:rPr>
                   <m:sty m:val="p"/>
                 </m:rPr>
@@ -37102,7 +36544,19 @@
                   <w:rStyle w:val="Hervorhebung"/>
                   <w:rFonts w:ascii="Cambria Math" w:hAnsi="Cambria Math"/>
                 </w:rPr>
-                <m:t xml:space="preserve"> </m:t>
+                <m:t>F</m:t>
+              </m:r>
+            </m:e>
+            <m:sub>
+              <m:r>
+                <m:rPr>
+                  <m:sty m:val="p"/>
+                </m:rPr>
+                <w:rPr>
+                  <w:rStyle w:val="Hervorhebung"/>
+                  <w:rFonts w:ascii="Cambria Math" w:hAnsi="Cambria Math"/>
+                </w:rPr>
+                <m:t xml:space="preserve">By </m:t>
               </m:r>
             </m:sub>
           </m:sSub>
@@ -37122,28 +36576,13 @@
                 <w:rPr>
                   <w:rStyle w:val="Hervorhebung"/>
                   <w:rFonts w:ascii="Cambria Math" w:hAnsi="Cambria Math"/>
+                  <w:i w:val="0"/>
                   <w:iCs w:val="0"/>
                 </w:rPr>
               </m:ctrlPr>
             </m:sSubPr>
             <m:e>
               <m:r>
-                <w:rPr>
-                  <w:rStyle w:val="Hervorhebung"/>
-                  <w:rFonts w:ascii="Cambria Math" w:hAnsi="Cambria Math"/>
-                </w:rPr>
-                <m:t>F</m:t>
-              </m:r>
-            </m:e>
-            <m:sub>
-              <m:r>
-                <w:rPr>
-                  <w:rStyle w:val="Hervorhebung"/>
-                  <w:rFonts w:ascii="Cambria Math" w:hAnsi="Cambria Math"/>
-                </w:rPr>
-                <m:t>Ky</m:t>
-              </m:r>
-              <m:r>
                 <m:rPr>
                   <m:sty m:val="p"/>
                 </m:rPr>
@@ -37151,7 +36590,19 @@
                   <w:rStyle w:val="Hervorhebung"/>
                   <w:rFonts w:ascii="Cambria Math" w:hAnsi="Cambria Math"/>
                 </w:rPr>
-                <m:t xml:space="preserve"> </m:t>
+                <m:t>F</m:t>
+              </m:r>
+            </m:e>
+            <m:sub>
+              <m:r>
+                <m:rPr>
+                  <m:sty m:val="p"/>
+                </m:rPr>
+                <w:rPr>
+                  <w:rStyle w:val="Hervorhebung"/>
+                  <w:rFonts w:ascii="Cambria Math" w:hAnsi="Cambria Math"/>
+                </w:rPr>
+                <m:t xml:space="preserve">Ky </m:t>
               </m:r>
             </m:sub>
           </m:sSub>
@@ -37171,28 +36622,13 @@
                 <w:rPr>
                   <w:rStyle w:val="Hervorhebung"/>
                   <w:rFonts w:ascii="Cambria Math" w:hAnsi="Cambria Math"/>
+                  <w:i w:val="0"/>
                   <w:iCs w:val="0"/>
                 </w:rPr>
               </m:ctrlPr>
             </m:sSubPr>
             <m:e>
               <m:r>
-                <w:rPr>
-                  <w:rStyle w:val="Hervorhebung"/>
-                  <w:rFonts w:ascii="Cambria Math" w:hAnsi="Cambria Math"/>
-                </w:rPr>
-                <m:t>F</m:t>
-              </m:r>
-            </m:e>
-            <m:sub>
-              <m:r>
-                <w:rPr>
-                  <w:rStyle w:val="Hervorhebung"/>
-                  <w:rFonts w:ascii="Cambria Math" w:hAnsi="Cambria Math"/>
-                </w:rPr>
-                <m:t>ZUG</m:t>
-              </m:r>
-              <m:r>
                 <m:rPr>
                   <m:sty m:val="p"/>
                 </m:rPr>
@@ -37200,7 +36636,19 @@
                   <w:rStyle w:val="Hervorhebung"/>
                   <w:rFonts w:ascii="Cambria Math" w:hAnsi="Cambria Math"/>
                 </w:rPr>
-                <m:t>1</m:t>
+                <m:t>F</m:t>
+              </m:r>
+            </m:e>
+            <m:sub>
+              <m:r>
+                <m:rPr>
+                  <m:sty m:val="p"/>
+                </m:rPr>
+                <w:rPr>
+                  <w:rStyle w:val="Hervorhebung"/>
+                  <w:rFonts w:ascii="Cambria Math" w:hAnsi="Cambria Math"/>
+                </w:rPr>
+                <m:t>ZUG1</m:t>
               </m:r>
             </m:sub>
           </m:sSub>
@@ -37220,28 +36668,13 @@
                 <w:rPr>
                   <w:rStyle w:val="Hervorhebung"/>
                   <w:rFonts w:ascii="Cambria Math" w:hAnsi="Cambria Math"/>
+                  <w:i w:val="0"/>
                   <w:iCs w:val="0"/>
                 </w:rPr>
               </m:ctrlPr>
             </m:sSubPr>
             <m:e>
               <m:r>
-                <w:rPr>
-                  <w:rStyle w:val="Hervorhebung"/>
-                  <w:rFonts w:ascii="Cambria Math" w:hAnsi="Cambria Math"/>
-                </w:rPr>
-                <m:t>F</m:t>
-              </m:r>
-            </m:e>
-            <m:sub>
-              <m:r>
-                <w:rPr>
-                  <w:rStyle w:val="Hervorhebung"/>
-                  <w:rFonts w:ascii="Cambria Math" w:hAnsi="Cambria Math"/>
-                </w:rPr>
-                <m:t>ZUG</m:t>
-              </m:r>
-              <m:r>
                 <m:rPr>
                   <m:sty m:val="p"/>
                 </m:rPr>
@@ -37249,7 +36682,19 @@
                   <w:rStyle w:val="Hervorhebung"/>
                   <w:rFonts w:ascii="Cambria Math" w:hAnsi="Cambria Math"/>
                 </w:rPr>
-                <m:t xml:space="preserve">2 </m:t>
+                <m:t>F</m:t>
+              </m:r>
+            </m:e>
+            <m:sub>
+              <m:r>
+                <m:rPr>
+                  <m:sty m:val="p"/>
+                </m:rPr>
+                <w:rPr>
+                  <w:rStyle w:val="Hervorhebung"/>
+                  <w:rFonts w:ascii="Cambria Math" w:hAnsi="Cambria Math"/>
+                </w:rPr>
+                <m:t xml:space="preserve">ZUG2 </m:t>
               </m:r>
             </m:sub>
           </m:sSub>
@@ -37322,19 +36767,7 @@
             <w:rPr>
               <w:rFonts w:ascii="Cambria Math" w:hAnsi="Cambria Math"/>
             </w:rPr>
-            <m:t>-</m:t>
-          </m:r>
-          <m:r>
-            <w:rPr>
-              <w:rFonts w:ascii="Cambria Math" w:hAnsi="Cambria Math"/>
-            </w:rPr>
-            <m:t>3896,0</m:t>
-          </m:r>
-          <m:r>
-            <w:rPr>
-              <w:rFonts w:ascii="Cambria Math" w:hAnsi="Cambria Math"/>
-            </w:rPr>
-            <m:t>N+1844,6N+2500N+2500N=0</m:t>
+            <m:t>-3896,0N+1844,6N+2500N+2500N=0</m:t>
           </m:r>
         </m:oMath>
       </m:oMathPara>
@@ -37392,21 +36825,7 @@
               <w:rFonts w:ascii="Cambria Math" w:hAnsi="Cambria Math"/>
               <w:highlight w:val="yellow"/>
             </w:rPr>
-            <m:t>≈</m:t>
-          </m:r>
-          <m:r>
-            <w:rPr>
-              <w:rFonts w:ascii="Cambria Math" w:hAnsi="Cambria Math"/>
-              <w:highlight w:val="yellow"/>
-            </w:rPr>
-            <m:t>-2948,6</m:t>
-          </m:r>
-          <m:r>
-            <w:rPr>
-              <w:rFonts w:ascii="Cambria Math" w:hAnsi="Cambria Math"/>
-              <w:highlight w:val="yellow"/>
-            </w:rPr>
-            <m:t>N</m:t>
+            <m:t>≈-2948,6N</m:t>
           </m:r>
         </m:oMath>
       </m:oMathPara>
@@ -37465,37 +36884,7 @@
                 <w:rPr>
                   <w:rFonts w:ascii="Cambria Math" w:hAnsi="Cambria Math"/>
                 </w:rPr>
-                <m:t>h</m:t>
-              </m:r>
-              <m:r>
-                <w:rPr>
-                  <w:rFonts w:ascii="Cambria Math" w:hAnsi="Cambria Math"/>
-                </w:rPr>
-                <m:t>,  gedreht</m:t>
-              </m:r>
-              <m:r>
-                <w:rPr>
-                  <w:rFonts w:ascii="Cambria Math" w:hAnsi="Cambria Math"/>
-                </w:rPr>
-                <m:t>,</m:t>
-              </m:r>
-              <m:r>
-                <w:rPr>
-                  <w:rFonts w:ascii="Cambria Math" w:hAnsi="Cambria Math"/>
-                </w:rPr>
-                <m:t>6</m:t>
-              </m:r>
-              <m:r>
-                <w:rPr>
-                  <w:rFonts w:ascii="Cambria Math" w:hAnsi="Cambria Math"/>
-                </w:rPr>
-                <m:t>0</m:t>
-              </m:r>
-              <m:r>
-                <w:rPr>
-                  <w:rFonts w:ascii="Cambria Math" w:hAnsi="Cambria Math"/>
-                </w:rPr>
-                <m:t>08</m:t>
+                <m:t>h,  gedreht,6008</m:t>
               </m:r>
             </m:sub>
           </m:sSub>
@@ -37883,21 +37272,7 @@
                   <w:rFonts w:ascii="Cambria Math" w:hAnsi="Cambria Math"/>
                   <w:highlight w:val="yellow"/>
                 </w:rPr>
-                <m:t>h</m:t>
-              </m:r>
-              <m:r>
-                <w:rPr>
-                  <w:rFonts w:ascii="Cambria Math" w:hAnsi="Cambria Math"/>
-                  <w:highlight w:val="yellow"/>
-                </w:rPr>
-                <m:t>,gedreht</m:t>
-              </m:r>
-              <m:r>
-                <w:rPr>
-                  <w:rFonts w:ascii="Cambria Math" w:hAnsi="Cambria Math"/>
-                  <w:highlight w:val="yellow"/>
-                </w:rPr>
-                <m:t>,</m:t>
+                <m:t>h,gedreht,</m:t>
               </m:r>
               <m:r>
                 <w:rPr>
@@ -37912,14 +37287,7 @@
               <w:rFonts w:ascii="Cambria Math" w:hAnsi="Cambria Math"/>
               <w:highlight w:val="yellow"/>
             </w:rPr>
-            <m:t>≈</m:t>
-          </m:r>
-          <m:r>
-            <w:rPr>
-              <w:rFonts w:ascii="Cambria Math" w:hAnsi="Cambria Math"/>
-              <w:highlight w:val="yellow"/>
-            </w:rPr>
-            <m:t>17308</m:t>
+            <m:t>≈17308</m:t>
           </m:r>
           <m:r>
             <w:rPr>
@@ -37975,25 +37343,7 @@
                 <w:rPr>
                   <w:rFonts w:ascii="Cambria Math" w:hAnsi="Cambria Math"/>
                 </w:rPr>
-                <m:t>h</m:t>
-              </m:r>
-              <m:r>
-                <w:rPr>
-                  <w:rFonts w:ascii="Cambria Math" w:hAnsi="Cambria Math"/>
-                </w:rPr>
-                <m:t>,gedreht</m:t>
-              </m:r>
-              <m:r>
-                <w:rPr>
-                  <w:rFonts w:ascii="Cambria Math" w:hAnsi="Cambria Math"/>
-                </w:rPr>
-                <m:t>,</m:t>
-              </m:r>
-              <m:r>
-                <w:rPr>
-                  <w:rFonts w:ascii="Cambria Math" w:hAnsi="Cambria Math"/>
-                </w:rPr>
-                <m:t>6008</m:t>
+                <m:t>h,gedreht,6008</m:t>
               </m:r>
             </m:sub>
           </m:sSub>
@@ -38233,13 +37583,7 @@
                         <w:rPr>
                           <w:rFonts w:ascii="Cambria Math" w:hAnsi="Cambria Math"/>
                         </w:rPr>
-                        <m:t>2</m:t>
-                      </m:r>
-                      <m:r>
-                        <w:rPr>
-                          <w:rFonts w:ascii="Cambria Math" w:hAnsi="Cambria Math"/>
-                        </w:rPr>
-                        <m:t>948,6N</m:t>
+                        <m:t>2948,6N</m:t>
                       </m:r>
                     </m:den>
                   </m:f>
@@ -38387,21 +37731,7 @@
                   <w:rFonts w:ascii="Cambria Math" w:hAnsi="Cambria Math"/>
                   <w:highlight w:val="yellow"/>
                 </w:rPr>
-                <m:t>h</m:t>
-              </m:r>
-              <m:r>
-                <w:rPr>
-                  <w:rFonts w:ascii="Cambria Math" w:hAnsi="Cambria Math"/>
-                  <w:highlight w:val="yellow"/>
-                </w:rPr>
-                <m:t>,gedreht</m:t>
-              </m:r>
-              <m:r>
-                <w:rPr>
-                  <w:rFonts w:ascii="Cambria Math" w:hAnsi="Cambria Math"/>
-                  <w:highlight w:val="yellow"/>
-                </w:rPr>
-                <m:t>,</m:t>
+                <m:t>h,gedreht,</m:t>
               </m:r>
               <m:r>
                 <w:rPr>
@@ -38416,14 +37746,7 @@
               <w:rFonts w:ascii="Cambria Math" w:hAnsi="Cambria Math"/>
               <w:highlight w:val="yellow"/>
             </w:rPr>
-            <m:t>≈</m:t>
-          </m:r>
-          <m:r>
-            <w:rPr>
-              <w:rFonts w:ascii="Cambria Math" w:hAnsi="Cambria Math"/>
-              <w:highlight w:val="yellow"/>
-            </w:rPr>
-            <m:t>39926</m:t>
+            <m:t>≈39926</m:t>
           </m:r>
           <m:r>
             <w:rPr>
@@ -38453,48 +37776,32 @@
         <w:t>Am Lager A würde die geforderte Lebensdauer von 30000h unterschritten werden.</w:t>
       </w:r>
       <w:r>
-        <w:t xml:space="preserve"> Das Lager mit der nächstgrößeren dynamischen Tragzahl </w:t>
-      </w:r>
-      <w:proofErr w:type="spellStart"/>
-      <w:r>
-        <w:t>C</w:t>
+        <w:t xml:space="preserve"> Das Lager mit der nächstgrößeren dynamischen Tragzahl C</w:t>
       </w:r>
       <w:r>
         <w:rPr>
           <w:vertAlign w:val="subscript"/>
         </w:rPr>
+        <w:t xml:space="preserve">dyn </w:t>
+      </w:r>
+      <w:r>
+        <w:t>wird gewählt</w:t>
+      </w:r>
+      <w:r>
+        <w:t>, der Innendurchmesser d= 40mm wird beibehalten</w:t>
+      </w:r>
+      <w:r>
+        <w:t>. Nach Decker Tab 18.3 ist dies das Rillenkugellager nach DIN 625 6208</w:t>
+      </w:r>
+      <w:r>
+        <w:t xml:space="preserve"> mit C</w:t>
+      </w:r>
+      <w:r>
+        <w:rPr>
+          <w:vertAlign w:val="subscript"/>
+        </w:rPr>
         <w:t>dyn</w:t>
       </w:r>
-      <w:proofErr w:type="spellEnd"/>
-      <w:r>
-        <w:rPr>
-          <w:vertAlign w:val="subscript"/>
-        </w:rPr>
-        <w:t xml:space="preserve"> </w:t>
-      </w:r>
-      <w:r>
-        <w:t>wird gewählt</w:t>
-      </w:r>
-      <w:r>
-        <w:t>, der Innendurchmesser d= 40mm wird beibehalten</w:t>
-      </w:r>
-      <w:r>
-        <w:t>. Nach Decker Tab 18.3 ist dies das Rillenkugellager nach DIN 625 6208</w:t>
-      </w:r>
-      <w:r>
-        <w:t xml:space="preserve"> mit </w:t>
-      </w:r>
-      <w:proofErr w:type="spellStart"/>
-      <w:r>
-        <w:t>C</w:t>
-      </w:r>
-      <w:r>
-        <w:rPr>
-          <w:vertAlign w:val="subscript"/>
-        </w:rPr>
-        <w:t>dyn</w:t>
-      </w:r>
-      <w:proofErr w:type="spellEnd"/>
       <w:r>
         <w:t>=29kN. Es ist geringfügig breiter (B=18mm statt B=15mm) und hat einen größeren Außendurchmesser (D=80mm statt D=68mm). Damit würden konstruktive Änderungen am Lagergehäuse nötig, auf die an dieser Stelle nicht weiter eingegangen werden soll.</w:t>
       </w:r>
@@ -38552,13 +37859,7 @@
                 <w:rPr>
                   <w:rFonts w:ascii="Cambria Math" w:hAnsi="Cambria Math"/>
                 </w:rPr>
-                <m:t>h,  gedreht,</m:t>
-              </m:r>
-              <m:r>
-                <w:rPr>
-                  <w:rFonts w:ascii="Cambria Math" w:hAnsi="Cambria Math"/>
-                </w:rPr>
-                <m:t>6208</m:t>
+                <m:t>h,  gedreht,6208</m:t>
               </m:r>
             </m:sub>
           </m:sSub>
@@ -38790,13 +38091,7 @@
                         <w:rPr>
                           <w:rFonts w:ascii="Cambria Math" w:hAnsi="Cambria Math"/>
                         </w:rPr>
-                        <m:t>29</m:t>
-                      </m:r>
-                      <m:r>
-                        <w:rPr>
-                          <w:rFonts w:ascii="Cambria Math" w:hAnsi="Cambria Math"/>
-                        </w:rPr>
-                        <m:t>kN</m:t>
+                        <m:t>29kN</m:t>
                       </m:r>
                     </m:num>
                     <m:den>
@@ -38967,14 +38262,7 @@
               <w:rFonts w:ascii="Cambria Math" w:hAnsi="Cambria Math"/>
               <w:highlight w:val="yellow"/>
             </w:rPr>
-            <m:t>≈</m:t>
-          </m:r>
-          <m:r>
-            <w:rPr>
-              <w:rFonts w:ascii="Cambria Math" w:hAnsi="Cambria Math"/>
-              <w:highlight w:val="yellow"/>
-            </w:rPr>
-            <m:t>85920</m:t>
+            <m:t>≈85920</m:t>
           </m:r>
           <m:r>
             <w:rPr>
@@ -39262,13 +38550,7 @@
                         <w:rPr>
                           <w:rFonts w:ascii="Cambria Math" w:hAnsi="Cambria Math"/>
                         </w:rPr>
-                        <m:t>29</m:t>
-                      </m:r>
-                      <m:r>
-                        <w:rPr>
-                          <w:rFonts w:ascii="Cambria Math" w:hAnsi="Cambria Math"/>
-                        </w:rPr>
-                        <m:t>kN</m:t>
+                        <m:t>29kN</m:t>
                       </m:r>
                     </m:num>
                     <m:den>
@@ -39439,14 +38721,7 @@
               <w:rFonts w:ascii="Cambria Math" w:hAnsi="Cambria Math"/>
               <w:highlight w:val="yellow"/>
             </w:rPr>
-            <m:t>≈</m:t>
-          </m:r>
-          <m:r>
-            <w:rPr>
-              <w:rFonts w:ascii="Cambria Math" w:hAnsi="Cambria Math"/>
-              <w:highlight w:val="yellow"/>
-            </w:rPr>
-            <m:t>198201</m:t>
+            <m:t>≈198201</m:t>
           </m:r>
           <m:r>
             <w:rPr>
@@ -39911,7 +39186,7 @@
 </file>
 
 <file path=word/endnotes.xml><?xml version="1.0" encoding="utf-8"?>
-<w:endnotes xmlns:wpc="http://schemas.microsoft.com/office/word/2010/wordprocessingCanvas" xmlns:cx="http://schemas.microsoft.com/office/drawing/2014/chartex" xmlns:cx1="http://schemas.microsoft.com/office/drawing/2015/9/8/chartex" xmlns:cx2="http://schemas.microsoft.com/office/drawing/2015/10/21/chartex" xmlns:cx3="http://schemas.microsoft.com/office/drawing/2016/5/9/chartex" xmlns:cx4="http://schemas.microsoft.com/office/drawing/2016/5/10/chartex" xmlns:cx5="http://schemas.microsoft.com/office/drawing/2016/5/11/chartex" xmlns:cx6="http://schemas.microsoft.com/office/drawing/2016/5/12/chartex" xmlns:cx7="http://schemas.microsoft.com/office/drawing/2016/5/13/chartex" xmlns:cx8="http://schemas.microsoft.com/office/drawing/2016/5/14/chartex" xmlns:mc="http://schemas.openxmlformats.org/markup-compatibility/2006" xmlns:aink="http://schemas.microsoft.com/office/drawing/2016/ink" xmlns:am3d="http://schemas.microsoft.com/office/drawing/2017/model3d" xmlns:o="urn:schemas-microsoft-com:office:office" xmlns:r="http://schemas.openxmlformats.org/officeDocument/2006/relationships" xmlns:m="http://schemas.openxmlformats.org/officeDocument/2006/math" xmlns:v="urn:schemas-microsoft-com:vml" xmlns:wp14="http://schemas.microsoft.com/office/word/2010/wordprocessingDrawing" xmlns:wp="http://schemas.openxmlformats.org/drawingml/2006/wordprocessingDrawing" xmlns:w10="urn:schemas-microsoft-com:office:word" xmlns:w="http://schemas.openxmlformats.org/wordprocessingml/2006/main" xmlns:w14="http://schemas.microsoft.com/office/word/2010/wordml" xmlns:w15="http://schemas.microsoft.com/office/word/2012/wordml" xmlns:w16cid="http://schemas.microsoft.com/office/word/2016/wordml/cid" xmlns:w16se="http://schemas.microsoft.com/office/word/2015/wordml/symex" xmlns:wpg="http://schemas.microsoft.com/office/word/2010/wordprocessingGroup" xmlns:wpi="http://schemas.microsoft.com/office/word/2010/wordprocessingInk" xmlns:wne="http://schemas.microsoft.com/office/word/2006/wordml" xmlns:wps="http://schemas.microsoft.com/office/word/2010/wordprocessingShape" mc:Ignorable="w14 w15 w16se w16cid wp14">
+<w:endnotes xmlns:wpc="http://schemas.microsoft.com/office/word/2010/wordprocessingCanvas" xmlns:mc="http://schemas.openxmlformats.org/markup-compatibility/2006" xmlns:o="urn:schemas-microsoft-com:office:office" xmlns:r="http://schemas.openxmlformats.org/officeDocument/2006/relationships" xmlns:m="http://schemas.openxmlformats.org/officeDocument/2006/math" xmlns:v="urn:schemas-microsoft-com:vml" xmlns:wp14="http://schemas.microsoft.com/office/word/2010/wordprocessingDrawing" xmlns:wp="http://schemas.openxmlformats.org/drawingml/2006/wordprocessingDrawing" xmlns:w10="urn:schemas-microsoft-com:office:word" xmlns:w="http://schemas.openxmlformats.org/wordprocessingml/2006/main" xmlns:w14="http://schemas.microsoft.com/office/word/2010/wordml" xmlns:w15="http://schemas.microsoft.com/office/word/2012/wordml" xmlns:wpg="http://schemas.microsoft.com/office/word/2010/wordprocessingGroup" xmlns:wpi="http://schemas.microsoft.com/office/word/2010/wordprocessingInk" xmlns:wne="http://schemas.microsoft.com/office/word/2006/wordml" xmlns:wps="http://schemas.microsoft.com/office/word/2010/wordprocessingShape" mc:Ignorable="w14 w15 wp14">
   <w:endnote w:type="separator" w:id="-1">
     <w:p>
       <w:r>
@@ -39930,7 +39205,7 @@
 </file>
 
 <file path=word/footer1.xml><?xml version="1.0" encoding="utf-8"?>
-<w:ftr xmlns:wpc="http://schemas.microsoft.com/office/word/2010/wordprocessingCanvas" xmlns:cx="http://schemas.microsoft.com/office/drawing/2014/chartex" xmlns:cx1="http://schemas.microsoft.com/office/drawing/2015/9/8/chartex" xmlns:cx2="http://schemas.microsoft.com/office/drawing/2015/10/21/chartex" xmlns:cx3="http://schemas.microsoft.com/office/drawing/2016/5/9/chartex" xmlns:cx4="http://schemas.microsoft.com/office/drawing/2016/5/10/chartex" xmlns:cx5="http://schemas.microsoft.com/office/drawing/2016/5/11/chartex" xmlns:cx6="http://schemas.microsoft.com/office/drawing/2016/5/12/chartex" xmlns:cx7="http://schemas.microsoft.com/office/drawing/2016/5/13/chartex" xmlns:cx8="http://schemas.microsoft.com/office/drawing/2016/5/14/chartex" xmlns:mc="http://schemas.openxmlformats.org/markup-compatibility/2006" xmlns:aink="http://schemas.microsoft.com/office/drawing/2016/ink" xmlns:am3d="http://schemas.microsoft.com/office/drawing/2017/model3d" xmlns:o="urn:schemas-microsoft-com:office:office" xmlns:r="http://schemas.openxmlformats.org/officeDocument/2006/relationships" xmlns:m="http://schemas.openxmlformats.org/officeDocument/2006/math" xmlns:v="urn:schemas-microsoft-com:vml" xmlns:wp14="http://schemas.microsoft.com/office/word/2010/wordprocessingDrawing" xmlns:wp="http://schemas.openxmlformats.org/drawingml/2006/wordprocessingDrawing" xmlns:w10="urn:schemas-microsoft-com:office:word" xmlns:w="http://schemas.openxmlformats.org/wordprocessingml/2006/main" xmlns:w14="http://schemas.microsoft.com/office/word/2010/wordml" xmlns:w15="http://schemas.microsoft.com/office/word/2012/wordml" xmlns:w16cid="http://schemas.microsoft.com/office/word/2016/wordml/cid" xmlns:w16se="http://schemas.microsoft.com/office/word/2015/wordml/symex" xmlns:wpg="http://schemas.microsoft.com/office/word/2010/wordprocessingGroup" xmlns:wpi="http://schemas.microsoft.com/office/word/2010/wordprocessingInk" xmlns:wne="http://schemas.microsoft.com/office/word/2006/wordml" xmlns:wps="http://schemas.microsoft.com/office/word/2010/wordprocessingShape" mc:Ignorable="w14 w15 w16se w16cid wp14">
+<w:ftr xmlns:wpc="http://schemas.microsoft.com/office/word/2010/wordprocessingCanvas" xmlns:mc="http://schemas.openxmlformats.org/markup-compatibility/2006" xmlns:o="urn:schemas-microsoft-com:office:office" xmlns:r="http://schemas.openxmlformats.org/officeDocument/2006/relationships" xmlns:m="http://schemas.openxmlformats.org/officeDocument/2006/math" xmlns:v="urn:schemas-microsoft-com:vml" xmlns:wp14="http://schemas.microsoft.com/office/word/2010/wordprocessingDrawing" xmlns:wp="http://schemas.openxmlformats.org/drawingml/2006/wordprocessingDrawing" xmlns:w10="urn:schemas-microsoft-com:office:word" xmlns:w="http://schemas.openxmlformats.org/wordprocessingml/2006/main" xmlns:w14="http://schemas.microsoft.com/office/word/2010/wordml" xmlns:w15="http://schemas.microsoft.com/office/word/2012/wordml" xmlns:wpg="http://schemas.microsoft.com/office/word/2010/wordprocessingGroup" xmlns:wpi="http://schemas.microsoft.com/office/word/2010/wordprocessingInk" xmlns:wne="http://schemas.microsoft.com/office/word/2006/wordml" xmlns:wps="http://schemas.microsoft.com/office/word/2010/wordprocessingShape" mc:Ignorable="w14 w15 wp14">
   <w:p>
     <w:pPr>
       <w:pStyle w:val="Fuzeile"/>
@@ -39947,7 +39222,7 @@
 </file>
 
 <file path=word/footer2.xml><?xml version="1.0" encoding="utf-8"?>
-<w:ftr xmlns:wpc="http://schemas.microsoft.com/office/word/2010/wordprocessingCanvas" xmlns:cx="http://schemas.microsoft.com/office/drawing/2014/chartex" xmlns:cx1="http://schemas.microsoft.com/office/drawing/2015/9/8/chartex" xmlns:cx2="http://schemas.microsoft.com/office/drawing/2015/10/21/chartex" xmlns:cx3="http://schemas.microsoft.com/office/drawing/2016/5/9/chartex" xmlns:cx4="http://schemas.microsoft.com/office/drawing/2016/5/10/chartex" xmlns:cx5="http://schemas.microsoft.com/office/drawing/2016/5/11/chartex" xmlns:cx6="http://schemas.microsoft.com/office/drawing/2016/5/12/chartex" xmlns:cx7="http://schemas.microsoft.com/office/drawing/2016/5/13/chartex" xmlns:cx8="http://schemas.microsoft.com/office/drawing/2016/5/14/chartex" xmlns:mc="http://schemas.openxmlformats.org/markup-compatibility/2006" xmlns:aink="http://schemas.microsoft.com/office/drawing/2016/ink" xmlns:am3d="http://schemas.microsoft.com/office/drawing/2017/model3d" xmlns:o="urn:schemas-microsoft-com:office:office" xmlns:r="http://schemas.openxmlformats.org/officeDocument/2006/relationships" xmlns:m="http://schemas.openxmlformats.org/officeDocument/2006/math" xmlns:v="urn:schemas-microsoft-com:vml" xmlns:wp14="http://schemas.microsoft.com/office/word/2010/wordprocessingDrawing" xmlns:wp="http://schemas.openxmlformats.org/drawingml/2006/wordprocessingDrawing" xmlns:w10="urn:schemas-microsoft-com:office:word" xmlns:w="http://schemas.openxmlformats.org/wordprocessingml/2006/main" xmlns:w14="http://schemas.microsoft.com/office/word/2010/wordml" xmlns:w15="http://schemas.microsoft.com/office/word/2012/wordml" xmlns:w16cid="http://schemas.microsoft.com/office/word/2016/wordml/cid" xmlns:w16se="http://schemas.microsoft.com/office/word/2015/wordml/symex" xmlns:wpg="http://schemas.microsoft.com/office/word/2010/wordprocessingGroup" xmlns:wpi="http://schemas.microsoft.com/office/word/2010/wordprocessingInk" xmlns:wne="http://schemas.microsoft.com/office/word/2006/wordml" xmlns:wps="http://schemas.microsoft.com/office/word/2010/wordprocessingShape" mc:Ignorable="w14 w15 w16se w16cid wp14">
+<w:ftr xmlns:wpc="http://schemas.microsoft.com/office/word/2010/wordprocessingCanvas" xmlns:mc="http://schemas.openxmlformats.org/markup-compatibility/2006" xmlns:o="urn:schemas-microsoft-com:office:office" xmlns:r="http://schemas.openxmlformats.org/officeDocument/2006/relationships" xmlns:m="http://schemas.openxmlformats.org/officeDocument/2006/math" xmlns:v="urn:schemas-microsoft-com:vml" xmlns:wp14="http://schemas.microsoft.com/office/word/2010/wordprocessingDrawing" xmlns:wp="http://schemas.openxmlformats.org/drawingml/2006/wordprocessingDrawing" xmlns:w10="urn:schemas-microsoft-com:office:word" xmlns:w="http://schemas.openxmlformats.org/wordprocessingml/2006/main" xmlns:w14="http://schemas.microsoft.com/office/word/2010/wordml" xmlns:w15="http://schemas.microsoft.com/office/word/2012/wordml" xmlns:wpg="http://schemas.microsoft.com/office/word/2010/wordprocessingGroup" xmlns:wpi="http://schemas.microsoft.com/office/word/2010/wordprocessingInk" xmlns:wne="http://schemas.microsoft.com/office/word/2006/wordml" xmlns:wps="http://schemas.microsoft.com/office/word/2010/wordprocessingShape" mc:Ignorable="w14 w15 wp14">
   <w:p>
     <w:pPr>
       <w:pStyle w:val="Fuzeile"/>
@@ -39957,7 +39232,7 @@
 </file>
 
 <file path=word/footer3.xml><?xml version="1.0" encoding="utf-8"?>
-<w:ftr xmlns:wpc="http://schemas.microsoft.com/office/word/2010/wordprocessingCanvas" xmlns:cx="http://schemas.microsoft.com/office/drawing/2014/chartex" xmlns:cx1="http://schemas.microsoft.com/office/drawing/2015/9/8/chartex" xmlns:cx2="http://schemas.microsoft.com/office/drawing/2015/10/21/chartex" xmlns:cx3="http://schemas.microsoft.com/office/drawing/2016/5/9/chartex" xmlns:cx4="http://schemas.microsoft.com/office/drawing/2016/5/10/chartex" xmlns:cx5="http://schemas.microsoft.com/office/drawing/2016/5/11/chartex" xmlns:cx6="http://schemas.microsoft.com/office/drawing/2016/5/12/chartex" xmlns:cx7="http://schemas.microsoft.com/office/drawing/2016/5/13/chartex" xmlns:cx8="http://schemas.microsoft.com/office/drawing/2016/5/14/chartex" xmlns:mc="http://schemas.openxmlformats.org/markup-compatibility/2006" xmlns:aink="http://schemas.microsoft.com/office/drawing/2016/ink" xmlns:am3d="http://schemas.microsoft.com/office/drawing/2017/model3d" xmlns:o="urn:schemas-microsoft-com:office:office" xmlns:r="http://schemas.openxmlformats.org/officeDocument/2006/relationships" xmlns:m="http://schemas.openxmlformats.org/officeDocument/2006/math" xmlns:v="urn:schemas-microsoft-com:vml" xmlns:wp14="http://schemas.microsoft.com/office/word/2010/wordprocessingDrawing" xmlns:wp="http://schemas.openxmlformats.org/drawingml/2006/wordprocessingDrawing" xmlns:w10="urn:schemas-microsoft-com:office:word" xmlns:w="http://schemas.openxmlformats.org/wordprocessingml/2006/main" xmlns:w14="http://schemas.microsoft.com/office/word/2010/wordml" xmlns:w15="http://schemas.microsoft.com/office/word/2012/wordml" xmlns:w16cid="http://schemas.microsoft.com/office/word/2016/wordml/cid" xmlns:w16se="http://schemas.microsoft.com/office/word/2015/wordml/symex" xmlns:wpg="http://schemas.microsoft.com/office/word/2010/wordprocessingGroup" xmlns:wpi="http://schemas.microsoft.com/office/word/2010/wordprocessingInk" xmlns:wne="http://schemas.microsoft.com/office/word/2006/wordml" xmlns:wps="http://schemas.microsoft.com/office/word/2010/wordprocessingShape" mc:Ignorable="w14 w15 w16se w16cid wp14">
+<w:ftr xmlns:wpc="http://schemas.microsoft.com/office/word/2010/wordprocessingCanvas" xmlns:mc="http://schemas.openxmlformats.org/markup-compatibility/2006" xmlns:o="urn:schemas-microsoft-com:office:office" xmlns:r="http://schemas.openxmlformats.org/officeDocument/2006/relationships" xmlns:m="http://schemas.openxmlformats.org/officeDocument/2006/math" xmlns:v="urn:schemas-microsoft-com:vml" xmlns:wp14="http://schemas.microsoft.com/office/word/2010/wordprocessingDrawing" xmlns:wp="http://schemas.openxmlformats.org/drawingml/2006/wordprocessingDrawing" xmlns:w10="urn:schemas-microsoft-com:office:word" xmlns:w="http://schemas.openxmlformats.org/wordprocessingml/2006/main" xmlns:w14="http://schemas.microsoft.com/office/word/2010/wordml" xmlns:w15="http://schemas.microsoft.com/office/word/2012/wordml" xmlns:wpg="http://schemas.microsoft.com/office/word/2010/wordprocessingGroup" xmlns:wpi="http://schemas.microsoft.com/office/word/2010/wordprocessingInk" xmlns:wne="http://schemas.microsoft.com/office/word/2006/wordml" xmlns:wps="http://schemas.microsoft.com/office/word/2010/wordprocessingShape" mc:Ignorable="w14 w15 wp14">
   <w:p>
     <w:pPr>
       <w:pStyle w:val="Fuzeile"/>
@@ -39982,7 +39257,7 @@
       <w:rPr>
         <w:noProof/>
       </w:rPr>
-      <w:t>17</w:t>
+      <w:t>20</w:t>
     </w:r>
     <w:r>
       <w:fldChar w:fldCharType="end"/>
@@ -39992,7 +39267,7 @@
 </file>
 
 <file path=word/footer4.xml><?xml version="1.0" encoding="utf-8"?>
-<w:ftr xmlns:wpc="http://schemas.microsoft.com/office/word/2010/wordprocessingCanvas" xmlns:cx="http://schemas.microsoft.com/office/drawing/2014/chartex" xmlns:cx1="http://schemas.microsoft.com/office/drawing/2015/9/8/chartex" xmlns:cx2="http://schemas.microsoft.com/office/drawing/2015/10/21/chartex" xmlns:cx3="http://schemas.microsoft.com/office/drawing/2016/5/9/chartex" xmlns:cx4="http://schemas.microsoft.com/office/drawing/2016/5/10/chartex" xmlns:cx5="http://schemas.microsoft.com/office/drawing/2016/5/11/chartex" xmlns:cx6="http://schemas.microsoft.com/office/drawing/2016/5/12/chartex" xmlns:cx7="http://schemas.microsoft.com/office/drawing/2016/5/13/chartex" xmlns:cx8="http://schemas.microsoft.com/office/drawing/2016/5/14/chartex" xmlns:mc="http://schemas.openxmlformats.org/markup-compatibility/2006" xmlns:aink="http://schemas.microsoft.com/office/drawing/2016/ink" xmlns:am3d="http://schemas.microsoft.com/office/drawing/2017/model3d" xmlns:o="urn:schemas-microsoft-com:office:office" xmlns:r="http://schemas.openxmlformats.org/officeDocument/2006/relationships" xmlns:m="http://schemas.openxmlformats.org/officeDocument/2006/math" xmlns:v="urn:schemas-microsoft-com:vml" xmlns:wp14="http://schemas.microsoft.com/office/word/2010/wordprocessingDrawing" xmlns:wp="http://schemas.openxmlformats.org/drawingml/2006/wordprocessingDrawing" xmlns:w10="urn:schemas-microsoft-com:office:word" xmlns:w="http://schemas.openxmlformats.org/wordprocessingml/2006/main" xmlns:w14="http://schemas.microsoft.com/office/word/2010/wordml" xmlns:w15="http://schemas.microsoft.com/office/word/2012/wordml" xmlns:w16cid="http://schemas.microsoft.com/office/word/2016/wordml/cid" xmlns:w16se="http://schemas.microsoft.com/office/word/2015/wordml/symex" xmlns:wpg="http://schemas.microsoft.com/office/word/2010/wordprocessingGroup" xmlns:wpi="http://schemas.microsoft.com/office/word/2010/wordprocessingInk" xmlns:wne="http://schemas.microsoft.com/office/word/2006/wordml" xmlns:wps="http://schemas.microsoft.com/office/word/2010/wordprocessingShape" mc:Ignorable="w14 w15 w16se w16cid wp14">
+<w:ftr xmlns:wpc="http://schemas.microsoft.com/office/word/2010/wordprocessingCanvas" xmlns:mc="http://schemas.openxmlformats.org/markup-compatibility/2006" xmlns:o="urn:schemas-microsoft-com:office:office" xmlns:r="http://schemas.openxmlformats.org/officeDocument/2006/relationships" xmlns:m="http://schemas.openxmlformats.org/officeDocument/2006/math" xmlns:v="urn:schemas-microsoft-com:vml" xmlns:wp14="http://schemas.microsoft.com/office/word/2010/wordprocessingDrawing" xmlns:wp="http://schemas.openxmlformats.org/drawingml/2006/wordprocessingDrawing" xmlns:w10="urn:schemas-microsoft-com:office:word" xmlns:w="http://schemas.openxmlformats.org/wordprocessingml/2006/main" xmlns:w14="http://schemas.microsoft.com/office/word/2010/wordml" xmlns:w15="http://schemas.microsoft.com/office/word/2012/wordml" xmlns:wpg="http://schemas.microsoft.com/office/word/2010/wordprocessingGroup" xmlns:wpi="http://schemas.microsoft.com/office/word/2010/wordprocessingInk" xmlns:wne="http://schemas.microsoft.com/office/word/2006/wordml" xmlns:wps="http://schemas.microsoft.com/office/word/2010/wordprocessingShape" mc:Ignorable="w14 w15 wp14">
   <w:p>
     <w:pPr>
       <w:pStyle w:val="Fuzeile"/>
@@ -40002,7 +39277,7 @@
 </file>
 
 <file path=word/footnotes.xml><?xml version="1.0" encoding="utf-8"?>
-<w:footnotes xmlns:wpc="http://schemas.microsoft.com/office/word/2010/wordprocessingCanvas" xmlns:cx="http://schemas.microsoft.com/office/drawing/2014/chartex" xmlns:cx1="http://schemas.microsoft.com/office/drawing/2015/9/8/chartex" xmlns:cx2="http://schemas.microsoft.com/office/drawing/2015/10/21/chartex" xmlns:cx3="http://schemas.microsoft.com/office/drawing/2016/5/9/chartex" xmlns:cx4="http://schemas.microsoft.com/office/drawing/2016/5/10/chartex" xmlns:cx5="http://schemas.microsoft.com/office/drawing/2016/5/11/chartex" xmlns:cx6="http://schemas.microsoft.com/office/drawing/2016/5/12/chartex" xmlns:cx7="http://schemas.microsoft.com/office/drawing/2016/5/13/chartex" xmlns:cx8="http://schemas.microsoft.com/office/drawing/2016/5/14/chartex" xmlns:mc="http://schemas.openxmlformats.org/markup-compatibility/2006" xmlns:aink="http://schemas.microsoft.com/office/drawing/2016/ink" xmlns:am3d="http://schemas.microsoft.com/office/drawing/2017/model3d" xmlns:o="urn:schemas-microsoft-com:office:office" xmlns:r="http://schemas.openxmlformats.org/officeDocument/2006/relationships" xmlns:m="http://schemas.openxmlformats.org/officeDocument/2006/math" xmlns:v="urn:schemas-microsoft-com:vml" xmlns:wp14="http://schemas.microsoft.com/office/word/2010/wordprocessingDrawing" xmlns:wp="http://schemas.openxmlformats.org/drawingml/2006/wordprocessingDrawing" xmlns:w10="urn:schemas-microsoft-com:office:word" xmlns:w="http://schemas.openxmlformats.org/wordprocessingml/2006/main" xmlns:w14="http://schemas.microsoft.com/office/word/2010/wordml" xmlns:w15="http://schemas.microsoft.com/office/word/2012/wordml" xmlns:w16cid="http://schemas.microsoft.com/office/word/2016/wordml/cid" xmlns:w16se="http://schemas.microsoft.com/office/word/2015/wordml/symex" xmlns:wpg="http://schemas.microsoft.com/office/word/2010/wordprocessingGroup" xmlns:wpi="http://schemas.microsoft.com/office/word/2010/wordprocessingInk" xmlns:wne="http://schemas.microsoft.com/office/word/2006/wordml" xmlns:wps="http://schemas.microsoft.com/office/word/2010/wordprocessingShape" mc:Ignorable="w14 w15 w16se w16cid wp14">
+<w:footnotes xmlns:wpc="http://schemas.microsoft.com/office/word/2010/wordprocessingCanvas" xmlns:mc="http://schemas.openxmlformats.org/markup-compatibility/2006" xmlns:o="urn:schemas-microsoft-com:office:office" xmlns:r="http://schemas.openxmlformats.org/officeDocument/2006/relationships" xmlns:m="http://schemas.openxmlformats.org/officeDocument/2006/math" xmlns:v="urn:schemas-microsoft-com:vml" xmlns:wp14="http://schemas.microsoft.com/office/word/2010/wordprocessingDrawing" xmlns:wp="http://schemas.openxmlformats.org/drawingml/2006/wordprocessingDrawing" xmlns:w10="urn:schemas-microsoft-com:office:word" xmlns:w="http://schemas.openxmlformats.org/wordprocessingml/2006/main" xmlns:w14="http://schemas.microsoft.com/office/word/2010/wordml" xmlns:w15="http://schemas.microsoft.com/office/word/2012/wordml" xmlns:wpg="http://schemas.microsoft.com/office/word/2010/wordprocessingGroup" xmlns:wpi="http://schemas.microsoft.com/office/word/2010/wordprocessingInk" xmlns:wne="http://schemas.microsoft.com/office/word/2006/wordml" xmlns:wps="http://schemas.microsoft.com/office/word/2010/wordprocessingShape" mc:Ignorable="w14 w15 wp14">
   <w:footnote w:type="separator" w:id="-1">
     <w:p>
       <w:r>
@@ -40021,7 +39296,7 @@
 </file>
 
 <file path=word/header1.xml><?xml version="1.0" encoding="utf-8"?>
-<w:hdr xmlns:wpc="http://schemas.microsoft.com/office/word/2010/wordprocessingCanvas" xmlns:cx="http://schemas.microsoft.com/office/drawing/2014/chartex" xmlns:cx1="http://schemas.microsoft.com/office/drawing/2015/9/8/chartex" xmlns:cx2="http://schemas.microsoft.com/office/drawing/2015/10/21/chartex" xmlns:cx3="http://schemas.microsoft.com/office/drawing/2016/5/9/chartex" xmlns:cx4="http://schemas.microsoft.com/office/drawing/2016/5/10/chartex" xmlns:cx5="http://schemas.microsoft.com/office/drawing/2016/5/11/chartex" xmlns:cx6="http://schemas.microsoft.com/office/drawing/2016/5/12/chartex" xmlns:cx7="http://schemas.microsoft.com/office/drawing/2016/5/13/chartex" xmlns:cx8="http://schemas.microsoft.com/office/drawing/2016/5/14/chartex" xmlns:mc="http://schemas.openxmlformats.org/markup-compatibility/2006" xmlns:aink="http://schemas.microsoft.com/office/drawing/2016/ink" xmlns:am3d="http://schemas.microsoft.com/office/drawing/2017/model3d" xmlns:o="urn:schemas-microsoft-com:office:office" xmlns:r="http://schemas.openxmlformats.org/officeDocument/2006/relationships" xmlns:m="http://schemas.openxmlformats.org/officeDocument/2006/math" xmlns:v="urn:schemas-microsoft-com:vml" xmlns:wp14="http://schemas.microsoft.com/office/word/2010/wordprocessingDrawing" xmlns:wp="http://schemas.openxmlformats.org/drawingml/2006/wordprocessingDrawing" xmlns:w10="urn:schemas-microsoft-com:office:word" xmlns:w="http://schemas.openxmlformats.org/wordprocessingml/2006/main" xmlns:w14="http://schemas.microsoft.com/office/word/2010/wordml" xmlns:w15="http://schemas.microsoft.com/office/word/2012/wordml" xmlns:w16cid="http://schemas.microsoft.com/office/word/2016/wordml/cid" xmlns:w16se="http://schemas.microsoft.com/office/word/2015/wordml/symex" xmlns:wpg="http://schemas.microsoft.com/office/word/2010/wordprocessingGroup" xmlns:wpi="http://schemas.microsoft.com/office/word/2010/wordprocessingInk" xmlns:wne="http://schemas.microsoft.com/office/word/2006/wordml" xmlns:wps="http://schemas.microsoft.com/office/word/2010/wordprocessingShape" mc:Ignorable="w14 w15 w16se w16cid wp14">
+<w:hdr xmlns:wpc="http://schemas.microsoft.com/office/word/2010/wordprocessingCanvas" xmlns:mc="http://schemas.openxmlformats.org/markup-compatibility/2006" xmlns:o="urn:schemas-microsoft-com:office:office" xmlns:r="http://schemas.openxmlformats.org/officeDocument/2006/relationships" xmlns:m="http://schemas.openxmlformats.org/officeDocument/2006/math" xmlns:v="urn:schemas-microsoft-com:vml" xmlns:wp14="http://schemas.microsoft.com/office/word/2010/wordprocessingDrawing" xmlns:wp="http://schemas.openxmlformats.org/drawingml/2006/wordprocessingDrawing" xmlns:w10="urn:schemas-microsoft-com:office:word" xmlns:w="http://schemas.openxmlformats.org/wordprocessingml/2006/main" xmlns:w14="http://schemas.microsoft.com/office/word/2010/wordml" xmlns:w15="http://schemas.microsoft.com/office/word/2012/wordml" xmlns:wpg="http://schemas.microsoft.com/office/word/2010/wordprocessingGroup" xmlns:wpi="http://schemas.microsoft.com/office/word/2010/wordprocessingInk" xmlns:wne="http://schemas.microsoft.com/office/word/2006/wordml" xmlns:wps="http://schemas.microsoft.com/office/word/2010/wordprocessingShape" mc:Ignorable="w14 w15 wp14">
   <w:p>
     <w:pPr>
       <w:pStyle w:val="Kopfzeile"/>
@@ -40110,7 +39385,7 @@
 </file>
 
 <file path=word/header2.xml><?xml version="1.0" encoding="utf-8"?>
-<w:hdr xmlns:wpc="http://schemas.microsoft.com/office/word/2010/wordprocessingCanvas" xmlns:cx="http://schemas.microsoft.com/office/drawing/2014/chartex" xmlns:cx1="http://schemas.microsoft.com/office/drawing/2015/9/8/chartex" xmlns:cx2="http://schemas.microsoft.com/office/drawing/2015/10/21/chartex" xmlns:cx3="http://schemas.microsoft.com/office/drawing/2016/5/9/chartex" xmlns:cx4="http://schemas.microsoft.com/office/drawing/2016/5/10/chartex" xmlns:cx5="http://schemas.microsoft.com/office/drawing/2016/5/11/chartex" xmlns:cx6="http://schemas.microsoft.com/office/drawing/2016/5/12/chartex" xmlns:cx7="http://schemas.microsoft.com/office/drawing/2016/5/13/chartex" xmlns:cx8="http://schemas.microsoft.com/office/drawing/2016/5/14/chartex" xmlns:mc="http://schemas.openxmlformats.org/markup-compatibility/2006" xmlns:aink="http://schemas.microsoft.com/office/drawing/2016/ink" xmlns:am3d="http://schemas.microsoft.com/office/drawing/2017/model3d" xmlns:o="urn:schemas-microsoft-com:office:office" xmlns:r="http://schemas.openxmlformats.org/officeDocument/2006/relationships" xmlns:m="http://schemas.openxmlformats.org/officeDocument/2006/math" xmlns:v="urn:schemas-microsoft-com:vml" xmlns:wp14="http://schemas.microsoft.com/office/word/2010/wordprocessingDrawing" xmlns:wp="http://schemas.openxmlformats.org/drawingml/2006/wordprocessingDrawing" xmlns:w10="urn:schemas-microsoft-com:office:word" xmlns:w="http://schemas.openxmlformats.org/wordprocessingml/2006/main" xmlns:w14="http://schemas.microsoft.com/office/word/2010/wordml" xmlns:w15="http://schemas.microsoft.com/office/word/2012/wordml" xmlns:w16cid="http://schemas.microsoft.com/office/word/2016/wordml/cid" xmlns:w16se="http://schemas.microsoft.com/office/word/2015/wordml/symex" xmlns:wpg="http://schemas.microsoft.com/office/word/2010/wordprocessingGroup" xmlns:wpi="http://schemas.microsoft.com/office/word/2010/wordprocessingInk" xmlns:wne="http://schemas.microsoft.com/office/word/2006/wordml" xmlns:wps="http://schemas.microsoft.com/office/word/2010/wordprocessingShape" mc:Ignorable="w14 w15 w16se w16cid wp14">
+<w:hdr xmlns:wpc="http://schemas.microsoft.com/office/word/2010/wordprocessingCanvas" xmlns:mc="http://schemas.openxmlformats.org/markup-compatibility/2006" xmlns:o="urn:schemas-microsoft-com:office:office" xmlns:r="http://schemas.openxmlformats.org/officeDocument/2006/relationships" xmlns:m="http://schemas.openxmlformats.org/officeDocument/2006/math" xmlns:v="urn:schemas-microsoft-com:vml" xmlns:wp14="http://schemas.microsoft.com/office/word/2010/wordprocessingDrawing" xmlns:wp="http://schemas.openxmlformats.org/drawingml/2006/wordprocessingDrawing" xmlns:w10="urn:schemas-microsoft-com:office:word" xmlns:w="http://schemas.openxmlformats.org/wordprocessingml/2006/main" xmlns:w14="http://schemas.microsoft.com/office/word/2010/wordml" xmlns:w15="http://schemas.microsoft.com/office/word/2012/wordml" xmlns:wpg="http://schemas.microsoft.com/office/word/2010/wordprocessingGroup" xmlns:wpi="http://schemas.microsoft.com/office/word/2010/wordprocessingInk" xmlns:wne="http://schemas.microsoft.com/office/word/2006/wordml" xmlns:wps="http://schemas.microsoft.com/office/word/2010/wordprocessingShape" mc:Ignorable="w14 w15 wp14">
   <w:p>
     <w:pPr>
       <w:pStyle w:val="Kopfzeile"/>
@@ -40230,7 +39505,6 @@
     <w:pPr>
       <w:pStyle w:val="Kopfzeile"/>
     </w:pPr>
-    <w:proofErr w:type="spellStart"/>
     <w:r>
       <w:rPr>
         <w:rFonts w:ascii="Arial Fett" w:hAnsi="Arial Fett"/>
@@ -40241,13 +39515,12 @@
       </w:rPr>
       <w:t>firma</w:t>
     </w:r>
-    <w:proofErr w:type="spellEnd"/>
   </w:p>
 </w:hdr>
 </file>
 
 <file path=word/header3.xml><?xml version="1.0" encoding="utf-8"?>
-<w:hdr xmlns:wpc="http://schemas.microsoft.com/office/word/2010/wordprocessingCanvas" xmlns:cx="http://schemas.microsoft.com/office/drawing/2014/chartex" xmlns:cx1="http://schemas.microsoft.com/office/drawing/2015/9/8/chartex" xmlns:cx2="http://schemas.microsoft.com/office/drawing/2015/10/21/chartex" xmlns:cx3="http://schemas.microsoft.com/office/drawing/2016/5/9/chartex" xmlns:cx4="http://schemas.microsoft.com/office/drawing/2016/5/10/chartex" xmlns:cx5="http://schemas.microsoft.com/office/drawing/2016/5/11/chartex" xmlns:cx6="http://schemas.microsoft.com/office/drawing/2016/5/12/chartex" xmlns:cx7="http://schemas.microsoft.com/office/drawing/2016/5/13/chartex" xmlns:cx8="http://schemas.microsoft.com/office/drawing/2016/5/14/chartex" xmlns:mc="http://schemas.openxmlformats.org/markup-compatibility/2006" xmlns:aink="http://schemas.microsoft.com/office/drawing/2016/ink" xmlns:am3d="http://schemas.microsoft.com/office/drawing/2017/model3d" xmlns:o="urn:schemas-microsoft-com:office:office" xmlns:r="http://schemas.openxmlformats.org/officeDocument/2006/relationships" xmlns:m="http://schemas.openxmlformats.org/officeDocument/2006/math" xmlns:v="urn:schemas-microsoft-com:vml" xmlns:wp14="http://schemas.microsoft.com/office/word/2010/wordprocessingDrawing" xmlns:wp="http://schemas.openxmlformats.org/drawingml/2006/wordprocessingDrawing" xmlns:w10="urn:schemas-microsoft-com:office:word" xmlns:w="http://schemas.openxmlformats.org/wordprocessingml/2006/main" xmlns:w14="http://schemas.microsoft.com/office/word/2010/wordml" xmlns:w15="http://schemas.microsoft.com/office/word/2012/wordml" xmlns:w16cid="http://schemas.microsoft.com/office/word/2016/wordml/cid" xmlns:w16se="http://schemas.microsoft.com/office/word/2015/wordml/symex" xmlns:wpg="http://schemas.microsoft.com/office/word/2010/wordprocessingGroup" xmlns:wpi="http://schemas.microsoft.com/office/word/2010/wordprocessingInk" xmlns:wne="http://schemas.microsoft.com/office/word/2006/wordml" xmlns:wps="http://schemas.microsoft.com/office/word/2010/wordprocessingShape" mc:Ignorable="w14 w15 w16se w16cid wp14">
+<w:hdr xmlns:wpc="http://schemas.microsoft.com/office/word/2010/wordprocessingCanvas" xmlns:mc="http://schemas.openxmlformats.org/markup-compatibility/2006" xmlns:o="urn:schemas-microsoft-com:office:office" xmlns:r="http://schemas.openxmlformats.org/officeDocument/2006/relationships" xmlns:m="http://schemas.openxmlformats.org/officeDocument/2006/math" xmlns:v="urn:schemas-microsoft-com:vml" xmlns:wp14="http://schemas.microsoft.com/office/word/2010/wordprocessingDrawing" xmlns:wp="http://schemas.openxmlformats.org/drawingml/2006/wordprocessingDrawing" xmlns:w10="urn:schemas-microsoft-com:office:word" xmlns:w="http://schemas.openxmlformats.org/wordprocessingml/2006/main" xmlns:w14="http://schemas.microsoft.com/office/word/2010/wordml" xmlns:w15="http://schemas.microsoft.com/office/word/2012/wordml" xmlns:wpg="http://schemas.microsoft.com/office/word/2010/wordprocessingGroup" xmlns:wpi="http://schemas.microsoft.com/office/word/2010/wordprocessingInk" xmlns:wne="http://schemas.microsoft.com/office/word/2006/wordml" xmlns:wps="http://schemas.microsoft.com/office/word/2010/wordprocessingShape" mc:Ignorable="w14 w15 wp14">
   <w:p>
     <w:pPr>
       <w:pStyle w:val="Kopfzeile"/>
@@ -40257,7 +39530,7 @@
 </file>
 
 <file path=word/header4.xml><?xml version="1.0" encoding="utf-8"?>
-<w:hdr xmlns:wpc="http://schemas.microsoft.com/office/word/2010/wordprocessingCanvas" xmlns:cx="http://schemas.microsoft.com/office/drawing/2014/chartex" xmlns:cx1="http://schemas.microsoft.com/office/drawing/2015/9/8/chartex" xmlns:cx2="http://schemas.microsoft.com/office/drawing/2015/10/21/chartex" xmlns:cx3="http://schemas.microsoft.com/office/drawing/2016/5/9/chartex" xmlns:cx4="http://schemas.microsoft.com/office/drawing/2016/5/10/chartex" xmlns:cx5="http://schemas.microsoft.com/office/drawing/2016/5/11/chartex" xmlns:cx6="http://schemas.microsoft.com/office/drawing/2016/5/12/chartex" xmlns:cx7="http://schemas.microsoft.com/office/drawing/2016/5/13/chartex" xmlns:cx8="http://schemas.microsoft.com/office/drawing/2016/5/14/chartex" xmlns:mc="http://schemas.openxmlformats.org/markup-compatibility/2006" xmlns:aink="http://schemas.microsoft.com/office/drawing/2016/ink" xmlns:am3d="http://schemas.microsoft.com/office/drawing/2017/model3d" xmlns:o="urn:schemas-microsoft-com:office:office" xmlns:r="http://schemas.openxmlformats.org/officeDocument/2006/relationships" xmlns:m="http://schemas.openxmlformats.org/officeDocument/2006/math" xmlns:v="urn:schemas-microsoft-com:vml" xmlns:wp14="http://schemas.microsoft.com/office/word/2010/wordprocessingDrawing" xmlns:wp="http://schemas.openxmlformats.org/drawingml/2006/wordprocessingDrawing" xmlns:w10="urn:schemas-microsoft-com:office:word" xmlns:w="http://schemas.openxmlformats.org/wordprocessingml/2006/main" xmlns:w14="http://schemas.microsoft.com/office/word/2010/wordml" xmlns:w15="http://schemas.microsoft.com/office/word/2012/wordml" xmlns:w16cid="http://schemas.microsoft.com/office/word/2016/wordml/cid" xmlns:w16se="http://schemas.microsoft.com/office/word/2015/wordml/symex" xmlns:wpg="http://schemas.microsoft.com/office/word/2010/wordprocessingGroup" xmlns:wpi="http://schemas.microsoft.com/office/word/2010/wordprocessingInk" xmlns:wne="http://schemas.microsoft.com/office/word/2006/wordml" xmlns:wps="http://schemas.microsoft.com/office/word/2010/wordprocessingShape" mc:Ignorable="w14 w15 w16se w16cid wp14">
+<w:hdr xmlns:wpc="http://schemas.microsoft.com/office/word/2010/wordprocessingCanvas" xmlns:mc="http://schemas.openxmlformats.org/markup-compatibility/2006" xmlns:o="urn:schemas-microsoft-com:office:office" xmlns:r="http://schemas.openxmlformats.org/officeDocument/2006/relationships" xmlns:m="http://schemas.openxmlformats.org/officeDocument/2006/math" xmlns:v="urn:schemas-microsoft-com:vml" xmlns:wp14="http://schemas.microsoft.com/office/word/2010/wordprocessingDrawing" xmlns:wp="http://schemas.openxmlformats.org/drawingml/2006/wordprocessingDrawing" xmlns:w10="urn:schemas-microsoft-com:office:word" xmlns:w="http://schemas.openxmlformats.org/wordprocessingml/2006/main" xmlns:w14="http://schemas.microsoft.com/office/word/2010/wordml" xmlns:w15="http://schemas.microsoft.com/office/word/2012/wordml" xmlns:wpg="http://schemas.microsoft.com/office/word/2010/wordprocessingGroup" xmlns:wpi="http://schemas.microsoft.com/office/word/2010/wordprocessingInk" xmlns:wne="http://schemas.microsoft.com/office/word/2006/wordml" xmlns:wps="http://schemas.microsoft.com/office/word/2010/wordprocessingShape" mc:Ignorable="w14 w15 wp14">
   <w:p>
     <w:pPr>
       <w:pStyle w:val="Kopfzeile"/>
@@ -40267,7 +39540,7 @@
 </file>
 
 <file path=word/header5.xml><?xml version="1.0" encoding="utf-8"?>
-<w:hdr xmlns:wpc="http://schemas.microsoft.com/office/word/2010/wordprocessingCanvas" xmlns:cx="http://schemas.microsoft.com/office/drawing/2014/chartex" xmlns:cx1="http://schemas.microsoft.com/office/drawing/2015/9/8/chartex" xmlns:cx2="http://schemas.microsoft.com/office/drawing/2015/10/21/chartex" xmlns:cx3="http://schemas.microsoft.com/office/drawing/2016/5/9/chartex" xmlns:cx4="http://schemas.microsoft.com/office/drawing/2016/5/10/chartex" xmlns:cx5="http://schemas.microsoft.com/office/drawing/2016/5/11/chartex" xmlns:cx6="http://schemas.microsoft.com/office/drawing/2016/5/12/chartex" xmlns:cx7="http://schemas.microsoft.com/office/drawing/2016/5/13/chartex" xmlns:cx8="http://schemas.microsoft.com/office/drawing/2016/5/14/chartex" xmlns:mc="http://schemas.openxmlformats.org/markup-compatibility/2006" xmlns:aink="http://schemas.microsoft.com/office/drawing/2016/ink" xmlns:am3d="http://schemas.microsoft.com/office/drawing/2017/model3d" xmlns:o="urn:schemas-microsoft-com:office:office" xmlns:r="http://schemas.openxmlformats.org/officeDocument/2006/relationships" xmlns:m="http://schemas.openxmlformats.org/officeDocument/2006/math" xmlns:v="urn:schemas-microsoft-com:vml" xmlns:wp14="http://schemas.microsoft.com/office/word/2010/wordprocessingDrawing" xmlns:wp="http://schemas.openxmlformats.org/drawingml/2006/wordprocessingDrawing" xmlns:w10="urn:schemas-microsoft-com:office:word" xmlns:w="http://schemas.openxmlformats.org/wordprocessingml/2006/main" xmlns:w14="http://schemas.microsoft.com/office/word/2010/wordml" xmlns:w15="http://schemas.microsoft.com/office/word/2012/wordml" xmlns:w16cid="http://schemas.microsoft.com/office/word/2016/wordml/cid" xmlns:w16se="http://schemas.microsoft.com/office/word/2015/wordml/symex" xmlns:wpg="http://schemas.microsoft.com/office/word/2010/wordprocessingGroup" xmlns:wpi="http://schemas.microsoft.com/office/word/2010/wordprocessingInk" xmlns:wne="http://schemas.microsoft.com/office/word/2006/wordml" xmlns:wps="http://schemas.microsoft.com/office/word/2010/wordprocessingShape" mc:Ignorable="w14 w15 w16se w16cid wp14">
+<w:hdr xmlns:wpc="http://schemas.microsoft.com/office/word/2010/wordprocessingCanvas" xmlns:mc="http://schemas.openxmlformats.org/markup-compatibility/2006" xmlns:o="urn:schemas-microsoft-com:office:office" xmlns:r="http://schemas.openxmlformats.org/officeDocument/2006/relationships" xmlns:m="http://schemas.openxmlformats.org/officeDocument/2006/math" xmlns:v="urn:schemas-microsoft-com:vml" xmlns:wp14="http://schemas.microsoft.com/office/word/2010/wordprocessingDrawing" xmlns:wp="http://schemas.openxmlformats.org/drawingml/2006/wordprocessingDrawing" xmlns:w10="urn:schemas-microsoft-com:office:word" xmlns:w="http://schemas.openxmlformats.org/wordprocessingml/2006/main" xmlns:w14="http://schemas.microsoft.com/office/word/2010/wordml" xmlns:w15="http://schemas.microsoft.com/office/word/2012/wordml" xmlns:wpg="http://schemas.microsoft.com/office/word/2010/wordprocessingGroup" xmlns:wpi="http://schemas.microsoft.com/office/word/2010/wordprocessingInk" xmlns:wne="http://schemas.microsoft.com/office/word/2006/wordml" xmlns:wps="http://schemas.microsoft.com/office/word/2010/wordprocessingShape" mc:Ignorable="w14 w15 wp14">
   <w:p>
     <w:pPr>
       <w:pStyle w:val="Kopfzeile"/>
@@ -40277,7 +39550,7 @@
 </file>
 
 <file path=word/numbering.xml><?xml version="1.0" encoding="utf-8"?>
-<w:numbering xmlns:wpc="http://schemas.microsoft.com/office/word/2010/wordprocessingCanvas" xmlns:cx="http://schemas.microsoft.com/office/drawing/2014/chartex" xmlns:cx1="http://schemas.microsoft.com/office/drawing/2015/9/8/chartex" xmlns:cx2="http://schemas.microsoft.com/office/drawing/2015/10/21/chartex" xmlns:cx3="http://schemas.microsoft.com/office/drawing/2016/5/9/chartex" xmlns:cx4="http://schemas.microsoft.com/office/drawing/2016/5/10/chartex" xmlns:cx5="http://schemas.microsoft.com/office/drawing/2016/5/11/chartex" xmlns:cx6="http://schemas.microsoft.com/office/drawing/2016/5/12/chartex" xmlns:cx7="http://schemas.microsoft.com/office/drawing/2016/5/13/chartex" xmlns:cx8="http://schemas.microsoft.com/office/drawing/2016/5/14/chartex" xmlns:mc="http://schemas.openxmlformats.org/markup-compatibility/2006" xmlns:aink="http://schemas.microsoft.com/office/drawing/2016/ink" xmlns:am3d="http://schemas.microsoft.com/office/drawing/2017/model3d" xmlns:o="urn:schemas-microsoft-com:office:office" xmlns:r="http://schemas.openxmlformats.org/officeDocument/2006/relationships" xmlns:m="http://schemas.openxmlformats.org/officeDocument/2006/math" xmlns:v="urn:schemas-microsoft-com:vml" xmlns:wp14="http://schemas.microsoft.com/office/word/2010/wordprocessingDrawing" xmlns:wp="http://schemas.openxmlformats.org/drawingml/2006/wordprocessingDrawing" xmlns:w10="urn:schemas-microsoft-com:office:word" xmlns:w="http://schemas.openxmlformats.org/wordprocessingml/2006/main" xmlns:w14="http://schemas.microsoft.com/office/word/2010/wordml" xmlns:w15="http://schemas.microsoft.com/office/word/2012/wordml" xmlns:w16cid="http://schemas.microsoft.com/office/word/2016/wordml/cid" xmlns:w16se="http://schemas.microsoft.com/office/word/2015/wordml/symex" xmlns:wpg="http://schemas.microsoft.com/office/word/2010/wordprocessingGroup" xmlns:wpi="http://schemas.microsoft.com/office/word/2010/wordprocessingInk" xmlns:wne="http://schemas.microsoft.com/office/word/2006/wordml" xmlns:wps="http://schemas.microsoft.com/office/word/2010/wordprocessingShape" mc:Ignorable="w14 w15 w16se w16cid wp14">
+<w:numbering xmlns:wpc="http://schemas.microsoft.com/office/word/2010/wordprocessingCanvas" xmlns:mc="http://schemas.openxmlformats.org/markup-compatibility/2006" xmlns:o="urn:schemas-microsoft-com:office:office" xmlns:r="http://schemas.openxmlformats.org/officeDocument/2006/relationships" xmlns:m="http://schemas.openxmlformats.org/officeDocument/2006/math" xmlns:v="urn:schemas-microsoft-com:vml" xmlns:wp14="http://schemas.microsoft.com/office/word/2010/wordprocessingDrawing" xmlns:wp="http://schemas.openxmlformats.org/drawingml/2006/wordprocessingDrawing" xmlns:w10="urn:schemas-microsoft-com:office:word" xmlns:w="http://schemas.openxmlformats.org/wordprocessingml/2006/main" xmlns:w14="http://schemas.microsoft.com/office/word/2010/wordml" xmlns:w15="http://schemas.microsoft.com/office/word/2012/wordml" xmlns:wpg="http://schemas.microsoft.com/office/word/2010/wordprocessingGroup" xmlns:wpi="http://schemas.microsoft.com/office/word/2010/wordprocessingInk" xmlns:wne="http://schemas.microsoft.com/office/word/2006/wordml" xmlns:wps="http://schemas.microsoft.com/office/word/2010/wordprocessingShape" mc:Ignorable="w14 w15 wp14">
   <w:abstractNum w:abstractNumId="0" w15:restartNumberingAfterBreak="0">
     <w:nsid w:val="FFFFFF81"/>
     <w:multiLevelType w:val="singleLevel"/>
@@ -43093,7 +42366,7 @@
 </file>
 
 <file path=word/styles.xml><?xml version="1.0" encoding="utf-8"?>
-<w:styles xmlns:mc="http://schemas.openxmlformats.org/markup-compatibility/2006" xmlns:r="http://schemas.openxmlformats.org/officeDocument/2006/relationships" xmlns:w="http://schemas.openxmlformats.org/wordprocessingml/2006/main" xmlns:w14="http://schemas.microsoft.com/office/word/2010/wordml" xmlns:w15="http://schemas.microsoft.com/office/word/2012/wordml" xmlns:w16cid="http://schemas.microsoft.com/office/word/2016/wordml/cid" xmlns:w16se="http://schemas.microsoft.com/office/word/2015/wordml/symex" mc:Ignorable="w14 w15 w16se w16cid">
+<w:styles xmlns:mc="http://schemas.openxmlformats.org/markup-compatibility/2006" xmlns:r="http://schemas.openxmlformats.org/officeDocument/2006/relationships" xmlns:w="http://schemas.openxmlformats.org/wordprocessingml/2006/main" xmlns:w14="http://schemas.microsoft.com/office/word/2010/wordml" xmlns:w15="http://schemas.microsoft.com/office/word/2012/wordml" mc:Ignorable="w14 w15">
   <w:docDefaults>
     <w:rPrDefault>
       <w:rPr>
@@ -43103,7 +42376,7 @@
     </w:rPrDefault>
     <w:pPrDefault/>
   </w:docDefaults>
-  <w:latentStyles w:defLockedState="0" w:defUIPriority="0" w:defSemiHidden="0" w:defUnhideWhenUsed="0" w:defQFormat="0" w:count="375">
+  <w:latentStyles w:defLockedState="0" w:defUIPriority="0" w:defSemiHidden="0" w:defUnhideWhenUsed="0" w:defQFormat="0" w:count="371">
     <w:lsdException w:name="Normal" w:qFormat="1"/>
     <w:lsdException w:name="heading 1" w:uiPriority="9" w:qFormat="1"/>
     <w:lsdException w:name="heading 2" w:qFormat="1"/>
@@ -43127,6 +42400,7 @@
     <w:lsdException w:name="Emphasis" w:qFormat="1"/>
     <w:lsdException w:name="Normal (Web)" w:uiPriority="99"/>
     <w:lsdException w:name="HTML Preformatted" w:semiHidden="1" w:unhideWhenUsed="1"/>
+    <w:lsdException w:name="Normal Table" w:semiHidden="1" w:unhideWhenUsed="1"/>
     <w:lsdException w:name="No List" w:semiHidden="1" w:uiPriority="99" w:unhideWhenUsed="1"/>
     <w:lsdException w:name="Outline List 1" w:semiHidden="1" w:unhideWhenUsed="1"/>
     <w:lsdException w:name="Outline List 2" w:semiHidden="1" w:unhideWhenUsed="1"/>
@@ -43169,8 +42443,10 @@
     <w:lsdException w:name="Table Elegant" w:semiHidden="1" w:unhideWhenUsed="1"/>
     <w:lsdException w:name="Table Professional" w:semiHidden="1" w:unhideWhenUsed="1"/>
     <w:lsdException w:name="Table Subtle 1" w:semiHidden="1" w:unhideWhenUsed="1"/>
+    <w:lsdException w:name="Table Subtle 2" w:semiHidden="1" w:unhideWhenUsed="1"/>
     <w:lsdException w:name="Table Web 1" w:semiHidden="1" w:unhideWhenUsed="1"/>
     <w:lsdException w:name="Table Web 2" w:semiHidden="1" w:unhideWhenUsed="1"/>
+    <w:lsdException w:name="Table Web 3" w:semiHidden="1" w:unhideWhenUsed="1"/>
     <w:lsdException w:name="Balloon Text" w:uiPriority="99"/>
     <w:lsdException w:name="Table Grid" w:uiPriority="39"/>
     <w:lsdException w:name="Table Theme" w:semiHidden="1" w:unhideWhenUsed="1"/>
@@ -43389,10 +42665,6 @@
     <w:lsdException w:name="List Table 5 Dark Accent 6" w:uiPriority="50"/>
     <w:lsdException w:name="List Table 6 Colorful Accent 6" w:uiPriority="51"/>
     <w:lsdException w:name="List Table 7 Colorful Accent 6" w:uiPriority="52"/>
-    <w:lsdException w:name="Mention" w:semiHidden="1" w:uiPriority="99" w:unhideWhenUsed="1"/>
-    <w:lsdException w:name="Smart Hyperlink" w:semiHidden="1" w:uiPriority="99" w:unhideWhenUsed="1"/>
-    <w:lsdException w:name="Hashtag" w:semiHidden="1" w:uiPriority="99" w:unhideWhenUsed="1"/>
-    <w:lsdException w:name="Unresolved Mention" w:semiHidden="1" w:uiPriority="99" w:unhideWhenUsed="1"/>
   </w:latentStyles>
   <w:style w:type="paragraph" w:default="1" w:styleId="Standard">
     <w:name w:val="Normal"/>
@@ -44838,7 +44110,7 @@
 </file>
 
 <file path=customXml/itemProps1.xml><?xml version="1.0" encoding="utf-8"?>
-<ds:datastoreItem xmlns:ds="http://schemas.openxmlformats.org/officeDocument/2006/customXml" ds:itemID="{96903FE1-CF32-443A-9A04-D24565A81ABE}">
+<ds:datastoreItem xmlns:ds="http://schemas.openxmlformats.org/officeDocument/2006/customXml" ds:itemID="{3B0D6A0E-3914-44A5-8EF0-03D66EC4756B}">
   <ds:schemaRefs>
     <ds:schemaRef ds:uri="http://schemas.openxmlformats.org/officeDocument/2006/bibliography"/>
   </ds:schemaRefs>

</xml_diff>

<commit_message>
Aufgeräumt, Kaufteile hinzugefügt und Berechnungsdatei
Falschen Elektromotor rausgeschmissen, Datenblatt und CAD für Kettenrad hinzugefügt, Sicherungsmutter CAD, Projektbericht zur Sicherungsmutter, Dauerbruchberechnung erweitert
</commit_message>
<xml_diff>
--- a/Projektbericht.docx
+++ b/Projektbericht.docx
@@ -1,6 +1,6 @@
 
 <file path=word/document.xml><?xml version="1.0" encoding="utf-8"?>
-<w:document xmlns:wpc="http://schemas.microsoft.com/office/word/2010/wordprocessingCanvas" xmlns:mc="http://schemas.openxmlformats.org/markup-compatibility/2006" xmlns:o="urn:schemas-microsoft-com:office:office" xmlns:r="http://schemas.openxmlformats.org/officeDocument/2006/relationships" xmlns:m="http://schemas.openxmlformats.org/officeDocument/2006/math" xmlns:v="urn:schemas-microsoft-com:vml" xmlns:wp14="http://schemas.microsoft.com/office/word/2010/wordprocessingDrawing" xmlns:wp="http://schemas.openxmlformats.org/drawingml/2006/wordprocessingDrawing" xmlns:w10="urn:schemas-microsoft-com:office:word" xmlns:w="http://schemas.openxmlformats.org/wordprocessingml/2006/main" xmlns:w14="http://schemas.microsoft.com/office/word/2010/wordml" xmlns:w15="http://schemas.microsoft.com/office/word/2012/wordml" xmlns:wpg="http://schemas.microsoft.com/office/word/2010/wordprocessingGroup" xmlns:wpi="http://schemas.microsoft.com/office/word/2010/wordprocessingInk" xmlns:wne="http://schemas.microsoft.com/office/word/2006/wordml" xmlns:wps="http://schemas.microsoft.com/office/word/2010/wordprocessingShape" mc:Ignorable="w14 w15 wp14">
+<w:document xmlns:wpc="http://schemas.microsoft.com/office/word/2010/wordprocessingCanvas" xmlns:cx="http://schemas.microsoft.com/office/drawing/2014/chartex" xmlns:cx1="http://schemas.microsoft.com/office/drawing/2015/9/8/chartex" xmlns:cx2="http://schemas.microsoft.com/office/drawing/2015/10/21/chartex" xmlns:cx3="http://schemas.microsoft.com/office/drawing/2016/5/9/chartex" xmlns:cx4="http://schemas.microsoft.com/office/drawing/2016/5/10/chartex" xmlns:cx5="http://schemas.microsoft.com/office/drawing/2016/5/11/chartex" xmlns:cx6="http://schemas.microsoft.com/office/drawing/2016/5/12/chartex" xmlns:cx7="http://schemas.microsoft.com/office/drawing/2016/5/13/chartex" xmlns:cx8="http://schemas.microsoft.com/office/drawing/2016/5/14/chartex" xmlns:mc="http://schemas.openxmlformats.org/markup-compatibility/2006" xmlns:aink="http://schemas.microsoft.com/office/drawing/2016/ink" xmlns:am3d="http://schemas.microsoft.com/office/drawing/2017/model3d" xmlns:o="urn:schemas-microsoft-com:office:office" xmlns:r="http://schemas.openxmlformats.org/officeDocument/2006/relationships" xmlns:m="http://schemas.openxmlformats.org/officeDocument/2006/math" xmlns:v="urn:schemas-microsoft-com:vml" xmlns:wp14="http://schemas.microsoft.com/office/word/2010/wordprocessingDrawing" xmlns:wp="http://schemas.openxmlformats.org/drawingml/2006/wordprocessingDrawing" xmlns:w10="urn:schemas-microsoft-com:office:word" xmlns:w="http://schemas.openxmlformats.org/wordprocessingml/2006/main" xmlns:w14="http://schemas.microsoft.com/office/word/2010/wordml" xmlns:w15="http://schemas.microsoft.com/office/word/2012/wordml" xmlns:w16cid="http://schemas.microsoft.com/office/word/2016/wordml/cid" xmlns:w16se="http://schemas.microsoft.com/office/word/2015/wordml/symex" xmlns:wpg="http://schemas.microsoft.com/office/word/2010/wordprocessingGroup" xmlns:wpi="http://schemas.microsoft.com/office/word/2010/wordprocessingInk" xmlns:wne="http://schemas.microsoft.com/office/word/2006/wordml" xmlns:wps="http://schemas.microsoft.com/office/word/2010/wordprocessingShape" mc:Ignorable="w14 w15 w16se w16cid wp14">
   <w:body>
     <w:p>
       <w:pPr>
@@ -234,11 +234,19 @@
           <w:sz w:val="24"/>
         </w:rPr>
       </w:pPr>
+      <w:proofErr w:type="spellStart"/>
       <w:r>
         <w:rPr>
           <w:sz w:val="24"/>
         </w:rPr>
-        <w:t>Tiroch, Matthias</w:t>
+        <w:t>Tiroch</w:t>
+      </w:r>
+      <w:proofErr w:type="spellEnd"/>
+      <w:r>
+        <w:rPr>
+          <w:sz w:val="24"/>
+        </w:rPr>
+        <w:t>, Matthias</w:t>
       </w:r>
     </w:p>
     <w:p>
@@ -4289,6 +4297,7 @@
           <w:szCs w:val="24"/>
         </w:rPr>
       </w:pPr>
+      <w:proofErr w:type="spellStart"/>
       <w:r>
         <w:rPr>
           <w:rFonts w:cs="Arial"/>
@@ -4309,6 +4318,7 @@
         </w:rPr>
         <w:t>orelem</w:t>
       </w:r>
+      <w:proofErr w:type="spellEnd"/>
       <w:r>
         <w:rPr>
           <w:rFonts w:cs="Arial"/>
@@ -4404,7 +4414,27 @@
           <w:sz w:val="24"/>
           <w:szCs w:val="24"/>
         </w:rPr>
-        <w:t>, Elastomerdichtungen für höchste Anforderungen, S. 20</w:t>
+        <w:t xml:space="preserve">, </w:t>
+      </w:r>
+      <w:proofErr w:type="spellStart"/>
+      <w:r>
+        <w:rPr>
+          <w:rFonts w:cs="Arial"/>
+          <w:color w:val="000000"/>
+          <w:sz w:val="24"/>
+          <w:szCs w:val="24"/>
+        </w:rPr>
+        <w:t>Elastomerdichtungen</w:t>
+      </w:r>
+      <w:proofErr w:type="spellEnd"/>
+      <w:r>
+        <w:rPr>
+          <w:rFonts w:cs="Arial"/>
+          <w:color w:val="000000"/>
+          <w:sz w:val="24"/>
+          <w:szCs w:val="24"/>
+        </w:rPr>
+        <w:t xml:space="preserve"> für höchste Anforderungen, S. 20</w:t>
       </w:r>
     </w:p>
     <w:p>
@@ -4426,6 +4456,7 @@
           <w:szCs w:val="24"/>
         </w:rPr>
       </w:pPr>
+      <w:proofErr w:type="spellStart"/>
       <w:r>
         <w:rPr>
           <w:rFonts w:cs="Arial"/>
@@ -4434,7 +4465,18 @@
           <w:sz w:val="24"/>
           <w:szCs w:val="24"/>
         </w:rPr>
-        <w:t>igus,</w:t>
+        <w:t>igus</w:t>
+      </w:r>
+      <w:proofErr w:type="spellEnd"/>
+      <w:r>
+        <w:rPr>
+          <w:rFonts w:cs="Arial"/>
+          <w:iCs/>
+          <w:color w:val="000000"/>
+          <w:sz w:val="24"/>
+          <w:szCs w:val="24"/>
+        </w:rPr>
+        <w:t>,</w:t>
       </w:r>
       <w:r>
         <w:rPr>
@@ -4452,8 +4494,9 @@
           <w:sz w:val="24"/>
           <w:szCs w:val="24"/>
         </w:rPr>
-        <w:t>Der Allround-Klassiker - I</w:t>
-      </w:r>
+        <w:t xml:space="preserve">Der Allround-Klassiker - </w:t>
+      </w:r>
+      <w:proofErr w:type="spellStart"/>
       <w:r>
         <w:rPr>
           <w:rFonts w:cs="Arial"/>
@@ -4461,7 +4504,26 @@
           <w:sz w:val="24"/>
           <w:szCs w:val="24"/>
         </w:rPr>
-        <w:t>glidur® G, S. 1-6</w:t>
+        <w:t>I</w:t>
+      </w:r>
+      <w:r>
+        <w:rPr>
+          <w:rFonts w:cs="Arial"/>
+          <w:color w:val="000000"/>
+          <w:sz w:val="24"/>
+          <w:szCs w:val="24"/>
+        </w:rPr>
+        <w:t>glidur</w:t>
+      </w:r>
+      <w:proofErr w:type="spellEnd"/>
+      <w:r>
+        <w:rPr>
+          <w:rFonts w:cs="Arial"/>
+          <w:color w:val="000000"/>
+          <w:sz w:val="24"/>
+          <w:szCs w:val="24"/>
+        </w:rPr>
+        <w:t>® G, S. 1-6</w:t>
       </w:r>
     </w:p>
     <w:p>
@@ -4595,6 +4657,7 @@
           <w:sz w:val="24"/>
         </w:rPr>
       </w:pPr>
+      <w:proofErr w:type="spellStart"/>
       <w:r>
         <w:rPr>
           <w:bCs/>
@@ -4602,6 +4665,7 @@
         </w:rPr>
         <w:t>Prinzipskizze</w:t>
       </w:r>
+      <w:proofErr w:type="spellEnd"/>
     </w:p>
     <w:p>
       <w:pPr>
@@ -5643,10 +5707,26 @@
         <w:jc w:val="both"/>
       </w:pPr>
       <w:r>
-        <w:t xml:space="preserve">Die theoretischen Kräfte und die Schnittgrößen der Welle werden von Hand berechnet. Als Kontrolle dient das Berechnungsprogramm KissSoft. Die Endrechnung mit den konstruktiven Abweichungen und unter Einbeziehung der Gewichtskraft der einzelnen Teile wird abschließend </w:t>
-      </w:r>
-      <w:r>
-        <w:t>zur Kontrolle mit KissSoft durchgeführt.</w:t>
+        <w:t xml:space="preserve">Die theoretischen Kräfte und die Schnittgrößen der Welle werden von Hand berechnet. Als Kontrolle dient das Berechnungsprogramm </w:t>
+      </w:r>
+      <w:proofErr w:type="spellStart"/>
+      <w:r>
+        <w:t>KissSoft</w:t>
+      </w:r>
+      <w:proofErr w:type="spellEnd"/>
+      <w:r>
+        <w:t xml:space="preserve">. Die Endrechnung mit den konstruktiven Abweichungen und unter Einbeziehung der Gewichtskraft der einzelnen Teile wird abschließend </w:t>
+      </w:r>
+      <w:r>
+        <w:t xml:space="preserve">zur Kontrolle mit </w:t>
+      </w:r>
+      <w:proofErr w:type="spellStart"/>
+      <w:r>
+        <w:t>KissSoft</w:t>
+      </w:r>
+      <w:proofErr w:type="spellEnd"/>
+      <w:r>
+        <w:t xml:space="preserve"> durchgeführt.</w:t>
       </w:r>
       <w:r>
         <w:t xml:space="preserve"> </w:t>
@@ -9817,8 +9897,6 @@
           </m:sSub>
         </m:oMath>
       </m:oMathPara>
-      <w:bookmarkStart w:id="12" w:name="_GoBack"/>
-      <w:bookmarkEnd w:id="12"/>
     </w:p>
     <w:p>
       <w:pPr>
@@ -13238,7 +13316,23 @@
         <w:jc w:val="both"/>
       </w:pPr>
       <w:r>
-        <w:t>Das durch das Kettenrad eingeleitete Torsionsmoment von 240Nm wird an den Berührungsstellen zwischen Welle und Seitenwänden der Trommel jeweils zu gleichen Teilen wieder abgeleitet. Das auftretende Torisonsmoment ist somit im Bereich IV mit dem vollen Betrag des eingeleiteten Torisonsmomentes anzunehmen (</w:t>
+        <w:t xml:space="preserve">Das durch das Kettenrad eingeleitete Torsionsmoment von 240Nm wird an den Berührungsstellen zwischen Welle und Seitenwänden der Trommel jeweils zu gleichen Teilen wieder abgeleitet. Das auftretende </w:t>
+      </w:r>
+      <w:proofErr w:type="spellStart"/>
+      <w:r>
+        <w:t>Torisonsmoment</w:t>
+      </w:r>
+      <w:proofErr w:type="spellEnd"/>
+      <w:r>
+        <w:t xml:space="preserve"> ist somit im Bereich IV mit dem vollen Betrag des eingeleiteten </w:t>
+      </w:r>
+      <w:proofErr w:type="spellStart"/>
+      <w:r>
+        <w:t>Torisonsmomentes</w:t>
+      </w:r>
+      <w:proofErr w:type="spellEnd"/>
+      <w:r>
+        <w:t xml:space="preserve"> anzunehmen (</w:t>
       </w:r>
       <w:r>
         <w:t>T</w:t>
@@ -13334,11 +13428,11 @@
       <w:pPr>
         <w:pStyle w:val="berschrift2"/>
       </w:pPr>
-      <w:bookmarkStart w:id="13" w:name="_Toc22631243"/>
+      <w:bookmarkStart w:id="12" w:name="_Toc22631243"/>
       <w:r>
         <w:t>Berechnung der Wellenquerschnitte und Auswahl des Werkstoffes</w:t>
       </w:r>
-      <w:bookmarkEnd w:id="13"/>
+      <w:bookmarkEnd w:id="12"/>
     </w:p>
     <w:p>
       <w:pPr>
@@ -13349,7 +13443,15 @@
         <w:t xml:space="preserve">Um einen Anhaltspunkt für weitere Berechnungen zu haben, </w:t>
       </w:r>
       <w:r>
-        <w:t xml:space="preserve">wird der ungefähre Durchmesser der Welle durch Überschlagsrechnung ermittelt. Verwendet wurden die Formeln nach Steinhilper 4.3 und 4.6. Als Anwendungsfaktor </w:t>
+        <w:t xml:space="preserve">wird der ungefähre Durchmesser der Welle durch Überschlagsrechnung ermittelt. Verwendet wurden die Formeln nach </w:t>
+      </w:r>
+      <w:proofErr w:type="spellStart"/>
+      <w:r>
+        <w:t>Steinhilper</w:t>
+      </w:r>
+      <w:proofErr w:type="spellEnd"/>
+      <w:r>
+        <w:t xml:space="preserve"> 4.3 und 4.6. Als Anwendungsfaktor </w:t>
       </w:r>
       <w:r>
         <w:t>K</w:t>
@@ -15294,24 +15396,24 @@
       <w:pPr>
         <w:pStyle w:val="berschrift3"/>
       </w:pPr>
-      <w:bookmarkStart w:id="14" w:name="_Toc22631244"/>
+      <w:bookmarkStart w:id="13" w:name="_Toc22631244"/>
       <w:r>
         <w:t>Variante A - Schweißkonstruktion</w:t>
       </w:r>
+      <w:bookmarkEnd w:id="13"/>
+    </w:p>
+    <w:p>
+      <w:pPr>
+        <w:pStyle w:val="berschrift3"/>
+      </w:pPr>
+      <w:bookmarkStart w:id="14" w:name="_Toc22631245"/>
+      <w:r>
+        <w:t>Variante B - Spannpressverband</w:t>
+      </w:r>
       <w:bookmarkEnd w:id="14"/>
     </w:p>
     <w:p>
       <w:pPr>
-        <w:pStyle w:val="berschrift3"/>
-      </w:pPr>
-      <w:bookmarkStart w:id="15" w:name="_Toc22631245"/>
-      <w:r>
-        <w:t>Variante B - Spannpressverband</w:t>
-      </w:r>
-      <w:bookmarkEnd w:id="15"/>
-    </w:p>
-    <w:p>
-      <w:pPr>
         <w:spacing w:line="360" w:lineRule="auto"/>
       </w:pPr>
     </w:p>
@@ -15319,63 +15421,63 @@
       <w:pPr>
         <w:pStyle w:val="berschrift2"/>
       </w:pPr>
-      <w:bookmarkStart w:id="16" w:name="_Toc22631246"/>
+      <w:bookmarkStart w:id="15" w:name="_Toc22631246"/>
       <w:r>
         <w:lastRenderedPageBreak/>
         <w:t>Wellendurchbiegung und Biegewinkel in den Lagerstellen</w:t>
       </w:r>
+      <w:bookmarkEnd w:id="15"/>
+    </w:p>
+    <w:p>
+      <w:pPr>
+        <w:pStyle w:val="berschrift2"/>
+      </w:pPr>
+      <w:bookmarkStart w:id="16" w:name="_Toc22631247"/>
+      <w:r>
+        <w:t>Bewertung der Haltbarkeit unter statischer Belastung</w:t>
+      </w:r>
       <w:bookmarkEnd w:id="16"/>
     </w:p>
     <w:p>
       <w:pPr>
         <w:pStyle w:val="berschrift2"/>
       </w:pPr>
-      <w:bookmarkStart w:id="17" w:name="_Toc22631247"/>
-      <w:r>
-        <w:t>Bewertung der Haltbarkeit unter statischer Belastung</w:t>
+      <w:bookmarkStart w:id="17" w:name="_Toc22631248"/>
+      <w:r>
+        <w:t>Bewertung der Haltbarkeit unter dynamischer Belastung</w:t>
       </w:r>
       <w:bookmarkEnd w:id="17"/>
     </w:p>
     <w:p>
       <w:pPr>
-        <w:pStyle w:val="berschrift2"/>
-      </w:pPr>
-      <w:bookmarkStart w:id="18" w:name="_Toc22631248"/>
-      <w:r>
-        <w:t>Bewertung der Haltbarkeit unter dynamischer Belastung</w:t>
+        <w:spacing w:line="360" w:lineRule="auto"/>
+      </w:pPr>
+      <w:r>
+        <w:t>Smith-Diagramm</w:t>
+      </w:r>
+    </w:p>
+    <w:p>
+      <w:pPr>
+        <w:pStyle w:val="berschrift3"/>
+      </w:pPr>
+      <w:bookmarkStart w:id="18" w:name="_Toc22631249"/>
+      <w:r>
+        <w:t>Variante A - Schweißkonstruktion</w:t>
       </w:r>
       <w:bookmarkEnd w:id="18"/>
     </w:p>
     <w:p>
       <w:pPr>
-        <w:spacing w:line="360" w:lineRule="auto"/>
-      </w:pPr>
-      <w:r>
-        <w:t>Smith-Diagramm</w:t>
-      </w:r>
-    </w:p>
-    <w:p>
-      <w:pPr>
         <w:pStyle w:val="berschrift3"/>
       </w:pPr>
-      <w:bookmarkStart w:id="19" w:name="_Toc22631249"/>
-      <w:r>
-        <w:t>Variante A - Schweißkonstruktion</w:t>
+      <w:bookmarkStart w:id="19" w:name="_Toc22631250"/>
+      <w:r>
+        <w:t>Variante B - Spannpressverband</w:t>
       </w:r>
       <w:bookmarkEnd w:id="19"/>
     </w:p>
     <w:p>
       <w:pPr>
-        <w:pStyle w:val="berschrift3"/>
-      </w:pPr>
-      <w:bookmarkStart w:id="20" w:name="_Toc22631250"/>
-      <w:r>
-        <w:t>Variante B - Spannpressverband</w:t>
-      </w:r>
-      <w:bookmarkEnd w:id="20"/>
-    </w:p>
-    <w:p>
-      <w:pPr>
         <w:spacing w:line="360" w:lineRule="auto"/>
       </w:pPr>
     </w:p>
@@ -15393,90 +15495,98 @@
       <w:pPr>
         <w:pStyle w:val="berschrift1"/>
       </w:pPr>
-      <w:bookmarkStart w:id="21" w:name="_Toc22631251"/>
+      <w:bookmarkStart w:id="20" w:name="_Toc22631251"/>
       <w:r>
         <w:lastRenderedPageBreak/>
         <w:t>Trommel</w:t>
       </w:r>
+      <w:bookmarkEnd w:id="20"/>
+    </w:p>
+    <w:p>
+      <w:r>
+        <w:t xml:space="preserve">Die Trommel besteht bei Variante A (Schweißkonstruktion) aus einem Trommelrohr und zwei Seitenwänden. </w:t>
+      </w:r>
+    </w:p>
+    <w:p>
+      <w:r>
+        <w:t>Die Seitenwände werden dabei in einem Abstand von 180 mm an die Welle geschweißt und das Trommelrohr anschließend an die Seitenwände. Das Trommelrohr hat einen Außendurchmesser von 240 mm. Die Dicke des Rohres ist 5 mm und die Länge 240 mm. Die Seitenwände haben ebenso eine Dicke von 5 mm. Außendurchmesser der Seitenwände ist 230 mm</w:t>
+      </w:r>
+      <w:r>
+        <w:t xml:space="preserve">. Die Bohrung in der Mitte der Seitenwände hat einen Durchmesser von 45 mm. </w:t>
+      </w:r>
+    </w:p>
+    <w:p>
+      <w:r>
+        <w:t xml:space="preserve">Damit die Seitenwände einfacher auf die Welle geschweißt werden können und der Abstand von 180 mm besser eingehalten werden kann, hat die Welle an diesen Stellen einen Absatz 1,5 mm. </w:t>
+      </w:r>
+    </w:p>
+    <w:p>
+      <w:r>
+        <w:t xml:space="preserve">Bei Variante B (Spannpressverband) besteht die Trommel aus demselben Trommelrohr, zwei veränderten Seitenwänden und einem weiteren Rohr, das die Verbindung zwischen Seitenwänden und Spannpressverband darstellt. </w:t>
+      </w:r>
+    </w:p>
+    <w:p>
+      <w:r>
+        <w:t xml:space="preserve">Als Spannpressverband wurden zwei Spannsätze COM-4 von der Firma Mädler (Artikel-Nr.: 615 545 00) ausgewählt. Diese werden von beiden Seiten mit einem Abstand von 180 mm auf die Welle gesteckt und das Zusatzrohr </w:t>
+      </w:r>
+      <w:proofErr w:type="gramStart"/>
+      <w:r>
+        <w:t>darüber gestülpt</w:t>
+      </w:r>
+      <w:proofErr w:type="gramEnd"/>
+      <w:r>
+        <w:t>. Anschließend wird der Spannsatz durch Anziehen der Schrauben gespannt. Auf das Zusatzrohr werden die Seitenwände im Abstand von 180 mm geschweißt. Am Ende kommt das Trommelrohr über die Konstruktion und</w:t>
+      </w:r>
+      <w:r>
+        <w:t xml:space="preserve"> mit den Seitenwänden verschweißt. </w:t>
+      </w:r>
+    </w:p>
+    <w:p>
+      <w:r>
+        <w:t xml:space="preserve">Die Seitenwände haben wie bei Variante A einen Außendurchmesser von 230 mm und eine Dicke von 5 mm. Die Bohrung in der Mitte dieser Scheibe ist hier größer, nämlich </w:t>
+      </w:r>
+      <w:r>
+        <w:t>65 mm.</w:t>
+      </w:r>
+      <w:r>
+        <w:t xml:space="preserve"> </w:t>
+      </w:r>
+    </w:p>
+    <w:p>
+      <w:r>
+        <w:t xml:space="preserve">Die Welle und das Trommelrohr sind bei Variante A und B dieselben. Dies hat den Vorteil, dass die Produktion günstiger, schneller und einfacher ist. </w:t>
+      </w:r>
+    </w:p>
+    <w:p>
+      <w:r>
+        <w:t xml:space="preserve">Beim Trommelrohr sollte darauf geachtet werden, dass die Außenfläche eine ausreichende Rauheit vorweist, da so das Förderband besser haftet. </w:t>
+      </w:r>
+    </w:p>
+    <w:p>
+      <w:pPr>
+        <w:pStyle w:val="berschrift2"/>
+      </w:pPr>
+      <w:bookmarkStart w:id="21" w:name="_Toc22631252"/>
+      <w:r>
+        <w:t>Auslegung der Verbindung Welle - Trommel</w:t>
+      </w:r>
       <w:bookmarkEnd w:id="21"/>
     </w:p>
     <w:p>
-      <w:r>
-        <w:t xml:space="preserve">Die Trommel besteht bei Variante A (Schweißkonstruktion) aus einem Trommelrohr und zwei Seitenwänden. </w:t>
-      </w:r>
-    </w:p>
-    <w:p>
-      <w:r>
-        <w:t>Die Seitenwände werden dabei in einem Abstand von 180 mm an die Welle geschweißt und das Trommelrohr anschließend an die Seitenwände. Das Trommelrohr hat einen Außendurchmesser von 240 mm. Die Dicke des Rohres ist 5 mm und die Länge 240 mm. Die Seitenwände haben ebenso eine Dicke von 5 mm. Außendurchmesser der Seitenwände ist 230 mm</w:t>
-      </w:r>
-      <w:r>
-        <w:t xml:space="preserve">. Die Bohrung in der Mitte der Seitenwände hat einen Durchmesser von 45 mm. </w:t>
-      </w:r>
-    </w:p>
-    <w:p>
-      <w:r>
-        <w:t xml:space="preserve">Damit die Seitenwände einfacher auf die Welle geschweißt werden können und der Abstand von 180 mm besser eingehalten werden kann, hat die Welle an diesen Stellen einen Absatz 1,5 mm. </w:t>
-      </w:r>
-    </w:p>
-    <w:p>
-      <w:r>
-        <w:t xml:space="preserve">Bei Variante B (Spannpressverband) besteht die Trommel aus demselben Trommelrohr, zwei veränderten Seitenwänden und einem weiteren Rohr, das die Verbindung zwischen Seitenwänden und Spannpressverband darstellt. </w:t>
-      </w:r>
-    </w:p>
-    <w:p>
-      <w:r>
-        <w:t>Als Spannpressverband wurden zwei Spannsätze COM-4 von der Firma Mädler (Artikel-Nr.: 615 545 00) ausgewählt. Diese werden von beiden Seiten mit einem Abstand von 180 mm auf die Welle gesteckt und das Zusatzrohr darüber gestülpt. Anschließend wird der Spannsatz durch Anziehen der Schrauben gespannt. Auf das Zusatzrohr werden die Seitenwände im Abstand von 180 mm geschweißt. Am Ende kommt das Trommelrohr über die Konstruktion und</w:t>
-      </w:r>
-      <w:r>
-        <w:t xml:space="preserve"> mit den Seitenwänden verschweißt. </w:t>
-      </w:r>
-    </w:p>
-    <w:p>
-      <w:r>
-        <w:t xml:space="preserve">Die Seitenwände haben wie bei Variante A einen Außendurchmesser von 230 mm und eine Dicke von 5 mm. Die Bohrung in der Mitte dieser Scheibe ist hier größer, nämlich </w:t>
-      </w:r>
-      <w:r>
-        <w:t>65 mm.</w:t>
-      </w:r>
-      <w:r>
-        <w:t xml:space="preserve"> </w:t>
-      </w:r>
-    </w:p>
-    <w:p>
-      <w:r>
-        <w:t xml:space="preserve">Die Welle und das Trommelrohr sind bei Variante A und B dieselben. Dies hat den Vorteil, dass die Produktion günstiger, schneller und einfacher ist. </w:t>
-      </w:r>
-    </w:p>
-    <w:p>
-      <w:r>
-        <w:t xml:space="preserve">Beim Trommelrohr sollte darauf geachtet werden, dass die Außenfläche eine ausreichende Rauheit vorweist, da so das Förderband besser haftet. </w:t>
-      </w:r>
-    </w:p>
-    <w:p>
-      <w:pPr>
-        <w:pStyle w:val="berschrift2"/>
-      </w:pPr>
-      <w:bookmarkStart w:id="22" w:name="_Toc22631252"/>
-      <w:r>
-        <w:t>Auslegung der Verbindung Welle - Trommel</w:t>
+      <w:pPr>
+        <w:pStyle w:val="berschrift3"/>
+      </w:pPr>
+      <w:bookmarkStart w:id="22" w:name="_Toc22631253"/>
+      <w:r>
+        <w:t xml:space="preserve">Variante A </w:t>
+      </w:r>
+      <w:r>
+        <w:t>–</w:t>
+      </w:r>
+      <w:r>
+        <w:t xml:space="preserve"> Schweißkonstruktion</w:t>
       </w:r>
       <w:bookmarkEnd w:id="22"/>
-    </w:p>
-    <w:p>
-      <w:pPr>
-        <w:pStyle w:val="berschrift3"/>
-      </w:pPr>
-      <w:bookmarkStart w:id="23" w:name="_Toc22631253"/>
-      <w:r>
-        <w:t xml:space="preserve">Variante A </w:t>
-      </w:r>
-      <w:r>
-        <w:t>–</w:t>
-      </w:r>
-      <w:r>
-        <w:t xml:space="preserve"> Schweißkonstruktion</w:t>
-      </w:r>
-      <w:bookmarkEnd w:id="23"/>
     </w:p>
     <w:p>
       <w:pPr>
@@ -16119,7 +16229,35 @@
           <w:rFonts w:eastAsiaTheme="minorEastAsia"/>
         </w:rPr>
         <w:lastRenderedPageBreak/>
-        <w:t xml:space="preserve">Hanser Verlag München, 2018) herangezogen. Um den „worst case“ anzunehmen wurde als Werkstoff S235 gewählt und die Bewertungsgruppe D. </w:t>
+        <w:t>Hanser Verlag München, 2018) herangezogen. Um den „</w:t>
+      </w:r>
+      <w:proofErr w:type="spellStart"/>
+      <w:r>
+        <w:rPr>
+          <w:rFonts w:eastAsiaTheme="minorEastAsia"/>
+        </w:rPr>
+        <w:t>worst</w:t>
+      </w:r>
+      <w:proofErr w:type="spellEnd"/>
+      <w:r>
+        <w:rPr>
+          <w:rFonts w:eastAsiaTheme="minorEastAsia"/>
+        </w:rPr>
+        <w:t xml:space="preserve"> </w:t>
+      </w:r>
+      <w:proofErr w:type="spellStart"/>
+      <w:r>
+        <w:rPr>
+          <w:rFonts w:eastAsiaTheme="minorEastAsia"/>
+        </w:rPr>
+        <w:t>case</w:t>
+      </w:r>
+      <w:proofErr w:type="spellEnd"/>
+      <w:r>
+        <w:rPr>
+          <w:rFonts w:eastAsiaTheme="minorEastAsia"/>
+        </w:rPr>
+        <w:t xml:space="preserve">“ anzunehmen wurde als Werkstoff S235 gewählt und die Bewertungsgruppe D. </w:t>
       </w:r>
     </w:p>
     <w:p>
@@ -16653,7 +16791,7 @@
       <w:pPr>
         <w:pStyle w:val="berschrift3"/>
       </w:pPr>
-      <w:bookmarkStart w:id="24" w:name="_Toc22631254"/>
+      <w:bookmarkStart w:id="23" w:name="_Toc22631254"/>
       <w:r>
         <w:t xml:space="preserve">Variante B </w:t>
       </w:r>
@@ -16663,7 +16801,7 @@
       <w:r>
         <w:t xml:space="preserve"> Spannpressverband</w:t>
       </w:r>
-      <w:bookmarkEnd w:id="24"/>
+      <w:bookmarkEnd w:id="23"/>
     </w:p>
     <w:p/>
     <w:p>
@@ -16817,22 +16955,22 @@
       <w:pPr>
         <w:pStyle w:val="berschrift1"/>
       </w:pPr>
-      <w:bookmarkStart w:id="25" w:name="_Toc22631256"/>
+      <w:bookmarkStart w:id="24" w:name="_Toc22631256"/>
       <w:r>
         <w:lastRenderedPageBreak/>
         <w:t>Lager</w:t>
       </w:r>
+      <w:bookmarkEnd w:id="24"/>
+    </w:p>
+    <w:p>
+      <w:pPr>
+        <w:pStyle w:val="berschrift2"/>
+      </w:pPr>
+      <w:bookmarkStart w:id="25" w:name="_Toc22631257"/>
+      <w:r>
+        <w:t>Berechnung der Lagerkräfte</w:t>
+      </w:r>
       <w:bookmarkEnd w:id="25"/>
-    </w:p>
-    <w:p>
-      <w:pPr>
-        <w:pStyle w:val="berschrift2"/>
-      </w:pPr>
-      <w:bookmarkStart w:id="26" w:name="_Toc22631257"/>
-      <w:r>
-        <w:t>Berechnung der Lagerkräfte</w:t>
-      </w:r>
-      <w:bookmarkEnd w:id="26"/>
     </w:p>
     <w:p>
       <w:pPr>
@@ -17894,19 +18032,7 @@
           <w:rPr>
             <w:rFonts w:ascii="Cambria Math" w:eastAsiaTheme="minorEastAsia" w:hAnsi="Cambria Math"/>
           </w:rPr>
-          <m:t>∙</m:t>
-        </m:r>
-        <m:r>
-          <w:rPr>
-            <w:rFonts w:ascii="Cambria Math" w:eastAsiaTheme="minorEastAsia" w:hAnsi="Cambria Math"/>
-          </w:rPr>
-          <m:t>2</m:t>
-        </m:r>
-        <m:r>
-          <w:rPr>
-            <w:rFonts w:ascii="Cambria Math" w:eastAsiaTheme="minorEastAsia" w:hAnsi="Cambria Math"/>
-          </w:rPr>
-          <m:t>35mm+</m:t>
+          <m:t>∙235mm+</m:t>
         </m:r>
         <m:sSub>
           <m:sSubPr>
@@ -18006,19 +18132,7 @@
                 <w:rPr>
                   <w:rFonts w:ascii="Cambria Math" w:hAnsi="Cambria Math"/>
                 </w:rPr>
-                <m:t>73N∙55m+72N</m:t>
-              </m:r>
-              <m:r>
-                <w:rPr>
-                  <w:rFonts w:ascii="Cambria Math" w:hAnsi="Cambria Math"/>
-                </w:rPr>
-                <m:t>∙2</m:t>
-              </m:r>
-              <m:r>
-                <w:rPr>
-                  <w:rFonts w:ascii="Cambria Math" w:hAnsi="Cambria Math"/>
-                </w:rPr>
-                <m:t>35mm+F</m:t>
+                <m:t>73N∙55m+72N∙235mm+F</m:t>
               </m:r>
             </m:e>
             <m:sub>
@@ -18092,14 +18206,7 @@
               <w:rFonts w:ascii="Cambria Math" w:hAnsi="Cambria Math"/>
               <w:highlight w:val="yellow"/>
             </w:rPr>
-            <m:t>≈ -2331,0</m:t>
-          </m:r>
-          <m:r>
-            <w:rPr>
-              <w:rFonts w:ascii="Cambria Math" w:hAnsi="Cambria Math"/>
-              <w:highlight w:val="yellow"/>
-            </w:rPr>
-            <m:t>N</m:t>
+            <m:t>≈ -2331,0N</m:t>
           </m:r>
         </m:oMath>
       </m:oMathPara>
@@ -18354,19 +18461,7 @@
             <w:rPr>
               <w:rFonts w:ascii="Cambria Math" w:hAnsi="Cambria Math"/>
             </w:rPr>
-            <m:t>+73N+73N</m:t>
-          </m:r>
-          <m:r>
-            <w:rPr>
-              <w:rFonts w:ascii="Cambria Math" w:hAnsi="Cambria Math"/>
-            </w:rPr>
-            <m:t>-2331,0</m:t>
-          </m:r>
-          <m:r>
-            <w:rPr>
-              <w:rFonts w:ascii="Cambria Math" w:hAnsi="Cambria Math"/>
-            </w:rPr>
-            <m:t>N+1844,6N=0</m:t>
+            <m:t>+73N+73N-2331,0N+1844,6N=0</m:t>
           </m:r>
         </m:oMath>
       </m:oMathPara>
@@ -18424,14 +18519,7 @@
               <w:rFonts w:ascii="Cambria Math" w:hAnsi="Cambria Math"/>
               <w:highlight w:val="yellow"/>
             </w:rPr>
-            <m:t>≈340,4</m:t>
-          </m:r>
-          <m:r>
-            <w:rPr>
-              <w:rFonts w:ascii="Cambria Math" w:hAnsi="Cambria Math"/>
-              <w:highlight w:val="yellow"/>
-            </w:rPr>
-            <m:t>N</m:t>
+            <m:t>≈340,4N</m:t>
           </m:r>
         </m:oMath>
       </m:oMathPara>
@@ -18705,13 +18793,7 @@
                         <w:rPr>
                           <w:rFonts w:ascii="Cambria Math" w:eastAsiaTheme="minorEastAsia" w:hAnsi="Cambria Math" w:cs="Nirmala UI"/>
                         </w:rPr>
-                        <m:t>340,4</m:t>
-                      </m:r>
-                      <m:r>
-                        <w:rPr>
-                          <w:rFonts w:ascii="Cambria Math" w:eastAsiaTheme="minorEastAsia" w:hAnsi="Cambria Math" w:cs="Nirmala UI"/>
-                        </w:rPr>
-                        <m:t>N</m:t>
+                        <m:t>340,4N</m:t>
                       </m:r>
                     </m:e>
                   </m:d>
@@ -18783,14 +18865,7 @@
               <w:rFonts w:ascii="Cambria Math" w:eastAsiaTheme="minorEastAsia" w:hAnsi="Cambria Math" w:cs="Nirmala UI"/>
               <w:highlight w:val="yellow"/>
             </w:rPr>
-            <m:t>≈2933,3</m:t>
-          </m:r>
-          <m:r>
-            <w:rPr>
-              <w:rFonts w:ascii="Cambria Math" w:eastAsiaTheme="minorEastAsia" w:hAnsi="Cambria Math" w:cs="Nirmala UI"/>
-              <w:highlight w:val="yellow"/>
-            </w:rPr>
-            <m:t>N</m:t>
+            <m:t>≈2933,3N</m:t>
           </m:r>
         </m:oMath>
       </m:oMathPara>
@@ -19043,19 +19118,7 @@
                         <w:rPr>
                           <w:rFonts w:ascii="Cambria Math" w:eastAsiaTheme="minorEastAsia" w:hAnsi="Cambria Math" w:cs="Nirmala UI"/>
                         </w:rPr>
-                        <m:t>-</m:t>
-                      </m:r>
-                      <m:r>
-                        <w:rPr>
-                          <w:rFonts w:ascii="Cambria Math" w:eastAsiaTheme="minorEastAsia" w:hAnsi="Cambria Math" w:cs="Nirmala UI"/>
-                        </w:rPr>
-                        <m:t>2331,0</m:t>
-                      </m:r>
-                      <m:r>
-                        <w:rPr>
-                          <w:rFonts w:ascii="Cambria Math" w:eastAsiaTheme="minorEastAsia" w:hAnsi="Cambria Math" w:cs="Nirmala UI"/>
-                        </w:rPr>
-                        <m:t>N</m:t>
+                        <m:t>-2331,0N</m:t>
                       </m:r>
                     </m:e>
                   </m:d>
@@ -19126,14 +19189,7 @@
               <w:rFonts w:ascii="Cambria Math" w:eastAsiaTheme="minorEastAsia" w:hAnsi="Cambria Math" w:cs="Nirmala UI"/>
               <w:highlight w:val="yellow"/>
             </w:rPr>
-            <m:t>≈2343</m:t>
-          </m:r>
-          <m:r>
-            <w:rPr>
-              <w:rFonts w:ascii="Cambria Math" w:eastAsiaTheme="minorEastAsia" w:hAnsi="Cambria Math" w:cs="Nirmala UI"/>
-              <w:highlight w:val="yellow"/>
-            </w:rPr>
-            <m:t>,6N</m:t>
+            <m:t>≈2343,6N</m:t>
           </m:r>
         </m:oMath>
       </m:oMathPara>
@@ -19143,22 +19199,22 @@
       <w:pPr>
         <w:pStyle w:val="berschrift2"/>
       </w:pPr>
-      <w:bookmarkStart w:id="27" w:name="_Toc22631258"/>
+      <w:bookmarkStart w:id="26" w:name="_Toc22631258"/>
       <w:r>
         <w:lastRenderedPageBreak/>
         <w:t>Auswahl der Lager</w:t>
       </w:r>
+      <w:bookmarkEnd w:id="26"/>
+    </w:p>
+    <w:p>
+      <w:pPr>
+        <w:pStyle w:val="berschrift2"/>
+      </w:pPr>
+      <w:bookmarkStart w:id="27" w:name="_Toc22631259"/>
+      <w:r>
+        <w:t>Dynamische Tragzahlen und Lagerlebensdauer</w:t>
+      </w:r>
       <w:bookmarkEnd w:id="27"/>
-    </w:p>
-    <w:p>
-      <w:pPr>
-        <w:pStyle w:val="berschrift2"/>
-      </w:pPr>
-      <w:bookmarkStart w:id="28" w:name="_Toc22631259"/>
-      <w:r>
-        <w:t>Dynamische Tragzahlen und Lagerlebensdauer</w:t>
-      </w:r>
-      <w:bookmarkEnd w:id="28"/>
       <w:r>
         <w:t xml:space="preserve"> </w:t>
       </w:r>
@@ -19169,7 +19225,15 @@
         <w:jc w:val="both"/>
       </w:pPr>
       <w:r>
-        <w:t>Die theoretische dynamische Tragzahl und die zugehörigen Lagerlebensdauern werden von Hand berechnet. Für die Endrechnung und Überprüfung erfolgt die Nachrechnung mit dem Programm KissSoft, wobei der Anwendungsfaktor K</w:t>
+        <w:t xml:space="preserve">Die theoretische dynamische Tragzahl und die zugehörigen Lagerlebensdauern werden von Hand berechnet. Für die Endrechnung und Überprüfung erfolgt die Nachrechnung mit dem Programm </w:t>
+      </w:r>
+      <w:proofErr w:type="spellStart"/>
+      <w:r>
+        <w:t>KissSoft</w:t>
+      </w:r>
+      <w:proofErr w:type="spellEnd"/>
+      <w:r>
+        <w:t>, wobei der Anwendungsfaktor K</w:t>
       </w:r>
       <w:r>
         <w:rPr>
@@ -19187,13 +19251,24 @@
         <w:jc w:val="both"/>
       </w:pPr>
       <w:r>
-        <w:t>Mithilfe der Formeln 18.2 und 18.3 nach Decker kann die notwendige dynamische Tragzahl C</w:t>
+        <w:t xml:space="preserve">Mithilfe der Formeln 18.2 und 18.3 nach Decker kann die notwendige dynamische Tragzahl </w:t>
+      </w:r>
+      <w:proofErr w:type="spellStart"/>
+      <w:r>
+        <w:t>C</w:t>
       </w:r>
       <w:r>
         <w:rPr>
           <w:vertAlign w:val="subscript"/>
         </w:rPr>
-        <w:t xml:space="preserve">dyn </w:t>
+        <w:t>dyn</w:t>
+      </w:r>
+      <w:proofErr w:type="spellEnd"/>
+      <w:r>
+        <w:rPr>
+          <w:vertAlign w:val="subscript"/>
+        </w:rPr>
+        <w:t xml:space="preserve"> </w:t>
       </w:r>
       <w:r>
         <w:t xml:space="preserve">für die georderte Lagerlebensdauer von 30000h berechnet werden. Als Ausgangswerte dienen die maximal auftretende Lagerkraft, in vorliegendem Fall in Lager </w:t>
@@ -19600,7 +19675,11 @@
         <w:jc w:val="both"/>
       </w:pPr>
       <w:r>
-        <w:t>Umstellen nach C=C</w:t>
+        <w:t>Umstellen nach C=</w:t>
+      </w:r>
+      <w:proofErr w:type="spellStart"/>
+      <w:r>
+        <w:t>C</w:t>
       </w:r>
       <w:r>
         <w:rPr>
@@ -19608,6 +19687,7 @@
         </w:rPr>
         <w:t>dyn</w:t>
       </w:r>
+      <w:proofErr w:type="spellEnd"/>
       <w:r>
         <w:t>:</w:t>
       </w:r>
@@ -20997,83 +21077,88 @@
       <w:pPr>
         <w:pStyle w:val="berschrift2"/>
       </w:pPr>
-      <w:bookmarkStart w:id="29" w:name="_Toc22631260"/>
+      <w:bookmarkStart w:id="28" w:name="_Toc22631260"/>
       <w:r>
         <w:t>Schmierung der Lager und Abdichtung</w:t>
       </w:r>
+      <w:bookmarkEnd w:id="28"/>
+    </w:p>
+    <w:p>
+      <w:r>
+        <w:t>Schmierstoff auswählen als Bonus</w:t>
+      </w:r>
+    </w:p>
+    <w:p>
+      <w:pPr>
+        <w:pStyle w:val="berschrift2"/>
+      </w:pPr>
+      <w:bookmarkStart w:id="29" w:name="_Toc22631261"/>
+      <w:r>
+        <w:t>Kaufteildokumentation</w:t>
+      </w:r>
+      <w:r>
+        <w:t xml:space="preserve"> der Lager</w:t>
+      </w:r>
       <w:bookmarkEnd w:id="29"/>
     </w:p>
     <w:p>
-      <w:r>
-        <w:t>Schmierstoff auswählen als Bonus</w:t>
-      </w:r>
-    </w:p>
-    <w:p>
       <w:pPr>
         <w:pStyle w:val="berschrift2"/>
       </w:pPr>
-      <w:bookmarkStart w:id="30" w:name="_Toc22631261"/>
-      <w:r>
-        <w:t>Kaufteildokumentation</w:t>
-      </w:r>
-      <w:r>
-        <w:t xml:space="preserve"> der Lager</w:t>
+      <w:bookmarkStart w:id="30" w:name="_Toc22631262"/>
+      <w:r>
+        <w:t>Deckel</w:t>
       </w:r>
       <w:bookmarkEnd w:id="30"/>
     </w:p>
     <w:p>
+      <w:r>
+        <w:t>Allgemein: lieber zwei ungleiche Deckel als einen zusätzlichen selbst gemachten Distanzring</w:t>
+      </w:r>
+    </w:p>
+    <w:p>
+      <w:proofErr w:type="spellStart"/>
+      <w:r>
+        <w:t>Wg</w:t>
+      </w:r>
+      <w:proofErr w:type="spellEnd"/>
+      <w:r>
+        <w:t xml:space="preserve"> Fest-Loslager keine komplette Identität möglich</w:t>
+      </w:r>
+    </w:p>
+    <w:p>
+      <w:pPr>
+        <w:pStyle w:val="berschrift3"/>
+      </w:pPr>
+      <w:r>
+        <w:t>Schraubenberechnung des Deckels</w:t>
+      </w:r>
+    </w:p>
+    <w:p>
+      <w:r>
+        <w:t>Als Schraubenausgangsgröße wurde M6 gewählt, da auch der Schmiernippel ein M6-Gewinde erfordert. Damit wird nur ein Werkzeug zum Schneiden dieser Gewinde benötigt, was fertigungstechnisch günstiger ist.</w:t>
+      </w:r>
+    </w:p>
+    <w:p>
       <w:pPr>
         <w:pStyle w:val="berschrift2"/>
       </w:pPr>
-      <w:bookmarkStart w:id="31" w:name="_Toc22631262"/>
-      <w:r>
-        <w:t>Deckel</w:t>
-      </w:r>
-      <w:bookmarkEnd w:id="31"/>
-    </w:p>
-    <w:p>
-      <w:r>
-        <w:t>Allgemein: lieber zwei ungleiche Deckel als einen zusätzlichen selbst gemachten Distanzring</w:t>
-      </w:r>
-    </w:p>
-    <w:p>
-      <w:r>
-        <w:t>Wg Fest-Loslager keine komplette Identität möglich</w:t>
-      </w:r>
-    </w:p>
-    <w:p>
-      <w:pPr>
-        <w:pStyle w:val="berschrift3"/>
-      </w:pPr>
-      <w:r>
-        <w:t>Schraubenberechnung des Deckels</w:t>
-      </w:r>
-    </w:p>
-    <w:p>
-      <w:r>
-        <w:t>Als Schraubenausgangsgröße wurde M6 gewählt, da auch der Schmiernippel ein M6-Gewinde erfordert. Damit wird nur ein Werkzeug zum Schneiden dieser Gewinde benötigt, was fertigungstechnisch günstiger ist.</w:t>
-      </w:r>
-    </w:p>
-    <w:p>
-      <w:pPr>
-        <w:pStyle w:val="berschrift2"/>
-      </w:pPr>
-      <w:bookmarkStart w:id="32" w:name="_Toc22631263"/>
+      <w:bookmarkStart w:id="31" w:name="_Toc22631263"/>
       <w:r>
         <w:lastRenderedPageBreak/>
         <w:t>Lagerböcke</w:t>
       </w:r>
+      <w:bookmarkEnd w:id="31"/>
+    </w:p>
+    <w:p>
+      <w:pPr>
+        <w:pStyle w:val="berschrift3"/>
+      </w:pPr>
+      <w:bookmarkStart w:id="32" w:name="_Toc22631264"/>
+      <w:r>
+        <w:t>Schraubenberechnung</w:t>
+      </w:r>
       <w:bookmarkEnd w:id="32"/>
-    </w:p>
-    <w:p>
-      <w:pPr>
-        <w:pStyle w:val="berschrift3"/>
-      </w:pPr>
-      <w:bookmarkStart w:id="33" w:name="_Toc22631264"/>
-      <w:r>
-        <w:t>Schraubenberechnung</w:t>
-      </w:r>
-      <w:bookmarkEnd w:id="33"/>
     </w:p>
     <w:p>
       <w:pPr>
@@ -21087,22 +21172,22 @@
       <w:pPr>
         <w:pStyle w:val="berschrift1"/>
       </w:pPr>
-      <w:bookmarkStart w:id="34" w:name="_Toc22631265"/>
+      <w:bookmarkStart w:id="33" w:name="_Toc22631265"/>
       <w:r>
         <w:lastRenderedPageBreak/>
         <w:t>Antrieb</w:t>
       </w:r>
+      <w:bookmarkEnd w:id="33"/>
+    </w:p>
+    <w:p>
+      <w:pPr>
+        <w:pStyle w:val="berschrift2"/>
+      </w:pPr>
+      <w:bookmarkStart w:id="34" w:name="_Toc22631266"/>
+      <w:r>
+        <w:t>Auswahl des Elektromotors</w:t>
+      </w:r>
       <w:bookmarkEnd w:id="34"/>
-    </w:p>
-    <w:p>
-      <w:pPr>
-        <w:pStyle w:val="berschrift2"/>
-      </w:pPr>
-      <w:bookmarkStart w:id="35" w:name="_Toc22631266"/>
-      <w:r>
-        <w:t>Auswahl des Elektromotors</w:t>
-      </w:r>
-      <w:bookmarkEnd w:id="35"/>
       <w:r>
         <w:t xml:space="preserve"> </w:t>
       </w:r>
@@ -21240,14 +21325,14 @@
       <w:pPr>
         <w:pStyle w:val="berschrift2"/>
       </w:pPr>
-      <w:bookmarkStart w:id="36" w:name="_Toc22631267"/>
+      <w:bookmarkStart w:id="35" w:name="_Toc22631267"/>
       <w:r>
         <w:t xml:space="preserve">Auslegung des </w:t>
       </w:r>
       <w:r>
         <w:t>Dreifach-Kettentriebes</w:t>
       </w:r>
-      <w:bookmarkEnd w:id="36"/>
+      <w:bookmarkEnd w:id="35"/>
     </w:p>
     <w:p>
       <w:pPr>
@@ -21986,11 +22071,19 @@
           <w:rFonts w:eastAsiaTheme="minorEastAsia" w:cs="Arial"/>
         </w:rPr>
       </w:pPr>
-      <w:r>
-        <w:rPr>
-          <w:rFonts w:eastAsiaTheme="minorEastAsia" w:cs="Arial"/>
-        </w:rPr>
-        <w:t xml:space="preserve">Abtriebskettenrad: </w:t>
+      <w:proofErr w:type="spellStart"/>
+      <w:r>
+        <w:rPr>
+          <w:rFonts w:eastAsiaTheme="minorEastAsia" w:cs="Arial"/>
+        </w:rPr>
+        <w:t>Abtriebskettenrad</w:t>
+      </w:r>
+      <w:proofErr w:type="spellEnd"/>
+      <w:r>
+        <w:rPr>
+          <w:rFonts w:eastAsiaTheme="minorEastAsia" w:cs="Arial"/>
+        </w:rPr>
+        <w:t xml:space="preserve">: </w:t>
       </w:r>
       <m:oMath>
         <m:sSub>
@@ -22137,7 +22230,21 @@
         <w:rPr>
           <w:rFonts w:eastAsiaTheme="minorEastAsia" w:cs="Arial"/>
         </w:rPr>
-        <w:t xml:space="preserve"> … Zähnezahlfaktor, der die Auswirkungen der Zähnezahl z</w:t>
+        <w:t xml:space="preserve"> … </w:t>
+      </w:r>
+      <w:proofErr w:type="spellStart"/>
+      <w:r>
+        <w:rPr>
+          <w:rFonts w:eastAsiaTheme="minorEastAsia" w:cs="Arial"/>
+        </w:rPr>
+        <w:t>Zähnezahlfaktor</w:t>
+      </w:r>
+      <w:proofErr w:type="spellEnd"/>
+      <w:r>
+        <w:rPr>
+          <w:rFonts w:eastAsiaTheme="minorEastAsia" w:cs="Arial"/>
+        </w:rPr>
+        <w:t>, der die Auswirkungen der Zähnezahl z</w:t>
       </w:r>
       <w:r>
         <w:rPr>
@@ -23696,7 +23803,14 @@
         <w:rPr>
           <w:rFonts w:eastAsiaTheme="minorEastAsia" w:cs="Arial"/>
         </w:rPr>
-        <w:t>=0,24222 da f</w:t>
+        <w:t xml:space="preserve">=0,24222 da </w:t>
+      </w:r>
+      <w:proofErr w:type="spellStart"/>
+      <w:r>
+        <w:rPr>
+          <w:rFonts w:eastAsiaTheme="minorEastAsia" w:cs="Arial"/>
+        </w:rPr>
+        <w:t>f</w:t>
       </w:r>
       <w:r>
         <w:rPr>
@@ -23705,6 +23819,7 @@
         </w:rPr>
         <w:t>Ü</w:t>
       </w:r>
+      <w:proofErr w:type="spellEnd"/>
       <w:r>
         <w:rPr>
           <w:rFonts w:eastAsiaTheme="minorEastAsia" w:cs="Arial"/>
@@ -24023,7 +24138,21 @@
         <w:rPr>
           <w:rFonts w:eastAsiaTheme="minorEastAsia" w:cs="Arial"/>
         </w:rPr>
-        <w:t>, entsprechend ist diese Vorgabe erfüllt.</w:t>
+        <w:t>, en</w:t>
+      </w:r>
+      <w:proofErr w:type="spellStart"/>
+      <w:r>
+        <w:rPr>
+          <w:rFonts w:eastAsiaTheme="minorEastAsia" w:cs="Arial"/>
+        </w:rPr>
+        <w:t>tsprechend</w:t>
+      </w:r>
+      <w:proofErr w:type="spellEnd"/>
+      <w:r>
+        <w:rPr>
+          <w:rFonts w:eastAsiaTheme="minorEastAsia" w:cs="Arial"/>
+        </w:rPr>
+        <w:t xml:space="preserve"> ist diese Vorgabe erfüllt.</w:t>
       </w:r>
     </w:p>
     <w:p>
@@ -26029,13 +26158,7 @@
           <w:rPr>
             <w:rFonts w:ascii="Cambria Math" w:eastAsiaTheme="minorEastAsia" w:hAnsi="Cambria Math" w:cs="Arial"/>
           </w:rPr>
-          <m:t>≈15000</m:t>
-        </m:r>
-        <m:r>
-          <w:rPr>
-            <w:rFonts w:ascii="Cambria Math" w:eastAsiaTheme="minorEastAsia" w:hAnsi="Cambria Math" w:cs="Arial"/>
-          </w:rPr>
-          <m:t>h</m:t>
+          <m:t>≈15000h</m:t>
         </m:r>
       </m:oMath>
       <w:r>
@@ -26197,7 +26320,21 @@
         <w:rPr>
           <w:rFonts w:eastAsiaTheme="minorEastAsia" w:cs="Arial"/>
         </w:rPr>
-        <w:t>Die angegebene Lebensdauer der Kette kann nur im Falle ausreichender Schmierung gewährleistet werden. In Frage kommen eine manuelle Schmierung mit Pinsel oder Ölkanne, Tröpfchenschmierung oder Tauchschmierung. Nach Decker, Diagramm 25.3, wird für Ketten des Typs 08 bei einer Kettengeschwindigkeit über 0,7 m/s eine Tropfschmierung empfohlen. Diese Vorrichtung ist ein Zukaufteil und wird ??? montiert.</w:t>
+        <w:t xml:space="preserve">Die angegebene Lebensdauer der Kette kann nur im Falle ausreichender Schmierung gewährleistet werden. In Frage kommen eine manuelle Schmierung mit Pinsel oder Ölkanne, </w:t>
+      </w:r>
+      <w:proofErr w:type="spellStart"/>
+      <w:r>
+        <w:rPr>
+          <w:rFonts w:eastAsiaTheme="minorEastAsia" w:cs="Arial"/>
+        </w:rPr>
+        <w:t>Tröpfchenschmierung</w:t>
+      </w:r>
+      <w:proofErr w:type="spellEnd"/>
+      <w:r>
+        <w:rPr>
+          <w:rFonts w:eastAsiaTheme="minorEastAsia" w:cs="Arial"/>
+        </w:rPr>
+        <w:t xml:space="preserve"> oder Tauchschmierung. Nach Decker, Diagramm 25.3, wird für Ketten des Typs 08 bei einer Kettengeschwindigkeit über 0,7 m/s eine Tropfschmierung empfohlen. Diese Vorrichtung ist ein Zukaufteil und wird ??? montiert.</w:t>
       </w:r>
     </w:p>
     <w:p>
@@ -26706,11 +26843,19 @@
           <w:rFonts w:eastAsiaTheme="minorEastAsia" w:cs="Arial"/>
         </w:rPr>
       </w:pPr>
-      <w:r>
-        <w:rPr>
-          <w:rFonts w:eastAsiaTheme="minorEastAsia" w:cs="Arial"/>
-        </w:rPr>
-        <w:t xml:space="preserve">Abtriebskettenrad: </w:t>
+      <w:proofErr w:type="spellStart"/>
+      <w:r>
+        <w:rPr>
+          <w:rFonts w:eastAsiaTheme="minorEastAsia" w:cs="Arial"/>
+        </w:rPr>
+        <w:t>Abtriebskettenrad</w:t>
+      </w:r>
+      <w:proofErr w:type="spellEnd"/>
+      <w:r>
+        <w:rPr>
+          <w:rFonts w:eastAsiaTheme="minorEastAsia" w:cs="Arial"/>
+        </w:rPr>
+        <w:t xml:space="preserve">: </w:t>
       </w:r>
       <m:oMath>
         <m:sSub>
@@ -26865,7 +27010,21 @@
         <w:rPr>
           <w:rFonts w:eastAsiaTheme="minorEastAsia" w:cs="Arial"/>
         </w:rPr>
-        <w:t xml:space="preserve"> … Zähnezahlfaktor, der die Auswirkungen der Zähnezahl z</w:t>
+        <w:t xml:space="preserve"> … </w:t>
+      </w:r>
+      <w:proofErr w:type="spellStart"/>
+      <w:r>
+        <w:rPr>
+          <w:rFonts w:eastAsiaTheme="minorEastAsia" w:cs="Arial"/>
+        </w:rPr>
+        <w:t>Zähnezahlfaktor</w:t>
+      </w:r>
+      <w:proofErr w:type="spellEnd"/>
+      <w:r>
+        <w:rPr>
+          <w:rFonts w:eastAsiaTheme="minorEastAsia" w:cs="Arial"/>
+        </w:rPr>
+        <w:t>, der die Auswirkungen der Zähnezahl z</w:t>
       </w:r>
       <w:r>
         <w:rPr>
@@ -30396,7 +30555,21 @@
         <w:rPr>
           <w:rFonts w:eastAsiaTheme="minorEastAsia" w:cs="Arial"/>
         </w:rPr>
-        <w:t xml:space="preserve">Die angegebene Lebensdauer der Kette kann nur im Falle ausreichender Schmierung gewährleistet werden. In Frage kommen eine manuelle Schmierung mit Pinsel oder Ölkanne, Tröpfchenschmierung oder Tauchschmierung. Nach Decker, Diagramm 25.3, wird für Ketten des Typs 08 bei einer Kettengeschwindigkeit über 0,7 m/s eine Tropfschmierung empfohlen. Diese Vorrichtung ist ein </w:t>
+        <w:t xml:space="preserve">Die angegebene Lebensdauer der Kette kann nur im Falle ausreichender Schmierung gewährleistet werden. In Frage kommen eine manuelle Schmierung mit Pinsel oder Ölkanne, </w:t>
+      </w:r>
+      <w:proofErr w:type="spellStart"/>
+      <w:r>
+        <w:rPr>
+          <w:rFonts w:eastAsiaTheme="minorEastAsia" w:cs="Arial"/>
+        </w:rPr>
+        <w:t>Tröpfchenschmierung</w:t>
+      </w:r>
+      <w:proofErr w:type="spellEnd"/>
+      <w:r>
+        <w:rPr>
+          <w:rFonts w:eastAsiaTheme="minorEastAsia" w:cs="Arial"/>
+        </w:rPr>
+        <w:t xml:space="preserve"> oder Tauchschmierung. Nach Decker, Diagramm 25.3, wird für Ketten des Typs 08 bei einer Kettengeschwindigkeit über 0,7 m/s eine Tropfschmierung empfohlen. Diese Vorrichtung ist ein </w:t>
       </w:r>
     </w:p>
     <w:p>
@@ -30905,11 +31078,19 @@
           <w:rFonts w:eastAsiaTheme="minorEastAsia" w:cs="Arial"/>
         </w:rPr>
       </w:pPr>
-      <w:r>
-        <w:rPr>
-          <w:rFonts w:eastAsiaTheme="minorEastAsia" w:cs="Arial"/>
-        </w:rPr>
-        <w:t xml:space="preserve">Abtriebskettenrad: </w:t>
+      <w:proofErr w:type="spellStart"/>
+      <w:r>
+        <w:rPr>
+          <w:rFonts w:eastAsiaTheme="minorEastAsia" w:cs="Arial"/>
+        </w:rPr>
+        <w:t>Abtriebskettenrad</w:t>
+      </w:r>
+      <w:proofErr w:type="spellEnd"/>
+      <w:r>
+        <w:rPr>
+          <w:rFonts w:eastAsiaTheme="minorEastAsia" w:cs="Arial"/>
+        </w:rPr>
+        <w:t xml:space="preserve">: </w:t>
       </w:r>
       <m:oMath>
         <m:sSub>
@@ -31065,7 +31246,21 @@
         <w:rPr>
           <w:rFonts w:eastAsiaTheme="minorEastAsia" w:cs="Arial"/>
         </w:rPr>
-        <w:t xml:space="preserve"> … Zähnezahlfaktor, der die Auswirkungen der Zähnezahl z</w:t>
+        <w:t xml:space="preserve"> … </w:t>
+      </w:r>
+      <w:proofErr w:type="spellStart"/>
+      <w:r>
+        <w:rPr>
+          <w:rFonts w:eastAsiaTheme="minorEastAsia" w:cs="Arial"/>
+        </w:rPr>
+        <w:t>Zähnezahlfaktor</w:t>
+      </w:r>
+      <w:proofErr w:type="spellEnd"/>
+      <w:r>
+        <w:rPr>
+          <w:rFonts w:eastAsiaTheme="minorEastAsia" w:cs="Arial"/>
+        </w:rPr>
+        <w:t>, der die Auswirkungen der Zähnezahl z</w:t>
       </w:r>
       <w:r>
         <w:rPr>
@@ -34597,7 +34792,21 @@
         <w:rPr>
           <w:rFonts w:eastAsiaTheme="minorEastAsia" w:cs="Arial"/>
         </w:rPr>
-        <w:t>Die angegebene Lebensdauer der Kette kann nur im Falle ausreichender Schmierung gewährleistet werden. In Frage kommen eine manuelle Schmierung mit Pinsel oder Ölkanne, Tröpfchenschmierung oder Tauchschmierung. Nach Decker, Diagramm 25.3, wird für Ketten des Typs 10 bei einer Kettengeschwindigkeit über 0,6 m/s eine Tropfschmierung empfohlen. Diese Vorrichtung ist ein Zukaufteil und wird ??? montiert.</w:t>
+        <w:t xml:space="preserve">Die angegebene Lebensdauer der Kette kann nur im Falle ausreichender Schmierung gewährleistet werden. In Frage kommen eine manuelle Schmierung mit Pinsel oder Ölkanne, </w:t>
+      </w:r>
+      <w:proofErr w:type="spellStart"/>
+      <w:r>
+        <w:rPr>
+          <w:rFonts w:eastAsiaTheme="minorEastAsia" w:cs="Arial"/>
+        </w:rPr>
+        <w:t>Tröpfchenschmierung</w:t>
+      </w:r>
+      <w:proofErr w:type="spellEnd"/>
+      <w:r>
+        <w:rPr>
+          <w:rFonts w:eastAsiaTheme="minorEastAsia" w:cs="Arial"/>
+        </w:rPr>
+        <w:t xml:space="preserve"> oder Tauchschmierung. Nach Decker, Diagramm 25.3, wird für Ketten des Typs 10 bei einer Kettengeschwindigkeit über 0,6 m/s eine Tropfschmierung empfohlen. Diese Vorrichtung ist ein Zukaufteil und wird ??? montiert.</w:t>
       </w:r>
     </w:p>
     <w:p>
@@ -34651,7 +34860,35 @@
         <w:rPr>
           <w:rFonts w:eastAsiaTheme="minorEastAsia" w:cs="Arial"/>
         </w:rPr>
-        <w:t>Die Abtriebskettenräder mit ihren Zähnezahlen mussten aufgrund ihres Durchmessers von ca. 184mm laut Anforderungsliste gewählt werden. Ist dieser Durchmesser einbautechnisch bedingt, ist die Wahl von Option 3 (ohne Übersetzung und mit 10B-Kette) unumgänglich. Andererseits ist die relativ grobe 10B-Kette überdimensioniert und deshalb rein kräftetechnisch nicht notwendig.  Spielt die Drehzahlabwichung um 6,25% vom gewünschten Wert 80 1/min keine Rolle, so kann Option 2 (ohne Übersetzung mit 08B-Kette) angewendet werden. Ein Vorteil ist auch, dass durch zwei gleiche Kettenräder eine Zukaufteilvariante weniger bestellt werden muss. Aus Montagegründen ist dies zu befürworten. Option 1 mit Übersetzung verkompliziert den Einkauf nur unnötig, sie wäre lediglich im Falle eines signifikanten Preisunterschiedes zwischen den beiden Motoren erwägenswert.</w:t>
+        <w:t xml:space="preserve">Die </w:t>
+      </w:r>
+      <w:proofErr w:type="spellStart"/>
+      <w:r>
+        <w:rPr>
+          <w:rFonts w:eastAsiaTheme="minorEastAsia" w:cs="Arial"/>
+        </w:rPr>
+        <w:t>Abtriebskettenräder</w:t>
+      </w:r>
+      <w:proofErr w:type="spellEnd"/>
+      <w:r>
+        <w:rPr>
+          <w:rFonts w:eastAsiaTheme="minorEastAsia" w:cs="Arial"/>
+        </w:rPr>
+        <w:t xml:space="preserve"> mit ihren Zähnezahlen mussten aufgrund ihres Durchmessers von ca. 184mm laut Anforderungsliste gewählt werden. Ist dieser Durchmesser einbautechnisch bedingt, ist die Wahl von Option 3 (ohne Übersetzung und mit 10B-Kette) unumgänglich. Andererseits ist die relativ grobe 10B-Kette überdimensioniert und deshalb rein kräftetechnisch nicht notwendig.  Spielt die </w:t>
+      </w:r>
+      <w:proofErr w:type="spellStart"/>
+      <w:r>
+        <w:rPr>
+          <w:rFonts w:eastAsiaTheme="minorEastAsia" w:cs="Arial"/>
+        </w:rPr>
+        <w:t>Drehzahlabwichung</w:t>
+      </w:r>
+      <w:proofErr w:type="spellEnd"/>
+      <w:r>
+        <w:rPr>
+          <w:rFonts w:eastAsiaTheme="minorEastAsia" w:cs="Arial"/>
+        </w:rPr>
+        <w:t xml:space="preserve"> um 6,25% vom gewünschten Wert 80 1/min keine Rolle, so kann Option 2 (ohne Übersetzung mit 08B-Kette) angewendet werden. Ein Vorteil ist auch, dass durch zwei gleiche Kettenräder eine Zukaufteilvariante weniger bestellt werden muss. Aus Montagegründen ist dies zu befürworten. Option 1 mit Übersetzung verkompliziert den Einkauf nur unnötig, sie wäre lediglich im Falle eines signifikanten Preisunterschiedes zwischen den beiden Motoren erwägenswert.</w:t>
       </w:r>
     </w:p>
     <w:p>
@@ -34673,11 +34910,11 @@
       <w:pPr>
         <w:pStyle w:val="berschrift2"/>
       </w:pPr>
-      <w:bookmarkStart w:id="37" w:name="_Toc22631268"/>
+      <w:bookmarkStart w:id="36" w:name="_Toc22631268"/>
       <w:r>
         <w:t>Auslegung der Keilwellenverbindung zwischen Welle und Kettenrad</w:t>
       </w:r>
-      <w:bookmarkEnd w:id="37"/>
+      <w:bookmarkEnd w:id="36"/>
     </w:p>
     <w:p>
       <w:pPr>
@@ -35853,11 +36090,11 @@
       <w:pPr>
         <w:pStyle w:val="berschrift2"/>
       </w:pPr>
-      <w:bookmarkStart w:id="38" w:name="_Toc22631269"/>
+      <w:bookmarkStart w:id="37" w:name="_Toc22631269"/>
       <w:r>
         <w:t>Axiale Fixierung des Kettenrades</w:t>
       </w:r>
-      <w:bookmarkEnd w:id="38"/>
+      <w:bookmarkEnd w:id="37"/>
     </w:p>
     <w:p>
       <w:pPr>
@@ -35887,7 +36124,18 @@
     <w:p>
       <w:pPr>
         <w:spacing w:line="360" w:lineRule="auto"/>
-      </w:pPr>
+        <w:jc w:val="both"/>
+      </w:pPr>
+      <w:r>
+        <w:t>Der Werkstoff 42CrMo4 mit einer Streckgrenze von Re=650N7mm^2 entspricht in etwa einer Schraube mit der Festigkeitsklasse 8.8, die nach [Tabellenbuch Metall] eine Streckgrenze von 640N/mm^2 besitzt. Somit kann das Gewinde am Wellenende mit einer 8.8-Schraube verglichen werden. Ebenfalls nach [] sind für 8.8-Schrauben Muttern der Festigkeitsklassen 8 bis 12 zulässig. Aus Kostengründen und weil die Mutter keine Klemmwirkung, sondern nur eine Fixierungswirkung hat, wird eine Mutter der Festigkeitsklasse 8 gewählt.</w:t>
+      </w:r>
+    </w:p>
+    <w:p>
+      <w:pPr>
+        <w:spacing w:line="360" w:lineRule="auto"/>
+      </w:pPr>
+      <w:bookmarkStart w:id="38" w:name="_GoBack"/>
+      <w:bookmarkEnd w:id="38"/>
     </w:p>
     <w:p>
       <w:pPr>
@@ -37776,13 +38024,24 @@
         <w:t>Am Lager A würde die geforderte Lebensdauer von 30000h unterschritten werden.</w:t>
       </w:r>
       <w:r>
-        <w:t xml:space="preserve"> Das Lager mit der nächstgrößeren dynamischen Tragzahl C</w:t>
+        <w:t xml:space="preserve"> Das Lager mit der nächstgrößeren dynamischen Tragzahl </w:t>
+      </w:r>
+      <w:proofErr w:type="spellStart"/>
+      <w:r>
+        <w:t>C</w:t>
       </w:r>
       <w:r>
         <w:rPr>
           <w:vertAlign w:val="subscript"/>
         </w:rPr>
-        <w:t xml:space="preserve">dyn </w:t>
+        <w:t>dyn</w:t>
+      </w:r>
+      <w:proofErr w:type="spellEnd"/>
+      <w:r>
+        <w:rPr>
+          <w:vertAlign w:val="subscript"/>
+        </w:rPr>
+        <w:t xml:space="preserve"> </w:t>
       </w:r>
       <w:r>
         <w:t>wird gewählt</w:t>
@@ -37794,7 +38053,11 @@
         <w:t>. Nach Decker Tab 18.3 ist dies das Rillenkugellager nach DIN 625 6208</w:t>
       </w:r>
       <w:r>
-        <w:t xml:space="preserve"> mit C</w:t>
+        <w:t xml:space="preserve"> mit </w:t>
+      </w:r>
+      <w:proofErr w:type="spellStart"/>
+      <w:r>
+        <w:t>C</w:t>
       </w:r>
       <w:r>
         <w:rPr>
@@ -37802,6 +38065,7 @@
         </w:rPr>
         <w:t>dyn</w:t>
       </w:r>
+      <w:proofErr w:type="spellEnd"/>
       <w:r>
         <w:t>=29kN. Es ist geringfügig breiter (B=18mm statt B=15mm) und hat einen größeren Außendurchmesser (D=80mm statt D=68mm). Damit würden konstruktive Änderungen am Lagergehäuse nötig, auf die an dieser Stelle nicht weiter eingegangen werden soll.</w:t>
       </w:r>
@@ -38240,14 +38504,7 @@
                   <w:rFonts w:ascii="Cambria Math" w:hAnsi="Cambria Math"/>
                   <w:highlight w:val="yellow"/>
                 </w:rPr>
-                <m:t>A,10</m:t>
-              </m:r>
-              <m:r>
-                <w:rPr>
-                  <w:rFonts w:ascii="Cambria Math" w:hAnsi="Cambria Math"/>
-                  <w:highlight w:val="yellow"/>
-                </w:rPr>
-                <m:t>h,gedreht,</m:t>
+                <m:t>A,10h,gedreht,</m:t>
               </m:r>
               <m:r>
                 <w:rPr>
@@ -39186,7 +39443,7 @@
 </file>
 
 <file path=word/endnotes.xml><?xml version="1.0" encoding="utf-8"?>
-<w:endnotes xmlns:wpc="http://schemas.microsoft.com/office/word/2010/wordprocessingCanvas" xmlns:mc="http://schemas.openxmlformats.org/markup-compatibility/2006" xmlns:o="urn:schemas-microsoft-com:office:office" xmlns:r="http://schemas.openxmlformats.org/officeDocument/2006/relationships" xmlns:m="http://schemas.openxmlformats.org/officeDocument/2006/math" xmlns:v="urn:schemas-microsoft-com:vml" xmlns:wp14="http://schemas.microsoft.com/office/word/2010/wordprocessingDrawing" xmlns:wp="http://schemas.openxmlformats.org/drawingml/2006/wordprocessingDrawing" xmlns:w10="urn:schemas-microsoft-com:office:word" xmlns:w="http://schemas.openxmlformats.org/wordprocessingml/2006/main" xmlns:w14="http://schemas.microsoft.com/office/word/2010/wordml" xmlns:w15="http://schemas.microsoft.com/office/word/2012/wordml" xmlns:wpg="http://schemas.microsoft.com/office/word/2010/wordprocessingGroup" xmlns:wpi="http://schemas.microsoft.com/office/word/2010/wordprocessingInk" xmlns:wne="http://schemas.microsoft.com/office/word/2006/wordml" xmlns:wps="http://schemas.microsoft.com/office/word/2010/wordprocessingShape" mc:Ignorable="w14 w15 wp14">
+<w:endnotes xmlns:wpc="http://schemas.microsoft.com/office/word/2010/wordprocessingCanvas" xmlns:cx="http://schemas.microsoft.com/office/drawing/2014/chartex" xmlns:cx1="http://schemas.microsoft.com/office/drawing/2015/9/8/chartex" xmlns:cx2="http://schemas.microsoft.com/office/drawing/2015/10/21/chartex" xmlns:cx3="http://schemas.microsoft.com/office/drawing/2016/5/9/chartex" xmlns:cx4="http://schemas.microsoft.com/office/drawing/2016/5/10/chartex" xmlns:cx5="http://schemas.microsoft.com/office/drawing/2016/5/11/chartex" xmlns:cx6="http://schemas.microsoft.com/office/drawing/2016/5/12/chartex" xmlns:cx7="http://schemas.microsoft.com/office/drawing/2016/5/13/chartex" xmlns:cx8="http://schemas.microsoft.com/office/drawing/2016/5/14/chartex" xmlns:mc="http://schemas.openxmlformats.org/markup-compatibility/2006" xmlns:aink="http://schemas.microsoft.com/office/drawing/2016/ink" xmlns:am3d="http://schemas.microsoft.com/office/drawing/2017/model3d" xmlns:o="urn:schemas-microsoft-com:office:office" xmlns:r="http://schemas.openxmlformats.org/officeDocument/2006/relationships" xmlns:m="http://schemas.openxmlformats.org/officeDocument/2006/math" xmlns:v="urn:schemas-microsoft-com:vml" xmlns:wp14="http://schemas.microsoft.com/office/word/2010/wordprocessingDrawing" xmlns:wp="http://schemas.openxmlformats.org/drawingml/2006/wordprocessingDrawing" xmlns:w10="urn:schemas-microsoft-com:office:word" xmlns:w="http://schemas.openxmlformats.org/wordprocessingml/2006/main" xmlns:w14="http://schemas.microsoft.com/office/word/2010/wordml" xmlns:w15="http://schemas.microsoft.com/office/word/2012/wordml" xmlns:w16cid="http://schemas.microsoft.com/office/word/2016/wordml/cid" xmlns:w16se="http://schemas.microsoft.com/office/word/2015/wordml/symex" xmlns:wpg="http://schemas.microsoft.com/office/word/2010/wordprocessingGroup" xmlns:wpi="http://schemas.microsoft.com/office/word/2010/wordprocessingInk" xmlns:wne="http://schemas.microsoft.com/office/word/2006/wordml" xmlns:wps="http://schemas.microsoft.com/office/word/2010/wordprocessingShape" mc:Ignorable="w14 w15 w16se w16cid wp14">
   <w:endnote w:type="separator" w:id="-1">
     <w:p>
       <w:r>
@@ -39205,7 +39462,7 @@
 </file>
 
 <file path=word/footer1.xml><?xml version="1.0" encoding="utf-8"?>
-<w:ftr xmlns:wpc="http://schemas.microsoft.com/office/word/2010/wordprocessingCanvas" xmlns:mc="http://schemas.openxmlformats.org/markup-compatibility/2006" xmlns:o="urn:schemas-microsoft-com:office:office" xmlns:r="http://schemas.openxmlformats.org/officeDocument/2006/relationships" xmlns:m="http://schemas.openxmlformats.org/officeDocument/2006/math" xmlns:v="urn:schemas-microsoft-com:vml" xmlns:wp14="http://schemas.microsoft.com/office/word/2010/wordprocessingDrawing" xmlns:wp="http://schemas.openxmlformats.org/drawingml/2006/wordprocessingDrawing" xmlns:w10="urn:schemas-microsoft-com:office:word" xmlns:w="http://schemas.openxmlformats.org/wordprocessingml/2006/main" xmlns:w14="http://schemas.microsoft.com/office/word/2010/wordml" xmlns:w15="http://schemas.microsoft.com/office/word/2012/wordml" xmlns:wpg="http://schemas.microsoft.com/office/word/2010/wordprocessingGroup" xmlns:wpi="http://schemas.microsoft.com/office/word/2010/wordprocessingInk" xmlns:wne="http://schemas.microsoft.com/office/word/2006/wordml" xmlns:wps="http://schemas.microsoft.com/office/word/2010/wordprocessingShape" mc:Ignorable="w14 w15 wp14">
+<w:ftr xmlns:wpc="http://schemas.microsoft.com/office/word/2010/wordprocessingCanvas" xmlns:cx="http://schemas.microsoft.com/office/drawing/2014/chartex" xmlns:cx1="http://schemas.microsoft.com/office/drawing/2015/9/8/chartex" xmlns:cx2="http://schemas.microsoft.com/office/drawing/2015/10/21/chartex" xmlns:cx3="http://schemas.microsoft.com/office/drawing/2016/5/9/chartex" xmlns:cx4="http://schemas.microsoft.com/office/drawing/2016/5/10/chartex" xmlns:cx5="http://schemas.microsoft.com/office/drawing/2016/5/11/chartex" xmlns:cx6="http://schemas.microsoft.com/office/drawing/2016/5/12/chartex" xmlns:cx7="http://schemas.microsoft.com/office/drawing/2016/5/13/chartex" xmlns:cx8="http://schemas.microsoft.com/office/drawing/2016/5/14/chartex" xmlns:mc="http://schemas.openxmlformats.org/markup-compatibility/2006" xmlns:aink="http://schemas.microsoft.com/office/drawing/2016/ink" xmlns:am3d="http://schemas.microsoft.com/office/drawing/2017/model3d" xmlns:o="urn:schemas-microsoft-com:office:office" xmlns:r="http://schemas.openxmlformats.org/officeDocument/2006/relationships" xmlns:m="http://schemas.openxmlformats.org/officeDocument/2006/math" xmlns:v="urn:schemas-microsoft-com:vml" xmlns:wp14="http://schemas.microsoft.com/office/word/2010/wordprocessingDrawing" xmlns:wp="http://schemas.openxmlformats.org/drawingml/2006/wordprocessingDrawing" xmlns:w10="urn:schemas-microsoft-com:office:word" xmlns:w="http://schemas.openxmlformats.org/wordprocessingml/2006/main" xmlns:w14="http://schemas.microsoft.com/office/word/2010/wordml" xmlns:w15="http://schemas.microsoft.com/office/word/2012/wordml" xmlns:w16cid="http://schemas.microsoft.com/office/word/2016/wordml/cid" xmlns:w16se="http://schemas.microsoft.com/office/word/2015/wordml/symex" xmlns:wpg="http://schemas.microsoft.com/office/word/2010/wordprocessingGroup" xmlns:wpi="http://schemas.microsoft.com/office/word/2010/wordprocessingInk" xmlns:wne="http://schemas.microsoft.com/office/word/2006/wordml" xmlns:wps="http://schemas.microsoft.com/office/word/2010/wordprocessingShape" mc:Ignorable="w14 w15 w16se w16cid wp14">
   <w:p>
     <w:pPr>
       <w:pStyle w:val="Fuzeile"/>
@@ -39222,7 +39479,7 @@
 </file>
 
 <file path=word/footer2.xml><?xml version="1.0" encoding="utf-8"?>
-<w:ftr xmlns:wpc="http://schemas.microsoft.com/office/word/2010/wordprocessingCanvas" xmlns:mc="http://schemas.openxmlformats.org/markup-compatibility/2006" xmlns:o="urn:schemas-microsoft-com:office:office" xmlns:r="http://schemas.openxmlformats.org/officeDocument/2006/relationships" xmlns:m="http://schemas.openxmlformats.org/officeDocument/2006/math" xmlns:v="urn:schemas-microsoft-com:vml" xmlns:wp14="http://schemas.microsoft.com/office/word/2010/wordprocessingDrawing" xmlns:wp="http://schemas.openxmlformats.org/drawingml/2006/wordprocessingDrawing" xmlns:w10="urn:schemas-microsoft-com:office:word" xmlns:w="http://schemas.openxmlformats.org/wordprocessingml/2006/main" xmlns:w14="http://schemas.microsoft.com/office/word/2010/wordml" xmlns:w15="http://schemas.microsoft.com/office/word/2012/wordml" xmlns:wpg="http://schemas.microsoft.com/office/word/2010/wordprocessingGroup" xmlns:wpi="http://schemas.microsoft.com/office/word/2010/wordprocessingInk" xmlns:wne="http://schemas.microsoft.com/office/word/2006/wordml" xmlns:wps="http://schemas.microsoft.com/office/word/2010/wordprocessingShape" mc:Ignorable="w14 w15 wp14">
+<w:ftr xmlns:wpc="http://schemas.microsoft.com/office/word/2010/wordprocessingCanvas" xmlns:cx="http://schemas.microsoft.com/office/drawing/2014/chartex" xmlns:cx1="http://schemas.microsoft.com/office/drawing/2015/9/8/chartex" xmlns:cx2="http://schemas.microsoft.com/office/drawing/2015/10/21/chartex" xmlns:cx3="http://schemas.microsoft.com/office/drawing/2016/5/9/chartex" xmlns:cx4="http://schemas.microsoft.com/office/drawing/2016/5/10/chartex" xmlns:cx5="http://schemas.microsoft.com/office/drawing/2016/5/11/chartex" xmlns:cx6="http://schemas.microsoft.com/office/drawing/2016/5/12/chartex" xmlns:cx7="http://schemas.microsoft.com/office/drawing/2016/5/13/chartex" xmlns:cx8="http://schemas.microsoft.com/office/drawing/2016/5/14/chartex" xmlns:mc="http://schemas.openxmlformats.org/markup-compatibility/2006" xmlns:aink="http://schemas.microsoft.com/office/drawing/2016/ink" xmlns:am3d="http://schemas.microsoft.com/office/drawing/2017/model3d" xmlns:o="urn:schemas-microsoft-com:office:office" xmlns:r="http://schemas.openxmlformats.org/officeDocument/2006/relationships" xmlns:m="http://schemas.openxmlformats.org/officeDocument/2006/math" xmlns:v="urn:schemas-microsoft-com:vml" xmlns:wp14="http://schemas.microsoft.com/office/word/2010/wordprocessingDrawing" xmlns:wp="http://schemas.openxmlformats.org/drawingml/2006/wordprocessingDrawing" xmlns:w10="urn:schemas-microsoft-com:office:word" xmlns:w="http://schemas.openxmlformats.org/wordprocessingml/2006/main" xmlns:w14="http://schemas.microsoft.com/office/word/2010/wordml" xmlns:w15="http://schemas.microsoft.com/office/word/2012/wordml" xmlns:w16cid="http://schemas.microsoft.com/office/word/2016/wordml/cid" xmlns:w16se="http://schemas.microsoft.com/office/word/2015/wordml/symex" xmlns:wpg="http://schemas.microsoft.com/office/word/2010/wordprocessingGroup" xmlns:wpi="http://schemas.microsoft.com/office/word/2010/wordprocessingInk" xmlns:wne="http://schemas.microsoft.com/office/word/2006/wordml" xmlns:wps="http://schemas.microsoft.com/office/word/2010/wordprocessingShape" mc:Ignorable="w14 w15 w16se w16cid wp14">
   <w:p>
     <w:pPr>
       <w:pStyle w:val="Fuzeile"/>
@@ -39232,7 +39489,7 @@
 </file>
 
 <file path=word/footer3.xml><?xml version="1.0" encoding="utf-8"?>
-<w:ftr xmlns:wpc="http://schemas.microsoft.com/office/word/2010/wordprocessingCanvas" xmlns:mc="http://schemas.openxmlformats.org/markup-compatibility/2006" xmlns:o="urn:schemas-microsoft-com:office:office" xmlns:r="http://schemas.openxmlformats.org/officeDocument/2006/relationships" xmlns:m="http://schemas.openxmlformats.org/officeDocument/2006/math" xmlns:v="urn:schemas-microsoft-com:vml" xmlns:wp14="http://schemas.microsoft.com/office/word/2010/wordprocessingDrawing" xmlns:wp="http://schemas.openxmlformats.org/drawingml/2006/wordprocessingDrawing" xmlns:w10="urn:schemas-microsoft-com:office:word" xmlns:w="http://schemas.openxmlformats.org/wordprocessingml/2006/main" xmlns:w14="http://schemas.microsoft.com/office/word/2010/wordml" xmlns:w15="http://schemas.microsoft.com/office/word/2012/wordml" xmlns:wpg="http://schemas.microsoft.com/office/word/2010/wordprocessingGroup" xmlns:wpi="http://schemas.microsoft.com/office/word/2010/wordprocessingInk" xmlns:wne="http://schemas.microsoft.com/office/word/2006/wordml" xmlns:wps="http://schemas.microsoft.com/office/word/2010/wordprocessingShape" mc:Ignorable="w14 w15 wp14">
+<w:ftr xmlns:wpc="http://schemas.microsoft.com/office/word/2010/wordprocessingCanvas" xmlns:cx="http://schemas.microsoft.com/office/drawing/2014/chartex" xmlns:cx1="http://schemas.microsoft.com/office/drawing/2015/9/8/chartex" xmlns:cx2="http://schemas.microsoft.com/office/drawing/2015/10/21/chartex" xmlns:cx3="http://schemas.microsoft.com/office/drawing/2016/5/9/chartex" xmlns:cx4="http://schemas.microsoft.com/office/drawing/2016/5/10/chartex" xmlns:cx5="http://schemas.microsoft.com/office/drawing/2016/5/11/chartex" xmlns:cx6="http://schemas.microsoft.com/office/drawing/2016/5/12/chartex" xmlns:cx7="http://schemas.microsoft.com/office/drawing/2016/5/13/chartex" xmlns:cx8="http://schemas.microsoft.com/office/drawing/2016/5/14/chartex" xmlns:mc="http://schemas.openxmlformats.org/markup-compatibility/2006" xmlns:aink="http://schemas.microsoft.com/office/drawing/2016/ink" xmlns:am3d="http://schemas.microsoft.com/office/drawing/2017/model3d" xmlns:o="urn:schemas-microsoft-com:office:office" xmlns:r="http://schemas.openxmlformats.org/officeDocument/2006/relationships" xmlns:m="http://schemas.openxmlformats.org/officeDocument/2006/math" xmlns:v="urn:schemas-microsoft-com:vml" xmlns:wp14="http://schemas.microsoft.com/office/word/2010/wordprocessingDrawing" xmlns:wp="http://schemas.openxmlformats.org/drawingml/2006/wordprocessingDrawing" xmlns:w10="urn:schemas-microsoft-com:office:word" xmlns:w="http://schemas.openxmlformats.org/wordprocessingml/2006/main" xmlns:w14="http://schemas.microsoft.com/office/word/2010/wordml" xmlns:w15="http://schemas.microsoft.com/office/word/2012/wordml" xmlns:w16cid="http://schemas.microsoft.com/office/word/2016/wordml/cid" xmlns:w16se="http://schemas.microsoft.com/office/word/2015/wordml/symex" xmlns:wpg="http://schemas.microsoft.com/office/word/2010/wordprocessingGroup" xmlns:wpi="http://schemas.microsoft.com/office/word/2010/wordprocessingInk" xmlns:wne="http://schemas.microsoft.com/office/word/2006/wordml" xmlns:wps="http://schemas.microsoft.com/office/word/2010/wordprocessingShape" mc:Ignorable="w14 w15 w16se w16cid wp14">
   <w:p>
     <w:pPr>
       <w:pStyle w:val="Fuzeile"/>
@@ -39267,7 +39524,7 @@
 </file>
 
 <file path=word/footer4.xml><?xml version="1.0" encoding="utf-8"?>
-<w:ftr xmlns:wpc="http://schemas.microsoft.com/office/word/2010/wordprocessingCanvas" xmlns:mc="http://schemas.openxmlformats.org/markup-compatibility/2006" xmlns:o="urn:schemas-microsoft-com:office:office" xmlns:r="http://schemas.openxmlformats.org/officeDocument/2006/relationships" xmlns:m="http://schemas.openxmlformats.org/officeDocument/2006/math" xmlns:v="urn:schemas-microsoft-com:vml" xmlns:wp14="http://schemas.microsoft.com/office/word/2010/wordprocessingDrawing" xmlns:wp="http://schemas.openxmlformats.org/drawingml/2006/wordprocessingDrawing" xmlns:w10="urn:schemas-microsoft-com:office:word" xmlns:w="http://schemas.openxmlformats.org/wordprocessingml/2006/main" xmlns:w14="http://schemas.microsoft.com/office/word/2010/wordml" xmlns:w15="http://schemas.microsoft.com/office/word/2012/wordml" xmlns:wpg="http://schemas.microsoft.com/office/word/2010/wordprocessingGroup" xmlns:wpi="http://schemas.microsoft.com/office/word/2010/wordprocessingInk" xmlns:wne="http://schemas.microsoft.com/office/word/2006/wordml" xmlns:wps="http://schemas.microsoft.com/office/word/2010/wordprocessingShape" mc:Ignorable="w14 w15 wp14">
+<w:ftr xmlns:wpc="http://schemas.microsoft.com/office/word/2010/wordprocessingCanvas" xmlns:cx="http://schemas.microsoft.com/office/drawing/2014/chartex" xmlns:cx1="http://schemas.microsoft.com/office/drawing/2015/9/8/chartex" xmlns:cx2="http://schemas.microsoft.com/office/drawing/2015/10/21/chartex" xmlns:cx3="http://schemas.microsoft.com/office/drawing/2016/5/9/chartex" xmlns:cx4="http://schemas.microsoft.com/office/drawing/2016/5/10/chartex" xmlns:cx5="http://schemas.microsoft.com/office/drawing/2016/5/11/chartex" xmlns:cx6="http://schemas.microsoft.com/office/drawing/2016/5/12/chartex" xmlns:cx7="http://schemas.microsoft.com/office/drawing/2016/5/13/chartex" xmlns:cx8="http://schemas.microsoft.com/office/drawing/2016/5/14/chartex" xmlns:mc="http://schemas.openxmlformats.org/markup-compatibility/2006" xmlns:aink="http://schemas.microsoft.com/office/drawing/2016/ink" xmlns:am3d="http://schemas.microsoft.com/office/drawing/2017/model3d" xmlns:o="urn:schemas-microsoft-com:office:office" xmlns:r="http://schemas.openxmlformats.org/officeDocument/2006/relationships" xmlns:m="http://schemas.openxmlformats.org/officeDocument/2006/math" xmlns:v="urn:schemas-microsoft-com:vml" xmlns:wp14="http://schemas.microsoft.com/office/word/2010/wordprocessingDrawing" xmlns:wp="http://schemas.openxmlformats.org/drawingml/2006/wordprocessingDrawing" xmlns:w10="urn:schemas-microsoft-com:office:word" xmlns:w="http://schemas.openxmlformats.org/wordprocessingml/2006/main" xmlns:w14="http://schemas.microsoft.com/office/word/2010/wordml" xmlns:w15="http://schemas.microsoft.com/office/word/2012/wordml" xmlns:w16cid="http://schemas.microsoft.com/office/word/2016/wordml/cid" xmlns:w16se="http://schemas.microsoft.com/office/word/2015/wordml/symex" xmlns:wpg="http://schemas.microsoft.com/office/word/2010/wordprocessingGroup" xmlns:wpi="http://schemas.microsoft.com/office/word/2010/wordprocessingInk" xmlns:wne="http://schemas.microsoft.com/office/word/2006/wordml" xmlns:wps="http://schemas.microsoft.com/office/word/2010/wordprocessingShape" mc:Ignorable="w14 w15 w16se w16cid wp14">
   <w:p>
     <w:pPr>
       <w:pStyle w:val="Fuzeile"/>
@@ -39277,7 +39534,7 @@
 </file>
 
 <file path=word/footnotes.xml><?xml version="1.0" encoding="utf-8"?>
-<w:footnotes xmlns:wpc="http://schemas.microsoft.com/office/word/2010/wordprocessingCanvas" xmlns:mc="http://schemas.openxmlformats.org/markup-compatibility/2006" xmlns:o="urn:schemas-microsoft-com:office:office" xmlns:r="http://schemas.openxmlformats.org/officeDocument/2006/relationships" xmlns:m="http://schemas.openxmlformats.org/officeDocument/2006/math" xmlns:v="urn:schemas-microsoft-com:vml" xmlns:wp14="http://schemas.microsoft.com/office/word/2010/wordprocessingDrawing" xmlns:wp="http://schemas.openxmlformats.org/drawingml/2006/wordprocessingDrawing" xmlns:w10="urn:schemas-microsoft-com:office:word" xmlns:w="http://schemas.openxmlformats.org/wordprocessingml/2006/main" xmlns:w14="http://schemas.microsoft.com/office/word/2010/wordml" xmlns:w15="http://schemas.microsoft.com/office/word/2012/wordml" xmlns:wpg="http://schemas.microsoft.com/office/word/2010/wordprocessingGroup" xmlns:wpi="http://schemas.microsoft.com/office/word/2010/wordprocessingInk" xmlns:wne="http://schemas.microsoft.com/office/word/2006/wordml" xmlns:wps="http://schemas.microsoft.com/office/word/2010/wordprocessingShape" mc:Ignorable="w14 w15 wp14">
+<w:footnotes xmlns:wpc="http://schemas.microsoft.com/office/word/2010/wordprocessingCanvas" xmlns:cx="http://schemas.microsoft.com/office/drawing/2014/chartex" xmlns:cx1="http://schemas.microsoft.com/office/drawing/2015/9/8/chartex" xmlns:cx2="http://schemas.microsoft.com/office/drawing/2015/10/21/chartex" xmlns:cx3="http://schemas.microsoft.com/office/drawing/2016/5/9/chartex" xmlns:cx4="http://schemas.microsoft.com/office/drawing/2016/5/10/chartex" xmlns:cx5="http://schemas.microsoft.com/office/drawing/2016/5/11/chartex" xmlns:cx6="http://schemas.microsoft.com/office/drawing/2016/5/12/chartex" xmlns:cx7="http://schemas.microsoft.com/office/drawing/2016/5/13/chartex" xmlns:cx8="http://schemas.microsoft.com/office/drawing/2016/5/14/chartex" xmlns:mc="http://schemas.openxmlformats.org/markup-compatibility/2006" xmlns:aink="http://schemas.microsoft.com/office/drawing/2016/ink" xmlns:am3d="http://schemas.microsoft.com/office/drawing/2017/model3d" xmlns:o="urn:schemas-microsoft-com:office:office" xmlns:r="http://schemas.openxmlformats.org/officeDocument/2006/relationships" xmlns:m="http://schemas.openxmlformats.org/officeDocument/2006/math" xmlns:v="urn:schemas-microsoft-com:vml" xmlns:wp14="http://schemas.microsoft.com/office/word/2010/wordprocessingDrawing" xmlns:wp="http://schemas.openxmlformats.org/drawingml/2006/wordprocessingDrawing" xmlns:w10="urn:schemas-microsoft-com:office:word" xmlns:w="http://schemas.openxmlformats.org/wordprocessingml/2006/main" xmlns:w14="http://schemas.microsoft.com/office/word/2010/wordml" xmlns:w15="http://schemas.microsoft.com/office/word/2012/wordml" xmlns:w16cid="http://schemas.microsoft.com/office/word/2016/wordml/cid" xmlns:w16se="http://schemas.microsoft.com/office/word/2015/wordml/symex" xmlns:wpg="http://schemas.microsoft.com/office/word/2010/wordprocessingGroup" xmlns:wpi="http://schemas.microsoft.com/office/word/2010/wordprocessingInk" xmlns:wne="http://schemas.microsoft.com/office/word/2006/wordml" xmlns:wps="http://schemas.microsoft.com/office/word/2010/wordprocessingShape" mc:Ignorable="w14 w15 w16se w16cid wp14">
   <w:footnote w:type="separator" w:id="-1">
     <w:p>
       <w:r>
@@ -39296,7 +39553,7 @@
 </file>
 
 <file path=word/header1.xml><?xml version="1.0" encoding="utf-8"?>
-<w:hdr xmlns:wpc="http://schemas.microsoft.com/office/word/2010/wordprocessingCanvas" xmlns:mc="http://schemas.openxmlformats.org/markup-compatibility/2006" xmlns:o="urn:schemas-microsoft-com:office:office" xmlns:r="http://schemas.openxmlformats.org/officeDocument/2006/relationships" xmlns:m="http://schemas.openxmlformats.org/officeDocument/2006/math" xmlns:v="urn:schemas-microsoft-com:vml" xmlns:wp14="http://schemas.microsoft.com/office/word/2010/wordprocessingDrawing" xmlns:wp="http://schemas.openxmlformats.org/drawingml/2006/wordprocessingDrawing" xmlns:w10="urn:schemas-microsoft-com:office:word" xmlns:w="http://schemas.openxmlformats.org/wordprocessingml/2006/main" xmlns:w14="http://schemas.microsoft.com/office/word/2010/wordml" xmlns:w15="http://schemas.microsoft.com/office/word/2012/wordml" xmlns:wpg="http://schemas.microsoft.com/office/word/2010/wordprocessingGroup" xmlns:wpi="http://schemas.microsoft.com/office/word/2010/wordprocessingInk" xmlns:wne="http://schemas.microsoft.com/office/word/2006/wordml" xmlns:wps="http://schemas.microsoft.com/office/word/2010/wordprocessingShape" mc:Ignorable="w14 w15 wp14">
+<w:hdr xmlns:wpc="http://schemas.microsoft.com/office/word/2010/wordprocessingCanvas" xmlns:cx="http://schemas.microsoft.com/office/drawing/2014/chartex" xmlns:cx1="http://schemas.microsoft.com/office/drawing/2015/9/8/chartex" xmlns:cx2="http://schemas.microsoft.com/office/drawing/2015/10/21/chartex" xmlns:cx3="http://schemas.microsoft.com/office/drawing/2016/5/9/chartex" xmlns:cx4="http://schemas.microsoft.com/office/drawing/2016/5/10/chartex" xmlns:cx5="http://schemas.microsoft.com/office/drawing/2016/5/11/chartex" xmlns:cx6="http://schemas.microsoft.com/office/drawing/2016/5/12/chartex" xmlns:cx7="http://schemas.microsoft.com/office/drawing/2016/5/13/chartex" xmlns:cx8="http://schemas.microsoft.com/office/drawing/2016/5/14/chartex" xmlns:mc="http://schemas.openxmlformats.org/markup-compatibility/2006" xmlns:aink="http://schemas.microsoft.com/office/drawing/2016/ink" xmlns:am3d="http://schemas.microsoft.com/office/drawing/2017/model3d" xmlns:o="urn:schemas-microsoft-com:office:office" xmlns:r="http://schemas.openxmlformats.org/officeDocument/2006/relationships" xmlns:m="http://schemas.openxmlformats.org/officeDocument/2006/math" xmlns:v="urn:schemas-microsoft-com:vml" xmlns:wp14="http://schemas.microsoft.com/office/word/2010/wordprocessingDrawing" xmlns:wp="http://schemas.openxmlformats.org/drawingml/2006/wordprocessingDrawing" xmlns:w10="urn:schemas-microsoft-com:office:word" xmlns:w="http://schemas.openxmlformats.org/wordprocessingml/2006/main" xmlns:w14="http://schemas.microsoft.com/office/word/2010/wordml" xmlns:w15="http://schemas.microsoft.com/office/word/2012/wordml" xmlns:w16cid="http://schemas.microsoft.com/office/word/2016/wordml/cid" xmlns:w16se="http://schemas.microsoft.com/office/word/2015/wordml/symex" xmlns:wpg="http://schemas.microsoft.com/office/word/2010/wordprocessingGroup" xmlns:wpi="http://schemas.microsoft.com/office/word/2010/wordprocessingInk" xmlns:wne="http://schemas.microsoft.com/office/word/2006/wordml" xmlns:wps="http://schemas.microsoft.com/office/word/2010/wordprocessingShape" mc:Ignorable="w14 w15 w16se w16cid wp14">
   <w:p>
     <w:pPr>
       <w:pStyle w:val="Kopfzeile"/>
@@ -39385,7 +39642,7 @@
 </file>
 
 <file path=word/header2.xml><?xml version="1.0" encoding="utf-8"?>
-<w:hdr xmlns:wpc="http://schemas.microsoft.com/office/word/2010/wordprocessingCanvas" xmlns:mc="http://schemas.openxmlformats.org/markup-compatibility/2006" xmlns:o="urn:schemas-microsoft-com:office:office" xmlns:r="http://schemas.openxmlformats.org/officeDocument/2006/relationships" xmlns:m="http://schemas.openxmlformats.org/officeDocument/2006/math" xmlns:v="urn:schemas-microsoft-com:vml" xmlns:wp14="http://schemas.microsoft.com/office/word/2010/wordprocessingDrawing" xmlns:wp="http://schemas.openxmlformats.org/drawingml/2006/wordprocessingDrawing" xmlns:w10="urn:schemas-microsoft-com:office:word" xmlns:w="http://schemas.openxmlformats.org/wordprocessingml/2006/main" xmlns:w14="http://schemas.microsoft.com/office/word/2010/wordml" xmlns:w15="http://schemas.microsoft.com/office/word/2012/wordml" xmlns:wpg="http://schemas.microsoft.com/office/word/2010/wordprocessingGroup" xmlns:wpi="http://schemas.microsoft.com/office/word/2010/wordprocessingInk" xmlns:wne="http://schemas.microsoft.com/office/word/2006/wordml" xmlns:wps="http://schemas.microsoft.com/office/word/2010/wordprocessingShape" mc:Ignorable="w14 w15 wp14">
+<w:hdr xmlns:wpc="http://schemas.microsoft.com/office/word/2010/wordprocessingCanvas" xmlns:cx="http://schemas.microsoft.com/office/drawing/2014/chartex" xmlns:cx1="http://schemas.microsoft.com/office/drawing/2015/9/8/chartex" xmlns:cx2="http://schemas.microsoft.com/office/drawing/2015/10/21/chartex" xmlns:cx3="http://schemas.microsoft.com/office/drawing/2016/5/9/chartex" xmlns:cx4="http://schemas.microsoft.com/office/drawing/2016/5/10/chartex" xmlns:cx5="http://schemas.microsoft.com/office/drawing/2016/5/11/chartex" xmlns:cx6="http://schemas.microsoft.com/office/drawing/2016/5/12/chartex" xmlns:cx7="http://schemas.microsoft.com/office/drawing/2016/5/13/chartex" xmlns:cx8="http://schemas.microsoft.com/office/drawing/2016/5/14/chartex" xmlns:mc="http://schemas.openxmlformats.org/markup-compatibility/2006" xmlns:aink="http://schemas.microsoft.com/office/drawing/2016/ink" xmlns:am3d="http://schemas.microsoft.com/office/drawing/2017/model3d" xmlns:o="urn:schemas-microsoft-com:office:office" xmlns:r="http://schemas.openxmlformats.org/officeDocument/2006/relationships" xmlns:m="http://schemas.openxmlformats.org/officeDocument/2006/math" xmlns:v="urn:schemas-microsoft-com:vml" xmlns:wp14="http://schemas.microsoft.com/office/word/2010/wordprocessingDrawing" xmlns:wp="http://schemas.openxmlformats.org/drawingml/2006/wordprocessingDrawing" xmlns:w10="urn:schemas-microsoft-com:office:word" xmlns:w="http://schemas.openxmlformats.org/wordprocessingml/2006/main" xmlns:w14="http://schemas.microsoft.com/office/word/2010/wordml" xmlns:w15="http://schemas.microsoft.com/office/word/2012/wordml" xmlns:w16cid="http://schemas.microsoft.com/office/word/2016/wordml/cid" xmlns:w16se="http://schemas.microsoft.com/office/word/2015/wordml/symex" xmlns:wpg="http://schemas.microsoft.com/office/word/2010/wordprocessingGroup" xmlns:wpi="http://schemas.microsoft.com/office/word/2010/wordprocessingInk" xmlns:wne="http://schemas.microsoft.com/office/word/2006/wordml" xmlns:wps="http://schemas.microsoft.com/office/word/2010/wordprocessingShape" mc:Ignorable="w14 w15 w16se w16cid wp14">
   <w:p>
     <w:pPr>
       <w:pStyle w:val="Kopfzeile"/>
@@ -39505,6 +39762,7 @@
     <w:pPr>
       <w:pStyle w:val="Kopfzeile"/>
     </w:pPr>
+    <w:proofErr w:type="spellStart"/>
     <w:r>
       <w:rPr>
         <w:rFonts w:ascii="Arial Fett" w:hAnsi="Arial Fett"/>
@@ -39515,12 +39773,13 @@
       </w:rPr>
       <w:t>firma</w:t>
     </w:r>
+    <w:proofErr w:type="spellEnd"/>
   </w:p>
 </w:hdr>
 </file>
 
 <file path=word/header3.xml><?xml version="1.0" encoding="utf-8"?>
-<w:hdr xmlns:wpc="http://schemas.microsoft.com/office/word/2010/wordprocessingCanvas" xmlns:mc="http://schemas.openxmlformats.org/markup-compatibility/2006" xmlns:o="urn:schemas-microsoft-com:office:office" xmlns:r="http://schemas.openxmlformats.org/officeDocument/2006/relationships" xmlns:m="http://schemas.openxmlformats.org/officeDocument/2006/math" xmlns:v="urn:schemas-microsoft-com:vml" xmlns:wp14="http://schemas.microsoft.com/office/word/2010/wordprocessingDrawing" xmlns:wp="http://schemas.openxmlformats.org/drawingml/2006/wordprocessingDrawing" xmlns:w10="urn:schemas-microsoft-com:office:word" xmlns:w="http://schemas.openxmlformats.org/wordprocessingml/2006/main" xmlns:w14="http://schemas.microsoft.com/office/word/2010/wordml" xmlns:w15="http://schemas.microsoft.com/office/word/2012/wordml" xmlns:wpg="http://schemas.microsoft.com/office/word/2010/wordprocessingGroup" xmlns:wpi="http://schemas.microsoft.com/office/word/2010/wordprocessingInk" xmlns:wne="http://schemas.microsoft.com/office/word/2006/wordml" xmlns:wps="http://schemas.microsoft.com/office/word/2010/wordprocessingShape" mc:Ignorable="w14 w15 wp14">
+<w:hdr xmlns:wpc="http://schemas.microsoft.com/office/word/2010/wordprocessingCanvas" xmlns:cx="http://schemas.microsoft.com/office/drawing/2014/chartex" xmlns:cx1="http://schemas.microsoft.com/office/drawing/2015/9/8/chartex" xmlns:cx2="http://schemas.microsoft.com/office/drawing/2015/10/21/chartex" xmlns:cx3="http://schemas.microsoft.com/office/drawing/2016/5/9/chartex" xmlns:cx4="http://schemas.microsoft.com/office/drawing/2016/5/10/chartex" xmlns:cx5="http://schemas.microsoft.com/office/drawing/2016/5/11/chartex" xmlns:cx6="http://schemas.microsoft.com/office/drawing/2016/5/12/chartex" xmlns:cx7="http://schemas.microsoft.com/office/drawing/2016/5/13/chartex" xmlns:cx8="http://schemas.microsoft.com/office/drawing/2016/5/14/chartex" xmlns:mc="http://schemas.openxmlformats.org/markup-compatibility/2006" xmlns:aink="http://schemas.microsoft.com/office/drawing/2016/ink" xmlns:am3d="http://schemas.microsoft.com/office/drawing/2017/model3d" xmlns:o="urn:schemas-microsoft-com:office:office" xmlns:r="http://schemas.openxmlformats.org/officeDocument/2006/relationships" xmlns:m="http://schemas.openxmlformats.org/officeDocument/2006/math" xmlns:v="urn:schemas-microsoft-com:vml" xmlns:wp14="http://schemas.microsoft.com/office/word/2010/wordprocessingDrawing" xmlns:wp="http://schemas.openxmlformats.org/drawingml/2006/wordprocessingDrawing" xmlns:w10="urn:schemas-microsoft-com:office:word" xmlns:w="http://schemas.openxmlformats.org/wordprocessingml/2006/main" xmlns:w14="http://schemas.microsoft.com/office/word/2010/wordml" xmlns:w15="http://schemas.microsoft.com/office/word/2012/wordml" xmlns:w16cid="http://schemas.microsoft.com/office/word/2016/wordml/cid" xmlns:w16se="http://schemas.microsoft.com/office/word/2015/wordml/symex" xmlns:wpg="http://schemas.microsoft.com/office/word/2010/wordprocessingGroup" xmlns:wpi="http://schemas.microsoft.com/office/word/2010/wordprocessingInk" xmlns:wne="http://schemas.microsoft.com/office/word/2006/wordml" xmlns:wps="http://schemas.microsoft.com/office/word/2010/wordprocessingShape" mc:Ignorable="w14 w15 w16se w16cid wp14">
   <w:p>
     <w:pPr>
       <w:pStyle w:val="Kopfzeile"/>
@@ -39530,7 +39789,7 @@
 </file>
 
 <file path=word/header4.xml><?xml version="1.0" encoding="utf-8"?>
-<w:hdr xmlns:wpc="http://schemas.microsoft.com/office/word/2010/wordprocessingCanvas" xmlns:mc="http://schemas.openxmlformats.org/markup-compatibility/2006" xmlns:o="urn:schemas-microsoft-com:office:office" xmlns:r="http://schemas.openxmlformats.org/officeDocument/2006/relationships" xmlns:m="http://schemas.openxmlformats.org/officeDocument/2006/math" xmlns:v="urn:schemas-microsoft-com:vml" xmlns:wp14="http://schemas.microsoft.com/office/word/2010/wordprocessingDrawing" xmlns:wp="http://schemas.openxmlformats.org/drawingml/2006/wordprocessingDrawing" xmlns:w10="urn:schemas-microsoft-com:office:word" xmlns:w="http://schemas.openxmlformats.org/wordprocessingml/2006/main" xmlns:w14="http://schemas.microsoft.com/office/word/2010/wordml" xmlns:w15="http://schemas.microsoft.com/office/word/2012/wordml" xmlns:wpg="http://schemas.microsoft.com/office/word/2010/wordprocessingGroup" xmlns:wpi="http://schemas.microsoft.com/office/word/2010/wordprocessingInk" xmlns:wne="http://schemas.microsoft.com/office/word/2006/wordml" xmlns:wps="http://schemas.microsoft.com/office/word/2010/wordprocessingShape" mc:Ignorable="w14 w15 wp14">
+<w:hdr xmlns:wpc="http://schemas.microsoft.com/office/word/2010/wordprocessingCanvas" xmlns:cx="http://schemas.microsoft.com/office/drawing/2014/chartex" xmlns:cx1="http://schemas.microsoft.com/office/drawing/2015/9/8/chartex" xmlns:cx2="http://schemas.microsoft.com/office/drawing/2015/10/21/chartex" xmlns:cx3="http://schemas.microsoft.com/office/drawing/2016/5/9/chartex" xmlns:cx4="http://schemas.microsoft.com/office/drawing/2016/5/10/chartex" xmlns:cx5="http://schemas.microsoft.com/office/drawing/2016/5/11/chartex" xmlns:cx6="http://schemas.microsoft.com/office/drawing/2016/5/12/chartex" xmlns:cx7="http://schemas.microsoft.com/office/drawing/2016/5/13/chartex" xmlns:cx8="http://schemas.microsoft.com/office/drawing/2016/5/14/chartex" xmlns:mc="http://schemas.openxmlformats.org/markup-compatibility/2006" xmlns:aink="http://schemas.microsoft.com/office/drawing/2016/ink" xmlns:am3d="http://schemas.microsoft.com/office/drawing/2017/model3d" xmlns:o="urn:schemas-microsoft-com:office:office" xmlns:r="http://schemas.openxmlformats.org/officeDocument/2006/relationships" xmlns:m="http://schemas.openxmlformats.org/officeDocument/2006/math" xmlns:v="urn:schemas-microsoft-com:vml" xmlns:wp14="http://schemas.microsoft.com/office/word/2010/wordprocessingDrawing" xmlns:wp="http://schemas.openxmlformats.org/drawingml/2006/wordprocessingDrawing" xmlns:w10="urn:schemas-microsoft-com:office:word" xmlns:w="http://schemas.openxmlformats.org/wordprocessingml/2006/main" xmlns:w14="http://schemas.microsoft.com/office/word/2010/wordml" xmlns:w15="http://schemas.microsoft.com/office/word/2012/wordml" xmlns:w16cid="http://schemas.microsoft.com/office/word/2016/wordml/cid" xmlns:w16se="http://schemas.microsoft.com/office/word/2015/wordml/symex" xmlns:wpg="http://schemas.microsoft.com/office/word/2010/wordprocessingGroup" xmlns:wpi="http://schemas.microsoft.com/office/word/2010/wordprocessingInk" xmlns:wne="http://schemas.microsoft.com/office/word/2006/wordml" xmlns:wps="http://schemas.microsoft.com/office/word/2010/wordprocessingShape" mc:Ignorable="w14 w15 w16se w16cid wp14">
   <w:p>
     <w:pPr>
       <w:pStyle w:val="Kopfzeile"/>
@@ -39540,7 +39799,7 @@
 </file>
 
 <file path=word/header5.xml><?xml version="1.0" encoding="utf-8"?>
-<w:hdr xmlns:wpc="http://schemas.microsoft.com/office/word/2010/wordprocessingCanvas" xmlns:mc="http://schemas.openxmlformats.org/markup-compatibility/2006" xmlns:o="urn:schemas-microsoft-com:office:office" xmlns:r="http://schemas.openxmlformats.org/officeDocument/2006/relationships" xmlns:m="http://schemas.openxmlformats.org/officeDocument/2006/math" xmlns:v="urn:schemas-microsoft-com:vml" xmlns:wp14="http://schemas.microsoft.com/office/word/2010/wordprocessingDrawing" xmlns:wp="http://schemas.openxmlformats.org/drawingml/2006/wordprocessingDrawing" xmlns:w10="urn:schemas-microsoft-com:office:word" xmlns:w="http://schemas.openxmlformats.org/wordprocessingml/2006/main" xmlns:w14="http://schemas.microsoft.com/office/word/2010/wordml" xmlns:w15="http://schemas.microsoft.com/office/word/2012/wordml" xmlns:wpg="http://schemas.microsoft.com/office/word/2010/wordprocessingGroup" xmlns:wpi="http://schemas.microsoft.com/office/word/2010/wordprocessingInk" xmlns:wne="http://schemas.microsoft.com/office/word/2006/wordml" xmlns:wps="http://schemas.microsoft.com/office/word/2010/wordprocessingShape" mc:Ignorable="w14 w15 wp14">
+<w:hdr xmlns:wpc="http://schemas.microsoft.com/office/word/2010/wordprocessingCanvas" xmlns:cx="http://schemas.microsoft.com/office/drawing/2014/chartex" xmlns:cx1="http://schemas.microsoft.com/office/drawing/2015/9/8/chartex" xmlns:cx2="http://schemas.microsoft.com/office/drawing/2015/10/21/chartex" xmlns:cx3="http://schemas.microsoft.com/office/drawing/2016/5/9/chartex" xmlns:cx4="http://schemas.microsoft.com/office/drawing/2016/5/10/chartex" xmlns:cx5="http://schemas.microsoft.com/office/drawing/2016/5/11/chartex" xmlns:cx6="http://schemas.microsoft.com/office/drawing/2016/5/12/chartex" xmlns:cx7="http://schemas.microsoft.com/office/drawing/2016/5/13/chartex" xmlns:cx8="http://schemas.microsoft.com/office/drawing/2016/5/14/chartex" xmlns:mc="http://schemas.openxmlformats.org/markup-compatibility/2006" xmlns:aink="http://schemas.microsoft.com/office/drawing/2016/ink" xmlns:am3d="http://schemas.microsoft.com/office/drawing/2017/model3d" xmlns:o="urn:schemas-microsoft-com:office:office" xmlns:r="http://schemas.openxmlformats.org/officeDocument/2006/relationships" xmlns:m="http://schemas.openxmlformats.org/officeDocument/2006/math" xmlns:v="urn:schemas-microsoft-com:vml" xmlns:wp14="http://schemas.microsoft.com/office/word/2010/wordprocessingDrawing" xmlns:wp="http://schemas.openxmlformats.org/drawingml/2006/wordprocessingDrawing" xmlns:w10="urn:schemas-microsoft-com:office:word" xmlns:w="http://schemas.openxmlformats.org/wordprocessingml/2006/main" xmlns:w14="http://schemas.microsoft.com/office/word/2010/wordml" xmlns:w15="http://schemas.microsoft.com/office/word/2012/wordml" xmlns:w16cid="http://schemas.microsoft.com/office/word/2016/wordml/cid" xmlns:w16se="http://schemas.microsoft.com/office/word/2015/wordml/symex" xmlns:wpg="http://schemas.microsoft.com/office/word/2010/wordprocessingGroup" xmlns:wpi="http://schemas.microsoft.com/office/word/2010/wordprocessingInk" xmlns:wne="http://schemas.microsoft.com/office/word/2006/wordml" xmlns:wps="http://schemas.microsoft.com/office/word/2010/wordprocessingShape" mc:Ignorable="w14 w15 w16se w16cid wp14">
   <w:p>
     <w:pPr>
       <w:pStyle w:val="Kopfzeile"/>
@@ -39550,7 +39809,7 @@
 </file>
 
 <file path=word/numbering.xml><?xml version="1.0" encoding="utf-8"?>
-<w:numbering xmlns:wpc="http://schemas.microsoft.com/office/word/2010/wordprocessingCanvas" xmlns:mc="http://schemas.openxmlformats.org/markup-compatibility/2006" xmlns:o="urn:schemas-microsoft-com:office:office" xmlns:r="http://schemas.openxmlformats.org/officeDocument/2006/relationships" xmlns:m="http://schemas.openxmlformats.org/officeDocument/2006/math" xmlns:v="urn:schemas-microsoft-com:vml" xmlns:wp14="http://schemas.microsoft.com/office/word/2010/wordprocessingDrawing" xmlns:wp="http://schemas.openxmlformats.org/drawingml/2006/wordprocessingDrawing" xmlns:w10="urn:schemas-microsoft-com:office:word" xmlns:w="http://schemas.openxmlformats.org/wordprocessingml/2006/main" xmlns:w14="http://schemas.microsoft.com/office/word/2010/wordml" xmlns:w15="http://schemas.microsoft.com/office/word/2012/wordml" xmlns:wpg="http://schemas.microsoft.com/office/word/2010/wordprocessingGroup" xmlns:wpi="http://schemas.microsoft.com/office/word/2010/wordprocessingInk" xmlns:wne="http://schemas.microsoft.com/office/word/2006/wordml" xmlns:wps="http://schemas.microsoft.com/office/word/2010/wordprocessingShape" mc:Ignorable="w14 w15 wp14">
+<w:numbering xmlns:wpc="http://schemas.microsoft.com/office/word/2010/wordprocessingCanvas" xmlns:cx="http://schemas.microsoft.com/office/drawing/2014/chartex" xmlns:cx1="http://schemas.microsoft.com/office/drawing/2015/9/8/chartex" xmlns:cx2="http://schemas.microsoft.com/office/drawing/2015/10/21/chartex" xmlns:cx3="http://schemas.microsoft.com/office/drawing/2016/5/9/chartex" xmlns:cx4="http://schemas.microsoft.com/office/drawing/2016/5/10/chartex" xmlns:cx5="http://schemas.microsoft.com/office/drawing/2016/5/11/chartex" xmlns:cx6="http://schemas.microsoft.com/office/drawing/2016/5/12/chartex" xmlns:cx7="http://schemas.microsoft.com/office/drawing/2016/5/13/chartex" xmlns:cx8="http://schemas.microsoft.com/office/drawing/2016/5/14/chartex" xmlns:mc="http://schemas.openxmlformats.org/markup-compatibility/2006" xmlns:aink="http://schemas.microsoft.com/office/drawing/2016/ink" xmlns:am3d="http://schemas.microsoft.com/office/drawing/2017/model3d" xmlns:o="urn:schemas-microsoft-com:office:office" xmlns:r="http://schemas.openxmlformats.org/officeDocument/2006/relationships" xmlns:m="http://schemas.openxmlformats.org/officeDocument/2006/math" xmlns:v="urn:schemas-microsoft-com:vml" xmlns:wp14="http://schemas.microsoft.com/office/word/2010/wordprocessingDrawing" xmlns:wp="http://schemas.openxmlformats.org/drawingml/2006/wordprocessingDrawing" xmlns:w10="urn:schemas-microsoft-com:office:word" xmlns:w="http://schemas.openxmlformats.org/wordprocessingml/2006/main" xmlns:w14="http://schemas.microsoft.com/office/word/2010/wordml" xmlns:w15="http://schemas.microsoft.com/office/word/2012/wordml" xmlns:w16cid="http://schemas.microsoft.com/office/word/2016/wordml/cid" xmlns:w16se="http://schemas.microsoft.com/office/word/2015/wordml/symex" xmlns:wpg="http://schemas.microsoft.com/office/word/2010/wordprocessingGroup" xmlns:wpi="http://schemas.microsoft.com/office/word/2010/wordprocessingInk" xmlns:wne="http://schemas.microsoft.com/office/word/2006/wordml" xmlns:wps="http://schemas.microsoft.com/office/word/2010/wordprocessingShape" mc:Ignorable="w14 w15 w16se w16cid wp14">
   <w:abstractNum w:abstractNumId="0" w15:restartNumberingAfterBreak="0">
     <w:nsid w:val="FFFFFF81"/>
     <w:multiLevelType w:val="singleLevel"/>
@@ -42366,7 +42625,7 @@
 </file>
 
 <file path=word/styles.xml><?xml version="1.0" encoding="utf-8"?>
-<w:styles xmlns:mc="http://schemas.openxmlformats.org/markup-compatibility/2006" xmlns:r="http://schemas.openxmlformats.org/officeDocument/2006/relationships" xmlns:w="http://schemas.openxmlformats.org/wordprocessingml/2006/main" xmlns:w14="http://schemas.microsoft.com/office/word/2010/wordml" xmlns:w15="http://schemas.microsoft.com/office/word/2012/wordml" mc:Ignorable="w14 w15">
+<w:styles xmlns:mc="http://schemas.openxmlformats.org/markup-compatibility/2006" xmlns:r="http://schemas.openxmlformats.org/officeDocument/2006/relationships" xmlns:w="http://schemas.openxmlformats.org/wordprocessingml/2006/main" xmlns:w14="http://schemas.microsoft.com/office/word/2010/wordml" xmlns:w15="http://schemas.microsoft.com/office/word/2012/wordml" xmlns:w16cid="http://schemas.microsoft.com/office/word/2016/wordml/cid" xmlns:w16se="http://schemas.microsoft.com/office/word/2015/wordml/symex" mc:Ignorable="w14 w15 w16se w16cid">
   <w:docDefaults>
     <w:rPrDefault>
       <w:rPr>
@@ -42376,7 +42635,7 @@
     </w:rPrDefault>
     <w:pPrDefault/>
   </w:docDefaults>
-  <w:latentStyles w:defLockedState="0" w:defUIPriority="0" w:defSemiHidden="0" w:defUnhideWhenUsed="0" w:defQFormat="0" w:count="371">
+  <w:latentStyles w:defLockedState="0" w:defUIPriority="0" w:defSemiHidden="0" w:defUnhideWhenUsed="0" w:defQFormat="0" w:count="375">
     <w:lsdException w:name="Normal" w:qFormat="1"/>
     <w:lsdException w:name="heading 1" w:uiPriority="9" w:qFormat="1"/>
     <w:lsdException w:name="heading 2" w:qFormat="1"/>
@@ -42400,7 +42659,6 @@
     <w:lsdException w:name="Emphasis" w:qFormat="1"/>
     <w:lsdException w:name="Normal (Web)" w:uiPriority="99"/>
     <w:lsdException w:name="HTML Preformatted" w:semiHidden="1" w:unhideWhenUsed="1"/>
-    <w:lsdException w:name="Normal Table" w:semiHidden="1" w:unhideWhenUsed="1"/>
     <w:lsdException w:name="No List" w:semiHidden="1" w:uiPriority="99" w:unhideWhenUsed="1"/>
     <w:lsdException w:name="Outline List 1" w:semiHidden="1" w:unhideWhenUsed="1"/>
     <w:lsdException w:name="Outline List 2" w:semiHidden="1" w:unhideWhenUsed="1"/>
@@ -42443,10 +42701,8 @@
     <w:lsdException w:name="Table Elegant" w:semiHidden="1" w:unhideWhenUsed="1"/>
     <w:lsdException w:name="Table Professional" w:semiHidden="1" w:unhideWhenUsed="1"/>
     <w:lsdException w:name="Table Subtle 1" w:semiHidden="1" w:unhideWhenUsed="1"/>
-    <w:lsdException w:name="Table Subtle 2" w:semiHidden="1" w:unhideWhenUsed="1"/>
     <w:lsdException w:name="Table Web 1" w:semiHidden="1" w:unhideWhenUsed="1"/>
     <w:lsdException w:name="Table Web 2" w:semiHidden="1" w:unhideWhenUsed="1"/>
-    <w:lsdException w:name="Table Web 3" w:semiHidden="1" w:unhideWhenUsed="1"/>
     <w:lsdException w:name="Balloon Text" w:uiPriority="99"/>
     <w:lsdException w:name="Table Grid" w:uiPriority="39"/>
     <w:lsdException w:name="Table Theme" w:semiHidden="1" w:unhideWhenUsed="1"/>
@@ -42665,6 +42921,10 @@
     <w:lsdException w:name="List Table 5 Dark Accent 6" w:uiPriority="50"/>
     <w:lsdException w:name="List Table 6 Colorful Accent 6" w:uiPriority="51"/>
     <w:lsdException w:name="List Table 7 Colorful Accent 6" w:uiPriority="52"/>
+    <w:lsdException w:name="Mention" w:semiHidden="1" w:uiPriority="99" w:unhideWhenUsed="1"/>
+    <w:lsdException w:name="Smart Hyperlink" w:semiHidden="1" w:uiPriority="99" w:unhideWhenUsed="1"/>
+    <w:lsdException w:name="Hashtag" w:semiHidden="1" w:uiPriority="99" w:unhideWhenUsed="1"/>
+    <w:lsdException w:name="Unresolved Mention" w:semiHidden="1" w:uiPriority="99" w:unhideWhenUsed="1"/>
   </w:latentStyles>
   <w:style w:type="paragraph" w:default="1" w:styleId="Standard">
     <w:name w:val="Normal"/>
@@ -44110,7 +44370,7 @@
 </file>
 
 <file path=customXml/itemProps1.xml><?xml version="1.0" encoding="utf-8"?>
-<ds:datastoreItem xmlns:ds="http://schemas.openxmlformats.org/officeDocument/2006/customXml" ds:itemID="{3B0D6A0E-3914-44A5-8EF0-03D66EC4756B}">
+<ds:datastoreItem xmlns:ds="http://schemas.openxmlformats.org/officeDocument/2006/customXml" ds:itemID="{045775F6-7D26-4411-9DB3-5BDED9B29435}">
   <ds:schemaRefs>
     <ds:schemaRef ds:uri="http://schemas.openxmlformats.org/officeDocument/2006/bibliography"/>
   </ds:schemaRefs>

</xml_diff>